<commit_message>
Avances al 13 01 2020
</commit_message>
<xml_diff>
--- a/TESIS/VERSION 1 _ ENERO 2020.docx
+++ b/TESIS/VERSION 1 _ ENERO 2020.docx
@@ -1,6 +1,6 @@
 
 <file path=word/document.xml><?xml version="1.0" encoding="utf-8"?>
-<w:document xmlns:wpc="http://schemas.microsoft.com/office/word/2010/wordprocessingCanvas" xmlns:cx="http://schemas.microsoft.com/office/drawing/2014/chartex" xmlns:cx1="http://schemas.microsoft.com/office/drawing/2015/9/8/chartex" xmlns:cx2="http://schemas.microsoft.com/office/drawing/2015/10/21/chartex" xmlns:mc="http://schemas.openxmlformats.org/markup-compatibility/2006" xmlns:o="urn:schemas-microsoft-com:office:office" xmlns:r="http://schemas.openxmlformats.org/officeDocument/2006/relationships" xmlns:m="http://schemas.openxmlformats.org/officeDocument/2006/math" xmlns:v="urn:schemas-microsoft-com:vml" xmlns:wp14="http://schemas.microsoft.com/office/word/2010/wordprocessingDrawing" xmlns:wp="http://schemas.openxmlformats.org/drawingml/2006/wordprocessingDrawing" xmlns:w10="urn:schemas-microsoft-com:office:word" xmlns:w="http://schemas.openxmlformats.org/wordprocessingml/2006/main" xmlns:w14="http://schemas.microsoft.com/office/word/2010/wordml" xmlns:w15="http://schemas.microsoft.com/office/word/2012/wordml" xmlns:w16se="http://schemas.microsoft.com/office/word/2015/wordml/symex" xmlns:wpg="http://schemas.microsoft.com/office/word/2010/wordprocessingGroup" xmlns:wpi="http://schemas.microsoft.com/office/word/2010/wordprocessingInk" xmlns:wne="http://schemas.microsoft.com/office/word/2006/wordml" xmlns:wps="http://schemas.microsoft.com/office/word/2010/wordprocessingShape" mc:Ignorable="w14 w15 w16se wp14">
+<w:document xmlns:wpc="http://schemas.microsoft.com/office/word/2010/wordprocessingCanvas" xmlns:cx="http://schemas.microsoft.com/office/drawing/2014/chartex" xmlns:cx1="http://schemas.microsoft.com/office/drawing/2015/9/8/chartex" xmlns:cx2="http://schemas.microsoft.com/office/drawing/2015/10/21/chartex" xmlns:cx3="http://schemas.microsoft.com/office/drawing/2016/5/9/chartex" xmlns:cx4="http://schemas.microsoft.com/office/drawing/2016/5/10/chartex" xmlns:cx5="http://schemas.microsoft.com/office/drawing/2016/5/11/chartex" xmlns:cx6="http://schemas.microsoft.com/office/drawing/2016/5/12/chartex" xmlns:cx7="http://schemas.microsoft.com/office/drawing/2016/5/13/chartex" xmlns:cx8="http://schemas.microsoft.com/office/drawing/2016/5/14/chartex" xmlns:mc="http://schemas.openxmlformats.org/markup-compatibility/2006" xmlns:aink="http://schemas.microsoft.com/office/drawing/2016/ink" xmlns:am3d="http://schemas.microsoft.com/office/drawing/2017/model3d" xmlns:o="urn:schemas-microsoft-com:office:office" xmlns:r="http://schemas.openxmlformats.org/officeDocument/2006/relationships" xmlns:m="http://schemas.openxmlformats.org/officeDocument/2006/math" xmlns:v="urn:schemas-microsoft-com:vml" xmlns:wp14="http://schemas.microsoft.com/office/word/2010/wordprocessingDrawing" xmlns:wp="http://schemas.openxmlformats.org/drawingml/2006/wordprocessingDrawing" xmlns:w10="urn:schemas-microsoft-com:office:word" xmlns:w="http://schemas.openxmlformats.org/wordprocessingml/2006/main" xmlns:w14="http://schemas.microsoft.com/office/word/2010/wordml" xmlns:w15="http://schemas.microsoft.com/office/word/2012/wordml" xmlns:w16cid="http://schemas.microsoft.com/office/word/2016/wordml/cid" xmlns:w16se="http://schemas.microsoft.com/office/word/2015/wordml/symex" xmlns:wpg="http://schemas.microsoft.com/office/word/2010/wordprocessingGroup" xmlns:wpi="http://schemas.microsoft.com/office/word/2010/wordprocessingInk" xmlns:wne="http://schemas.microsoft.com/office/word/2006/wordml" xmlns:wps="http://schemas.microsoft.com/office/word/2010/wordprocessingShape" mc:Ignorable="w14 w15 w16se w16cid wp14">
   <w:body>
     <w:p>
       <w:pPr>
@@ -440,6 +440,7 @@
         </w:rPr>
         <w:t xml:space="preserve">Edgar René </w:t>
       </w:r>
+      <w:proofErr w:type="spellStart"/>
       <w:r>
         <w:rPr>
           <w:rFonts w:eastAsia="Times New Roman" w:cs="Arial"/>
@@ -447,15 +448,23 @@
         </w:rPr>
         <w:t>Ornelis</w:t>
       </w:r>
-      <w:bookmarkStart w:id="0" w:name="_GoBack"/>
-      <w:bookmarkEnd w:id="0"/>
-      <w:r>
-        <w:rPr>
-          <w:rFonts w:eastAsia="Times New Roman" w:cs="Arial"/>
-          <w:lang w:val="es-ES" w:bidi="en-US"/>
-        </w:rPr>
-        <w:t xml:space="preserve"> Hoil</w:t>
-      </w:r>
+      <w:proofErr w:type="spellEnd"/>
+      <w:r>
+        <w:rPr>
+          <w:rFonts w:eastAsia="Times New Roman" w:cs="Arial"/>
+          <w:lang w:val="es-ES" w:bidi="en-US"/>
+        </w:rPr>
+        <w:t xml:space="preserve"> </w:t>
+      </w:r>
+      <w:proofErr w:type="spellStart"/>
+      <w:r>
+        <w:rPr>
+          <w:rFonts w:eastAsia="Times New Roman" w:cs="Arial"/>
+          <w:lang w:val="es-ES" w:bidi="en-US"/>
+        </w:rPr>
+        <w:t>Hoil</w:t>
+      </w:r>
+      <w:proofErr w:type="spellEnd"/>
     </w:p>
     <w:p>
       <w:pPr>
@@ -1274,13 +1283,32 @@
         <w:tab/>
         <w:t xml:space="preserve">Ing. </w:t>
       </w:r>
+      <w:proofErr w:type="spellStart"/>
       <w:r>
         <w:rPr>
           <w:rFonts w:eastAsia="Times New Roman" w:cs="Arial"/>
           <w:color w:val="000000"/>
           <w:lang w:val="es-ES" w:bidi="en-US"/>
         </w:rPr>
-        <w:t>Angel Roberto Sic Garc</w:t>
+        <w:t>Angel</w:t>
+      </w:r>
+      <w:proofErr w:type="spellEnd"/>
+      <w:r>
+        <w:rPr>
+          <w:rFonts w:eastAsia="Times New Roman" w:cs="Arial"/>
+          <w:color w:val="000000"/>
+          <w:lang w:val="es-ES" w:bidi="en-US"/>
+        </w:rPr>
+        <w:t xml:space="preserve"> Roberto Sic </w:t>
+      </w:r>
+      <w:proofErr w:type="spellStart"/>
+      <w:r>
+        <w:rPr>
+          <w:rFonts w:eastAsia="Times New Roman" w:cs="Arial"/>
+          <w:color w:val="000000"/>
+          <w:lang w:val="es-ES" w:bidi="en-US"/>
+        </w:rPr>
+        <w:t>Garc</w:t>
       </w:r>
       <w:r>
         <w:rPr>
@@ -1290,6 +1318,7 @@
         </w:rPr>
         <w:t>ía</w:t>
       </w:r>
+      <w:proofErr w:type="spellEnd"/>
     </w:p>
     <w:p>
       <w:pPr>
@@ -1402,14 +1431,34 @@
         </w:rPr>
         <w:t xml:space="preserve">Br. </w:t>
       </w:r>
+      <w:proofErr w:type="spellStart"/>
       <w:r>
         <w:rPr>
           <w:rFonts w:eastAsia="Times New Roman" w:cs="Arial"/>
           <w:color w:val="000000"/>
           <w:lang w:bidi="en-US"/>
         </w:rPr>
-        <w:t>Jurgen Andoni Ramírez Ramírez</w:t>
-      </w:r>
+        <w:t>Jurgen</w:t>
+      </w:r>
+      <w:proofErr w:type="spellEnd"/>
+      <w:r>
+        <w:rPr>
+          <w:rFonts w:eastAsia="Times New Roman" w:cs="Arial"/>
+          <w:color w:val="000000"/>
+          <w:lang w:bidi="en-US"/>
+        </w:rPr>
+        <w:t xml:space="preserve"> Andoni Ramírez </w:t>
+      </w:r>
+      <w:proofErr w:type="spellStart"/>
+      <w:r>
+        <w:rPr>
+          <w:rFonts w:eastAsia="Times New Roman" w:cs="Arial"/>
+          <w:color w:val="000000"/>
+          <w:lang w:bidi="en-US"/>
+        </w:rPr>
+        <w:t>Ramírez</w:t>
+      </w:r>
+      <w:proofErr w:type="spellEnd"/>
     </w:p>
     <w:p>
       <w:pPr>
@@ -1453,8 +1502,18 @@
           <w:color w:val="000000"/>
           <w:lang w:bidi="en-US"/>
         </w:rPr>
-        <w:t>Oscar Humberto Galicia Nuñez</w:t>
-      </w:r>
+        <w:t xml:space="preserve">Oscar Humberto Galicia </w:t>
+      </w:r>
+      <w:proofErr w:type="spellStart"/>
+      <w:r>
+        <w:rPr>
+          <w:rFonts w:eastAsia="Times New Roman" w:cs="Arial"/>
+          <w:color w:val="000000"/>
+          <w:lang w:bidi="en-US"/>
+        </w:rPr>
+        <w:t>Nuñez</w:t>
+      </w:r>
+      <w:proofErr w:type="spellEnd"/>
     </w:p>
     <w:p>
       <w:pPr>
@@ -1808,14 +1867,23 @@
         </w:rPr>
         <w:tab/>
       </w:r>
-      <w:r>
-        <w:rPr>
-          <w:rFonts w:eastAsia="Times New Roman" w:cs="Arial"/>
-          <w:lang w:val="es-ES" w:bidi="en-US"/>
-        </w:rPr>
-        <w:t>Secretario JD cuando realizó su privado.</w:t>
-      </w:r>
-      <w:bookmarkStart w:id="1" w:name="_Toc329600014"/>
+      <w:proofErr w:type="gramStart"/>
+      <w:r>
+        <w:rPr>
+          <w:rFonts w:eastAsia="Times New Roman" w:cs="Arial"/>
+          <w:lang w:val="es-ES" w:bidi="en-US"/>
+        </w:rPr>
+        <w:t>Secretario</w:t>
+      </w:r>
+      <w:proofErr w:type="gramEnd"/>
+      <w:r>
+        <w:rPr>
+          <w:rFonts w:eastAsia="Times New Roman" w:cs="Arial"/>
+          <w:lang w:val="es-ES" w:bidi="en-US"/>
+        </w:rPr>
+        <w:t xml:space="preserve"> JD cuando realizó su privado.</w:t>
+      </w:r>
+      <w:bookmarkStart w:id="0" w:name="_Toc329600014"/>
     </w:p>
     <w:p>
       <w:pPr>
@@ -1843,7 +1911,7 @@
         <w:lastRenderedPageBreak/>
         <w:t>HONORABLE TRIBUNAL EXAMINADOR</w:t>
       </w:r>
-      <w:bookmarkEnd w:id="1"/>
+      <w:bookmarkEnd w:id="0"/>
     </w:p>
     <w:p>
       <w:pPr>
@@ -2130,7 +2198,7 @@
           <w:docGrid w:linePitch="360"/>
         </w:sectPr>
       </w:pPr>
-      <w:bookmarkStart w:id="2" w:name="_Toc329600015"/>
+      <w:bookmarkStart w:id="1" w:name="_Toc329600015"/>
     </w:p>
     <w:p>
       <w:pPr>
@@ -2141,7 +2209,7 @@
         <w:lastRenderedPageBreak/>
         <w:t>Acto que dedico a:</w:t>
       </w:r>
-      <w:bookmarkEnd w:id="2"/>
+      <w:bookmarkEnd w:id="1"/>
     </w:p>
     <w:p>
       <w:pPr>
@@ -2411,11 +2479,19 @@
           <w:lang w:val="es-ES"/>
         </w:rPr>
       </w:pPr>
-      <w:r>
-        <w:rPr>
-          <w:lang w:val="es-ES"/>
-        </w:rPr>
-        <w:t>Enemias Esquivel y Gloria Matilde Cuy, por su apoyo, amor y paciencia.</w:t>
+      <w:proofErr w:type="spellStart"/>
+      <w:r>
+        <w:rPr>
+          <w:lang w:val="es-ES"/>
+        </w:rPr>
+        <w:t>Enemias</w:t>
+      </w:r>
+      <w:proofErr w:type="spellEnd"/>
+      <w:r>
+        <w:rPr>
+          <w:lang w:val="es-ES"/>
+        </w:rPr>
+        <w:t xml:space="preserve"> Esquivel y Gloria Matilde Cuy, por su apoyo, amor y paciencia.</w:t>
       </w:r>
     </w:p>
     <w:p>
@@ -2465,32 +2541,6 @@
         <w:ind w:firstLine="0"/>
         <w:rPr>
           <w:b/>
-          <w:highlight w:val="yellow"/>
-          <w:lang w:val="es-ES"/>
-        </w:rPr>
-      </w:pPr>
-    </w:p>
-    <w:p>
-      <w:pPr>
-        <w:ind w:firstLine="0"/>
-        <w:rPr>
-          <w:highlight w:val="yellow"/>
-          <w:lang w:val="es-ES"/>
-        </w:rPr>
-      </w:pPr>
-      <w:r>
-        <w:rPr>
-          <w:b/>
-          <w:highlight w:val="yellow"/>
-          <w:lang w:val="es-ES"/>
-        </w:rPr>
-        <w:br w:type="column"/>
-      </w:r>
-    </w:p>
-    <w:p>
-      <w:pPr>
-        <w:ind w:firstLine="0"/>
-        <w:rPr>
           <w:highlight w:val="yellow"/>
           <w:lang w:val="es-ES"/>
         </w:rPr>
@@ -2514,18 +2564,26 @@
           <w:docGrid w:linePitch="360"/>
         </w:sectPr>
       </w:pPr>
+      <w:r>
+        <w:rPr>
+          <w:b/>
+          <w:highlight w:val="yellow"/>
+          <w:lang w:val="es-ES"/>
+        </w:rPr>
+        <w:br w:type="column"/>
+      </w:r>
     </w:p>
     <w:p>
       <w:pPr>
         <w:pStyle w:val="TITULOPRELIMINAR"/>
         <w:outlineLvl w:val="0"/>
       </w:pPr>
-      <w:bookmarkStart w:id="3" w:name="_Toc329600016"/>
+      <w:bookmarkStart w:id="2" w:name="_Toc329600016"/>
       <w:r>
         <w:lastRenderedPageBreak/>
         <w:t>Agradecimientos a:</w:t>
       </w:r>
-      <w:bookmarkEnd w:id="3"/>
+      <w:bookmarkEnd w:id="2"/>
     </w:p>
     <w:p>
       <w:pPr>
@@ -2996,17 +3054,33 @@
         </w:rPr>
         <w:t xml:space="preserve">Ing. Edgar René </w:t>
       </w:r>
+      <w:proofErr w:type="spellStart"/>
       <w:r>
         <w:rPr>
           <w:lang w:val="es-ES"/>
         </w:rPr>
         <w:t>Ornelis</w:t>
       </w:r>
-      <w:r>
-        <w:rPr>
-          <w:lang w:val="es-ES"/>
-        </w:rPr>
-        <w:t xml:space="preserve"> Hoil, gracias por su </w:t>
+      <w:proofErr w:type="spellEnd"/>
+      <w:r>
+        <w:rPr>
+          <w:lang w:val="es-ES"/>
+        </w:rPr>
+        <w:t xml:space="preserve"> </w:t>
+      </w:r>
+      <w:proofErr w:type="spellStart"/>
+      <w:r>
+        <w:rPr>
+          <w:lang w:val="es-ES"/>
+        </w:rPr>
+        <w:t>Hoil</w:t>
+      </w:r>
+      <w:proofErr w:type="spellEnd"/>
+      <w:r>
+        <w:rPr>
+          <w:lang w:val="es-ES"/>
+        </w:rPr>
+        <w:t xml:space="preserve">, gracias por su </w:t>
       </w:r>
       <w:r>
         <w:rPr>
@@ -3233,14 +3307,14 @@
         <w:pStyle w:val="TITULOPRELIMINAR"/>
         <w:outlineLvl w:val="0"/>
       </w:pPr>
-      <w:bookmarkStart w:id="4" w:name="_Toc329600017"/>
-      <w:bookmarkStart w:id="5" w:name="_Toc329687986"/>
+      <w:bookmarkStart w:id="3" w:name="_Toc329600017"/>
+      <w:bookmarkStart w:id="4" w:name="_Toc329687986"/>
       <w:r>
         <w:lastRenderedPageBreak/>
         <w:t>Índice general</w:t>
       </w:r>
+      <w:bookmarkEnd w:id="3"/>
       <w:bookmarkEnd w:id="4"/>
-      <w:bookmarkEnd w:id="5"/>
     </w:p>
     <w:p>
       <w:pPr>
@@ -5025,14 +5099,14 @@
         <w:pStyle w:val="Ttulosposteriores"/>
         <w:outlineLvl w:val="0"/>
       </w:pPr>
-      <w:bookmarkStart w:id="6" w:name="_Toc329600018"/>
-      <w:bookmarkStart w:id="7" w:name="_Toc23123830"/>
+      <w:bookmarkStart w:id="5" w:name="_Toc329600018"/>
+      <w:bookmarkStart w:id="6" w:name="_Toc23123830"/>
       <w:r>
         <w:lastRenderedPageBreak/>
         <w:t>Índice de ilustraciones</w:t>
       </w:r>
+      <w:bookmarkEnd w:id="5"/>
       <w:bookmarkEnd w:id="6"/>
-      <w:bookmarkEnd w:id="7"/>
     </w:p>
     <w:p>
       <w:pPr>
@@ -5652,14 +5726,14 @@
         <w:pStyle w:val="Ttulosposteriores"/>
         <w:outlineLvl w:val="0"/>
       </w:pPr>
-      <w:bookmarkStart w:id="8" w:name="_Toc329600019"/>
-      <w:bookmarkStart w:id="9" w:name="_Toc23123831"/>
+      <w:bookmarkStart w:id="7" w:name="_Toc329600019"/>
+      <w:bookmarkStart w:id="8" w:name="_Toc23123831"/>
       <w:r>
         <w:lastRenderedPageBreak/>
         <w:t>Lista de símbolos</w:t>
       </w:r>
+      <w:bookmarkEnd w:id="7"/>
       <w:bookmarkEnd w:id="8"/>
-      <w:bookmarkEnd w:id="9"/>
     </w:p>
     <w:p>
       <w:pPr>
@@ -5767,11 +5841,19 @@
         </w:tabs>
         <w:ind w:left="2835" w:hanging="2835"/>
       </w:pPr>
+      <w:proofErr w:type="spellStart"/>
       <w:r>
         <w:rPr>
           <w:b/>
         </w:rPr>
-        <w:t xml:space="preserve">mts </w:t>
+        <w:t>mts</w:t>
+      </w:r>
+      <w:proofErr w:type="spellEnd"/>
+      <w:r>
+        <w:rPr>
+          <w:b/>
+        </w:rPr>
+        <w:t xml:space="preserve"> </w:t>
       </w:r>
       <w:r>
         <w:rPr>
@@ -5836,14 +5918,14 @@
         <w:pStyle w:val="Ttulosposteriores"/>
         <w:outlineLvl w:val="0"/>
       </w:pPr>
-      <w:bookmarkStart w:id="10" w:name="_Toc329600020"/>
-      <w:bookmarkStart w:id="11" w:name="_Toc23123832"/>
+      <w:bookmarkStart w:id="9" w:name="_Toc329600020"/>
+      <w:bookmarkStart w:id="10" w:name="_Toc23123832"/>
       <w:r>
         <w:lastRenderedPageBreak/>
         <w:t>Glosario</w:t>
       </w:r>
+      <w:bookmarkEnd w:id="9"/>
       <w:bookmarkEnd w:id="10"/>
-      <w:bookmarkEnd w:id="11"/>
     </w:p>
     <w:p>
       <w:pPr>
@@ -5891,12 +5973,69 @@
         </w:rPr>
         <w:t xml:space="preserve">Acrónimo del inglés: </w:t>
       </w:r>
+      <w:proofErr w:type="spellStart"/>
       <w:r>
         <w:rPr>
           <w:i/>
           <w:lang w:val="es-ES"/>
         </w:rPr>
-        <w:t>Remote Authentication Dial-In User Service.</w:t>
+        <w:t>Remote</w:t>
+      </w:r>
+      <w:proofErr w:type="spellEnd"/>
+      <w:r>
+        <w:rPr>
+          <w:i/>
+          <w:lang w:val="es-ES"/>
+        </w:rPr>
+        <w:t xml:space="preserve"> </w:t>
+      </w:r>
+      <w:proofErr w:type="spellStart"/>
+      <w:r>
+        <w:rPr>
+          <w:i/>
+          <w:lang w:val="es-ES"/>
+        </w:rPr>
+        <w:t>Authentication</w:t>
+      </w:r>
+      <w:proofErr w:type="spellEnd"/>
+      <w:r>
+        <w:rPr>
+          <w:i/>
+          <w:lang w:val="es-ES"/>
+        </w:rPr>
+        <w:t xml:space="preserve"> Dial-In </w:t>
+      </w:r>
+      <w:proofErr w:type="spellStart"/>
+      <w:r>
+        <w:rPr>
+          <w:i/>
+          <w:lang w:val="es-ES"/>
+        </w:rPr>
+        <w:t>User</w:t>
+      </w:r>
+      <w:proofErr w:type="spellEnd"/>
+      <w:r>
+        <w:rPr>
+          <w:i/>
+          <w:lang w:val="es-ES"/>
+        </w:rPr>
+        <w:t xml:space="preserve"> </w:t>
+      </w:r>
+      <w:proofErr w:type="spellStart"/>
+      <w:r>
+        <w:rPr>
+          <w:i/>
+          <w:lang w:val="es-ES"/>
+        </w:rPr>
+        <w:t>Service</w:t>
+      </w:r>
+      <w:proofErr w:type="spellEnd"/>
+      <w:r>
+        <w:rPr>
+          <w:i/>
+          <w:lang w:val="es-ES"/>
+        </w:rPr>
+        <w:t>.</w:t>
       </w:r>
       <w:r>
         <w:rPr>
@@ -5943,6 +6082,7 @@
           <w:lang w:val="es-ES"/>
         </w:rPr>
       </w:pPr>
+      <w:proofErr w:type="spellStart"/>
       <w:r>
         <w:rPr>
           <w:b/>
@@ -5950,6 +6090,7 @@
         </w:rPr>
         <w:t>Iptables</w:t>
       </w:r>
+      <w:proofErr w:type="spellEnd"/>
       <w:r>
         <w:rPr>
           <w:b/>
@@ -5967,7 +6108,21 @@
         <w:rPr>
           <w:lang w:val="es-ES"/>
         </w:rPr>
-        <w:t>tilidad de línea de órdenes para configurar el cortafuegos del kernel de Linux.</w:t>
+        <w:t xml:space="preserve">tilidad de línea de órdenes para configurar el cortafuegos del </w:t>
+      </w:r>
+      <w:proofErr w:type="spellStart"/>
+      <w:r>
+        <w:rPr>
+          <w:lang w:val="es-ES"/>
+        </w:rPr>
+        <w:t>kernel</w:t>
+      </w:r>
+      <w:proofErr w:type="spellEnd"/>
+      <w:r>
+        <w:rPr>
+          <w:lang w:val="es-ES"/>
+        </w:rPr>
+        <w:t xml:space="preserve"> de Linux.</w:t>
       </w:r>
       <w:r>
         <w:rPr>
@@ -6011,7 +6166,15 @@
         <w:tab/>
       </w:r>
       <w:r>
-        <w:t xml:space="preserve">Acrónimo en inglés: Data Base Management Systen. </w:t>
+        <w:t xml:space="preserve">Acrónimo en inglés: Data Base Management </w:t>
+      </w:r>
+      <w:proofErr w:type="spellStart"/>
+      <w:r>
+        <w:t>Systen</w:t>
+      </w:r>
+      <w:proofErr w:type="spellEnd"/>
+      <w:r>
+        <w:t xml:space="preserve">. </w:t>
       </w:r>
       <w:r>
         <w:t>Sistema gestor de base d</w:t>
@@ -6055,11 +6218,33 @@
         <w:tab/>
       </w:r>
       <w:r>
-        <w:t>Conjunto de datos que comparten relaciones entre si para ser interpretados como contenedores de información que puede o no ser utilizada posteriormente pero que es importante almacenar.</w:t>
-      </w:r>
-    </w:p>
-    <w:p>
-      <w:pPr>
+        <w:t xml:space="preserve">Conjunto de datos que comparten relaciones entre </w:t>
+      </w:r>
+      <w:r>
+        <w:t>sí</w:t>
+      </w:r>
+      <w:r>
+        <w:t xml:space="preserve"> para ser interpretados como contenedores de información que puede o no ser utilizada posteriormente pero que es importante almacenar.</w:t>
+      </w:r>
+    </w:p>
+    <w:p>
+      <w:pPr>
+        <w:pStyle w:val="Sinespaciado"/>
+        <w:tabs>
+          <w:tab w:val="left" w:pos="2835"/>
+          <w:tab w:val="left" w:pos="4536"/>
+        </w:tabs>
+        <w:ind w:left="2835" w:hanging="2835"/>
+      </w:pPr>
+    </w:p>
+    <w:p>
+      <w:pPr>
+        <w:pStyle w:val="Sinespaciado"/>
+        <w:tabs>
+          <w:tab w:val="left" w:pos="2835"/>
+          <w:tab w:val="left" w:pos="4536"/>
+        </w:tabs>
+        <w:ind w:left="2835" w:hanging="2835"/>
         <w:sectPr>
           <w:type w:val="oddPage"/>
           <w:pgSz w:w="12240" w:h="15840" w:code="1"/>
@@ -6071,34 +6256,77 @@
           <w:docGrid w:linePitch="360"/>
         </w:sectPr>
       </w:pPr>
+      <w:proofErr w:type="spellStart"/>
+      <w:r>
+        <w:rPr>
+          <w:b/>
+          <w:bCs/>
+        </w:rPr>
+        <w:t>PfSense</w:t>
+      </w:r>
+      <w:proofErr w:type="spellEnd"/>
+      <w:r>
+        <w:rPr>
+          <w:b/>
+          <w:bCs/>
+        </w:rPr>
+        <w:tab/>
+      </w:r>
+      <w:r>
+        <w:t xml:space="preserve">Software de código abierto </w:t>
+      </w:r>
+      <w:r>
+        <w:t xml:space="preserve">con funcionalidades de </w:t>
+      </w:r>
+      <w:r>
+        <w:t>cortafuegos</w:t>
+      </w:r>
+      <w:r>
+        <w:t xml:space="preserve"> o enrutador para </w:t>
+      </w:r>
+      <w:r>
+        <w:t xml:space="preserve">la administración de </w:t>
+      </w:r>
+      <w:r>
+        <w:t>infraestructuras de red</w:t>
+      </w:r>
+      <w:r>
+        <w:t xml:space="preserve">. </w:t>
+      </w:r>
     </w:p>
     <w:p>
       <w:pPr>
         <w:pStyle w:val="Ttulosposteriores"/>
         <w:outlineLvl w:val="0"/>
       </w:pPr>
-      <w:bookmarkStart w:id="12" w:name="_Toc329600021"/>
-      <w:bookmarkStart w:id="13" w:name="_Toc23123833"/>
+      <w:bookmarkStart w:id="11" w:name="_Toc329600021"/>
+      <w:bookmarkStart w:id="12" w:name="_Toc23123833"/>
       <w:r>
         <w:lastRenderedPageBreak/>
         <w:t>Resumen</w:t>
       </w:r>
+      <w:bookmarkEnd w:id="11"/>
       <w:bookmarkEnd w:id="12"/>
-      <w:bookmarkEnd w:id="13"/>
-    </w:p>
-    <w:p>
-      <w:pPr>
-        <w:rPr>
-          <w:lang w:val="es-ES"/>
-        </w:rPr>
-      </w:pPr>
-    </w:p>
-    <w:p>
-      <w:pPr>
-        <w:rPr>
-          <w:lang w:val="es-ES"/>
-        </w:rPr>
-      </w:pPr>
+    </w:p>
+    <w:p>
+      <w:pPr>
+        <w:rPr>
+          <w:lang w:val="es-ES"/>
+        </w:rPr>
+      </w:pPr>
+    </w:p>
+    <w:p>
+      <w:pPr>
+        <w:rPr>
+          <w:lang w:val="es-ES"/>
+        </w:rPr>
+      </w:pPr>
+      <w:r>
+        <w:rPr>
+          <w:lang w:val="es-ES"/>
+        </w:rPr>
+        <w:t>La Escuela de Ingeniería en Ciencias y Sistemas de la Facultad de Ingeniería provee diversos servicios y recursos a la población estudiantil entre los cuales uno de los mas importantes son áreas de trabajo didáctico con acceso a servicio de internet inalámbrico gratuito, surge la necesidad de administrar dichos recursos y el acceso a los usuarios.</w:t>
+      </w:r>
     </w:p>
     <w:p>
       <w:pPr>
@@ -6179,7 +6407,13 @@
         <w:rPr>
           <w:lang w:val="es-ES"/>
         </w:rPr>
-        <w:t>para los recursos de internet inalámbrico</w:t>
+        <w:t xml:space="preserve">para los recursos de internet </w:t>
+      </w:r>
+      <w:r>
+        <w:rPr>
+          <w:lang w:val="es-ES"/>
+        </w:rPr>
+        <w:t>inalámbrico</w:t>
       </w:r>
       <w:r>
         <w:rPr>
@@ -6191,7 +6425,13 @@
         <w:rPr>
           <w:lang w:val="es-ES"/>
         </w:rPr>
-        <w:t xml:space="preserve"> y el portal cautivo, el cual consta de dos sitios web locales existentes en los servidores de los laboratorios</w:t>
+        <w:t>y</w:t>
+      </w:r>
+      <w:r>
+        <w:rPr>
+          <w:lang w:val="es-ES"/>
+        </w:rPr>
+        <w:t xml:space="preserve"> el portal cautivo, el cual consta de dos sitios web locales existentes en los servidores de los laboratorios</w:t>
       </w:r>
       <w:r>
         <w:rPr>
@@ -6279,14 +6519,14 @@
         <w:pStyle w:val="Ttulosposteriores"/>
         <w:outlineLvl w:val="0"/>
       </w:pPr>
-      <w:bookmarkStart w:id="14" w:name="_Toc329600022"/>
-      <w:bookmarkStart w:id="15" w:name="_Toc23123834"/>
+      <w:bookmarkStart w:id="13" w:name="_Toc329600022"/>
+      <w:bookmarkStart w:id="14" w:name="_Toc23123834"/>
       <w:r>
         <w:lastRenderedPageBreak/>
         <w:t>Objetivos</w:t>
       </w:r>
+      <w:bookmarkEnd w:id="13"/>
       <w:bookmarkEnd w:id="14"/>
-      <w:bookmarkEnd w:id="15"/>
     </w:p>
     <w:p>
       <w:pPr>
@@ -6536,14 +6776,14 @@
         <w:pStyle w:val="Ttulosposteriores"/>
         <w:outlineLvl w:val="0"/>
       </w:pPr>
-      <w:bookmarkStart w:id="16" w:name="_Toc329600024"/>
-      <w:bookmarkStart w:id="17" w:name="_Toc23123835"/>
+      <w:bookmarkStart w:id="15" w:name="_Toc329600024"/>
+      <w:bookmarkStart w:id="16" w:name="_Toc23123835"/>
       <w:r>
         <w:lastRenderedPageBreak/>
         <w:t>Introducción</w:t>
       </w:r>
+      <w:bookmarkEnd w:id="15"/>
       <w:bookmarkEnd w:id="16"/>
-      <w:bookmarkEnd w:id="17"/>
     </w:p>
     <w:p>
       <w:pPr>
@@ -6621,7 +6861,21 @@
         <w:rPr>
           <w:lang w:val="es-ES"/>
         </w:rPr>
-        <w:t>. El módulo de portal cautivo el cual será el encargado de autenticar a los usuarios por medio de clave genérica y en su defecto a registrarlos por medio de la redirección del trafico de conexión por medio de servidores DNS y DHCP</w:t>
+        <w:t xml:space="preserve">. El módulo de portal cautivo el cual será el encargado de autenticar a los usuarios por medio de clave genérica y en su defecto a registrarlos por medio de la redirección del </w:t>
+      </w:r>
+      <w:proofErr w:type="spellStart"/>
+      <w:r>
+        <w:rPr>
+          <w:lang w:val="es-ES"/>
+        </w:rPr>
+        <w:t>trafico</w:t>
+      </w:r>
+      <w:proofErr w:type="spellEnd"/>
+      <w:r>
+        <w:rPr>
+          <w:lang w:val="es-ES"/>
+        </w:rPr>
+        <w:t xml:space="preserve"> de conexión por medio de servidores DNS y DHCP</w:t>
       </w:r>
       <w:r>
         <w:rPr>
@@ -6647,7 +6901,21 @@
         <w:rPr>
           <w:lang w:val="es-ES"/>
         </w:rPr>
-        <w:t xml:space="preserve">El proyecto oxigenará la red actual de internet inalámbrico, recolectará información de los usuarios de la red brindando las características de la misma y </w:t>
+        <w:t xml:space="preserve">El proyecto oxigenará la red actual de internet inalámbrico, recolectará información de los usuarios de la red brindando las características de </w:t>
+      </w:r>
+      <w:proofErr w:type="gramStart"/>
+      <w:r>
+        <w:rPr>
+          <w:lang w:val="es-ES"/>
+        </w:rPr>
+        <w:t>la misma</w:t>
+      </w:r>
+      <w:proofErr w:type="gramEnd"/>
+      <w:r>
+        <w:rPr>
+          <w:lang w:val="es-ES"/>
+        </w:rPr>
+        <w:t xml:space="preserve"> y </w:t>
       </w:r>
       <w:r>
         <w:rPr>
@@ -6843,11 +7111,35 @@
       <w:pPr>
         <w:pStyle w:val="Captulos"/>
       </w:pPr>
-      <w:bookmarkStart w:id="18" w:name="_Toc23123836"/>
+      <w:bookmarkStart w:id="17" w:name="_Toc23123836"/>
       <w:r>
         <w:lastRenderedPageBreak/>
         <w:t>FASE DE INVESTIGACIÓN</w:t>
       </w:r>
+      <w:bookmarkEnd w:id="17"/>
+    </w:p>
+    <w:p>
+      <w:pPr>
+        <w:rPr>
+          <w:lang w:val="es-ES"/>
+        </w:rPr>
+      </w:pPr>
+    </w:p>
+    <w:p>
+      <w:pPr>
+        <w:rPr>
+          <w:lang w:val="es-ES"/>
+        </w:rPr>
+      </w:pPr>
+    </w:p>
+    <w:p>
+      <w:pPr>
+        <w:pStyle w:val="Sub1"/>
+      </w:pPr>
+      <w:bookmarkStart w:id="18" w:name="_Toc23123837"/>
+      <w:r>
+        <w:t>Antecedentes de la Empresa</w:t>
+      </w:r>
       <w:bookmarkEnd w:id="18"/>
     </w:p>
     <w:p>
@@ -6863,162 +7155,138 @@
           <w:lang w:val="es-ES"/>
         </w:rPr>
       </w:pPr>
-    </w:p>
-    <w:p>
-      <w:pPr>
-        <w:pStyle w:val="Sub1"/>
-      </w:pPr>
-      <w:bookmarkStart w:id="19" w:name="_Toc23123837"/>
-      <w:r>
-        <w:t>Antecedentes de la Empresa</w:t>
+      <w:r>
+        <w:rPr>
+          <w:lang w:val="es-ES"/>
+        </w:rPr>
+        <w:t>La Escuela de Ingeniería en Ciencias y Sistemas es una de las 13</w:t>
+      </w:r>
+      <w:r>
+        <w:rPr>
+          <w:lang w:val="es-ES"/>
+        </w:rPr>
+        <w:t xml:space="preserve"> </w:t>
+      </w:r>
+      <w:r>
+        <w:rPr>
+          <w:lang w:val="es-ES"/>
+        </w:rPr>
+        <w:t xml:space="preserve">unidades que la Facultad de Ingeniería, encargada de la formación superior en </w:t>
+      </w:r>
+      <w:r>
+        <w:rPr>
+          <w:lang w:val="es-ES"/>
+        </w:rPr>
+        <w:t>las áreas</w:t>
+      </w:r>
+      <w:r>
+        <w:rPr>
+          <w:lang w:val="es-ES"/>
+        </w:rPr>
+        <w:t xml:space="preserve"> </w:t>
+      </w:r>
+      <w:r>
+        <w:rPr>
+          <w:lang w:val="es-ES"/>
+        </w:rPr>
+        <w:t xml:space="preserve">de </w:t>
+      </w:r>
+      <w:r>
+        <w:rPr>
+          <w:lang w:val="es-ES"/>
+        </w:rPr>
+        <w:t>ciencias de la computación y sistemas</w:t>
+      </w:r>
+      <w:r>
+        <w:rPr>
+          <w:lang w:val="es-ES"/>
+        </w:rPr>
+        <w:t>.</w:t>
+      </w:r>
+      <w:r>
+        <w:rPr>
+          <w:lang w:val="es-ES"/>
+        </w:rPr>
+        <w:t xml:space="preserve"> </w:t>
+      </w:r>
+      <w:r>
+        <w:rPr>
+          <w:lang w:val="es-ES"/>
+        </w:rPr>
+        <w:t>Además,</w:t>
+      </w:r>
+      <w:r>
+        <w:rPr>
+          <w:lang w:val="es-ES"/>
+        </w:rPr>
+        <w:t xml:space="preserve"> </w:t>
+      </w:r>
+      <w:r>
+        <w:rPr>
+          <w:lang w:val="es-ES"/>
+        </w:rPr>
+        <w:t xml:space="preserve">es la </w:t>
+      </w:r>
+      <w:r>
+        <w:rPr>
+          <w:lang w:val="es-ES"/>
+        </w:rPr>
+        <w:t>encargad</w:t>
+      </w:r>
+      <w:r>
+        <w:rPr>
+          <w:lang w:val="es-ES"/>
+        </w:rPr>
+        <w:t>a</w:t>
+      </w:r>
+      <w:r>
+        <w:rPr>
+          <w:lang w:val="es-ES"/>
+        </w:rPr>
+        <w:t xml:space="preserve"> de coordinar </w:t>
+      </w:r>
+      <w:r>
+        <w:rPr>
+          <w:lang w:val="es-ES"/>
+        </w:rPr>
+        <w:t xml:space="preserve">e implementar </w:t>
+      </w:r>
+      <w:r>
+        <w:rPr>
+          <w:lang w:val="es-ES"/>
+        </w:rPr>
+        <w:t>programas de formación, investigación y extensión que promuevan</w:t>
+      </w:r>
+      <w:r>
+        <w:rPr>
+          <w:lang w:val="es-ES"/>
+        </w:rPr>
+        <w:t xml:space="preserve"> </w:t>
+      </w:r>
+      <w:r>
+        <w:rPr>
+          <w:lang w:val="es-ES"/>
+        </w:rPr>
+        <w:t>su especialidad científica.</w:t>
+      </w:r>
+    </w:p>
+    <w:p>
+      <w:pPr>
+        <w:rPr>
+          <w:b/>
+          <w:lang w:val="es-ES"/>
+        </w:rPr>
+      </w:pPr>
+    </w:p>
+    <w:p>
+      <w:pPr>
+        <w:pStyle w:val="Sub2"/>
+      </w:pPr>
+      <w:bookmarkStart w:id="19" w:name="_Toc23123838"/>
+      <w:r>
+        <w:t>Reseña Histórica</w:t>
       </w:r>
       <w:bookmarkEnd w:id="19"/>
-    </w:p>
-    <w:p>
-      <w:pPr>
-        <w:rPr>
-          <w:lang w:val="es-ES"/>
-        </w:rPr>
-      </w:pPr>
-    </w:p>
-    <w:p>
-      <w:pPr>
-        <w:rPr>
-          <w:lang w:val="es-ES"/>
-        </w:rPr>
-      </w:pPr>
-      <w:r>
-        <w:rPr>
-          <w:lang w:val="es-ES"/>
-        </w:rPr>
-        <w:t>La Escuela de Ingeniería en Ciencias y Sistemas es una de las 13</w:t>
-      </w:r>
-      <w:r>
-        <w:rPr>
-          <w:lang w:val="es-ES"/>
-        </w:rPr>
-        <w:t xml:space="preserve"> </w:t>
-      </w:r>
-      <w:r>
-        <w:rPr>
-          <w:lang w:val="es-ES"/>
-        </w:rPr>
-        <w:t xml:space="preserve">unidades que la Facultad de Ingeniería, encargada de la formación superior en </w:t>
-      </w:r>
-      <w:r>
-        <w:rPr>
-          <w:lang w:val="es-ES"/>
-        </w:rPr>
-        <w:t>las áreas</w:t>
-      </w:r>
-      <w:r>
-        <w:rPr>
-          <w:lang w:val="es-ES"/>
-        </w:rPr>
-        <w:t xml:space="preserve"> </w:t>
-      </w:r>
-      <w:r>
-        <w:rPr>
-          <w:lang w:val="es-ES"/>
-        </w:rPr>
-        <w:t xml:space="preserve">de </w:t>
-      </w:r>
-      <w:r>
-        <w:rPr>
-          <w:lang w:val="es-ES"/>
-        </w:rPr>
-        <w:t>ciencias de la computación y sistemas</w:t>
-      </w:r>
-      <w:r>
-        <w:rPr>
-          <w:lang w:val="es-ES"/>
-        </w:rPr>
-        <w:t>.</w:t>
-      </w:r>
-      <w:r>
-        <w:rPr>
-          <w:lang w:val="es-ES"/>
-        </w:rPr>
-        <w:t xml:space="preserve"> </w:t>
-      </w:r>
-      <w:r>
-        <w:rPr>
-          <w:lang w:val="es-ES"/>
-        </w:rPr>
-        <w:t>Además,</w:t>
-      </w:r>
-      <w:r>
-        <w:rPr>
-          <w:lang w:val="es-ES"/>
-        </w:rPr>
-        <w:t xml:space="preserve"> </w:t>
-      </w:r>
-      <w:r>
-        <w:rPr>
-          <w:lang w:val="es-ES"/>
-        </w:rPr>
-        <w:t xml:space="preserve">es la </w:t>
-      </w:r>
-      <w:r>
-        <w:rPr>
-          <w:lang w:val="es-ES"/>
-        </w:rPr>
-        <w:t>encargad</w:t>
-      </w:r>
-      <w:r>
-        <w:rPr>
-          <w:lang w:val="es-ES"/>
-        </w:rPr>
-        <w:t>a</w:t>
-      </w:r>
-      <w:r>
-        <w:rPr>
-          <w:lang w:val="es-ES"/>
-        </w:rPr>
-        <w:t xml:space="preserve"> de coordinar </w:t>
-      </w:r>
-      <w:r>
-        <w:rPr>
-          <w:lang w:val="es-ES"/>
-        </w:rPr>
-        <w:t xml:space="preserve">e implementar </w:t>
-      </w:r>
-      <w:r>
-        <w:rPr>
-          <w:lang w:val="es-ES"/>
-        </w:rPr>
-        <w:t>programas de formación, investigación y extensión que promuevan</w:t>
-      </w:r>
-      <w:r>
-        <w:rPr>
-          <w:lang w:val="es-ES"/>
-        </w:rPr>
-        <w:t xml:space="preserve"> </w:t>
-      </w:r>
-      <w:r>
-        <w:rPr>
-          <w:lang w:val="es-ES"/>
-        </w:rPr>
-        <w:t>su especialidad científica.</w:t>
-      </w:r>
-    </w:p>
-    <w:p>
-      <w:pPr>
-        <w:rPr>
-          <w:b/>
-          <w:lang w:val="es-ES"/>
-        </w:rPr>
-      </w:pPr>
-    </w:p>
-    <w:p>
-      <w:pPr>
-        <w:pStyle w:val="Sub2"/>
-      </w:pPr>
-      <w:bookmarkStart w:id="20" w:name="_Toc23123838"/>
-      <w:r>
-        <w:t>Reseña Histórica</w:t>
-      </w:r>
-      <w:bookmarkEnd w:id="20"/>
     </w:p>
     <w:p>
       <w:pPr>
@@ -7302,7 +7570,21 @@
         <w:rPr>
           <w:lang w:val="es-ES"/>
         </w:rPr>
-        <w:t>control y administración de los recursos de internet que se proveen en espacios públicos es totalmente necesario ya que al no existir estas herramientas dichos recursos son mal utilizados, no se tiene información de su uso y tampoco existen medios para controlar qué, quién o cuándo se consume determinado contenido o de qué forma se esta haciendo uso de dicho contenido, razones principales por las que la implementación de un portal cautivo para poder evitar las conexiones innecesarias de dispositivos  y un módulo administrativo que permita definir qué contenido tener acceso por medio del servicio brindado es sumamente necesario siendo como ejemplo el uso de portal cautivo en espacios públicos tales como hoteles, centros comerciales, restaurantes, etc.</w:t>
+        <w:t xml:space="preserve">control y administración de los recursos de internet que se proveen en espacios públicos es totalmente necesario ya que al no existir estas herramientas dichos recursos son mal utilizados, no se tiene información de su uso y tampoco existen medios para controlar qué, quién o cuándo se consume determinado contenido o de qué forma se </w:t>
+      </w:r>
+      <w:proofErr w:type="spellStart"/>
+      <w:r>
+        <w:rPr>
+          <w:lang w:val="es-ES"/>
+        </w:rPr>
+        <w:t>esta</w:t>
+      </w:r>
+      <w:proofErr w:type="spellEnd"/>
+      <w:r>
+        <w:rPr>
+          <w:lang w:val="es-ES"/>
+        </w:rPr>
+        <w:t xml:space="preserve"> haciendo uso de dicho contenido, razones principales por las que la implementación de un portal cautivo para poder evitar las conexiones innecesarias de dispositivos  y un módulo administrativo que permita definir qué contenido tener acceso por medio del servicio brindado es sumamente necesario siendo como ejemplo el uso de portal cautivo en espacios públicos tales como hoteles, centros comerciales, restaurantes, etc.</w:t>
       </w:r>
     </w:p>
     <w:p>
@@ -7372,11 +7654,68 @@
       <w:pPr>
         <w:pStyle w:val="Sub2"/>
       </w:pPr>
-      <w:bookmarkStart w:id="21" w:name="_Toc23123839"/>
+      <w:bookmarkStart w:id="20" w:name="_Toc23123839"/>
       <w:r>
         <w:lastRenderedPageBreak/>
         <w:t>Misión</w:t>
       </w:r>
+      <w:bookmarkEnd w:id="20"/>
+    </w:p>
+    <w:p>
+      <w:pPr>
+        <w:rPr>
+          <w:lang w:val="es-ES"/>
+        </w:rPr>
+      </w:pPr>
+    </w:p>
+    <w:p>
+      <w:pPr>
+        <w:rPr>
+          <w:vertAlign w:val="superscript"/>
+          <w:lang w:val="es-ES"/>
+        </w:rPr>
+      </w:pPr>
+      <w:r>
+        <w:rPr>
+          <w:lang w:val="es-ES"/>
+        </w:rPr>
+        <w:t>“</w:t>
+      </w:r>
+      <w:r>
+        <w:rPr>
+          <w:lang w:val="es-ES"/>
+        </w:rPr>
+        <w:t>Desarrollar en el estudiante las competencias que garantizan el éxito en la construcción del conocimiento a través de los diferentes estilos de aprendizaje y fomentar la investigación permanente para permitir una mejor calidad de vida para la comunidad. Teniendo en cuenta las opciones del mercado actual en el país (logística, administración, tecnología de la información, finanzas, contabilidad, comercial, etc.), y también el mercado internacional, hace hoy en día una alta demanda y competitividad global.</w:t>
+      </w:r>
+      <w:r>
+        <w:rPr>
+          <w:lang w:val="es-ES"/>
+        </w:rPr>
+        <w:t>”</w:t>
+      </w:r>
+      <w:r>
+        <w:rPr>
+          <w:vertAlign w:val="superscript"/>
+          <w:lang w:val="es-ES"/>
+        </w:rPr>
+        <w:t>1</w:t>
+      </w:r>
+    </w:p>
+    <w:p>
+      <w:pPr>
+        <w:rPr>
+          <w:lang w:val="es-ES"/>
+        </w:rPr>
+      </w:pPr>
+    </w:p>
+    <w:p>
+      <w:pPr>
+        <w:pStyle w:val="Sub2"/>
+      </w:pPr>
+      <w:bookmarkStart w:id="21" w:name="_Toc23123840"/>
+      <w:r>
+        <w:t>Visión</w:t>
+      </w:r>
       <w:bookmarkEnd w:id="21"/>
     </w:p>
     <w:p>
@@ -7403,7 +7742,7 @@
         <w:rPr>
           <w:lang w:val="es-ES"/>
         </w:rPr>
-        <w:t>Desarrollar en el estudiante las competencias que garantizan el éxito en la construcción del conocimiento a través de los diferentes estilos de aprendizaje y fomentar la investigación permanente para permitir una mejor calidad de vida para la comunidad. Teniendo en cuenta las opciones del mercado actual en el país (logística, administración, tecnología de la información, finanzas, contabilidad, comercial, etc.), y también el mercado internacional, hace hoy en día una alta demanda y competitividad global.</w:t>
+        <w:t>El estudiante de la Facultad de Ingeniería de la Universidad de San Carlos de Guatemala será reconocido como profesional superior, sobre la base de los conocimientos incorporados en el plan de estudios de estudios para capacitar a los estudiantes de manera integral, dándoles las herramientas adecuadas para su desarrollo profesional.</w:t>
       </w:r>
       <w:r>
         <w:rPr>
@@ -7430,68 +7769,11 @@
       <w:pPr>
         <w:pStyle w:val="Sub2"/>
       </w:pPr>
-      <w:bookmarkStart w:id="22" w:name="_Toc23123840"/>
-      <w:r>
-        <w:t>Visión</w:t>
+      <w:bookmarkStart w:id="22" w:name="_Toc23123841"/>
+      <w:r>
+        <w:t>Servicios que realiza</w:t>
       </w:r>
       <w:bookmarkEnd w:id="22"/>
-    </w:p>
-    <w:p>
-      <w:pPr>
-        <w:rPr>
-          <w:lang w:val="es-ES"/>
-        </w:rPr>
-      </w:pPr>
-    </w:p>
-    <w:p>
-      <w:pPr>
-        <w:rPr>
-          <w:vertAlign w:val="superscript"/>
-          <w:lang w:val="es-ES"/>
-        </w:rPr>
-      </w:pPr>
-      <w:r>
-        <w:rPr>
-          <w:lang w:val="es-ES"/>
-        </w:rPr>
-        <w:t>“</w:t>
-      </w:r>
-      <w:r>
-        <w:rPr>
-          <w:lang w:val="es-ES"/>
-        </w:rPr>
-        <w:t>El estudiante de la Facultad de Ingeniería de la Universidad de San Carlos de Guatemala será reconocido como profesional superior, sobre la base de los conocimientos incorporados en el plan de estudios de estudios para capacitar a los estudiantes de manera integral, dándoles las herramientas adecuadas para su desarrollo profesional.</w:t>
-      </w:r>
-      <w:r>
-        <w:rPr>
-          <w:lang w:val="es-ES"/>
-        </w:rPr>
-        <w:t>”</w:t>
-      </w:r>
-      <w:r>
-        <w:rPr>
-          <w:vertAlign w:val="superscript"/>
-          <w:lang w:val="es-ES"/>
-        </w:rPr>
-        <w:t>1</w:t>
-      </w:r>
-    </w:p>
-    <w:p>
-      <w:pPr>
-        <w:rPr>
-          <w:lang w:val="es-ES"/>
-        </w:rPr>
-      </w:pPr>
-    </w:p>
-    <w:p>
-      <w:pPr>
-        <w:pStyle w:val="Sub2"/>
-      </w:pPr>
-      <w:bookmarkStart w:id="23" w:name="_Toc23123841"/>
-      <w:r>
-        <w:t>Servicios que realiza</w:t>
-      </w:r>
-      <w:bookmarkEnd w:id="23"/>
     </w:p>
     <w:p>
       <w:pPr>
@@ -7556,7 +7838,21 @@
         <w:rPr>
           <w:vertAlign w:val="superscript"/>
         </w:rPr>
-        <w:t>1 Escuela de Ingeniería en Ciencias y Sistemas. Misión</w:t>
+        <w:t xml:space="preserve">1 </w:t>
+      </w:r>
+      <w:proofErr w:type="gramStart"/>
+      <w:r>
+        <w:rPr>
+          <w:vertAlign w:val="superscript"/>
+        </w:rPr>
+        <w:t>Escuela</w:t>
+      </w:r>
+      <w:proofErr w:type="gramEnd"/>
+      <w:r>
+        <w:rPr>
+          <w:vertAlign w:val="superscript"/>
+        </w:rPr>
+        <w:t xml:space="preserve"> de Ingeniería en Ciencias y Sistemas. Misión</w:t>
       </w:r>
       <w:r>
         <w:rPr>
@@ -7603,11 +7899,126 @@
       <w:pPr>
         <w:pStyle w:val="Sub1"/>
       </w:pPr>
-      <w:bookmarkStart w:id="24" w:name="_Toc23123842"/>
+      <w:bookmarkStart w:id="23" w:name="_Toc23123842"/>
       <w:r>
         <w:lastRenderedPageBreak/>
         <w:t>Descripción de las necesidades</w:t>
       </w:r>
+      <w:bookmarkEnd w:id="23"/>
+    </w:p>
+    <w:p>
+      <w:pPr>
+        <w:rPr>
+          <w:lang w:val="es-ES"/>
+        </w:rPr>
+      </w:pPr>
+    </w:p>
+    <w:p>
+      <w:pPr>
+        <w:rPr>
+          <w:lang w:val="es-ES"/>
+        </w:rPr>
+      </w:pPr>
+      <w:r>
+        <w:rPr>
+          <w:lang w:val="es-ES"/>
+        </w:rPr>
+        <w:t xml:space="preserve">Los laboratorios de la Escuela de Ingeniería en Ciencias y Sistemas </w:t>
+      </w:r>
+      <w:r>
+        <w:rPr>
+          <w:lang w:val="es-ES"/>
+        </w:rPr>
+        <w:t>poseen</w:t>
+      </w:r>
+      <w:r>
+        <w:rPr>
+          <w:lang w:val="es-ES"/>
+        </w:rPr>
+        <w:t xml:space="preserve"> actualmente </w:t>
+      </w:r>
+      <w:r>
+        <w:rPr>
+          <w:lang w:val="es-ES"/>
+        </w:rPr>
+        <w:t>cinco laboratorios diseñados para</w:t>
+      </w:r>
+      <w:r>
+        <w:rPr>
+          <w:lang w:val="es-ES"/>
+        </w:rPr>
+        <w:t xml:space="preserve"> que los usuarios, en su mayoría estudiantes de la carrera de Ingeniería en cualquiera de sus ramas, puedan </w:t>
+      </w:r>
+      <w:r>
+        <w:rPr>
+          <w:lang w:val="es-ES"/>
+        </w:rPr>
+        <w:t>realizar sus actividades académicas y de fomentación de su especialidad científica y técnica.</w:t>
+      </w:r>
+      <w:r>
+        <w:rPr>
+          <w:lang w:val="es-ES"/>
+        </w:rPr>
+        <w:t xml:space="preserve"> Esta coordinación adjunta de la Escuela </w:t>
+      </w:r>
+      <w:r>
+        <w:rPr>
+          <w:lang w:val="es-ES"/>
+        </w:rPr>
+        <w:t>requiere el desarrollo de una solución de infraestructura y de software que les permita administrar y controlar</w:t>
+      </w:r>
+      <w:r>
+        <w:rPr>
+          <w:lang w:val="es-ES"/>
+        </w:rPr>
+        <w:t xml:space="preserve"> los recursos de internet inalámbrico que se proveen</w:t>
+      </w:r>
+      <w:r>
+        <w:rPr>
+          <w:lang w:val="es-ES"/>
+        </w:rPr>
+        <w:t xml:space="preserve"> a la población estudiantil de la Facultad de Ingeniería</w:t>
+      </w:r>
+      <w:r>
+        <w:rPr>
+          <w:lang w:val="es-ES"/>
+        </w:rPr>
+        <w:t xml:space="preserve"> </w:t>
+      </w:r>
+      <w:r>
+        <w:rPr>
+          <w:lang w:val="es-ES"/>
+        </w:rPr>
+        <w:t xml:space="preserve">de </w:t>
+      </w:r>
+      <w:r>
+        <w:rPr>
+          <w:lang w:val="es-ES"/>
+        </w:rPr>
+        <w:t>forma gratuita en las instalaciones de los laboratorios</w:t>
+      </w:r>
+      <w:r>
+        <w:rPr>
+          <w:lang w:val="es-ES"/>
+        </w:rPr>
+        <w:t>.</w:t>
+      </w:r>
+    </w:p>
+    <w:p>
+      <w:pPr>
+        <w:rPr>
+          <w:lang w:val="es-ES"/>
+        </w:rPr>
+      </w:pPr>
+    </w:p>
+    <w:p>
+      <w:pPr>
+        <w:pStyle w:val="Sub2"/>
+      </w:pPr>
+      <w:bookmarkStart w:id="24" w:name="_Toc23123843"/>
+      <w:r>
+        <w:t>Necesidades Identificadas</w:t>
+      </w:r>
       <w:bookmarkEnd w:id="24"/>
     </w:p>
     <w:p>
@@ -7627,49 +8038,63 @@
         <w:rPr>
           <w:lang w:val="es-ES"/>
         </w:rPr>
-        <w:t xml:space="preserve">Los laboratorios de la Escuela de Ingeniería en Ciencias y Sistemas </w:t>
-      </w:r>
-      <w:r>
-        <w:rPr>
-          <w:lang w:val="es-ES"/>
-        </w:rPr>
-        <w:t>poseen</w:t>
-      </w:r>
-      <w:r>
-        <w:rPr>
-          <w:lang w:val="es-ES"/>
-        </w:rPr>
-        <w:t xml:space="preserve"> actualmente </w:t>
-      </w:r>
-      <w:r>
-        <w:rPr>
-          <w:lang w:val="es-ES"/>
-        </w:rPr>
-        <w:t>cinco laboratorios diseñados para realizar sus actividades académicas y de fomentación de su especialidad científica y técnica.</w:t>
-      </w:r>
-      <w:r>
-        <w:rPr>
-          <w:lang w:val="es-ES"/>
-        </w:rPr>
-        <w:t xml:space="preserve"> Esta coordinación adjunta de la Escuela </w:t>
-      </w:r>
-      <w:r>
-        <w:rPr>
-          <w:lang w:val="es-ES"/>
-        </w:rPr>
-        <w:t>requiere el desarrollo de una solución de infraestructura y de software que les permita administrar y controlar</w:t>
-      </w:r>
-      <w:r>
-        <w:rPr>
-          <w:lang w:val="es-ES"/>
-        </w:rPr>
-        <w:t xml:space="preserve"> los recursos de internet inalámbrico que se proveen</w:t>
-      </w:r>
-      <w:r>
-        <w:rPr>
-          <w:lang w:val="es-ES"/>
-        </w:rPr>
-        <w:t xml:space="preserve"> a la población estudiantil de la Facultad de Ingeniería</w:t>
+        <w:t xml:space="preserve">La coordinación de los laboratorios de la Escuela de Ingeniería en Ciencias y Sistemas cuenta actualmente con toda la infraestructura de red para prestar el servicio de red </w:t>
+      </w:r>
+      <w:r>
+        <w:rPr>
+          <w:lang w:val="es-ES"/>
+        </w:rPr>
+        <w:t xml:space="preserve">de internet </w:t>
+      </w:r>
+      <w:r>
+        <w:rPr>
+          <w:lang w:val="es-ES"/>
+        </w:rPr>
+        <w:t xml:space="preserve">inalámbrico en sus </w:t>
+      </w:r>
+      <w:r>
+        <w:rPr>
+          <w:lang w:val="es-ES"/>
+        </w:rPr>
+        <w:t>instalaciones,</w:t>
+      </w:r>
+      <w:r>
+        <w:rPr>
+          <w:lang w:val="es-ES"/>
+        </w:rPr>
+        <w:t xml:space="preserve"> pero no posee una plataforma o aplicación de software que permita la administración y control de dicho recurso. Adicionalmente no existen registros </w:t>
+      </w:r>
+      <w:r>
+        <w:rPr>
+          <w:lang w:val="es-ES"/>
+        </w:rPr>
+        <w:t>o datos que permitan conocer el nivel de uso de dichos recursos ni tampoco hay medios que permitan obtener información de los usuarios.</w:t>
+      </w:r>
+    </w:p>
+    <w:p>
+      <w:pPr>
+        <w:rPr>
+          <w:lang w:val="es-ES"/>
+        </w:rPr>
+      </w:pPr>
+    </w:p>
+    <w:p>
+      <w:pPr>
+        <w:rPr>
+          <w:lang w:val="es-ES"/>
+        </w:rPr>
+      </w:pPr>
+      <w:r>
+        <w:rPr>
+          <w:lang w:val="es-ES"/>
+        </w:rPr>
+        <w:t>Los laboratorios cuentan con la infraestructura de red</w:t>
+      </w:r>
+      <w:r>
+        <w:rPr>
+          <w:lang w:val="es-ES"/>
+        </w:rPr>
+        <w:t xml:space="preserve"> física</w:t>
       </w:r>
       <w:r>
         <w:rPr>
@@ -7677,17 +8102,164 @@
         </w:rPr>
         <w:t xml:space="preserve"> </w:t>
       </w:r>
-      <w:r>
-        <w:rPr>
-          <w:lang w:val="es-ES"/>
-        </w:rPr>
-        <w:t xml:space="preserve">de </w:t>
-      </w:r>
-      <w:r>
-        <w:rPr>
-          <w:lang w:val="es-ES"/>
-        </w:rPr>
-        <w:t>forma gratuita en las instalaciones de los laboratorios</w:t>
+      <w:proofErr w:type="gramStart"/>
+      <w:r>
+        <w:rPr>
+          <w:lang w:val="es-ES"/>
+        </w:rPr>
+        <w:t xml:space="preserve">necesaria  </w:t>
+      </w:r>
+      <w:r>
+        <w:rPr>
+          <w:lang w:val="es-ES"/>
+        </w:rPr>
+        <w:t>dentro</w:t>
+      </w:r>
+      <w:proofErr w:type="gramEnd"/>
+      <w:r>
+        <w:rPr>
+          <w:lang w:val="es-ES"/>
+        </w:rPr>
+        <w:t xml:space="preserve"> de las instalaciones de la Facultad de Ingeniería y los dispositivos de </w:t>
+      </w:r>
+      <w:r>
+        <w:rPr>
+          <w:lang w:val="es-ES"/>
+        </w:rPr>
+        <w:t>enrutamiento,</w:t>
+      </w:r>
+      <w:r>
+        <w:rPr>
+          <w:lang w:val="es-ES"/>
+        </w:rPr>
+        <w:t xml:space="preserve"> así como servidores necesarios para la implementación de la solución de software e infraestructura antes descrita. </w:t>
+      </w:r>
+    </w:p>
+    <w:p>
+      <w:pPr>
+        <w:rPr>
+          <w:lang w:val="es-ES"/>
+        </w:rPr>
+      </w:pPr>
+    </w:p>
+    <w:p>
+      <w:pPr>
+        <w:rPr>
+          <w:lang w:val="es-ES"/>
+        </w:rPr>
+      </w:pPr>
+      <w:r>
+        <w:rPr>
+          <w:lang w:val="es-ES"/>
+        </w:rPr>
+        <w:lastRenderedPageBreak/>
+        <w:t xml:space="preserve">El portal cautivo almacenará información básica y no sensible de los usuarios de la red interna </w:t>
+      </w:r>
+      <w:r>
+        <w:rPr>
+          <w:lang w:val="es-ES"/>
+        </w:rPr>
+        <w:t>además de implementar un método de autenticación p</w:t>
+      </w:r>
+      <w:r>
+        <w:rPr>
+          <w:lang w:val="es-ES"/>
+        </w:rPr>
+        <w:t>or</w:t>
+      </w:r>
+      <w:r>
+        <w:rPr>
+          <w:lang w:val="es-ES"/>
+        </w:rPr>
+        <w:t xml:space="preserve"> clave genérica basado en el número de </w:t>
+      </w:r>
+      <w:r>
+        <w:rPr>
+          <w:lang w:val="es-ES"/>
+        </w:rPr>
+        <w:t>carné</w:t>
+      </w:r>
+      <w:r>
+        <w:rPr>
+          <w:lang w:val="es-ES"/>
+        </w:rPr>
+        <w:t xml:space="preserve"> de los estudiantes.</w:t>
+      </w:r>
+    </w:p>
+    <w:p>
+      <w:pPr>
+        <w:rPr>
+          <w:lang w:val="es-ES"/>
+        </w:rPr>
+      </w:pPr>
+    </w:p>
+    <w:p>
+      <w:pPr>
+        <w:pStyle w:val="Sub1"/>
+      </w:pPr>
+      <w:bookmarkStart w:id="25" w:name="_Toc23123844"/>
+      <w:r>
+        <w:t>Prioriz</w:t>
+      </w:r>
+      <w:r>
+        <w:t>ación de las necesidades</w:t>
+      </w:r>
+      <w:bookmarkEnd w:id="25"/>
+    </w:p>
+    <w:p>
+      <w:pPr>
+        <w:rPr>
+          <w:lang w:val="es-ES"/>
+        </w:rPr>
+      </w:pPr>
+    </w:p>
+    <w:p>
+      <w:pPr>
+        <w:rPr>
+          <w:lang w:val="es-ES"/>
+        </w:rPr>
+      </w:pPr>
+      <w:r>
+        <w:rPr>
+          <w:lang w:val="es-ES"/>
+        </w:rPr>
+        <w:t xml:space="preserve">En la </w:t>
+      </w:r>
+      <w:r>
+        <w:rPr>
+          <w:lang w:val="es-ES"/>
+        </w:rPr>
+        <w:t xml:space="preserve">implementación del portal cautivo se priorizará </w:t>
+      </w:r>
+      <w:r>
+        <w:rPr>
+          <w:lang w:val="es-ES"/>
+        </w:rPr>
+        <w:t xml:space="preserve">el proceso de autenticación de usuarios y prevención de conexiones innecesarias </w:t>
+      </w:r>
+      <w:r>
+        <w:rPr>
+          <w:lang w:val="es-ES"/>
+        </w:rPr>
+        <w:t>para</w:t>
+      </w:r>
+      <w:r>
+        <w:rPr>
+          <w:lang w:val="es-ES"/>
+        </w:rPr>
+        <w:t xml:space="preserve"> la</w:t>
+      </w:r>
+      <w:r>
+        <w:rPr>
+          <w:lang w:val="es-ES"/>
+        </w:rPr>
+        <w:t xml:space="preserve"> oxigenación de los dispositivos de ruteo</w:t>
+      </w:r>
+      <w:r>
+        <w:rPr>
+          <w:lang w:val="es-ES"/>
+        </w:rPr>
+        <w:t>, así como la integración de los servidores y la infraestructura actual a la solución de software e infraestructura presentada</w:t>
       </w:r>
       <w:r>
         <w:rPr>
@@ -7705,191 +8277,45 @@
     </w:p>
     <w:p>
       <w:pPr>
-        <w:pStyle w:val="Sub2"/>
-      </w:pPr>
-      <w:bookmarkStart w:id="25" w:name="_Toc23123843"/>
-      <w:r>
-        <w:t>Necesidades Identificadas</w:t>
-      </w:r>
-      <w:bookmarkEnd w:id="25"/>
-    </w:p>
-    <w:p>
-      <w:pPr>
-        <w:rPr>
-          <w:lang w:val="es-ES"/>
-        </w:rPr>
-      </w:pPr>
-    </w:p>
-    <w:p>
-      <w:pPr>
-        <w:rPr>
-          <w:lang w:val="es-ES"/>
-        </w:rPr>
-      </w:pPr>
-      <w:r>
-        <w:rPr>
-          <w:lang w:val="es-ES"/>
-        </w:rPr>
-        <w:t xml:space="preserve">La coordinación de los laboratorios de la Escuela de Ingeniería en Ciencias y Sistemas cuenta actualmente con toda la infraestructura de red para prestar el servicio de red inalámbrico en sus </w:t>
-      </w:r>
-      <w:r>
-        <w:rPr>
-          <w:lang w:val="es-ES"/>
-        </w:rPr>
-        <w:t>instalaciones,</w:t>
-      </w:r>
-      <w:r>
-        <w:rPr>
-          <w:lang w:val="es-ES"/>
-        </w:rPr>
-        <w:t xml:space="preserve"> pero no posee una plataforma o aplicación de software que permita la administración y control de dicho recurso. Adicionalmente no existen registros </w:t>
-      </w:r>
-      <w:r>
-        <w:rPr>
-          <w:lang w:val="es-ES"/>
-        </w:rPr>
-        <w:t>o datos que permitan conocer el nivel de uso de dichos recursos objetivo ni tampoco hay medios que permitan obtener dicha información de los usuarios.</w:t>
-      </w:r>
-    </w:p>
-    <w:p>
-      <w:pPr>
-        <w:rPr>
-          <w:lang w:val="es-ES"/>
-        </w:rPr>
-      </w:pPr>
-    </w:p>
-    <w:p>
-      <w:pPr>
-        <w:rPr>
-          <w:lang w:val="es-ES"/>
-        </w:rPr>
-      </w:pPr>
-      <w:r>
-        <w:rPr>
-          <w:lang w:val="es-ES"/>
-        </w:rPr>
-        <w:t xml:space="preserve">Los laboratorios cuentan con la infraestructura de red necesaria y capaz </w:t>
-      </w:r>
-      <w:r>
-        <w:rPr>
-          <w:lang w:val="es-ES"/>
-        </w:rPr>
-        <w:t xml:space="preserve">dentro de las instalaciones de la Facultad de Ingeniería y los dispositivos de </w:t>
-      </w:r>
-      <w:r>
-        <w:rPr>
-          <w:lang w:val="es-ES"/>
-        </w:rPr>
-        <w:t>enrutamiento,</w:t>
-      </w:r>
-      <w:r>
-        <w:rPr>
-          <w:lang w:val="es-ES"/>
-        </w:rPr>
-        <w:t xml:space="preserve"> así como servidores necesarios para la implementación de la solución de software e infraestructura antes descrita. </w:t>
-      </w:r>
-    </w:p>
-    <w:p>
-      <w:pPr>
-        <w:rPr>
-          <w:lang w:val="es-ES"/>
-        </w:rPr>
-      </w:pPr>
-    </w:p>
-    <w:p>
-      <w:pPr>
-        <w:rPr>
-          <w:lang w:val="es-ES"/>
-        </w:rPr>
-      </w:pPr>
-      <w:r>
-        <w:rPr>
-          <w:lang w:val="es-ES"/>
-        </w:rPr>
-        <w:t xml:space="preserve">El portal cautivo almacenará información básica y no sensible de los usuarios de la red interna </w:t>
-      </w:r>
-      <w:r>
-        <w:rPr>
-          <w:lang w:val="es-ES"/>
-        </w:rPr>
-        <w:t>además de implementar un método de autenticación p</w:t>
-      </w:r>
-      <w:r>
-        <w:rPr>
-          <w:lang w:val="es-ES"/>
-        </w:rPr>
-        <w:t>or</w:t>
-      </w:r>
-      <w:r>
-        <w:rPr>
-          <w:lang w:val="es-ES"/>
-        </w:rPr>
-        <w:t xml:space="preserve"> clave genérica basado en el número de carnet de los estudiantes.</w:t>
-      </w:r>
-    </w:p>
-    <w:p>
-      <w:pPr>
-        <w:rPr>
-          <w:lang w:val="es-ES"/>
-        </w:rPr>
-      </w:pPr>
-    </w:p>
-    <w:p>
-      <w:pPr>
-        <w:pStyle w:val="Sub1"/>
-      </w:pPr>
-      <w:bookmarkStart w:id="26" w:name="_Toc23123844"/>
-      <w:r>
-        <w:lastRenderedPageBreak/>
-        <w:t>Prioriz</w:t>
-      </w:r>
-      <w:r>
-        <w:t>ación de las necesidades</w:t>
-      </w:r>
-      <w:bookmarkEnd w:id="26"/>
-    </w:p>
-    <w:p>
-      <w:pPr>
-        <w:rPr>
-          <w:lang w:val="es-ES"/>
-        </w:rPr>
-      </w:pPr>
-    </w:p>
-    <w:p>
-      <w:pPr>
-        <w:rPr>
-          <w:lang w:val="es-ES"/>
-        </w:rPr>
-      </w:pPr>
-      <w:r>
-        <w:rPr>
-          <w:lang w:val="es-ES"/>
-        </w:rPr>
-        <w:t xml:space="preserve">En la </w:t>
-      </w:r>
-      <w:r>
-        <w:rPr>
-          <w:lang w:val="es-ES"/>
-        </w:rPr>
-        <w:t xml:space="preserve">implementación del portal cautivo se priorizará </w:t>
-      </w:r>
-      <w:r>
-        <w:rPr>
-          <w:lang w:val="es-ES"/>
-        </w:rPr>
-        <w:t xml:space="preserve">el proceso de autenticación de usuarios y prevención de conexiones innecesarias </w:t>
-      </w:r>
-      <w:r>
-        <w:rPr>
-          <w:lang w:val="es-ES"/>
-        </w:rPr>
-        <w:t>para oxigenación de los dispositivos de ruteo y red de internet de las instalaciones</w:t>
-      </w:r>
-      <w:r>
-        <w:rPr>
-          <w:lang w:val="es-ES"/>
-        </w:rPr>
-        <w:t>, así como la integración de los servidores y la infraestructura actual a la solución de software e infraestructura presentada</w:t>
+        <w:rPr>
+          <w:lang w:val="es-ES"/>
+        </w:rPr>
+      </w:pPr>
+      <w:r>
+        <w:rPr>
+          <w:lang w:val="es-ES"/>
+        </w:rPr>
+        <w:t xml:space="preserve">Se dará una prioridad media a la generación de reportes y monitorización de los usuarios y el </w:t>
+      </w:r>
+      <w:r>
+        <w:rPr>
+          <w:lang w:val="es-ES"/>
+        </w:rPr>
+        <w:t>tráfico</w:t>
+      </w:r>
+      <w:r>
+        <w:rPr>
+          <w:lang w:val="es-ES"/>
+        </w:rPr>
+        <w:t xml:space="preserve"> generado por los usuarios </w:t>
+      </w:r>
+      <w:r>
+        <w:rPr>
+          <w:lang w:val="es-ES"/>
+        </w:rPr>
+        <w:t>conectados,</w:t>
+      </w:r>
+      <w:r>
+        <w:rPr>
+          <w:lang w:val="es-ES"/>
+        </w:rPr>
+        <w:t xml:space="preserve"> así como la correcta aplicación de los procesos definidos para la administración de la plataforma web y los recursos existentes para cumplir y no modificar de manera indebida </w:t>
+      </w:r>
+      <w:r>
+        <w:rPr>
+          <w:lang w:val="es-ES"/>
+        </w:rPr>
+        <w:t>el diseño de infraestructura actual de los laboratorios</w:t>
       </w:r>
       <w:r>
         <w:rPr>
@@ -7915,50 +8341,6 @@
         <w:rPr>
           <w:lang w:val="es-ES"/>
         </w:rPr>
-        <w:t xml:space="preserve">Se dará una prioridad media a la generación de reportes y monitorización de los usuarios y el trafico generado por los usuarios </w:t>
-      </w:r>
-      <w:r>
-        <w:rPr>
-          <w:lang w:val="es-ES"/>
-        </w:rPr>
-        <w:t>conectados,</w:t>
-      </w:r>
-      <w:r>
-        <w:rPr>
-          <w:lang w:val="es-ES"/>
-        </w:rPr>
-        <w:t xml:space="preserve"> así como la correcta aplicación de los procesos definidos para la administración de la plataforma web y los recursos existentes para cumplir y no modificar de manera indebida </w:t>
-      </w:r>
-      <w:r>
-        <w:rPr>
-          <w:lang w:val="es-ES"/>
-        </w:rPr>
-        <w:t>el diseño de infraestructura actual de los laboratorios</w:t>
-      </w:r>
-      <w:r>
-        <w:rPr>
-          <w:lang w:val="es-ES"/>
-        </w:rPr>
-        <w:t>.</w:t>
-      </w:r>
-    </w:p>
-    <w:p>
-      <w:pPr>
-        <w:rPr>
-          <w:lang w:val="es-ES"/>
-        </w:rPr>
-      </w:pPr>
-    </w:p>
-    <w:p>
-      <w:pPr>
-        <w:rPr>
-          <w:lang w:val="es-ES"/>
-        </w:rPr>
-      </w:pPr>
-      <w:r>
-        <w:rPr>
-          <w:lang w:val="es-ES"/>
-        </w:rPr>
         <w:t xml:space="preserve">Por </w:t>
       </w:r>
       <w:r>
@@ -7971,7 +8353,19 @@
         <w:rPr>
           <w:lang w:val="es-ES"/>
         </w:rPr>
-        <w:t xml:space="preserve"> se dará una prioridad baja a la definición y aplicación de políticas al trafico generado por la conexión y consumo de usuarios a los recursos de internet </w:t>
+        <w:t xml:space="preserve"> se dará una prioridad baja a la definición y aplicación de políticas al </w:t>
+      </w:r>
+      <w:r>
+        <w:rPr>
+          <w:lang w:val="es-ES"/>
+        </w:rPr>
+        <w:t>tráfico</w:t>
+      </w:r>
+      <w:r>
+        <w:rPr>
+          <w:lang w:val="es-ES"/>
+        </w:rPr>
+        <w:t xml:space="preserve"> generado por la conexión y consumo de usuarios a los recursos de internet </w:t>
       </w:r>
       <w:r>
         <w:rPr>
@@ -8069,36 +8463,36 @@
       <w:pPr>
         <w:pStyle w:val="Captulos"/>
       </w:pPr>
-      <w:bookmarkStart w:id="27" w:name="_Toc23123845"/>
+      <w:bookmarkStart w:id="26" w:name="_Toc23123845"/>
       <w:r>
         <w:lastRenderedPageBreak/>
         <w:t>FASE TÉCNICO PROFESIONAL</w:t>
       </w:r>
+      <w:bookmarkEnd w:id="26"/>
+    </w:p>
+    <w:p>
+      <w:pPr>
+        <w:rPr>
+          <w:lang w:val="es-ES"/>
+        </w:rPr>
+      </w:pPr>
+    </w:p>
+    <w:p>
+      <w:pPr>
+        <w:rPr>
+          <w:lang w:val="es-ES"/>
+        </w:rPr>
+      </w:pPr>
+    </w:p>
+    <w:p>
+      <w:pPr>
+        <w:pStyle w:val="Sub1"/>
+      </w:pPr>
+      <w:bookmarkStart w:id="27" w:name="_Toc23123846"/>
+      <w:r>
+        <w:t>Descripción del proyecto</w:t>
+      </w:r>
       <w:bookmarkEnd w:id="27"/>
-    </w:p>
-    <w:p>
-      <w:pPr>
-        <w:rPr>
-          <w:lang w:val="es-ES"/>
-        </w:rPr>
-      </w:pPr>
-    </w:p>
-    <w:p>
-      <w:pPr>
-        <w:rPr>
-          <w:lang w:val="es-ES"/>
-        </w:rPr>
-      </w:pPr>
-    </w:p>
-    <w:p>
-      <w:pPr>
-        <w:pStyle w:val="Sub1"/>
-      </w:pPr>
-      <w:bookmarkStart w:id="28" w:name="_Toc23123846"/>
-      <w:r>
-        <w:t>Descripción del proyecto</w:t>
-      </w:r>
-      <w:bookmarkEnd w:id="28"/>
     </w:p>
     <w:p>
       <w:pPr>
@@ -8340,7 +8734,19 @@
         <w:rPr>
           <w:lang w:val="es-ES"/>
         </w:rPr>
-        <w:t>Como tercera y ultima parte del proceso de implementación se integrarán los laboratorios restantes a la solución, añadido a esto se realizará una serie de capacitaciones y elaboración de medios de publicidad para dar a conocer la nueva solución a los usuarios de los laboratorios.</w:t>
+        <w:t xml:space="preserve">Como tercera y </w:t>
+      </w:r>
+      <w:r>
+        <w:rPr>
+          <w:lang w:val="es-ES"/>
+        </w:rPr>
+        <w:t>última</w:t>
+      </w:r>
+      <w:r>
+        <w:rPr>
+          <w:lang w:val="es-ES"/>
+        </w:rPr>
+        <w:t xml:space="preserve"> parte del proceso de implementación se integrarán los laboratorios restantes a la solución, añadido a esto se realizará una serie de capacitaciones y elaboración de medios de publicidad para dar a conocer la nueva solución a los usuarios de los laboratorios.</w:t>
       </w:r>
     </w:p>
     <w:p>
@@ -8377,13 +8783,420 @@
           <w:lang w:val="es-ES"/>
         </w:rPr>
       </w:pPr>
-    </w:p>
-    <w:p>
-      <w:pPr>
-        <w:rPr>
-          <w:lang w:val="es-ES"/>
-        </w:rPr>
-      </w:pPr>
+      <w:r>
+        <w:rPr>
+          <w:lang w:val="es-ES"/>
+        </w:rPr>
+        <w:t>Inicialmente se contó con la información acerca de los laboratorios y su estado, tomando en cuenta todos los aspectos técnicos que tienen que ver con el servicio de internet inalámbrico.</w:t>
+      </w:r>
+    </w:p>
+    <w:p>
+      <w:pPr>
+        <w:rPr>
+          <w:lang w:val="es-ES"/>
+        </w:rPr>
+      </w:pPr>
+    </w:p>
+    <w:p>
+      <w:pPr>
+        <w:rPr>
+          <w:lang w:val="es-ES"/>
+        </w:rPr>
+      </w:pPr>
+      <w:r>
+        <w:rPr>
+          <w:lang w:val="es-ES"/>
+        </w:rPr>
+        <w:t xml:space="preserve"> </w:t>
+      </w:r>
+    </w:p>
+    <w:p>
+      <w:pPr>
+        <w:pStyle w:val="Sub2"/>
+      </w:pPr>
+      <w:r>
+        <w:t>Análisis FODA para la elaboración del proyecto</w:t>
+      </w:r>
+    </w:p>
+    <w:p>
+      <w:pPr>
+        <w:rPr>
+          <w:lang w:val="es-ES"/>
+        </w:rPr>
+      </w:pPr>
+    </w:p>
+    <w:p>
+      <w:pPr>
+        <w:rPr>
+          <w:lang w:val="es-ES"/>
+        </w:rPr>
+      </w:pPr>
+      <w:r>
+        <w:rPr>
+          <w:lang w:val="es-ES"/>
+        </w:rPr>
+        <w:t>Por medio de un análisis interno y externo de fortalezas, oportunidades, debilidades y amenazas se definieron los riesgos del proyecto y la especificación de los alcances y los riesgos que la elaboración de este conllevaba.</w:t>
+      </w:r>
+    </w:p>
+    <w:p>
+      <w:pPr>
+        <w:rPr>
+          <w:lang w:val="es-ES"/>
+        </w:rPr>
+      </w:pPr>
+    </w:p>
+    <w:p>
+      <w:pPr>
+        <w:pStyle w:val="Sub3"/>
+        <w:rPr>
+          <w:b w:val="0"/>
+          <w:bCs/>
+        </w:rPr>
+      </w:pPr>
+      <w:r>
+        <w:t>Análisis Interno</w:t>
+      </w:r>
+    </w:p>
+    <w:p>
+      <w:pPr>
+        <w:rPr>
+          <w:lang w:val="es-ES"/>
+        </w:rPr>
+      </w:pPr>
+    </w:p>
+    <w:p>
+      <w:pPr>
+        <w:rPr>
+          <w:lang w:val="es-ES"/>
+        </w:rPr>
+      </w:pPr>
+      <w:r>
+        <w:rPr>
+          <w:lang w:val="es-ES"/>
+        </w:rPr>
+        <w:t xml:space="preserve">El análisis interno del servicio prestado se realizó por medio de entrevistas a los </w:t>
+      </w:r>
+      <w:r>
+        <w:rPr>
+          <w:lang w:val="es-ES"/>
+        </w:rPr>
+        <w:t>usuarios y</w:t>
+      </w:r>
+      <w:r>
+        <w:rPr>
+          <w:lang w:val="es-ES"/>
+        </w:rPr>
+        <w:t xml:space="preserve"> a la coordinación de las instalaciones</w:t>
+      </w:r>
+      <w:r>
+        <w:rPr>
+          <w:lang w:val="es-ES"/>
+        </w:rPr>
+        <w:t>, añadido a esto se realizó una inspección técnica para poder conocer el estado de la infraestructura y los recursos disponibles para la elaboración del proyecto</w:t>
+      </w:r>
+      <w:r>
+        <w:rPr>
+          <w:lang w:val="es-ES"/>
+        </w:rPr>
+        <w:t xml:space="preserve">. </w:t>
+      </w:r>
+      <w:r>
+        <w:rPr>
+          <w:lang w:val="es-ES"/>
+        </w:rPr>
+        <w:t>Como resultado del análisis interno se definen las fortalezas y debilidades del servicio.</w:t>
+      </w:r>
+    </w:p>
+    <w:p>
+      <w:pPr>
+        <w:rPr>
+          <w:lang w:val="es-ES"/>
+        </w:rPr>
+      </w:pPr>
+    </w:p>
+    <w:p>
+      <w:pPr>
+        <w:pStyle w:val="Sub4"/>
+      </w:pPr>
+      <w:r>
+        <w:lastRenderedPageBreak/>
+        <w:t>Fortalezas</w:t>
+      </w:r>
+    </w:p>
+    <w:p>
+      <w:pPr>
+        <w:rPr>
+          <w:lang w:val="es-ES"/>
+        </w:rPr>
+      </w:pPr>
+    </w:p>
+    <w:p>
+      <w:pPr>
+        <w:pStyle w:val="Vietas1"/>
+      </w:pPr>
+      <w:r>
+        <w:t xml:space="preserve">Las instalaciones de los laboratorios cuentan con enrutadores para brindar el servicio de internet </w:t>
+      </w:r>
+      <w:r>
+        <w:t>inalámbrico</w:t>
+      </w:r>
+      <w:r>
+        <w:t>.</w:t>
+      </w:r>
+    </w:p>
+    <w:p>
+      <w:pPr>
+        <w:pStyle w:val="Vietas1"/>
+      </w:pPr>
+      <w:r>
+        <w:t>La coordinación de los laboratorios cuenta con las credenciales de acceso a los equipos que serán utilizados para la elaboración del proyecto.</w:t>
+      </w:r>
+    </w:p>
+    <w:p>
+      <w:pPr>
+        <w:pStyle w:val="Vietas1"/>
+      </w:pPr>
+      <w:r>
+        <w:t xml:space="preserve">La infraestructura de red actual cuenta con una configuración capaz de admitir y soportar la integración del </w:t>
+      </w:r>
+      <w:r>
+        <w:t>proyecto,</w:t>
+      </w:r>
+      <w:r>
+        <w:t xml:space="preserve"> así como de las herramientas y tecnologías seleccionadas para el proyecto.</w:t>
+      </w:r>
+    </w:p>
+    <w:p>
+      <w:pPr>
+        <w:pStyle w:val="Vietas1"/>
+      </w:pPr>
+      <w:r>
+        <w:t>El coordinador de los laboratorios y también responsable del equipo está directamente involucrado dentro del proyecto.</w:t>
+      </w:r>
+    </w:p>
+    <w:p>
+      <w:pPr>
+        <w:pStyle w:val="Vietas1"/>
+      </w:pPr>
+      <w:r>
+        <w:t>El sistema y solución de infraestructura es novedoso ya que actualmente no se cuenta con herramientas que ayuden a la administración de los recursos y usuarios.</w:t>
+      </w:r>
+    </w:p>
+    <w:p>
+      <w:pPr>
+        <w:pStyle w:val="Vietas1"/>
+      </w:pPr>
+      <w:r>
+        <w:t>La coordinación cuenta con el personal necesario para la administración de los recurso y usuarios que brinda la plataforma.</w:t>
+      </w:r>
+    </w:p>
+    <w:p>
+      <w:pPr>
+        <w:pStyle w:val="Vietas1"/>
+        <w:numPr>
+          <w:ilvl w:val="0"/>
+          <w:numId w:val="0"/>
+        </w:numPr>
+        <w:ind w:left="709"/>
+      </w:pPr>
+    </w:p>
+    <w:p>
+      <w:pPr>
+        <w:pStyle w:val="Sub4"/>
+      </w:pPr>
+      <w:r>
+        <w:t>Debilidades</w:t>
+      </w:r>
+    </w:p>
+    <w:p>
+      <w:pPr>
+        <w:ind w:firstLine="0"/>
+        <w:rPr>
+          <w:lang w:val="es-ES"/>
+        </w:rPr>
+      </w:pPr>
+    </w:p>
+    <w:p>
+      <w:pPr>
+        <w:pStyle w:val="Vietas1"/>
+      </w:pPr>
+      <w:r>
+        <w:t>El proyecto tendrá una carga de trabajo y flujo de información constante e intensivo por lo que la aplicación necesitará de monitorización constante para que cumpla con su objetivo.</w:t>
+      </w:r>
+    </w:p>
+    <w:p>
+      <w:pPr>
+        <w:pStyle w:val="Vietas1"/>
+      </w:pPr>
+      <w:r>
+        <w:t xml:space="preserve">Se necesita la implementación de contenedores y sistemas operativos </w:t>
+      </w:r>
+      <w:r>
+        <w:t xml:space="preserve">en un entorno de virtualización nuevo y de uso </w:t>
+      </w:r>
+      <w:r>
+        <w:t>específico</w:t>
+      </w:r>
+      <w:r>
+        <w:t>.</w:t>
+      </w:r>
+    </w:p>
+    <w:p>
+      <w:pPr>
+        <w:pStyle w:val="Vietas1"/>
+      </w:pPr>
+      <w:r>
+        <w:t xml:space="preserve">La funcionalidad de la aplicación y configuración </w:t>
+      </w:r>
+      <w:r>
+        <w:t xml:space="preserve">es completamente dependiente del </w:t>
+      </w:r>
+      <w:r>
+        <w:t xml:space="preserve">equipo físico </w:t>
+      </w:r>
+      <w:r>
+        <w:t xml:space="preserve">que contiene la infraestructura de red actual de los </w:t>
+      </w:r>
+      <w:r>
+        <w:t>laboratorios</w:t>
+      </w:r>
+      <w:r>
+        <w:t>.</w:t>
+      </w:r>
+    </w:p>
+    <w:p>
+      <w:pPr>
+        <w:pStyle w:val="Vietas1"/>
+        <w:numPr>
+          <w:ilvl w:val="0"/>
+          <w:numId w:val="0"/>
+        </w:numPr>
+        <w:ind w:left="709"/>
+      </w:pPr>
+    </w:p>
+    <w:p>
+      <w:pPr>
+        <w:pStyle w:val="Vietas1"/>
+        <w:numPr>
+          <w:ilvl w:val="0"/>
+          <w:numId w:val="0"/>
+        </w:numPr>
+        <w:ind w:left="709"/>
+      </w:pPr>
+    </w:p>
+    <w:p>
+      <w:pPr>
+        <w:pStyle w:val="Sub3"/>
+      </w:pPr>
+      <w:r>
+        <w:lastRenderedPageBreak/>
+        <w:t>Análisis Externo</w:t>
+      </w:r>
+    </w:p>
+    <w:p>
+      <w:pPr>
+        <w:rPr>
+          <w:lang w:val="es-ES"/>
+        </w:rPr>
+      </w:pPr>
+    </w:p>
+    <w:p>
+      <w:pPr>
+        <w:rPr>
+          <w:lang w:val="es-ES"/>
+        </w:rPr>
+      </w:pPr>
+      <w:r>
+        <w:rPr>
+          <w:lang w:val="es-ES"/>
+        </w:rPr>
+        <w:t>Se realizó un análisis externo por medio de la observación y testeo de los servicios de internet, equipo físico y testeo de la red, para conocer las oportunidades y amenazas del proyecto.</w:t>
+      </w:r>
+    </w:p>
+    <w:p>
+      <w:pPr>
+        <w:rPr>
+          <w:lang w:val="es-ES"/>
+        </w:rPr>
+      </w:pPr>
+    </w:p>
+    <w:p>
+      <w:pPr>
+        <w:pStyle w:val="Sub4"/>
+      </w:pPr>
+      <w:r>
+        <w:t>Oportunidades</w:t>
+      </w:r>
+    </w:p>
+    <w:p>
+      <w:pPr>
+        <w:rPr>
+          <w:lang w:val="es-ES"/>
+        </w:rPr>
+      </w:pPr>
+    </w:p>
+    <w:p>
+      <w:pPr>
+        <w:pStyle w:val="Vietas1"/>
+      </w:pPr>
+      <w:r>
+        <w:t>A</w:t>
+      </w:r>
+    </w:p>
+    <w:p>
+      <w:pPr>
+        <w:pStyle w:val="Vietas1"/>
+        <w:numPr>
+          <w:ilvl w:val="0"/>
+          <w:numId w:val="0"/>
+        </w:numPr>
+        <w:ind w:left="709" w:hanging="709"/>
+      </w:pPr>
+    </w:p>
+    <w:p>
+      <w:pPr>
+        <w:pStyle w:val="Sub4"/>
+      </w:pPr>
+      <w:r>
+        <w:t>Amenazas</w:t>
+      </w:r>
+    </w:p>
+    <w:p>
+      <w:pPr>
+        <w:rPr>
+          <w:lang w:val="es-ES"/>
+        </w:rPr>
+      </w:pPr>
+    </w:p>
+    <w:p>
+      <w:pPr>
+        <w:pStyle w:val="Vietas1"/>
+      </w:pPr>
+      <w:r>
+        <w:t>B</w:t>
+      </w:r>
+    </w:p>
+    <w:p>
+      <w:pPr>
+        <w:pStyle w:val="Vietas1"/>
+        <w:numPr>
+          <w:ilvl w:val="0"/>
+          <w:numId w:val="0"/>
+        </w:numPr>
+        <w:ind w:left="709" w:hanging="709"/>
+      </w:pPr>
+    </w:p>
+    <w:p>
+      <w:pPr>
+        <w:pStyle w:val="Vietas1"/>
+        <w:numPr>
+          <w:ilvl w:val="0"/>
+          <w:numId w:val="0"/>
+        </w:numPr>
+        <w:ind w:left="709" w:hanging="709"/>
+      </w:pPr>
+      <w:bookmarkStart w:id="28" w:name="_GoBack"/>
+      <w:bookmarkEnd w:id="28"/>
     </w:p>
     <w:p>
       <w:pPr>
@@ -9267,7 +10080,7 @@
 </file>
 
 <file path=word/endnotes.xml><?xml version="1.0" encoding="utf-8"?>
-<w:endnotes xmlns:wpc="http://schemas.microsoft.com/office/word/2010/wordprocessingCanvas" xmlns:cx="http://schemas.microsoft.com/office/drawing/2014/chartex" xmlns:cx1="http://schemas.microsoft.com/office/drawing/2015/9/8/chartex" xmlns:cx2="http://schemas.microsoft.com/office/drawing/2015/10/21/chartex" xmlns:mc="http://schemas.openxmlformats.org/markup-compatibility/2006" xmlns:o="urn:schemas-microsoft-com:office:office" xmlns:r="http://schemas.openxmlformats.org/officeDocument/2006/relationships" xmlns:m="http://schemas.openxmlformats.org/officeDocument/2006/math" xmlns:v="urn:schemas-microsoft-com:vml" xmlns:wp14="http://schemas.microsoft.com/office/word/2010/wordprocessingDrawing" xmlns:wp="http://schemas.openxmlformats.org/drawingml/2006/wordprocessingDrawing" xmlns:w10="urn:schemas-microsoft-com:office:word" xmlns:w="http://schemas.openxmlformats.org/wordprocessingml/2006/main" xmlns:w14="http://schemas.microsoft.com/office/word/2010/wordml" xmlns:w15="http://schemas.microsoft.com/office/word/2012/wordml" xmlns:w16se="http://schemas.microsoft.com/office/word/2015/wordml/symex" xmlns:wpg="http://schemas.microsoft.com/office/word/2010/wordprocessingGroup" xmlns:wpi="http://schemas.microsoft.com/office/word/2010/wordprocessingInk" xmlns:wne="http://schemas.microsoft.com/office/word/2006/wordml" xmlns:wps="http://schemas.microsoft.com/office/word/2010/wordprocessingShape" mc:Ignorable="w14 w15 w16se wp14">
+<w:endnotes xmlns:wpc="http://schemas.microsoft.com/office/word/2010/wordprocessingCanvas" xmlns:cx="http://schemas.microsoft.com/office/drawing/2014/chartex" xmlns:cx1="http://schemas.microsoft.com/office/drawing/2015/9/8/chartex" xmlns:cx2="http://schemas.microsoft.com/office/drawing/2015/10/21/chartex" xmlns:cx3="http://schemas.microsoft.com/office/drawing/2016/5/9/chartex" xmlns:cx4="http://schemas.microsoft.com/office/drawing/2016/5/10/chartex" xmlns:cx5="http://schemas.microsoft.com/office/drawing/2016/5/11/chartex" xmlns:cx6="http://schemas.microsoft.com/office/drawing/2016/5/12/chartex" xmlns:cx7="http://schemas.microsoft.com/office/drawing/2016/5/13/chartex" xmlns:cx8="http://schemas.microsoft.com/office/drawing/2016/5/14/chartex" xmlns:mc="http://schemas.openxmlformats.org/markup-compatibility/2006" xmlns:aink="http://schemas.microsoft.com/office/drawing/2016/ink" xmlns:am3d="http://schemas.microsoft.com/office/drawing/2017/model3d" xmlns:o="urn:schemas-microsoft-com:office:office" xmlns:r="http://schemas.openxmlformats.org/officeDocument/2006/relationships" xmlns:m="http://schemas.openxmlformats.org/officeDocument/2006/math" xmlns:v="urn:schemas-microsoft-com:vml" xmlns:wp14="http://schemas.microsoft.com/office/word/2010/wordprocessingDrawing" xmlns:wp="http://schemas.openxmlformats.org/drawingml/2006/wordprocessingDrawing" xmlns:w10="urn:schemas-microsoft-com:office:word" xmlns:w="http://schemas.openxmlformats.org/wordprocessingml/2006/main" xmlns:w14="http://schemas.microsoft.com/office/word/2010/wordml" xmlns:w15="http://schemas.microsoft.com/office/word/2012/wordml" xmlns:w16cid="http://schemas.microsoft.com/office/word/2016/wordml/cid" xmlns:w16se="http://schemas.microsoft.com/office/word/2015/wordml/symex" xmlns:wpg="http://schemas.microsoft.com/office/word/2010/wordprocessingGroup" xmlns:wpi="http://schemas.microsoft.com/office/word/2010/wordprocessingInk" xmlns:wne="http://schemas.microsoft.com/office/word/2006/wordml" xmlns:wps="http://schemas.microsoft.com/office/word/2010/wordprocessingShape" mc:Ignorable="w14 w15 w16se w16cid wp14">
   <w:endnote w:type="separator" w:id="-1">
     <w:p>
       <w:pPr>
@@ -9292,7 +10105,7 @@
 </file>
 
 <file path=word/footer1.xml><?xml version="1.0" encoding="utf-8"?>
-<w:ftr xmlns:wpc="http://schemas.microsoft.com/office/word/2010/wordprocessingCanvas" xmlns:cx="http://schemas.microsoft.com/office/drawing/2014/chartex" xmlns:cx1="http://schemas.microsoft.com/office/drawing/2015/9/8/chartex" xmlns:cx2="http://schemas.microsoft.com/office/drawing/2015/10/21/chartex" xmlns:mc="http://schemas.openxmlformats.org/markup-compatibility/2006" xmlns:o="urn:schemas-microsoft-com:office:office" xmlns:r="http://schemas.openxmlformats.org/officeDocument/2006/relationships" xmlns:m="http://schemas.openxmlformats.org/officeDocument/2006/math" xmlns:v="urn:schemas-microsoft-com:vml" xmlns:wp14="http://schemas.microsoft.com/office/word/2010/wordprocessingDrawing" xmlns:wp="http://schemas.openxmlformats.org/drawingml/2006/wordprocessingDrawing" xmlns:w10="urn:schemas-microsoft-com:office:word" xmlns:w="http://schemas.openxmlformats.org/wordprocessingml/2006/main" xmlns:w14="http://schemas.microsoft.com/office/word/2010/wordml" xmlns:w15="http://schemas.microsoft.com/office/word/2012/wordml" xmlns:w16se="http://schemas.microsoft.com/office/word/2015/wordml/symex" xmlns:wpg="http://schemas.microsoft.com/office/word/2010/wordprocessingGroup" xmlns:wpi="http://schemas.microsoft.com/office/word/2010/wordprocessingInk" xmlns:wne="http://schemas.microsoft.com/office/word/2006/wordml" xmlns:wps="http://schemas.microsoft.com/office/word/2010/wordprocessingShape" mc:Ignorable="w14 w15 w16se wp14">
+<w:ftr xmlns:wpc="http://schemas.microsoft.com/office/word/2010/wordprocessingCanvas" xmlns:cx="http://schemas.microsoft.com/office/drawing/2014/chartex" xmlns:cx1="http://schemas.microsoft.com/office/drawing/2015/9/8/chartex" xmlns:cx2="http://schemas.microsoft.com/office/drawing/2015/10/21/chartex" xmlns:cx3="http://schemas.microsoft.com/office/drawing/2016/5/9/chartex" xmlns:cx4="http://schemas.microsoft.com/office/drawing/2016/5/10/chartex" xmlns:cx5="http://schemas.microsoft.com/office/drawing/2016/5/11/chartex" xmlns:cx6="http://schemas.microsoft.com/office/drawing/2016/5/12/chartex" xmlns:cx7="http://schemas.microsoft.com/office/drawing/2016/5/13/chartex" xmlns:cx8="http://schemas.microsoft.com/office/drawing/2016/5/14/chartex" xmlns:mc="http://schemas.openxmlformats.org/markup-compatibility/2006" xmlns:aink="http://schemas.microsoft.com/office/drawing/2016/ink" xmlns:am3d="http://schemas.microsoft.com/office/drawing/2017/model3d" xmlns:o="urn:schemas-microsoft-com:office:office" xmlns:r="http://schemas.openxmlformats.org/officeDocument/2006/relationships" xmlns:m="http://schemas.openxmlformats.org/officeDocument/2006/math" xmlns:v="urn:schemas-microsoft-com:vml" xmlns:wp14="http://schemas.microsoft.com/office/word/2010/wordprocessingDrawing" xmlns:wp="http://schemas.openxmlformats.org/drawingml/2006/wordprocessingDrawing" xmlns:w10="urn:schemas-microsoft-com:office:word" xmlns:w="http://schemas.openxmlformats.org/wordprocessingml/2006/main" xmlns:w14="http://schemas.microsoft.com/office/word/2010/wordml" xmlns:w15="http://schemas.microsoft.com/office/word/2012/wordml" xmlns:w16cid="http://schemas.microsoft.com/office/word/2016/wordml/cid" xmlns:w16se="http://schemas.microsoft.com/office/word/2015/wordml/symex" xmlns:wpg="http://schemas.microsoft.com/office/word/2010/wordprocessingGroup" xmlns:wpi="http://schemas.microsoft.com/office/word/2010/wordprocessingInk" xmlns:wne="http://schemas.microsoft.com/office/word/2006/wordml" xmlns:wps="http://schemas.microsoft.com/office/word/2010/wordprocessingShape" mc:Ignorable="w14 w15 w16se w16cid wp14">
   <w:sdt>
     <w:sdtPr>
       <w:id w:val="1525360"/>
@@ -9337,7 +10150,7 @@
 </file>
 
 <file path=word/footer2.xml><?xml version="1.0" encoding="utf-8"?>
-<w:ftr xmlns:wpc="http://schemas.microsoft.com/office/word/2010/wordprocessingCanvas" xmlns:cx="http://schemas.microsoft.com/office/drawing/2014/chartex" xmlns:cx1="http://schemas.microsoft.com/office/drawing/2015/9/8/chartex" xmlns:cx2="http://schemas.microsoft.com/office/drawing/2015/10/21/chartex" xmlns:mc="http://schemas.openxmlformats.org/markup-compatibility/2006" xmlns:o="urn:schemas-microsoft-com:office:office" xmlns:r="http://schemas.openxmlformats.org/officeDocument/2006/relationships" xmlns:m="http://schemas.openxmlformats.org/officeDocument/2006/math" xmlns:v="urn:schemas-microsoft-com:vml" xmlns:wp14="http://schemas.microsoft.com/office/word/2010/wordprocessingDrawing" xmlns:wp="http://schemas.openxmlformats.org/drawingml/2006/wordprocessingDrawing" xmlns:w10="urn:schemas-microsoft-com:office:word" xmlns:w="http://schemas.openxmlformats.org/wordprocessingml/2006/main" xmlns:w14="http://schemas.microsoft.com/office/word/2010/wordml" xmlns:w15="http://schemas.microsoft.com/office/word/2012/wordml" xmlns:w16se="http://schemas.microsoft.com/office/word/2015/wordml/symex" xmlns:wpg="http://schemas.microsoft.com/office/word/2010/wordprocessingGroup" xmlns:wpi="http://schemas.microsoft.com/office/word/2010/wordprocessingInk" xmlns:wne="http://schemas.microsoft.com/office/word/2006/wordml" xmlns:wps="http://schemas.microsoft.com/office/word/2010/wordprocessingShape" mc:Ignorable="w14 w15 w16se wp14">
+<w:ftr xmlns:wpc="http://schemas.microsoft.com/office/word/2010/wordprocessingCanvas" xmlns:cx="http://schemas.microsoft.com/office/drawing/2014/chartex" xmlns:cx1="http://schemas.microsoft.com/office/drawing/2015/9/8/chartex" xmlns:cx2="http://schemas.microsoft.com/office/drawing/2015/10/21/chartex" xmlns:cx3="http://schemas.microsoft.com/office/drawing/2016/5/9/chartex" xmlns:cx4="http://schemas.microsoft.com/office/drawing/2016/5/10/chartex" xmlns:cx5="http://schemas.microsoft.com/office/drawing/2016/5/11/chartex" xmlns:cx6="http://schemas.microsoft.com/office/drawing/2016/5/12/chartex" xmlns:cx7="http://schemas.microsoft.com/office/drawing/2016/5/13/chartex" xmlns:cx8="http://schemas.microsoft.com/office/drawing/2016/5/14/chartex" xmlns:mc="http://schemas.openxmlformats.org/markup-compatibility/2006" xmlns:aink="http://schemas.microsoft.com/office/drawing/2016/ink" xmlns:am3d="http://schemas.microsoft.com/office/drawing/2017/model3d" xmlns:o="urn:schemas-microsoft-com:office:office" xmlns:r="http://schemas.openxmlformats.org/officeDocument/2006/relationships" xmlns:m="http://schemas.openxmlformats.org/officeDocument/2006/math" xmlns:v="urn:schemas-microsoft-com:vml" xmlns:wp14="http://schemas.microsoft.com/office/word/2010/wordprocessingDrawing" xmlns:wp="http://schemas.openxmlformats.org/drawingml/2006/wordprocessingDrawing" xmlns:w10="urn:schemas-microsoft-com:office:word" xmlns:w="http://schemas.openxmlformats.org/wordprocessingml/2006/main" xmlns:w14="http://schemas.microsoft.com/office/word/2010/wordml" xmlns:w15="http://schemas.microsoft.com/office/word/2012/wordml" xmlns:w16cid="http://schemas.microsoft.com/office/word/2016/wordml/cid" xmlns:w16se="http://schemas.microsoft.com/office/word/2015/wordml/symex" xmlns:wpg="http://schemas.microsoft.com/office/word/2010/wordprocessingGroup" xmlns:wpi="http://schemas.microsoft.com/office/word/2010/wordprocessingInk" xmlns:wne="http://schemas.microsoft.com/office/word/2006/wordml" xmlns:wps="http://schemas.microsoft.com/office/word/2010/wordprocessingShape" mc:Ignorable="w14 w15 w16se w16cid wp14">
   <w:sdt>
     <w:sdtPr>
       <w:id w:val="1615015742"/>
@@ -9382,7 +10195,7 @@
 </file>
 
 <file path=word/footer3.xml><?xml version="1.0" encoding="utf-8"?>
-<w:ftr xmlns:wpc="http://schemas.microsoft.com/office/word/2010/wordprocessingCanvas" xmlns:cx="http://schemas.microsoft.com/office/drawing/2014/chartex" xmlns:cx1="http://schemas.microsoft.com/office/drawing/2015/9/8/chartex" xmlns:cx2="http://schemas.microsoft.com/office/drawing/2015/10/21/chartex" xmlns:mc="http://schemas.openxmlformats.org/markup-compatibility/2006" xmlns:o="urn:schemas-microsoft-com:office:office" xmlns:r="http://schemas.openxmlformats.org/officeDocument/2006/relationships" xmlns:m="http://schemas.openxmlformats.org/officeDocument/2006/math" xmlns:v="urn:schemas-microsoft-com:vml" xmlns:wp14="http://schemas.microsoft.com/office/word/2010/wordprocessingDrawing" xmlns:wp="http://schemas.openxmlformats.org/drawingml/2006/wordprocessingDrawing" xmlns:w10="urn:schemas-microsoft-com:office:word" xmlns:w="http://schemas.openxmlformats.org/wordprocessingml/2006/main" xmlns:w14="http://schemas.microsoft.com/office/word/2010/wordml" xmlns:w15="http://schemas.microsoft.com/office/word/2012/wordml" xmlns:w16se="http://schemas.microsoft.com/office/word/2015/wordml/symex" xmlns:wpg="http://schemas.microsoft.com/office/word/2010/wordprocessingGroup" xmlns:wpi="http://schemas.microsoft.com/office/word/2010/wordprocessingInk" xmlns:wne="http://schemas.microsoft.com/office/word/2006/wordml" xmlns:wps="http://schemas.microsoft.com/office/word/2010/wordprocessingShape" mc:Ignorable="w14 w15 w16se wp14">
+<w:ftr xmlns:wpc="http://schemas.microsoft.com/office/word/2010/wordprocessingCanvas" xmlns:cx="http://schemas.microsoft.com/office/drawing/2014/chartex" xmlns:cx1="http://schemas.microsoft.com/office/drawing/2015/9/8/chartex" xmlns:cx2="http://schemas.microsoft.com/office/drawing/2015/10/21/chartex" xmlns:cx3="http://schemas.microsoft.com/office/drawing/2016/5/9/chartex" xmlns:cx4="http://schemas.microsoft.com/office/drawing/2016/5/10/chartex" xmlns:cx5="http://schemas.microsoft.com/office/drawing/2016/5/11/chartex" xmlns:cx6="http://schemas.microsoft.com/office/drawing/2016/5/12/chartex" xmlns:cx7="http://schemas.microsoft.com/office/drawing/2016/5/13/chartex" xmlns:cx8="http://schemas.microsoft.com/office/drawing/2016/5/14/chartex" xmlns:mc="http://schemas.openxmlformats.org/markup-compatibility/2006" xmlns:aink="http://schemas.microsoft.com/office/drawing/2016/ink" xmlns:am3d="http://schemas.microsoft.com/office/drawing/2017/model3d" xmlns:o="urn:schemas-microsoft-com:office:office" xmlns:r="http://schemas.openxmlformats.org/officeDocument/2006/relationships" xmlns:m="http://schemas.openxmlformats.org/officeDocument/2006/math" xmlns:v="urn:schemas-microsoft-com:vml" xmlns:wp14="http://schemas.microsoft.com/office/word/2010/wordprocessingDrawing" xmlns:wp="http://schemas.openxmlformats.org/drawingml/2006/wordprocessingDrawing" xmlns:w10="urn:schemas-microsoft-com:office:word" xmlns:w="http://schemas.openxmlformats.org/wordprocessingml/2006/main" xmlns:w14="http://schemas.microsoft.com/office/word/2010/wordml" xmlns:w15="http://schemas.microsoft.com/office/word/2012/wordml" xmlns:w16cid="http://schemas.microsoft.com/office/word/2016/wordml/cid" xmlns:w16se="http://schemas.microsoft.com/office/word/2015/wordml/symex" xmlns:wpg="http://schemas.microsoft.com/office/word/2010/wordprocessingGroup" xmlns:wpi="http://schemas.microsoft.com/office/word/2010/wordprocessingInk" xmlns:wne="http://schemas.microsoft.com/office/word/2006/wordml" xmlns:wps="http://schemas.microsoft.com/office/word/2010/wordprocessingShape" mc:Ignorable="w14 w15 w16se w16cid wp14">
   <w:sdt>
     <w:sdtPr>
       <w:id w:val="611096056"/>
@@ -9427,7 +10240,7 @@
 </file>
 
 <file path=word/footnotes.xml><?xml version="1.0" encoding="utf-8"?>
-<w:footnotes xmlns:wpc="http://schemas.microsoft.com/office/word/2010/wordprocessingCanvas" xmlns:cx="http://schemas.microsoft.com/office/drawing/2014/chartex" xmlns:cx1="http://schemas.microsoft.com/office/drawing/2015/9/8/chartex" xmlns:cx2="http://schemas.microsoft.com/office/drawing/2015/10/21/chartex" xmlns:mc="http://schemas.openxmlformats.org/markup-compatibility/2006" xmlns:o="urn:schemas-microsoft-com:office:office" xmlns:r="http://schemas.openxmlformats.org/officeDocument/2006/relationships" xmlns:m="http://schemas.openxmlformats.org/officeDocument/2006/math" xmlns:v="urn:schemas-microsoft-com:vml" xmlns:wp14="http://schemas.microsoft.com/office/word/2010/wordprocessingDrawing" xmlns:wp="http://schemas.openxmlformats.org/drawingml/2006/wordprocessingDrawing" xmlns:w10="urn:schemas-microsoft-com:office:word" xmlns:w="http://schemas.openxmlformats.org/wordprocessingml/2006/main" xmlns:w14="http://schemas.microsoft.com/office/word/2010/wordml" xmlns:w15="http://schemas.microsoft.com/office/word/2012/wordml" xmlns:w16se="http://schemas.microsoft.com/office/word/2015/wordml/symex" xmlns:wpg="http://schemas.microsoft.com/office/word/2010/wordprocessingGroup" xmlns:wpi="http://schemas.microsoft.com/office/word/2010/wordprocessingInk" xmlns:wne="http://schemas.microsoft.com/office/word/2006/wordml" xmlns:wps="http://schemas.microsoft.com/office/word/2010/wordprocessingShape" mc:Ignorable="w14 w15 w16se wp14">
+<w:footnotes xmlns:wpc="http://schemas.microsoft.com/office/word/2010/wordprocessingCanvas" xmlns:cx="http://schemas.microsoft.com/office/drawing/2014/chartex" xmlns:cx1="http://schemas.microsoft.com/office/drawing/2015/9/8/chartex" xmlns:cx2="http://schemas.microsoft.com/office/drawing/2015/10/21/chartex" xmlns:cx3="http://schemas.microsoft.com/office/drawing/2016/5/9/chartex" xmlns:cx4="http://schemas.microsoft.com/office/drawing/2016/5/10/chartex" xmlns:cx5="http://schemas.microsoft.com/office/drawing/2016/5/11/chartex" xmlns:cx6="http://schemas.microsoft.com/office/drawing/2016/5/12/chartex" xmlns:cx7="http://schemas.microsoft.com/office/drawing/2016/5/13/chartex" xmlns:cx8="http://schemas.microsoft.com/office/drawing/2016/5/14/chartex" xmlns:mc="http://schemas.openxmlformats.org/markup-compatibility/2006" xmlns:aink="http://schemas.microsoft.com/office/drawing/2016/ink" xmlns:am3d="http://schemas.microsoft.com/office/drawing/2017/model3d" xmlns:o="urn:schemas-microsoft-com:office:office" xmlns:r="http://schemas.openxmlformats.org/officeDocument/2006/relationships" xmlns:m="http://schemas.openxmlformats.org/officeDocument/2006/math" xmlns:v="urn:schemas-microsoft-com:vml" xmlns:wp14="http://schemas.microsoft.com/office/word/2010/wordprocessingDrawing" xmlns:wp="http://schemas.openxmlformats.org/drawingml/2006/wordprocessingDrawing" xmlns:w10="urn:schemas-microsoft-com:office:word" xmlns:w="http://schemas.openxmlformats.org/wordprocessingml/2006/main" xmlns:w14="http://schemas.microsoft.com/office/word/2010/wordml" xmlns:w15="http://schemas.microsoft.com/office/word/2012/wordml" xmlns:w16cid="http://schemas.microsoft.com/office/word/2016/wordml/cid" xmlns:w16se="http://schemas.microsoft.com/office/word/2015/wordml/symex" xmlns:wpg="http://schemas.microsoft.com/office/word/2010/wordprocessingGroup" xmlns:wpi="http://schemas.microsoft.com/office/word/2010/wordprocessingInk" xmlns:wne="http://schemas.microsoft.com/office/word/2006/wordml" xmlns:wps="http://schemas.microsoft.com/office/word/2010/wordprocessingShape" mc:Ignorable="w14 w15 w16se w16cid wp14">
   <w:footnote w:type="separator" w:id="-1">
     <w:p>
       <w:pPr>
@@ -9452,7 +10265,7 @@
 </file>
 
 <file path=word/numbering.xml><?xml version="1.0" encoding="utf-8"?>
-<w:numbering xmlns:wpc="http://schemas.microsoft.com/office/word/2010/wordprocessingCanvas" xmlns:cx="http://schemas.microsoft.com/office/drawing/2014/chartex" xmlns:cx1="http://schemas.microsoft.com/office/drawing/2015/9/8/chartex" xmlns:cx2="http://schemas.microsoft.com/office/drawing/2015/10/21/chartex" xmlns:mc="http://schemas.openxmlformats.org/markup-compatibility/2006" xmlns:o="urn:schemas-microsoft-com:office:office" xmlns:r="http://schemas.openxmlformats.org/officeDocument/2006/relationships" xmlns:m="http://schemas.openxmlformats.org/officeDocument/2006/math" xmlns:v="urn:schemas-microsoft-com:vml" xmlns:wp14="http://schemas.microsoft.com/office/word/2010/wordprocessingDrawing" xmlns:wp="http://schemas.openxmlformats.org/drawingml/2006/wordprocessingDrawing" xmlns:w10="urn:schemas-microsoft-com:office:word" xmlns:w="http://schemas.openxmlformats.org/wordprocessingml/2006/main" xmlns:w14="http://schemas.microsoft.com/office/word/2010/wordml" xmlns:w15="http://schemas.microsoft.com/office/word/2012/wordml" xmlns:w16se="http://schemas.microsoft.com/office/word/2015/wordml/symex" xmlns:wpg="http://schemas.microsoft.com/office/word/2010/wordprocessingGroup" xmlns:wpi="http://schemas.microsoft.com/office/word/2010/wordprocessingInk" xmlns:wne="http://schemas.microsoft.com/office/word/2006/wordml" xmlns:wps="http://schemas.microsoft.com/office/word/2010/wordprocessingShape" mc:Ignorable="w14 w15 w16se wp14">
+<w:numbering xmlns:wpc="http://schemas.microsoft.com/office/word/2010/wordprocessingCanvas" xmlns:cx="http://schemas.microsoft.com/office/drawing/2014/chartex" xmlns:cx1="http://schemas.microsoft.com/office/drawing/2015/9/8/chartex" xmlns:cx2="http://schemas.microsoft.com/office/drawing/2015/10/21/chartex" xmlns:cx3="http://schemas.microsoft.com/office/drawing/2016/5/9/chartex" xmlns:cx4="http://schemas.microsoft.com/office/drawing/2016/5/10/chartex" xmlns:cx5="http://schemas.microsoft.com/office/drawing/2016/5/11/chartex" xmlns:cx6="http://schemas.microsoft.com/office/drawing/2016/5/12/chartex" xmlns:cx7="http://schemas.microsoft.com/office/drawing/2016/5/13/chartex" xmlns:cx8="http://schemas.microsoft.com/office/drawing/2016/5/14/chartex" xmlns:mc="http://schemas.openxmlformats.org/markup-compatibility/2006" xmlns:aink="http://schemas.microsoft.com/office/drawing/2016/ink" xmlns:am3d="http://schemas.microsoft.com/office/drawing/2017/model3d" xmlns:o="urn:schemas-microsoft-com:office:office" xmlns:r="http://schemas.openxmlformats.org/officeDocument/2006/relationships" xmlns:m="http://schemas.openxmlformats.org/officeDocument/2006/math" xmlns:v="urn:schemas-microsoft-com:vml" xmlns:wp14="http://schemas.microsoft.com/office/word/2010/wordprocessingDrawing" xmlns:wp="http://schemas.openxmlformats.org/drawingml/2006/wordprocessingDrawing" xmlns:w10="urn:schemas-microsoft-com:office:word" xmlns:w="http://schemas.openxmlformats.org/wordprocessingml/2006/main" xmlns:w14="http://schemas.microsoft.com/office/word/2010/wordml" xmlns:w15="http://schemas.microsoft.com/office/word/2012/wordml" xmlns:w16cid="http://schemas.microsoft.com/office/word/2016/wordml/cid" xmlns:w16se="http://schemas.microsoft.com/office/word/2015/wordml/symex" xmlns:wpg="http://schemas.microsoft.com/office/word/2010/wordprocessingGroup" xmlns:wpi="http://schemas.microsoft.com/office/word/2010/wordprocessingInk" xmlns:wne="http://schemas.microsoft.com/office/word/2006/wordml" xmlns:wps="http://schemas.microsoft.com/office/word/2010/wordprocessingShape" mc:Ignorable="w14 w15 w16se w16cid wp14">
   <w:abstractNum w:abstractNumId="0" w15:restartNumberingAfterBreak="0">
     <w:nsid w:val="01863213"/>
     <w:multiLevelType w:val="hybridMultilevel"/>
@@ -10569,7 +11382,7 @@
   <w:abstractNum w:abstractNumId="11" w15:restartNumberingAfterBreak="0">
     <w:nsid w:val="368A788F"/>
     <w:multiLevelType w:val="multilevel"/>
-    <w:tmpl w:val="20C0AB20"/>
+    <w:tmpl w:val="813C76BE"/>
     <w:lvl w:ilvl="0">
       <w:start w:val="1"/>
       <w:numFmt w:val="decimal"/>
@@ -10630,6 +11443,8 @@
       </w:pPr>
       <w:rPr>
         <w:rFonts w:hint="default"/>
+        <w:b/>
+        <w:bCs w:val="0"/>
       </w:rPr>
     </w:lvl>
     <w:lvl w:ilvl="4">
@@ -11788,7 +12603,7 @@
 </file>
 
 <file path=word/styles.xml><?xml version="1.0" encoding="utf-8"?>
-<w:styles xmlns:mc="http://schemas.openxmlformats.org/markup-compatibility/2006" xmlns:r="http://schemas.openxmlformats.org/officeDocument/2006/relationships" xmlns:w="http://schemas.openxmlformats.org/wordprocessingml/2006/main" xmlns:w14="http://schemas.microsoft.com/office/word/2010/wordml" xmlns:w15="http://schemas.microsoft.com/office/word/2012/wordml" xmlns:w16se="http://schemas.microsoft.com/office/word/2015/wordml/symex" mc:Ignorable="w14 w15 w16se">
+<w:styles xmlns:mc="http://schemas.openxmlformats.org/markup-compatibility/2006" xmlns:r="http://schemas.openxmlformats.org/officeDocument/2006/relationships" xmlns:w="http://schemas.openxmlformats.org/wordprocessingml/2006/main" xmlns:w14="http://schemas.microsoft.com/office/word/2010/wordml" xmlns:w15="http://schemas.microsoft.com/office/word/2012/wordml" xmlns:w16cid="http://schemas.microsoft.com/office/word/2016/wordml/cid" xmlns:w16se="http://schemas.microsoft.com/office/word/2015/wordml/symex" mc:Ignorable="w14 w15 w16se w16cid">
   <w:docDefaults>
     <w:rPrDefault>
       <w:rPr>
@@ -11806,7 +12621,7 @@
       </w:pPr>
     </w:pPrDefault>
   </w:docDefaults>
-  <w:latentStyles w:defLockedState="0" w:defUIPriority="99" w:defSemiHidden="0" w:defUnhideWhenUsed="0" w:defQFormat="0" w:count="373">
+  <w:latentStyles w:defLockedState="0" w:defUIPriority="99" w:defSemiHidden="0" w:defUnhideWhenUsed="0" w:defQFormat="0" w:count="376">
     <w:lsdException w:name="Normal" w:uiPriority="0" w:qFormat="1"/>
     <w:lsdException w:name="heading 1" w:uiPriority="9" w:qFormat="1"/>
     <w:lsdException w:name="heading 2" w:semiHidden="1" w:uiPriority="9" w:unhideWhenUsed="1" w:qFormat="1"/>
@@ -11912,7 +12727,6 @@
     <w:lsdException w:name="HTML Sample" w:semiHidden="1" w:unhideWhenUsed="1"/>
     <w:lsdException w:name="HTML Typewriter" w:semiHidden="1" w:unhideWhenUsed="1"/>
     <w:lsdException w:name="HTML Variable" w:semiHidden="1" w:unhideWhenUsed="1"/>
-    <w:lsdException w:name="Normal Table" w:semiHidden="1" w:unhideWhenUsed="1"/>
     <w:lsdException w:name="annotation subject" w:semiHidden="1" w:unhideWhenUsed="1"/>
     <w:lsdException w:name="No List" w:semiHidden="1" w:unhideWhenUsed="1"/>
     <w:lsdException w:name="Outline List 1" w:semiHidden="1" w:unhideWhenUsed="1"/>
@@ -11957,7 +12771,6 @@
     <w:lsdException w:name="Table Professional" w:semiHidden="1" w:unhideWhenUsed="1"/>
     <w:lsdException w:name="Table Subtle 1" w:semiHidden="1" w:unhideWhenUsed="1"/>
     <w:lsdException w:name="Table Subtle 2" w:semiHidden="1" w:unhideWhenUsed="1"/>
-    <w:lsdException w:name="Table Web 1" w:semiHidden="1" w:unhideWhenUsed="1"/>
     <w:lsdException w:name="Table Web 2" w:semiHidden="1" w:unhideWhenUsed="1"/>
     <w:lsdException w:name="Table Web 3" w:semiHidden="1" w:unhideWhenUsed="1"/>
     <w:lsdException w:name="Balloon Text" w:semiHidden="1" w:unhideWhenUsed="1"/>
@@ -12180,6 +12993,9 @@
     <w:lsdException w:name="List Table 7 Colorful Accent 6" w:uiPriority="52"/>
     <w:lsdException w:name="Mention" w:semiHidden="1" w:unhideWhenUsed="1"/>
     <w:lsdException w:name="Smart Hyperlink" w:semiHidden="1" w:unhideWhenUsed="1"/>
+    <w:lsdException w:name="Hashtag" w:semiHidden="1" w:unhideWhenUsed="1"/>
+    <w:lsdException w:name="Unresolved Mention" w:semiHidden="1" w:unhideWhenUsed="1"/>
+    <w:lsdException w:name="Smart Link" w:semiHidden="1" w:unhideWhenUsed="1"/>
   </w:latentStyles>
   <w:style w:type="paragraph" w:default="1" w:styleId="Normal">
     <w:name w:val="Normal"/>
@@ -13320,8 +14136,8 @@
       <w:szCs w:val="20"/>
     </w:rPr>
   </w:style>
-  <w:style w:type="character" w:customStyle="1" w:styleId="UnresolvedMention">
-    <w:name w:val="Unresolved Mention"/>
+  <w:style w:type="character" w:customStyle="1" w:styleId="Mencinsinresolver1">
+    <w:name w:val="Mención sin resolver1"/>
     <w:basedOn w:val="Fuentedeprrafopredeter"/>
     <w:uiPriority w:val="99"/>
     <w:semiHidden/>
@@ -13623,7 +14439,7 @@
 </file>
 
 <file path=customXml/itemProps1.xml><?xml version="1.0" encoding="utf-8"?>
-<ds:datastoreItem xmlns:ds="http://schemas.openxmlformats.org/officeDocument/2006/customXml" ds:itemID="{C2A4772A-F1C4-4ECA-8DE8-20F81B1BCD5F}">
+<ds:datastoreItem xmlns:ds="http://schemas.openxmlformats.org/officeDocument/2006/customXml" ds:itemID="{FE53FA53-0575-4F07-A3E3-C4B814E02D5E}">
   <ds:schemaRefs>
     <ds:schemaRef ds:uri="http://schemas.openxmlformats.org/officeDocument/2006/bibliography"/>
   </ds:schemaRefs>

</xml_diff>

<commit_message>
Avances al 15 01 2020
</commit_message>
<xml_diff>
--- a/TESIS/VERSION 1 _ ENERO 2020.docx
+++ b/TESIS/VERSION 1 _ ENERO 2020.docx
@@ -1867,21 +1867,12 @@
         </w:rPr>
         <w:tab/>
       </w:r>
-      <w:proofErr w:type="gramStart"/>
-      <w:r>
-        <w:rPr>
-          <w:rFonts w:eastAsia="Times New Roman" w:cs="Arial"/>
-          <w:lang w:val="es-ES" w:bidi="en-US"/>
-        </w:rPr>
-        <w:t>Secretario</w:t>
-      </w:r>
-      <w:proofErr w:type="gramEnd"/>
-      <w:r>
-        <w:rPr>
-          <w:rFonts w:eastAsia="Times New Roman" w:cs="Arial"/>
-          <w:lang w:val="es-ES" w:bidi="en-US"/>
-        </w:rPr>
-        <w:t xml:space="preserve"> JD cuando realizó su privado.</w:t>
+      <w:r>
+        <w:rPr>
+          <w:rFonts w:eastAsia="Times New Roman" w:cs="Arial"/>
+          <w:lang w:val="es-ES" w:bidi="en-US"/>
+        </w:rPr>
+        <w:t>Secretario JD cuando realizó su privado.</w:t>
       </w:r>
       <w:bookmarkStart w:id="0" w:name="_Toc329600014"/>
     </w:p>
@@ -6901,21 +6892,7 @@
         <w:rPr>
           <w:lang w:val="es-ES"/>
         </w:rPr>
-        <w:t xml:space="preserve">El proyecto oxigenará la red actual de internet inalámbrico, recolectará información de los usuarios de la red brindando las características de </w:t>
-      </w:r>
-      <w:proofErr w:type="gramStart"/>
-      <w:r>
-        <w:rPr>
-          <w:lang w:val="es-ES"/>
-        </w:rPr>
-        <w:t>la misma</w:t>
-      </w:r>
-      <w:proofErr w:type="gramEnd"/>
-      <w:r>
-        <w:rPr>
-          <w:lang w:val="es-ES"/>
-        </w:rPr>
-        <w:t xml:space="preserve"> y </w:t>
+        <w:t xml:space="preserve">El proyecto oxigenará la red actual de internet inalámbrico, recolectará información de los usuarios de la red brindando las características de la misma y </w:t>
       </w:r>
       <w:r>
         <w:rPr>
@@ -7838,21 +7815,7 @@
         <w:rPr>
           <w:vertAlign w:val="superscript"/>
         </w:rPr>
-        <w:t xml:space="preserve">1 </w:t>
-      </w:r>
-      <w:proofErr w:type="gramStart"/>
-      <w:r>
-        <w:rPr>
-          <w:vertAlign w:val="superscript"/>
-        </w:rPr>
-        <w:t>Escuela</w:t>
-      </w:r>
-      <w:proofErr w:type="gramEnd"/>
-      <w:r>
-        <w:rPr>
-          <w:vertAlign w:val="superscript"/>
-        </w:rPr>
-        <w:t xml:space="preserve"> de Ingeniería en Ciencias y Sistemas. Misión</w:t>
+        <w:t>1 Escuela de Ingeniería en Ciencias y Sistemas. Misión</w:t>
       </w:r>
       <w:r>
         <w:rPr>
@@ -8100,27 +8063,13 @@
         <w:rPr>
           <w:lang w:val="es-ES"/>
         </w:rPr>
-        <w:t xml:space="preserve"> </w:t>
-      </w:r>
-      <w:proofErr w:type="gramStart"/>
-      <w:r>
-        <w:rPr>
-          <w:lang w:val="es-ES"/>
-        </w:rPr>
-        <w:t xml:space="preserve">necesaria  </w:t>
-      </w:r>
-      <w:r>
-        <w:rPr>
-          <w:lang w:val="es-ES"/>
-        </w:rPr>
-        <w:t>dentro</w:t>
-      </w:r>
-      <w:proofErr w:type="gramEnd"/>
-      <w:r>
-        <w:rPr>
-          <w:lang w:val="es-ES"/>
-        </w:rPr>
-        <w:t xml:space="preserve"> de las instalaciones de la Facultad de Ingeniería y los dispositivos de </w:t>
+        <w:t xml:space="preserve"> necesaria  </w:t>
+      </w:r>
+      <w:r>
+        <w:rPr>
+          <w:lang w:val="es-ES"/>
+        </w:rPr>
+        <w:t xml:space="preserve">dentro de las instalaciones de la Facultad de Ingeniería y los dispositivos de </w:t>
       </w:r>
       <w:r>
         <w:rPr>
@@ -9140,7 +9089,29 @@
         <w:pStyle w:val="Vietas1"/>
       </w:pPr>
       <w:r>
-        <w:t>A</w:t>
+        <w:t>Las instalaciones de los laboratorios y el servicio de internet inalámbrico gratuito día con día van adquiriendo mayor alcance y difusión dentro de la comunidad estudiantil.</w:t>
+      </w:r>
+    </w:p>
+    <w:p>
+      <w:pPr>
+        <w:pStyle w:val="Vietas1"/>
+      </w:pPr>
+      <w:r>
+        <w:t>El proyecto beneficiará a los usuarios al mejorar la calidad del servicio de internet y así mismo permitirá que más usuarios puedan hacer uso del servicio al mismo tiempo.</w:t>
+      </w:r>
+    </w:p>
+    <w:p>
+      <w:pPr>
+        <w:pStyle w:val="Vietas1"/>
+      </w:pPr>
+      <w:r>
+        <w:t>Mejorar el servicio que actualmente brinda la Escuela de Ingeniería en Ciencias y Sistemas a la población estudiantil</w:t>
+      </w:r>
+      <w:r>
+        <w:t xml:space="preserve"> y mejorar la eficiencia en el uso de los recursos</w:t>
+      </w:r>
+      <w:r>
+        <w:t>.</w:t>
       </w:r>
     </w:p>
     <w:p>
@@ -9173,8 +9144,581 @@
         <w:pStyle w:val="Vietas1"/>
       </w:pPr>
       <w:r>
-        <w:t>B</w:t>
-      </w:r>
+        <w:t xml:space="preserve">El proyecto </w:t>
+      </w:r>
+      <w:r>
+        <w:t xml:space="preserve">depende </w:t>
+      </w:r>
+      <w:r>
+        <w:t>directamente del proveedor del servicio de internet y que el administrador mantenga en observación la infraestructura para que esta funcione de manera correcta.</w:t>
+      </w:r>
+    </w:p>
+    <w:p>
+      <w:pPr>
+        <w:pStyle w:val="Vietas1"/>
+      </w:pPr>
+      <w:r>
+        <w:t>La infraestructura de red y el portal web deberá evitar la modificación de las configuraciones de dispositivos de ruteo, servidores, red cableada y software de firewall para evitar fallas en el servicio.</w:t>
+      </w:r>
+    </w:p>
+    <w:p>
+      <w:pPr>
+        <w:pStyle w:val="Vietas1"/>
+      </w:pPr>
+      <w:r>
+        <w:t>Se requiere que todos los usuarios conozcan o tenga material acerca de como utilizar la herramienta y tener acceso fácilmente por medio del portal cautivo.</w:t>
+      </w:r>
+    </w:p>
+    <w:p>
+      <w:pPr>
+        <w:pStyle w:val="Sub2"/>
+      </w:pPr>
+      <w:r>
+        <w:lastRenderedPageBreak/>
+        <w:t>Análisis e Investigación del Modelo de Datos</w:t>
+      </w:r>
+    </w:p>
+    <w:p>
+      <w:pPr>
+        <w:rPr>
+          <w:lang w:val="es-ES"/>
+        </w:rPr>
+      </w:pPr>
+    </w:p>
+    <w:p>
+      <w:pPr>
+        <w:rPr>
+          <w:lang w:val="es-ES"/>
+        </w:rPr>
+      </w:pPr>
+      <w:r>
+        <w:rPr>
+          <w:lang w:val="es-ES"/>
+        </w:rPr>
+        <w:t>El modelo de datos es parte fundamental del proyecto, ya que almacena toda la información de usuarios, tráfico, políticas e historiales de consumo dentro de la red de internet inalámbrico. Este análisis consiste en la investigación y posterior modelación de los datos existentes en el sistema, que debido a que no existe ningún tipo de herramienta, documentación o información previa sobre una estructura o modelo de datos, se selecciona aquellos datos que son característicos y necesarios para dar soporte a la funcionalidad y almacenamiento de información requerido.</w:t>
+      </w:r>
+    </w:p>
+    <w:p>
+      <w:pPr>
+        <w:rPr>
+          <w:lang w:val="es-ES"/>
+        </w:rPr>
+      </w:pPr>
+    </w:p>
+    <w:p>
+      <w:pPr>
+        <w:pStyle w:val="Sub3"/>
+      </w:pPr>
+      <w:r>
+        <w:t>Modelo de Datos</w:t>
+      </w:r>
+    </w:p>
+    <w:p>
+      <w:pPr>
+        <w:rPr>
+          <w:lang w:val="es-ES"/>
+        </w:rPr>
+      </w:pPr>
+    </w:p>
+    <w:p>
+      <w:pPr>
+        <w:rPr>
+          <w:lang w:val="es-ES"/>
+        </w:rPr>
+      </w:pPr>
+      <w:r>
+        <w:rPr>
+          <w:lang w:val="es-ES"/>
+        </w:rPr>
+        <w:t>Debido a que no existe registros</w:t>
+      </w:r>
+      <w:r>
+        <w:rPr>
+          <w:lang w:val="es-ES"/>
+        </w:rPr>
+        <w:t xml:space="preserve">, sistemas </w:t>
+      </w:r>
+      <w:r>
+        <w:rPr>
+          <w:lang w:val="es-ES"/>
+        </w:rPr>
+        <w:t xml:space="preserve">o soporte para la </w:t>
+      </w:r>
+      <w:r>
+        <w:rPr>
+          <w:lang w:val="es-ES"/>
+        </w:rPr>
+        <w:t xml:space="preserve">información de usuarios, tráfico de red y de ningún tipo </w:t>
+      </w:r>
+      <w:r>
+        <w:rPr>
+          <w:lang w:val="es-ES"/>
+        </w:rPr>
+        <w:t xml:space="preserve">de registros </w:t>
+      </w:r>
+      <w:r>
+        <w:rPr>
+          <w:lang w:val="es-ES"/>
+        </w:rPr>
+        <w:t>se presenta a continuación el modelo de datos propuesto para la plataforma web que conforma el portal cautivo.</w:t>
+      </w:r>
+    </w:p>
+    <w:p>
+      <w:pPr>
+        <w:rPr>
+          <w:lang w:val="es-ES"/>
+        </w:rPr>
+      </w:pPr>
+    </w:p>
+    <w:p>
+      <w:pPr>
+        <w:rPr>
+          <w:lang w:val="es-ES"/>
+        </w:rPr>
+      </w:pPr>
+      <w:r>
+        <w:rPr>
+          <w:lang w:val="es-ES"/>
+        </w:rPr>
+        <w:t>A continuación, se presenta la información que contiene el modelo de datos obtenido después del análisis e investigación de la información</w:t>
+      </w:r>
+      <w:r>
+        <w:rPr>
+          <w:lang w:val="es-ES"/>
+        </w:rPr>
+        <w:t>, se representará por medio de un modelo entidad-relación.</w:t>
+      </w:r>
+    </w:p>
+    <w:p>
+      <w:pPr>
+        <w:rPr>
+          <w:lang w:val="es-ES"/>
+        </w:rPr>
+      </w:pPr>
+    </w:p>
+    <w:tbl>
+      <w:tblPr>
+        <w:tblStyle w:val="Tabladelista4"/>
+        <w:tblW w:w="0" w:type="auto"/>
+        <w:tblLook w:val="04A0" w:firstRow="1" w:lastRow="0" w:firstColumn="1" w:lastColumn="0" w:noHBand="0" w:noVBand="1"/>
+      </w:tblPr>
+      <w:tblGrid>
+        <w:gridCol w:w="4272"/>
+        <w:gridCol w:w="4272"/>
+      </w:tblGrid>
+      <w:tr>
+        <w:trPr>
+          <w:cnfStyle w:val="100000000000" w:firstRow="1" w:lastRow="0" w:firstColumn="0" w:lastColumn="0" w:oddVBand="0" w:evenVBand="0" w:oddHBand="0" w:evenHBand="0" w:firstRowFirstColumn="0" w:firstRowLastColumn="0" w:lastRowFirstColumn="0" w:lastRowLastColumn="0"/>
+        </w:trPr>
+        <w:tc>
+          <w:tcPr>
+            <w:cnfStyle w:val="001000000000" w:firstRow="0" w:lastRow="0" w:firstColumn="1" w:lastColumn="0" w:oddVBand="0" w:evenVBand="0" w:oddHBand="0" w:evenHBand="0" w:firstRowFirstColumn="0" w:firstRowLastColumn="0" w:lastRowFirstColumn="0" w:lastRowLastColumn="0"/>
+            <w:tcW w:w="4272" w:type="dxa"/>
+          </w:tcPr>
+          <w:p>
+            <w:pPr>
+              <w:ind w:firstLine="0"/>
+              <w:jc w:val="center"/>
+              <w:rPr>
+                <w:lang w:val="es-ES"/>
+              </w:rPr>
+            </w:pPr>
+            <w:r>
+              <w:rPr>
+                <w:lang w:val="es-ES"/>
+              </w:rPr>
+              <w:t>Nombre de la Entidad</w:t>
+            </w:r>
+          </w:p>
+        </w:tc>
+        <w:tc>
+          <w:tcPr>
+            <w:tcW w:w="4272" w:type="dxa"/>
+          </w:tcPr>
+          <w:p>
+            <w:pPr>
+              <w:ind w:firstLine="0"/>
+              <w:jc w:val="center"/>
+              <w:cnfStyle w:val="100000000000" w:firstRow="1" w:lastRow="0" w:firstColumn="0" w:lastColumn="0" w:oddVBand="0" w:evenVBand="0" w:oddHBand="0" w:evenHBand="0" w:firstRowFirstColumn="0" w:firstRowLastColumn="0" w:lastRowFirstColumn="0" w:lastRowLastColumn="0"/>
+              <w:rPr>
+                <w:lang w:val="es-ES"/>
+              </w:rPr>
+            </w:pPr>
+            <w:r>
+              <w:rPr>
+                <w:lang w:val="es-ES"/>
+              </w:rPr>
+              <w:t>Descripción</w:t>
+            </w:r>
+          </w:p>
+        </w:tc>
+      </w:tr>
+      <w:tr>
+        <w:trPr>
+          <w:cnfStyle w:val="000000100000" w:firstRow="0" w:lastRow="0" w:firstColumn="0" w:lastColumn="0" w:oddVBand="0" w:evenVBand="0" w:oddHBand="1" w:evenHBand="0" w:firstRowFirstColumn="0" w:firstRowLastColumn="0" w:lastRowFirstColumn="0" w:lastRowLastColumn="0"/>
+        </w:trPr>
+        <w:tc>
+          <w:tcPr>
+            <w:cnfStyle w:val="001000000000" w:firstRow="0" w:lastRow="0" w:firstColumn="1" w:lastColumn="0" w:oddVBand="0" w:evenVBand="0" w:oddHBand="0" w:evenHBand="0" w:firstRowFirstColumn="0" w:firstRowLastColumn="0" w:lastRowFirstColumn="0" w:lastRowLastColumn="0"/>
+            <w:tcW w:w="4272" w:type="dxa"/>
+          </w:tcPr>
+          <w:p>
+            <w:pPr>
+              <w:ind w:firstLine="0"/>
+              <w:rPr>
+                <w:b w:val="0"/>
+                <w:bCs w:val="0"/>
+                <w:lang w:val="es-ES"/>
+              </w:rPr>
+            </w:pPr>
+            <w:proofErr w:type="spellStart"/>
+            <w:r>
+              <w:rPr>
+                <w:b w:val="0"/>
+                <w:bCs w:val="0"/>
+                <w:lang w:val="es-ES"/>
+              </w:rPr>
+              <w:t>captive_administrador</w:t>
+            </w:r>
+            <w:proofErr w:type="spellEnd"/>
+          </w:p>
+        </w:tc>
+        <w:tc>
+          <w:tcPr>
+            <w:tcW w:w="4272" w:type="dxa"/>
+          </w:tcPr>
+          <w:p>
+            <w:pPr>
+              <w:ind w:firstLine="0"/>
+              <w:cnfStyle w:val="000000100000" w:firstRow="0" w:lastRow="0" w:firstColumn="0" w:lastColumn="0" w:oddVBand="0" w:evenVBand="0" w:oddHBand="1" w:evenHBand="0" w:firstRowFirstColumn="0" w:firstRowLastColumn="0" w:lastRowFirstColumn="0" w:lastRowLastColumn="0"/>
+              <w:rPr>
+                <w:lang w:val="es-ES"/>
+              </w:rPr>
+            </w:pPr>
+            <w:r>
+              <w:rPr>
+                <w:lang w:val="es-ES"/>
+              </w:rPr>
+              <w:t>Entidad que contiene el registro de usuarios administradores para la aplicación administrativa.</w:t>
+            </w:r>
+          </w:p>
+        </w:tc>
+      </w:tr>
+      <w:tr>
+        <w:tc>
+          <w:tcPr>
+            <w:cnfStyle w:val="001000000000" w:firstRow="0" w:lastRow="0" w:firstColumn="1" w:lastColumn="0" w:oddVBand="0" w:evenVBand="0" w:oddHBand="0" w:evenHBand="0" w:firstRowFirstColumn="0" w:firstRowLastColumn="0" w:lastRowFirstColumn="0" w:lastRowLastColumn="0"/>
+            <w:tcW w:w="4272" w:type="dxa"/>
+          </w:tcPr>
+          <w:p>
+            <w:pPr>
+              <w:ind w:firstLine="0"/>
+              <w:rPr>
+                <w:b w:val="0"/>
+                <w:bCs w:val="0"/>
+                <w:lang w:val="es-ES"/>
+              </w:rPr>
+            </w:pPr>
+            <w:proofErr w:type="spellStart"/>
+            <w:r>
+              <w:rPr>
+                <w:b w:val="0"/>
+                <w:bCs w:val="0"/>
+                <w:lang w:val="es-ES"/>
+              </w:rPr>
+              <w:t>captive_carrera</w:t>
+            </w:r>
+            <w:proofErr w:type="spellEnd"/>
+          </w:p>
+        </w:tc>
+        <w:tc>
+          <w:tcPr>
+            <w:tcW w:w="4272" w:type="dxa"/>
+          </w:tcPr>
+          <w:p>
+            <w:pPr>
+              <w:ind w:firstLine="0"/>
+              <w:cnfStyle w:val="000000000000" w:firstRow="0" w:lastRow="0" w:firstColumn="0" w:lastColumn="0" w:oddVBand="0" w:evenVBand="0" w:oddHBand="0" w:evenHBand="0" w:firstRowFirstColumn="0" w:firstRowLastColumn="0" w:lastRowFirstColumn="0" w:lastRowLastColumn="0"/>
+              <w:rPr>
+                <w:lang w:val="es-ES"/>
+              </w:rPr>
+            </w:pPr>
+            <w:r>
+              <w:rPr>
+                <w:lang w:val="es-ES"/>
+              </w:rPr>
+              <w:t>Entidad que contiene el catalogo de carreras de la Facultad de Ingeniería.</w:t>
+            </w:r>
+          </w:p>
+        </w:tc>
+      </w:tr>
+      <w:tr>
+        <w:trPr>
+          <w:cnfStyle w:val="000000100000" w:firstRow="0" w:lastRow="0" w:firstColumn="0" w:lastColumn="0" w:oddVBand="0" w:evenVBand="0" w:oddHBand="1" w:evenHBand="0" w:firstRowFirstColumn="0" w:firstRowLastColumn="0" w:lastRowFirstColumn="0" w:lastRowLastColumn="0"/>
+        </w:trPr>
+        <w:tc>
+          <w:tcPr>
+            <w:cnfStyle w:val="001000000000" w:firstRow="0" w:lastRow="0" w:firstColumn="1" w:lastColumn="0" w:oddVBand="0" w:evenVBand="0" w:oddHBand="0" w:evenHBand="0" w:firstRowFirstColumn="0" w:firstRowLastColumn="0" w:lastRowFirstColumn="0" w:lastRowLastColumn="0"/>
+            <w:tcW w:w="4272" w:type="dxa"/>
+          </w:tcPr>
+          <w:p>
+            <w:pPr>
+              <w:ind w:firstLine="0"/>
+              <w:rPr>
+                <w:b w:val="0"/>
+                <w:bCs w:val="0"/>
+                <w:lang w:val="es-ES"/>
+              </w:rPr>
+            </w:pPr>
+            <w:proofErr w:type="spellStart"/>
+            <w:r>
+              <w:rPr>
+                <w:b w:val="0"/>
+                <w:bCs w:val="0"/>
+                <w:lang w:val="es-ES"/>
+              </w:rPr>
+              <w:t>captive_estado</w:t>
+            </w:r>
+            <w:proofErr w:type="spellEnd"/>
+          </w:p>
+        </w:tc>
+        <w:tc>
+          <w:tcPr>
+            <w:tcW w:w="4272" w:type="dxa"/>
+          </w:tcPr>
+          <w:p>
+            <w:pPr>
+              <w:ind w:firstLine="0"/>
+              <w:cnfStyle w:val="000000100000" w:firstRow="0" w:lastRow="0" w:firstColumn="0" w:lastColumn="0" w:oddVBand="0" w:evenVBand="0" w:oddHBand="1" w:evenHBand="0" w:firstRowFirstColumn="0" w:firstRowLastColumn="0" w:lastRowFirstColumn="0" w:lastRowLastColumn="0"/>
+              <w:rPr>
+                <w:lang w:val="es-ES"/>
+              </w:rPr>
+            </w:pPr>
+            <w:r>
+              <w:rPr>
+                <w:lang w:val="es-ES"/>
+              </w:rPr>
+              <w:t xml:space="preserve">Entidad que contiene el catalogo de estados para el manejo de los </w:t>
+            </w:r>
+            <w:r>
+              <w:rPr>
+                <w:lang w:val="es-ES"/>
+              </w:rPr>
+              <w:t xml:space="preserve">estados </w:t>
+            </w:r>
+            <w:r>
+              <w:rPr>
+                <w:lang w:val="es-ES"/>
+              </w:rPr>
+              <w:t>de</w:t>
+            </w:r>
+            <w:r>
+              <w:rPr>
+                <w:lang w:val="es-ES"/>
+              </w:rPr>
+              <w:t xml:space="preserve"> la</w:t>
+            </w:r>
+            <w:r>
+              <w:rPr>
+                <w:lang w:val="es-ES"/>
+              </w:rPr>
+              <w:t xml:space="preserve"> información, los cuales son:</w:t>
+            </w:r>
+          </w:p>
+          <w:p>
+            <w:pPr>
+              <w:pStyle w:val="Vietas1"/>
+              <w:cnfStyle w:val="000000100000" w:firstRow="0" w:lastRow="0" w:firstColumn="0" w:lastColumn="0" w:oddVBand="0" w:evenVBand="0" w:oddHBand="1" w:evenHBand="0" w:firstRowFirstColumn="0" w:firstRowLastColumn="0" w:lastRowFirstColumn="0" w:lastRowLastColumn="0"/>
+            </w:pPr>
+            <w:r>
+              <w:lastRenderedPageBreak/>
+              <w:t>Estados (habilitado/deshabilitado) para los usuarios administrativos.</w:t>
+            </w:r>
+          </w:p>
+          <w:p>
+            <w:pPr>
+              <w:pStyle w:val="Vietas1"/>
+              <w:cnfStyle w:val="000000100000" w:firstRow="0" w:lastRow="0" w:firstColumn="0" w:lastColumn="0" w:oddVBand="0" w:evenVBand="0" w:oddHBand="1" w:evenHBand="0" w:firstRowFirstColumn="0" w:firstRowLastColumn="0" w:lastRowFirstColumn="0" w:lastRowLastColumn="0"/>
+            </w:pPr>
+            <w:r>
+              <w:t>Tipos de dato para las políticas de administración de red.</w:t>
+            </w:r>
+          </w:p>
+        </w:tc>
+      </w:tr>
+      <w:tr>
+        <w:tc>
+          <w:tcPr>
+            <w:cnfStyle w:val="001000000000" w:firstRow="0" w:lastRow="0" w:firstColumn="1" w:lastColumn="0" w:oddVBand="0" w:evenVBand="0" w:oddHBand="0" w:evenHBand="0" w:firstRowFirstColumn="0" w:firstRowLastColumn="0" w:lastRowFirstColumn="0" w:lastRowLastColumn="0"/>
+            <w:tcW w:w="4272" w:type="dxa"/>
+          </w:tcPr>
+          <w:p>
+            <w:pPr>
+              <w:ind w:firstLine="0"/>
+              <w:rPr>
+                <w:b w:val="0"/>
+                <w:bCs w:val="0"/>
+                <w:lang w:val="es-ES"/>
+              </w:rPr>
+            </w:pPr>
+            <w:proofErr w:type="spellStart"/>
+            <w:r>
+              <w:rPr>
+                <w:b w:val="0"/>
+                <w:bCs w:val="0"/>
+                <w:lang w:val="es-ES"/>
+              </w:rPr>
+              <w:lastRenderedPageBreak/>
+              <w:t>captive_tipo_estado</w:t>
+            </w:r>
+            <w:proofErr w:type="spellEnd"/>
+          </w:p>
+        </w:tc>
+        <w:tc>
+          <w:tcPr>
+            <w:tcW w:w="4272" w:type="dxa"/>
+          </w:tcPr>
+          <w:p>
+            <w:pPr>
+              <w:ind w:firstLine="0"/>
+              <w:cnfStyle w:val="000000000000" w:firstRow="0" w:lastRow="0" w:firstColumn="0" w:lastColumn="0" w:oddVBand="0" w:evenVBand="0" w:oddHBand="0" w:evenHBand="0" w:firstRowFirstColumn="0" w:firstRowLastColumn="0" w:lastRowFirstColumn="0" w:lastRowLastColumn="0"/>
+              <w:rPr>
+                <w:lang w:val="es-ES"/>
+              </w:rPr>
+            </w:pPr>
+            <w:r>
+              <w:rPr>
+                <w:lang w:val="es-ES"/>
+              </w:rPr>
+              <w:t>Entidad que contiene el catalogo de tipos de estado:</w:t>
+            </w:r>
+          </w:p>
+          <w:p>
+            <w:pPr>
+              <w:pStyle w:val="Vietas1"/>
+              <w:cnfStyle w:val="000000000000" w:firstRow="0" w:lastRow="0" w:firstColumn="0" w:lastColumn="0" w:oddVBand="0" w:evenVBand="0" w:oddHBand="0" w:evenHBand="0" w:firstRowFirstColumn="0" w:firstRowLastColumn="0" w:lastRowFirstColumn="0" w:lastRowLastColumn="0"/>
+            </w:pPr>
+            <w:r>
+              <w:t>Estados de usuario</w:t>
+            </w:r>
+          </w:p>
+          <w:p>
+            <w:pPr>
+              <w:pStyle w:val="Vietas1"/>
+              <w:cnfStyle w:val="000000000000" w:firstRow="0" w:lastRow="0" w:firstColumn="0" w:lastColumn="0" w:oddVBand="0" w:evenVBand="0" w:oddHBand="0" w:evenHBand="0" w:firstRowFirstColumn="0" w:firstRowLastColumn="0" w:lastRowFirstColumn="0" w:lastRowLastColumn="0"/>
+            </w:pPr>
+            <w:r>
+              <w:t>Tipos de dato política</w:t>
+            </w:r>
+          </w:p>
+        </w:tc>
+      </w:tr>
+      <w:tr>
+        <w:trPr>
+          <w:cnfStyle w:val="000000100000" w:firstRow="0" w:lastRow="0" w:firstColumn="0" w:lastColumn="0" w:oddVBand="0" w:evenVBand="0" w:oddHBand="1" w:evenHBand="0" w:firstRowFirstColumn="0" w:firstRowLastColumn="0" w:lastRowFirstColumn="0" w:lastRowLastColumn="0"/>
+        </w:trPr>
+        <w:tc>
+          <w:tcPr>
+            <w:cnfStyle w:val="001000000000" w:firstRow="0" w:lastRow="0" w:firstColumn="1" w:lastColumn="0" w:oddVBand="0" w:evenVBand="0" w:oddHBand="0" w:evenHBand="0" w:firstRowFirstColumn="0" w:firstRowLastColumn="0" w:lastRowFirstColumn="0" w:lastRowLastColumn="0"/>
+            <w:tcW w:w="4272" w:type="dxa"/>
+          </w:tcPr>
+          <w:p>
+            <w:pPr>
+              <w:ind w:firstLine="0"/>
+              <w:rPr>
+                <w:b w:val="0"/>
+                <w:bCs w:val="0"/>
+                <w:lang w:val="es-ES"/>
+              </w:rPr>
+            </w:pPr>
+            <w:proofErr w:type="spellStart"/>
+            <w:r>
+              <w:rPr>
+                <w:b w:val="0"/>
+                <w:bCs w:val="0"/>
+                <w:lang w:val="es-ES"/>
+              </w:rPr>
+              <w:t>captive_tipo_usuario_admin</w:t>
+            </w:r>
+            <w:proofErr w:type="spellEnd"/>
+          </w:p>
+        </w:tc>
+        <w:tc>
+          <w:tcPr>
+            <w:tcW w:w="4272" w:type="dxa"/>
+          </w:tcPr>
+          <w:p>
+            <w:pPr>
+              <w:ind w:firstLine="0"/>
+              <w:cnfStyle w:val="000000100000" w:firstRow="0" w:lastRow="0" w:firstColumn="0" w:lastColumn="0" w:oddVBand="0" w:evenVBand="0" w:oddHBand="1" w:evenHBand="0" w:firstRowFirstColumn="0" w:firstRowLastColumn="0" w:lastRowFirstColumn="0" w:lastRowLastColumn="0"/>
+              <w:rPr>
+                <w:lang w:val="es-ES"/>
+              </w:rPr>
+            </w:pPr>
+            <w:r>
+              <w:rPr>
+                <w:lang w:val="es-ES"/>
+              </w:rPr>
+              <w:t>Entidad que contiene el catalogo de tipo de usuario administrativo.</w:t>
+            </w:r>
+          </w:p>
+        </w:tc>
+      </w:tr>
+      <w:tr>
+        <w:tc>
+          <w:tcPr>
+            <w:cnfStyle w:val="001000000000" w:firstRow="0" w:lastRow="0" w:firstColumn="1" w:lastColumn="0" w:oddVBand="0" w:evenVBand="0" w:oddHBand="0" w:evenHBand="0" w:firstRowFirstColumn="0" w:firstRowLastColumn="0" w:lastRowFirstColumn="0" w:lastRowLastColumn="0"/>
+            <w:tcW w:w="4272" w:type="dxa"/>
+          </w:tcPr>
+          <w:p>
+            <w:pPr>
+              <w:ind w:firstLine="0"/>
+              <w:rPr>
+                <w:b w:val="0"/>
+                <w:bCs w:val="0"/>
+                <w:lang w:val="es-ES"/>
+              </w:rPr>
+            </w:pPr>
+            <w:proofErr w:type="spellStart"/>
+            <w:r>
+              <w:rPr>
+                <w:b w:val="0"/>
+                <w:bCs w:val="0"/>
+                <w:lang w:val="es-ES"/>
+              </w:rPr>
+              <w:t>captive_usuario</w:t>
+            </w:r>
+            <w:proofErr w:type="spellEnd"/>
+          </w:p>
+        </w:tc>
+        <w:tc>
+          <w:tcPr>
+            <w:tcW w:w="4272" w:type="dxa"/>
+          </w:tcPr>
+          <w:p>
+            <w:pPr>
+              <w:ind w:firstLine="0"/>
+              <w:cnfStyle w:val="000000000000" w:firstRow="0" w:lastRow="0" w:firstColumn="0" w:lastColumn="0" w:oddVBand="0" w:evenVBand="0" w:oddHBand="0" w:evenHBand="0" w:firstRowFirstColumn="0" w:firstRowLastColumn="0" w:lastRowFirstColumn="0" w:lastRowLastColumn="0"/>
+              <w:rPr>
+                <w:lang w:val="es-ES"/>
+              </w:rPr>
+            </w:pPr>
+            <w:r>
+              <w:rPr>
+                <w:lang w:val="es-ES"/>
+              </w:rPr>
+              <w:t>Entidad que contiene el registro de los usuarios de la red interna.</w:t>
+            </w:r>
+          </w:p>
+        </w:tc>
+      </w:tr>
+    </w:tbl>
+    <w:p>
+      <w:pPr>
+        <w:rPr>
+          <w:lang w:val="es-ES"/>
+        </w:rPr>
+      </w:pPr>
     </w:p>
     <w:p>
       <w:pPr>
@@ -9185,6 +9729,11 @@
         </w:numPr>
         <w:ind w:left="709" w:hanging="709"/>
       </w:pPr>
+      <w:r>
+        <w:t xml:space="preserve">Adicionalmente </w:t>
+      </w:r>
+      <w:bookmarkStart w:id="28" w:name="_GoBack"/>
+      <w:bookmarkEnd w:id="28"/>
     </w:p>
     <w:p>
       <w:pPr>
@@ -9195,8 +9744,6 @@
         </w:numPr>
         <w:ind w:left="709" w:hanging="709"/>
       </w:pPr>
-      <w:bookmarkStart w:id="28" w:name="_GoBack"/>
-      <w:bookmarkEnd w:id="28"/>
     </w:p>
     <w:p>
       <w:pPr>
@@ -12727,6 +13274,7 @@
     <w:lsdException w:name="HTML Sample" w:semiHidden="1" w:unhideWhenUsed="1"/>
     <w:lsdException w:name="HTML Typewriter" w:semiHidden="1" w:unhideWhenUsed="1"/>
     <w:lsdException w:name="HTML Variable" w:semiHidden="1" w:unhideWhenUsed="1"/>
+    <w:lsdException w:name="Normal Table" w:semiHidden="1" w:unhideWhenUsed="1"/>
     <w:lsdException w:name="annotation subject" w:semiHidden="1" w:unhideWhenUsed="1"/>
     <w:lsdException w:name="No List" w:semiHidden="1" w:unhideWhenUsed="1"/>
     <w:lsdException w:name="Outline List 1" w:semiHidden="1" w:unhideWhenUsed="1"/>
@@ -12771,6 +13319,7 @@
     <w:lsdException w:name="Table Professional" w:semiHidden="1" w:unhideWhenUsed="1"/>
     <w:lsdException w:name="Table Subtle 1" w:semiHidden="1" w:unhideWhenUsed="1"/>
     <w:lsdException w:name="Table Subtle 2" w:semiHidden="1" w:unhideWhenUsed="1"/>
+    <w:lsdException w:name="Table Web 1" w:semiHidden="1" w:unhideWhenUsed="1"/>
     <w:lsdException w:name="Table Web 2" w:semiHidden="1" w:unhideWhenUsed="1"/>
     <w:lsdException w:name="Table Web 3" w:semiHidden="1" w:unhideWhenUsed="1"/>
     <w:lsdException w:name="Balloon Text" w:semiHidden="1" w:unhideWhenUsed="1"/>
@@ -14148,6 +14697,204 @@
       <w:shd w:val="clear" w:color="auto" w:fill="E1DFDD"/>
     </w:rPr>
   </w:style>
+  <w:style w:type="table" w:styleId="Tabladelista3">
+    <w:name w:val="List Table 3"/>
+    <w:basedOn w:val="Tablanormal"/>
+    <w:uiPriority w:val="48"/>
+    <w:rsid w:val="007C69DE"/>
+    <w:pPr>
+      <w:spacing w:line="240" w:lineRule="auto"/>
+    </w:pPr>
+    <w:tblPr>
+      <w:tblStyleRowBandSize w:val="1"/>
+      <w:tblStyleColBandSize w:val="1"/>
+      <w:tblBorders>
+        <w:top w:val="single" w:sz="4" w:space="0" w:color="000000" w:themeColor="text1"/>
+        <w:left w:val="single" w:sz="4" w:space="0" w:color="000000" w:themeColor="text1"/>
+        <w:bottom w:val="single" w:sz="4" w:space="0" w:color="000000" w:themeColor="text1"/>
+        <w:right w:val="single" w:sz="4" w:space="0" w:color="000000" w:themeColor="text1"/>
+      </w:tblBorders>
+    </w:tblPr>
+    <w:tblStylePr w:type="firstRow">
+      <w:rPr>
+        <w:b/>
+        <w:bCs/>
+        <w:color w:val="FFFFFF" w:themeColor="background1"/>
+      </w:rPr>
+      <w:tblPr/>
+      <w:tcPr>
+        <w:shd w:val="clear" w:color="auto" w:fill="000000" w:themeFill="text1"/>
+      </w:tcPr>
+    </w:tblStylePr>
+    <w:tblStylePr w:type="lastRow">
+      <w:rPr>
+        <w:b/>
+        <w:bCs/>
+      </w:rPr>
+      <w:tblPr/>
+      <w:tcPr>
+        <w:tcBorders>
+          <w:top w:val="double" w:sz="4" w:space="0" w:color="000000" w:themeColor="text1"/>
+        </w:tcBorders>
+        <w:shd w:val="clear" w:color="auto" w:fill="FFFFFF" w:themeFill="background1"/>
+      </w:tcPr>
+    </w:tblStylePr>
+    <w:tblStylePr w:type="firstCol">
+      <w:rPr>
+        <w:b/>
+        <w:bCs/>
+      </w:rPr>
+      <w:tblPr/>
+      <w:tcPr>
+        <w:tcBorders>
+          <w:right w:val="nil"/>
+        </w:tcBorders>
+        <w:shd w:val="clear" w:color="auto" w:fill="FFFFFF" w:themeFill="background1"/>
+      </w:tcPr>
+    </w:tblStylePr>
+    <w:tblStylePr w:type="lastCol">
+      <w:rPr>
+        <w:b/>
+        <w:bCs/>
+      </w:rPr>
+      <w:tblPr/>
+      <w:tcPr>
+        <w:tcBorders>
+          <w:left w:val="nil"/>
+        </w:tcBorders>
+        <w:shd w:val="clear" w:color="auto" w:fill="FFFFFF" w:themeFill="background1"/>
+      </w:tcPr>
+    </w:tblStylePr>
+    <w:tblStylePr w:type="band1Vert">
+      <w:tblPr/>
+      <w:tcPr>
+        <w:tcBorders>
+          <w:left w:val="single" w:sz="4" w:space="0" w:color="000000" w:themeColor="text1"/>
+          <w:right w:val="single" w:sz="4" w:space="0" w:color="000000" w:themeColor="text1"/>
+        </w:tcBorders>
+      </w:tcPr>
+    </w:tblStylePr>
+    <w:tblStylePr w:type="band1Horz">
+      <w:tblPr/>
+      <w:tcPr>
+        <w:tcBorders>
+          <w:top w:val="single" w:sz="4" w:space="0" w:color="000000" w:themeColor="text1"/>
+          <w:bottom w:val="single" w:sz="4" w:space="0" w:color="000000" w:themeColor="text1"/>
+          <w:insideH w:val="nil"/>
+        </w:tcBorders>
+      </w:tcPr>
+    </w:tblStylePr>
+    <w:tblStylePr w:type="neCell">
+      <w:tblPr/>
+      <w:tcPr>
+        <w:tcBorders>
+          <w:left w:val="nil"/>
+          <w:bottom w:val="nil"/>
+        </w:tcBorders>
+      </w:tcPr>
+    </w:tblStylePr>
+    <w:tblStylePr w:type="nwCell">
+      <w:tblPr/>
+      <w:tcPr>
+        <w:tcBorders>
+          <w:bottom w:val="nil"/>
+          <w:right w:val="nil"/>
+        </w:tcBorders>
+      </w:tcPr>
+    </w:tblStylePr>
+    <w:tblStylePr w:type="seCell">
+      <w:tblPr/>
+      <w:tcPr>
+        <w:tcBorders>
+          <w:top w:val="double" w:sz="4" w:space="0" w:color="000000" w:themeColor="text1"/>
+          <w:left w:val="nil"/>
+        </w:tcBorders>
+      </w:tcPr>
+    </w:tblStylePr>
+    <w:tblStylePr w:type="swCell">
+      <w:tblPr/>
+      <w:tcPr>
+        <w:tcBorders>
+          <w:top w:val="double" w:sz="4" w:space="0" w:color="000000" w:themeColor="text1"/>
+          <w:right w:val="nil"/>
+        </w:tcBorders>
+      </w:tcPr>
+    </w:tblStylePr>
+  </w:style>
+  <w:style w:type="table" w:styleId="Tabladelista4">
+    <w:name w:val="List Table 4"/>
+    <w:basedOn w:val="Tablanormal"/>
+    <w:uiPriority w:val="49"/>
+    <w:rsid w:val="007C69DE"/>
+    <w:pPr>
+      <w:spacing w:line="240" w:lineRule="auto"/>
+    </w:pPr>
+    <w:tblPr>
+      <w:tblStyleRowBandSize w:val="1"/>
+      <w:tblStyleColBandSize w:val="1"/>
+      <w:tblBorders>
+        <w:top w:val="single" w:sz="4" w:space="0" w:color="666666" w:themeColor="text1" w:themeTint="99"/>
+        <w:left w:val="single" w:sz="4" w:space="0" w:color="666666" w:themeColor="text1" w:themeTint="99"/>
+        <w:bottom w:val="single" w:sz="4" w:space="0" w:color="666666" w:themeColor="text1" w:themeTint="99"/>
+        <w:right w:val="single" w:sz="4" w:space="0" w:color="666666" w:themeColor="text1" w:themeTint="99"/>
+        <w:insideH w:val="single" w:sz="4" w:space="0" w:color="666666" w:themeColor="text1" w:themeTint="99"/>
+      </w:tblBorders>
+    </w:tblPr>
+    <w:tblStylePr w:type="firstRow">
+      <w:rPr>
+        <w:b/>
+        <w:bCs/>
+        <w:color w:val="FFFFFF" w:themeColor="background1"/>
+      </w:rPr>
+      <w:tblPr/>
+      <w:tcPr>
+        <w:tcBorders>
+          <w:top w:val="single" w:sz="4" w:space="0" w:color="000000" w:themeColor="text1"/>
+          <w:left w:val="single" w:sz="4" w:space="0" w:color="000000" w:themeColor="text1"/>
+          <w:bottom w:val="single" w:sz="4" w:space="0" w:color="000000" w:themeColor="text1"/>
+          <w:right w:val="single" w:sz="4" w:space="0" w:color="000000" w:themeColor="text1"/>
+          <w:insideH w:val="nil"/>
+        </w:tcBorders>
+        <w:shd w:val="clear" w:color="auto" w:fill="000000" w:themeFill="text1"/>
+      </w:tcPr>
+    </w:tblStylePr>
+    <w:tblStylePr w:type="lastRow">
+      <w:rPr>
+        <w:b/>
+        <w:bCs/>
+      </w:rPr>
+      <w:tblPr/>
+      <w:tcPr>
+        <w:tcBorders>
+          <w:top w:val="double" w:sz="4" w:space="0" w:color="666666" w:themeColor="text1" w:themeTint="99"/>
+        </w:tcBorders>
+      </w:tcPr>
+    </w:tblStylePr>
+    <w:tblStylePr w:type="firstCol">
+      <w:rPr>
+        <w:b/>
+        <w:bCs/>
+      </w:rPr>
+    </w:tblStylePr>
+    <w:tblStylePr w:type="lastCol">
+      <w:rPr>
+        <w:b/>
+        <w:bCs/>
+      </w:rPr>
+    </w:tblStylePr>
+    <w:tblStylePr w:type="band1Vert">
+      <w:tblPr/>
+      <w:tcPr>
+        <w:shd w:val="clear" w:color="auto" w:fill="CCCCCC" w:themeFill="text1" w:themeFillTint="33"/>
+      </w:tcPr>
+    </w:tblStylePr>
+    <w:tblStylePr w:type="band1Horz">
+      <w:tblPr/>
+      <w:tcPr>
+        <w:shd w:val="clear" w:color="auto" w:fill="CCCCCC" w:themeFill="text1" w:themeFillTint="33"/>
+      </w:tcPr>
+    </w:tblStylePr>
+  </w:style>
 </w:styles>
 </file>
 
@@ -14439,7 +15186,7 @@
 </file>
 
 <file path=customXml/itemProps1.xml><?xml version="1.0" encoding="utf-8"?>
-<ds:datastoreItem xmlns:ds="http://schemas.openxmlformats.org/officeDocument/2006/customXml" ds:itemID="{FE53FA53-0575-4F07-A3E3-C4B814E02D5E}">
+<ds:datastoreItem xmlns:ds="http://schemas.openxmlformats.org/officeDocument/2006/customXml" ds:itemID="{8F497E63-79F7-467F-B072-F0383481CC49}">
   <ds:schemaRefs>
     <ds:schemaRef ds:uri="http://schemas.openxmlformats.org/officeDocument/2006/bibliography"/>
   </ds:schemaRefs>

</xml_diff>

<commit_message>
Avances al 20 01 2020
</commit_message>
<xml_diff>
--- a/TESIS/VERSION 1 _ ENERO 2020.docx
+++ b/TESIS/VERSION 1 _ ENERO 2020.docx
@@ -5651,38 +5651,169 @@
     </w:p>
     <w:p>
       <w:pPr>
+        <w:pStyle w:val="TDC7"/>
+        <w:rPr>
+          <w:rFonts w:asciiTheme="minorHAnsi" w:eastAsiaTheme="minorEastAsia" w:hAnsiTheme="minorHAnsi"/>
+          <w:sz w:val="22"/>
+          <w:lang w:eastAsia="es-GT"/>
+        </w:rPr>
+      </w:pPr>
+      <w:r>
+        <w:fldChar w:fldCharType="begin"/>
+      </w:r>
+      <w:r>
+        <w:instrText xml:space="preserve"> TOC \o "1-3" \h \z \t "Tablas</w:instrText>
+      </w:r>
+      <w:r>
+        <w:instrText>;</w:instrText>
+      </w:r>
+      <w:r>
+        <w:instrText xml:space="preserve">7" </w:instrText>
+      </w:r>
+      <w:r>
+        <w:fldChar w:fldCharType="separate"/>
+      </w:r>
+      <w:hyperlink w:anchor="_Toc30367921" w:history="1">
+        <w:r>
+          <w:rPr>
+            <w:rStyle w:val="Hipervnculo"/>
+          </w:rPr>
+          <w:t>Tabla I.</w:t>
+        </w:r>
+        <w:r>
+          <w:rPr>
+            <w:rFonts w:asciiTheme="minorHAnsi" w:eastAsiaTheme="minorEastAsia" w:hAnsiTheme="minorHAnsi"/>
+            <w:sz w:val="22"/>
+            <w:lang w:eastAsia="es-GT"/>
+          </w:rPr>
+          <w:tab/>
+        </w:r>
+        <w:r>
+          <w:rPr>
+            <w:rStyle w:val="Hipervnculo"/>
+          </w:rPr>
+          <w:t>Tablas que conforman el modelo de datos del sistema administrativo de la red LAN y portal cautivo, generado en fase de investigación mes de julio de 2019.</w:t>
+        </w:r>
+        <w:r>
+          <w:rPr>
+            <w:webHidden/>
+          </w:rPr>
+          <w:tab/>
+        </w:r>
+        <w:r>
+          <w:rPr>
+            <w:webHidden/>
+          </w:rPr>
+          <w:fldChar w:fldCharType="begin"/>
+        </w:r>
+        <w:r>
+          <w:rPr>
+            <w:webHidden/>
+          </w:rPr>
+          <w:instrText xml:space="preserve"> PAGEREF _Toc30367921 \h </w:instrText>
+        </w:r>
+        <w:r>
+          <w:rPr>
+            <w:webHidden/>
+          </w:rPr>
+        </w:r>
+        <w:r>
+          <w:rPr>
+            <w:webHidden/>
+          </w:rPr>
+          <w:fldChar w:fldCharType="separate"/>
+        </w:r>
+        <w:r>
+          <w:rPr>
+            <w:webHidden/>
+          </w:rPr>
+          <w:t>15</w:t>
+        </w:r>
+        <w:r>
+          <w:rPr>
+            <w:webHidden/>
+          </w:rPr>
+          <w:fldChar w:fldCharType="end"/>
+        </w:r>
+      </w:hyperlink>
+    </w:p>
+    <w:p>
+      <w:pPr>
+        <w:pStyle w:val="TDC7"/>
+        <w:rPr>
+          <w:rFonts w:asciiTheme="minorHAnsi" w:eastAsiaTheme="minorEastAsia" w:hAnsiTheme="minorHAnsi"/>
+          <w:sz w:val="22"/>
+          <w:lang w:eastAsia="es-GT"/>
+        </w:rPr>
+      </w:pPr>
+      <w:hyperlink w:anchor="_Toc30367922" w:history="1">
+        <w:r>
+          <w:rPr>
+            <w:rStyle w:val="Hipervnculo"/>
+          </w:rPr>
+          <w:t>Tabla II.</w:t>
+        </w:r>
+        <w:r>
+          <w:rPr>
+            <w:rFonts w:asciiTheme="minorHAnsi" w:eastAsiaTheme="minorEastAsia" w:hAnsiTheme="minorHAnsi"/>
+            <w:sz w:val="22"/>
+            <w:lang w:eastAsia="es-GT"/>
+          </w:rPr>
+          <w:tab/>
+        </w:r>
+        <w:r>
+          <w:rPr>
+            <w:rStyle w:val="Hipervnculo"/>
+          </w:rPr>
+          <w:t>Tablas contenidas en el modelo de datos para un servidor RADIUS, obtenido durante la fase de investigación como parte de la documentación de implementación para un servidor FreeRADIUS julio de 2019.</w:t>
+        </w:r>
+        <w:r>
+          <w:rPr>
+            <w:webHidden/>
+          </w:rPr>
+          <w:tab/>
+        </w:r>
+        <w:r>
+          <w:rPr>
+            <w:webHidden/>
+          </w:rPr>
+          <w:fldChar w:fldCharType="begin"/>
+        </w:r>
+        <w:r>
+          <w:rPr>
+            <w:webHidden/>
+          </w:rPr>
+          <w:instrText xml:space="preserve"> PAGEREF _Toc30367922 \h </w:instrText>
+        </w:r>
+        <w:r>
+          <w:rPr>
+            <w:webHidden/>
+          </w:rPr>
+        </w:r>
+        <w:r>
+          <w:rPr>
+            <w:webHidden/>
+          </w:rPr>
+          <w:fldChar w:fldCharType="separate"/>
+        </w:r>
+        <w:r>
+          <w:rPr>
+            <w:webHidden/>
+          </w:rPr>
+          <w:t>16</w:t>
+        </w:r>
+        <w:r>
+          <w:rPr>
+            <w:webHidden/>
+          </w:rPr>
+          <w:fldChar w:fldCharType="end"/>
+        </w:r>
+      </w:hyperlink>
+    </w:p>
+    <w:p>
+      <w:pPr>
         <w:pStyle w:val="Sinespaciado"/>
       </w:pPr>
-      <w:r>
-        <w:rPr>
-          <w:noProof/>
-        </w:rPr>
-        <w:fldChar w:fldCharType="begin"/>
-      </w:r>
-      <w:r>
-        <w:instrText xml:space="preserve"> TOC \o "1-3" \h \z \t "Tablas</w:instrText>
-      </w:r>
-      <w:r>
-        <w:instrText>;</w:instrText>
-      </w:r>
-      <w:r>
-        <w:instrText xml:space="preserve">7" </w:instrText>
-      </w:r>
-      <w:r>
-        <w:rPr>
-          <w:noProof/>
-        </w:rPr>
-        <w:fldChar w:fldCharType="separate"/>
-      </w:r>
-      <w:r>
-        <w:rPr>
-          <w:b/>
-          <w:bCs/>
-          <w:noProof/>
-          <w:lang w:val="es-ES"/>
-        </w:rPr>
-        <w:t>No se encontraron entradas de tabla de contenido.</w:t>
-      </w:r>
       <w:r>
         <w:fldChar w:fldCharType="end"/>
       </w:r>
@@ -6854,14 +6985,12 @@
         </w:rPr>
         <w:t xml:space="preserve">. El módulo de portal cautivo el cual será el encargado de autenticar a los usuarios por medio de clave genérica y en su defecto a registrarlos por medio de la redirección del </w:t>
       </w:r>
-      <w:proofErr w:type="spellStart"/>
-      <w:r>
-        <w:rPr>
-          <w:lang w:val="es-ES"/>
-        </w:rPr>
-        <w:t>trafico</w:t>
-      </w:r>
-      <w:proofErr w:type="spellEnd"/>
+      <w:r>
+        <w:rPr>
+          <w:lang w:val="es-ES"/>
+        </w:rPr>
+        <w:t>tráfico</w:t>
+      </w:r>
       <w:r>
         <w:rPr>
           <w:lang w:val="es-ES"/>
@@ -9288,6 +9417,24 @@
         </w:rPr>
         <w:t>, se representará por medio de un modelo entidad-relación.</w:t>
       </w:r>
+    </w:p>
+    <w:p>
+      <w:pPr>
+        <w:rPr>
+          <w:lang w:val="es-ES"/>
+        </w:rPr>
+      </w:pPr>
+    </w:p>
+    <w:p>
+      <w:pPr>
+        <w:pStyle w:val="Tablas"/>
+        <w:jc w:val="both"/>
+      </w:pPr>
+      <w:bookmarkStart w:id="28" w:name="_Toc30367921"/>
+      <w:r>
+        <w:t>Tablas que conforman el modelo de datos del sistema administrativo de la red LAN y portal cautivo, generado en fase de investigación mes de julio de 2019.</w:t>
+      </w:r>
+      <w:bookmarkEnd w:id="28"/>
     </w:p>
     <w:p>
       <w:pPr>
@@ -9426,6 +9573,7 @@
                 <w:bCs w:val="0"/>
                 <w:lang w:val="es-ES"/>
               </w:rPr>
+              <w:lastRenderedPageBreak/>
               <w:t>captive_carrera</w:t>
             </w:r>
             <w:proofErr w:type="spellEnd"/>
@@ -9477,7 +9625,7 @@
                 <w:bCs w:val="0"/>
                 <w:lang w:val="es-ES"/>
               </w:rPr>
-              <w:t>captive_estado</w:t>
+              <w:t>captive_estado_administrativos</w:t>
             </w:r>
             <w:proofErr w:type="spellEnd"/>
           </w:p>
@@ -9498,50 +9646,7 @@
               <w:rPr>
                 <w:lang w:val="es-ES"/>
               </w:rPr>
-              <w:t xml:space="preserve">Entidad que contiene el catalogo de estados para el manejo de los </w:t>
-            </w:r>
-            <w:r>
-              <w:rPr>
-                <w:lang w:val="es-ES"/>
-              </w:rPr>
-              <w:t xml:space="preserve">estados </w:t>
-            </w:r>
-            <w:r>
-              <w:rPr>
-                <w:lang w:val="es-ES"/>
-              </w:rPr>
-              <w:t>de</w:t>
-            </w:r>
-            <w:r>
-              <w:rPr>
-                <w:lang w:val="es-ES"/>
-              </w:rPr>
-              <w:t xml:space="preserve"> la</w:t>
-            </w:r>
-            <w:r>
-              <w:rPr>
-                <w:lang w:val="es-ES"/>
-              </w:rPr>
-              <w:t xml:space="preserve"> información, los cuales son:</w:t>
-            </w:r>
-          </w:p>
-          <w:p>
-            <w:pPr>
-              <w:pStyle w:val="Vietas1"/>
-              <w:cnfStyle w:val="000000100000" w:firstRow="0" w:lastRow="0" w:firstColumn="0" w:lastColumn="0" w:oddVBand="0" w:evenVBand="0" w:oddHBand="1" w:evenHBand="0" w:firstRowFirstColumn="0" w:firstRowLastColumn="0" w:lastRowFirstColumn="0" w:lastRowLastColumn="0"/>
-            </w:pPr>
-            <w:r>
-              <w:lastRenderedPageBreak/>
-              <w:t>Estados (habilitado/deshabilitado) para los usuarios administrativos.</w:t>
-            </w:r>
-          </w:p>
-          <w:p>
-            <w:pPr>
-              <w:pStyle w:val="Vietas1"/>
-              <w:cnfStyle w:val="000000100000" w:firstRow="0" w:lastRow="0" w:firstColumn="0" w:lastColumn="0" w:oddVBand="0" w:evenVBand="0" w:oddHBand="1" w:evenHBand="0" w:firstRowFirstColumn="0" w:firstRowLastColumn="0" w:lastRowFirstColumn="0" w:lastRowLastColumn="0"/>
-            </w:pPr>
-            <w:r>
-              <w:t>Tipos de dato para las políticas de administración de red.</w:t>
+              <w:t>Entidad que contiene el catalogo de estados en los que podrá estar un usuario de tipo administrativo.</w:t>
             </w:r>
           </w:p>
         </w:tc>
@@ -9568,8 +9673,7 @@
                 <w:bCs w:val="0"/>
                 <w:lang w:val="es-ES"/>
               </w:rPr>
-              <w:lastRenderedPageBreak/>
-              <w:t>captive_tipo_estado</w:t>
+              <w:t>captive_tipo_dato_politica</w:t>
             </w:r>
             <w:proofErr w:type="spellEnd"/>
           </w:p>
@@ -9590,13 +9694,64 @@
               <w:rPr>
                 <w:lang w:val="es-ES"/>
               </w:rPr>
+              <w:t>Entidad que contiene le catalogo de tipos de datos aplicables a una política de red para los usuarios que se conecten por medio del portal cautivo.</w:t>
+            </w:r>
+          </w:p>
+        </w:tc>
+      </w:tr>
+      <w:tr>
+        <w:trPr>
+          <w:cnfStyle w:val="000000100000" w:firstRow="0" w:lastRow="0" w:firstColumn="0" w:lastColumn="0" w:oddVBand="0" w:evenVBand="0" w:oddHBand="1" w:evenHBand="0" w:firstRowFirstColumn="0" w:firstRowLastColumn="0" w:lastRowFirstColumn="0" w:lastRowLastColumn="0"/>
+        </w:trPr>
+        <w:tc>
+          <w:tcPr>
+            <w:cnfStyle w:val="001000000000" w:firstRow="0" w:lastRow="0" w:firstColumn="1" w:lastColumn="0" w:oddVBand="0" w:evenVBand="0" w:oddHBand="0" w:evenHBand="0" w:firstRowFirstColumn="0" w:firstRowLastColumn="0" w:lastRowFirstColumn="0" w:lastRowLastColumn="0"/>
+            <w:tcW w:w="4272" w:type="dxa"/>
+          </w:tcPr>
+          <w:p>
+            <w:pPr>
+              <w:ind w:firstLine="0"/>
+              <w:rPr>
+                <w:b w:val="0"/>
+                <w:bCs w:val="0"/>
+                <w:lang w:val="es-ES"/>
+              </w:rPr>
+            </w:pPr>
+            <w:proofErr w:type="spellStart"/>
+            <w:r>
+              <w:rPr>
+                <w:b w:val="0"/>
+                <w:bCs w:val="0"/>
+                <w:lang w:val="es-ES"/>
+              </w:rPr>
+              <w:t>captive_tipo_estado</w:t>
+            </w:r>
+            <w:proofErr w:type="spellEnd"/>
+          </w:p>
+        </w:tc>
+        <w:tc>
+          <w:tcPr>
+            <w:tcW w:w="4272" w:type="dxa"/>
+          </w:tcPr>
+          <w:p>
+            <w:pPr>
+              <w:ind w:firstLine="0"/>
+              <w:cnfStyle w:val="000000100000" w:firstRow="0" w:lastRow="0" w:firstColumn="0" w:lastColumn="0" w:oddVBand="0" w:evenVBand="0" w:oddHBand="1" w:evenHBand="0" w:firstRowFirstColumn="0" w:firstRowLastColumn="0" w:lastRowFirstColumn="0" w:lastRowLastColumn="0"/>
+              <w:rPr>
+                <w:lang w:val="es-ES"/>
+              </w:rPr>
+            </w:pPr>
+            <w:r>
+              <w:rPr>
+                <w:lang w:val="es-ES"/>
+              </w:rPr>
               <w:t>Entidad que contiene el catalogo de tipos de estado:</w:t>
             </w:r>
           </w:p>
           <w:p>
             <w:pPr>
               <w:pStyle w:val="Vietas1"/>
-              <w:cnfStyle w:val="000000000000" w:firstRow="0" w:lastRow="0" w:firstColumn="0" w:lastColumn="0" w:oddVBand="0" w:evenVBand="0" w:oddHBand="0" w:evenHBand="0" w:firstRowFirstColumn="0" w:firstRowLastColumn="0" w:lastRowFirstColumn="0" w:lastRowLastColumn="0"/>
+              <w:cnfStyle w:val="000000100000" w:firstRow="0" w:lastRow="0" w:firstColumn="0" w:lastColumn="0" w:oddVBand="0" w:evenVBand="0" w:oddHBand="1" w:evenHBand="0" w:firstRowFirstColumn="0" w:firstRowLastColumn="0" w:lastRowFirstColumn="0" w:lastRowLastColumn="0"/>
             </w:pPr>
             <w:r>
               <w:t>Estados de usuario</w:t>
@@ -9605,7 +9760,7 @@
           <w:p>
             <w:pPr>
               <w:pStyle w:val="Vietas1"/>
-              <w:cnfStyle w:val="000000000000" w:firstRow="0" w:lastRow="0" w:firstColumn="0" w:lastColumn="0" w:oddVBand="0" w:evenVBand="0" w:oddHBand="0" w:evenHBand="0" w:firstRowFirstColumn="0" w:firstRowLastColumn="0" w:lastRowFirstColumn="0" w:lastRowLastColumn="0"/>
+              <w:cnfStyle w:val="000000100000" w:firstRow="0" w:lastRow="0" w:firstColumn="0" w:lastColumn="0" w:oddVBand="0" w:evenVBand="0" w:oddHBand="1" w:evenHBand="0" w:firstRowFirstColumn="0" w:firstRowLastColumn="0" w:lastRowFirstColumn="0" w:lastRowLastColumn="0"/>
             </w:pPr>
             <w:r>
               <w:t>Tipos de dato política</w:t>
@@ -9614,9 +9769,6 @@
         </w:tc>
       </w:tr>
       <w:tr>
-        <w:trPr>
-          <w:cnfStyle w:val="000000100000" w:firstRow="0" w:lastRow="0" w:firstColumn="0" w:lastColumn="0" w:oddVBand="0" w:evenVBand="0" w:oddHBand="1" w:evenHBand="0" w:firstRowFirstColumn="0" w:firstRowLastColumn="0" w:lastRowFirstColumn="0" w:lastRowLastColumn="0"/>
-        </w:trPr>
         <w:tc>
           <w:tcPr>
             <w:cnfStyle w:val="001000000000" w:firstRow="0" w:lastRow="0" w:firstColumn="1" w:lastColumn="0" w:oddVBand="0" w:evenVBand="0" w:oddHBand="0" w:evenHBand="0" w:firstRowFirstColumn="0" w:firstRowLastColumn="0" w:lastRowFirstColumn="0" w:lastRowLastColumn="0"/>
@@ -9650,7 +9802,7 @@
           <w:p>
             <w:pPr>
               <w:ind w:firstLine="0"/>
-              <w:cnfStyle w:val="000000100000" w:firstRow="0" w:lastRow="0" w:firstColumn="0" w:lastColumn="0" w:oddVBand="0" w:evenVBand="0" w:oddHBand="1" w:evenHBand="0" w:firstRowFirstColumn="0" w:firstRowLastColumn="0" w:lastRowFirstColumn="0" w:lastRowLastColumn="0"/>
+              <w:cnfStyle w:val="000000000000" w:firstRow="0" w:lastRow="0" w:firstColumn="0" w:lastColumn="0" w:oddVBand="0" w:evenVBand="0" w:oddHBand="0" w:evenHBand="0" w:firstRowFirstColumn="0" w:firstRowLastColumn="0" w:lastRowFirstColumn="0" w:lastRowLastColumn="0"/>
               <w:rPr>
                 <w:lang w:val="es-ES"/>
               </w:rPr>
@@ -9665,6 +9817,9 @@
         </w:tc>
       </w:tr>
       <w:tr>
+        <w:trPr>
+          <w:cnfStyle w:val="000000100000" w:firstRow="0" w:lastRow="0" w:firstColumn="0" w:lastColumn="0" w:oddVBand="0" w:evenVBand="0" w:oddHBand="1" w:evenHBand="0" w:firstRowFirstColumn="0" w:firstRowLastColumn="0" w:lastRowFirstColumn="0" w:lastRowLastColumn="0"/>
+        </w:trPr>
         <w:tc>
           <w:tcPr>
             <w:cnfStyle w:val="001000000000" w:firstRow="0" w:lastRow="0" w:firstColumn="1" w:lastColumn="0" w:oddVBand="0" w:evenVBand="0" w:oddHBand="0" w:evenHBand="0" w:firstRowFirstColumn="0" w:firstRowLastColumn="0" w:lastRowFirstColumn="0" w:lastRowLastColumn="0"/>
@@ -9698,7 +9853,7 @@
           <w:p>
             <w:pPr>
               <w:ind w:firstLine="0"/>
-              <w:cnfStyle w:val="000000000000" w:firstRow="0" w:lastRow="0" w:firstColumn="0" w:lastColumn="0" w:oddVBand="0" w:evenVBand="0" w:oddHBand="0" w:evenHBand="0" w:firstRowFirstColumn="0" w:firstRowLastColumn="0" w:lastRowFirstColumn="0" w:lastRowLastColumn="0"/>
+              <w:cnfStyle w:val="000000100000" w:firstRow="0" w:lastRow="0" w:firstColumn="0" w:lastColumn="0" w:oddVBand="0" w:evenVBand="0" w:oddHBand="1" w:evenHBand="0" w:firstRowFirstColumn="0" w:firstRowLastColumn="0" w:lastRowFirstColumn="0" w:lastRowLastColumn="0"/>
               <w:rPr>
                 <w:lang w:val="es-ES"/>
               </w:rPr>
@@ -9722,6 +9877,24 @@
     </w:p>
     <w:p>
       <w:pPr>
+        <w:pStyle w:val="Fuente"/>
+      </w:pPr>
+      <w:r>
+        <w:t>Fuente: Elaboración propia</w:t>
+      </w:r>
+      <w:r>
+        <w:t>.</w:t>
+      </w:r>
+    </w:p>
+    <w:p>
+      <w:pPr>
+        <w:rPr>
+          <w:lang w:val="es-ES"/>
+        </w:rPr>
+      </w:pPr>
+    </w:p>
+    <w:p>
+      <w:pPr>
         <w:pStyle w:val="Vietas1"/>
         <w:numPr>
           <w:ilvl w:val="0"/>
@@ -9730,10 +9903,11 @@
         <w:ind w:left="709" w:hanging="709"/>
       </w:pPr>
       <w:r>
-        <w:t xml:space="preserve">Adicionalmente </w:t>
-      </w:r>
-      <w:bookmarkStart w:id="28" w:name="_GoBack"/>
-      <w:bookmarkEnd w:id="28"/>
+        <w:t>Adicionalmente</w:t>
+      </w:r>
+      <w:r>
+        <w:t>, se describe a continuación las tablas del servidor RADIUS, como parte de la fase de investigación realizada en julio 2019.</w:t>
+      </w:r>
     </w:p>
     <w:p>
       <w:pPr>
@@ -9743,6 +9917,1878 @@
           <w:numId w:val="0"/>
         </w:numPr>
         <w:ind w:left="709" w:hanging="709"/>
+      </w:pPr>
+    </w:p>
+    <w:p>
+      <w:pPr>
+        <w:pStyle w:val="Tablas"/>
+        <w:jc w:val="left"/>
+      </w:pPr>
+      <w:bookmarkStart w:id="29" w:name="_Toc30367922"/>
+      <w:r>
+        <w:t xml:space="preserve">Tablas </w:t>
+      </w:r>
+      <w:r>
+        <w:t xml:space="preserve">contenidas en el modelo de datos para un servidor RADIUS, obtenido durante la fase de investigación como parte de la documentación de implementación para un servidor </w:t>
+      </w:r>
+      <w:proofErr w:type="spellStart"/>
+      <w:r>
+        <w:t>FreeRADIUS</w:t>
+      </w:r>
+      <w:proofErr w:type="spellEnd"/>
+      <w:r>
+        <w:t xml:space="preserve"> julio de 2019.</w:t>
+      </w:r>
+      <w:bookmarkEnd w:id="29"/>
+    </w:p>
+    <w:p>
+      <w:pPr>
+        <w:pStyle w:val="Vietas1"/>
+        <w:numPr>
+          <w:ilvl w:val="0"/>
+          <w:numId w:val="0"/>
+        </w:numPr>
+        <w:ind w:left="709" w:hanging="709"/>
+      </w:pPr>
+    </w:p>
+    <w:tbl>
+      <w:tblPr>
+        <w:tblStyle w:val="Tabladelista4"/>
+        <w:tblW w:w="0" w:type="auto"/>
+        <w:tblLook w:val="04A0" w:firstRow="1" w:lastRow="0" w:firstColumn="1" w:lastColumn="0" w:noHBand="0" w:noVBand="1"/>
+      </w:tblPr>
+      <w:tblGrid>
+        <w:gridCol w:w="4272"/>
+        <w:gridCol w:w="4272"/>
+      </w:tblGrid>
+      <w:tr>
+        <w:trPr>
+          <w:cnfStyle w:val="100000000000" w:firstRow="1" w:lastRow="0" w:firstColumn="0" w:lastColumn="0" w:oddVBand="0" w:evenVBand="0" w:oddHBand="0" w:evenHBand="0" w:firstRowFirstColumn="0" w:firstRowLastColumn="0" w:lastRowFirstColumn="0" w:lastRowLastColumn="0"/>
+        </w:trPr>
+        <w:tc>
+          <w:tcPr>
+            <w:cnfStyle w:val="001000000000" w:firstRow="0" w:lastRow="0" w:firstColumn="1" w:lastColumn="0" w:oddVBand="0" w:evenVBand="0" w:oddHBand="0" w:evenHBand="0" w:firstRowFirstColumn="0" w:firstRowLastColumn="0" w:lastRowFirstColumn="0" w:lastRowLastColumn="0"/>
+            <w:tcW w:w="4272" w:type="dxa"/>
+          </w:tcPr>
+          <w:p>
+            <w:pPr>
+              <w:pStyle w:val="Vietas1"/>
+              <w:numPr>
+                <w:ilvl w:val="0"/>
+                <w:numId w:val="0"/>
+              </w:numPr>
+            </w:pPr>
+            <w:r>
+              <w:t>Nombre de la Entidad</w:t>
+            </w:r>
+          </w:p>
+        </w:tc>
+        <w:tc>
+          <w:tcPr>
+            <w:tcW w:w="4272" w:type="dxa"/>
+          </w:tcPr>
+          <w:p>
+            <w:pPr>
+              <w:pStyle w:val="Vietas1"/>
+              <w:numPr>
+                <w:ilvl w:val="0"/>
+                <w:numId w:val="0"/>
+              </w:numPr>
+              <w:cnfStyle w:val="100000000000" w:firstRow="1" w:lastRow="0" w:firstColumn="0" w:lastColumn="0" w:oddVBand="0" w:evenVBand="0" w:oddHBand="0" w:evenHBand="0" w:firstRowFirstColumn="0" w:firstRowLastColumn="0" w:lastRowFirstColumn="0" w:lastRowLastColumn="0"/>
+            </w:pPr>
+            <w:r>
+              <w:t>Descripción</w:t>
+            </w:r>
+          </w:p>
+        </w:tc>
+      </w:tr>
+      <w:tr>
+        <w:trPr>
+          <w:cnfStyle w:val="000000100000" w:firstRow="0" w:lastRow="0" w:firstColumn="0" w:lastColumn="0" w:oddVBand="0" w:evenVBand="0" w:oddHBand="1" w:evenHBand="0" w:firstRowFirstColumn="0" w:firstRowLastColumn="0" w:lastRowFirstColumn="0" w:lastRowLastColumn="0"/>
+        </w:trPr>
+        <w:tc>
+          <w:tcPr>
+            <w:cnfStyle w:val="001000000000" w:firstRow="0" w:lastRow="0" w:firstColumn="1" w:lastColumn="0" w:oddVBand="0" w:evenVBand="0" w:oddHBand="0" w:evenHBand="0" w:firstRowFirstColumn="0" w:firstRowLastColumn="0" w:lastRowFirstColumn="0" w:lastRowLastColumn="0"/>
+            <w:tcW w:w="4272" w:type="dxa"/>
+          </w:tcPr>
+          <w:p>
+            <w:pPr>
+              <w:pStyle w:val="Vietas1"/>
+              <w:numPr>
+                <w:ilvl w:val="0"/>
+                <w:numId w:val="0"/>
+              </w:numPr>
+              <w:rPr>
+                <w:b w:val="0"/>
+                <w:bCs w:val="0"/>
+              </w:rPr>
+            </w:pPr>
+            <w:proofErr w:type="spellStart"/>
+            <w:r>
+              <w:rPr>
+                <w:b w:val="0"/>
+                <w:bCs w:val="0"/>
+              </w:rPr>
+              <w:t>nas</w:t>
+            </w:r>
+            <w:proofErr w:type="spellEnd"/>
+          </w:p>
+        </w:tc>
+        <w:tc>
+          <w:tcPr>
+            <w:tcW w:w="4272" w:type="dxa"/>
+          </w:tcPr>
+          <w:p>
+            <w:pPr>
+              <w:pStyle w:val="Vietas1"/>
+              <w:numPr>
+                <w:ilvl w:val="0"/>
+                <w:numId w:val="0"/>
+              </w:numPr>
+              <w:cnfStyle w:val="000000100000" w:firstRow="0" w:lastRow="0" w:firstColumn="0" w:lastColumn="0" w:oddVBand="0" w:evenVBand="0" w:oddHBand="1" w:evenHBand="0" w:firstRowFirstColumn="0" w:firstRowLastColumn="0" w:lastRowFirstColumn="0" w:lastRowLastColumn="0"/>
+            </w:pPr>
+            <w:r>
+              <w:t xml:space="preserve">Tabla de especificación de usuarios para servidor RADIUS, estos usuarios no son los que envían o reciben datos en la red sino son los que proveen el servicio de difusión </w:t>
+            </w:r>
+            <w:r>
+              <w:t>en la red NAT</w:t>
+            </w:r>
+            <w:r>
+              <w:t>, tales como enrutadores y conmutadores.</w:t>
+            </w:r>
+          </w:p>
+        </w:tc>
+      </w:tr>
+      <w:tr>
+        <w:tc>
+          <w:tcPr>
+            <w:cnfStyle w:val="001000000000" w:firstRow="0" w:lastRow="0" w:firstColumn="1" w:lastColumn="0" w:oddVBand="0" w:evenVBand="0" w:oddHBand="0" w:evenHBand="0" w:firstRowFirstColumn="0" w:firstRowLastColumn="0" w:lastRowFirstColumn="0" w:lastRowLastColumn="0"/>
+            <w:tcW w:w="4272" w:type="dxa"/>
+          </w:tcPr>
+          <w:p>
+            <w:pPr>
+              <w:pStyle w:val="Vietas1"/>
+              <w:numPr>
+                <w:ilvl w:val="0"/>
+                <w:numId w:val="0"/>
+              </w:numPr>
+              <w:rPr>
+                <w:b w:val="0"/>
+                <w:bCs w:val="0"/>
+              </w:rPr>
+            </w:pPr>
+            <w:proofErr w:type="spellStart"/>
+            <w:r>
+              <w:rPr>
+                <w:b w:val="0"/>
+                <w:bCs w:val="0"/>
+              </w:rPr>
+              <w:t>radacct</w:t>
+            </w:r>
+            <w:proofErr w:type="spellEnd"/>
+          </w:p>
+        </w:tc>
+        <w:tc>
+          <w:tcPr>
+            <w:tcW w:w="4272" w:type="dxa"/>
+          </w:tcPr>
+          <w:p>
+            <w:pPr>
+              <w:pStyle w:val="Vietas1"/>
+              <w:numPr>
+                <w:ilvl w:val="0"/>
+                <w:numId w:val="0"/>
+              </w:numPr>
+              <w:cnfStyle w:val="000000000000" w:firstRow="0" w:lastRow="0" w:firstColumn="0" w:lastColumn="0" w:oddVBand="0" w:evenVBand="0" w:oddHBand="0" w:evenHBand="0" w:firstRowFirstColumn="0" w:firstRowLastColumn="0" w:lastRowFirstColumn="0" w:lastRowLastColumn="0"/>
+            </w:pPr>
+            <w:r>
+              <w:t xml:space="preserve">Entidad que almacena la información de un usuario y su conexión en la red </w:t>
+            </w:r>
+            <w:r>
+              <w:lastRenderedPageBreak/>
+              <w:t xml:space="preserve">NAT. Entre los valores mas destacados de almacenamiento se encuentran: </w:t>
+            </w:r>
+          </w:p>
+          <w:p>
+            <w:pPr>
+              <w:pStyle w:val="Vietas1"/>
+              <w:cnfStyle w:val="000000000000" w:firstRow="0" w:lastRow="0" w:firstColumn="0" w:lastColumn="0" w:oddVBand="0" w:evenVBand="0" w:oddHBand="0" w:evenHBand="0" w:firstRowFirstColumn="0" w:firstRowLastColumn="0" w:lastRowFirstColumn="0" w:lastRowLastColumn="0"/>
+            </w:pPr>
+            <w:r>
+              <w:t>Historial de tiempo de conexión.</w:t>
+            </w:r>
+          </w:p>
+          <w:p>
+            <w:pPr>
+              <w:pStyle w:val="Vietas1"/>
+              <w:cnfStyle w:val="000000000000" w:firstRow="0" w:lastRow="0" w:firstColumn="0" w:lastColumn="0" w:oddVBand="0" w:evenVBand="0" w:oddHBand="0" w:evenHBand="0" w:firstRowFirstColumn="0" w:firstRowLastColumn="0" w:lastRowFirstColumn="0" w:lastRowLastColumn="0"/>
+            </w:pPr>
+            <w:r>
+              <w:t>Historiales de consumos de datos para carga y descarga.</w:t>
+            </w:r>
+          </w:p>
+          <w:p>
+            <w:pPr>
+              <w:pStyle w:val="Vietas1"/>
+              <w:cnfStyle w:val="000000000000" w:firstRow="0" w:lastRow="0" w:firstColumn="0" w:lastColumn="0" w:oddVBand="0" w:evenVBand="0" w:oddHBand="0" w:evenHBand="0" w:firstRowFirstColumn="0" w:firstRowLastColumn="0" w:lastRowFirstColumn="0" w:lastRowLastColumn="0"/>
+            </w:pPr>
+            <w:r>
+              <w:t>Identificación especifica de los usuarios y el dispositivo</w:t>
+            </w:r>
+            <w:r>
+              <w:t xml:space="preserve"> físico</w:t>
+            </w:r>
+            <w:r>
+              <w:t xml:space="preserve"> que utilizo para conectarse.</w:t>
+            </w:r>
+          </w:p>
+        </w:tc>
+      </w:tr>
+      <w:tr>
+        <w:trPr>
+          <w:cnfStyle w:val="000000100000" w:firstRow="0" w:lastRow="0" w:firstColumn="0" w:lastColumn="0" w:oddVBand="0" w:evenVBand="0" w:oddHBand="1" w:evenHBand="0" w:firstRowFirstColumn="0" w:firstRowLastColumn="0" w:lastRowFirstColumn="0" w:lastRowLastColumn="0"/>
+        </w:trPr>
+        <w:tc>
+          <w:tcPr>
+            <w:cnfStyle w:val="001000000000" w:firstRow="0" w:lastRow="0" w:firstColumn="1" w:lastColumn="0" w:oddVBand="0" w:evenVBand="0" w:oddHBand="0" w:evenHBand="0" w:firstRowFirstColumn="0" w:firstRowLastColumn="0" w:lastRowFirstColumn="0" w:lastRowLastColumn="0"/>
+            <w:tcW w:w="4272" w:type="dxa"/>
+          </w:tcPr>
+          <w:p>
+            <w:pPr>
+              <w:pStyle w:val="Vietas1"/>
+              <w:numPr>
+                <w:ilvl w:val="0"/>
+                <w:numId w:val="0"/>
+              </w:numPr>
+              <w:rPr>
+                <w:b w:val="0"/>
+                <w:bCs w:val="0"/>
+              </w:rPr>
+            </w:pPr>
+            <w:proofErr w:type="spellStart"/>
+            <w:r>
+              <w:rPr>
+                <w:b w:val="0"/>
+                <w:bCs w:val="0"/>
+              </w:rPr>
+              <w:lastRenderedPageBreak/>
+              <w:t>radcheck</w:t>
+            </w:r>
+            <w:proofErr w:type="spellEnd"/>
+          </w:p>
+        </w:tc>
+        <w:tc>
+          <w:tcPr>
+            <w:tcW w:w="4272" w:type="dxa"/>
+          </w:tcPr>
+          <w:p>
+            <w:pPr>
+              <w:pStyle w:val="Vietas1"/>
+              <w:numPr>
+                <w:ilvl w:val="0"/>
+                <w:numId w:val="0"/>
+              </w:numPr>
+              <w:cnfStyle w:val="000000100000" w:firstRow="0" w:lastRow="0" w:firstColumn="0" w:lastColumn="0" w:oddVBand="0" w:evenVBand="0" w:oddHBand="1" w:evenHBand="0" w:firstRowFirstColumn="0" w:firstRowLastColumn="0" w:lastRowFirstColumn="0" w:lastRowLastColumn="0"/>
+            </w:pPr>
+            <w:r>
+              <w:t xml:space="preserve">Entidad o tabla que almacena </w:t>
+            </w:r>
+            <w:r>
+              <w:t xml:space="preserve">los atributos </w:t>
+            </w:r>
+            <w:r>
+              <w:t>de control para autenticación, contabilidad y autorización. Cada usuario se almacena en valores pares que contienen un operador y se validan para realizar acciones de los tres tipos mencionados anteriormente a un usuario que se quiere conectar o esta conectado a la red LAN.</w:t>
+            </w:r>
+          </w:p>
+        </w:tc>
+      </w:tr>
+      <w:tr>
+        <w:tc>
+          <w:tcPr>
+            <w:cnfStyle w:val="001000000000" w:firstRow="0" w:lastRow="0" w:firstColumn="1" w:lastColumn="0" w:oddVBand="0" w:evenVBand="0" w:oddHBand="0" w:evenHBand="0" w:firstRowFirstColumn="0" w:firstRowLastColumn="0" w:lastRowFirstColumn="0" w:lastRowLastColumn="0"/>
+            <w:tcW w:w="4272" w:type="dxa"/>
+          </w:tcPr>
+          <w:p>
+            <w:pPr>
+              <w:pStyle w:val="Vietas1"/>
+              <w:numPr>
+                <w:ilvl w:val="0"/>
+                <w:numId w:val="0"/>
+              </w:numPr>
+              <w:rPr>
+                <w:b w:val="0"/>
+                <w:bCs w:val="0"/>
+              </w:rPr>
+            </w:pPr>
+            <w:proofErr w:type="spellStart"/>
+            <w:r>
+              <w:rPr>
+                <w:b w:val="0"/>
+                <w:bCs w:val="0"/>
+              </w:rPr>
+              <w:t>radgroupcheck</w:t>
+            </w:r>
+            <w:proofErr w:type="spellEnd"/>
+          </w:p>
+        </w:tc>
+        <w:tc>
+          <w:tcPr>
+            <w:tcW w:w="4272" w:type="dxa"/>
+          </w:tcPr>
+          <w:p>
+            <w:pPr>
+              <w:pStyle w:val="Vietas1"/>
+              <w:numPr>
+                <w:ilvl w:val="0"/>
+                <w:numId w:val="0"/>
+              </w:numPr>
+              <w:cnfStyle w:val="000000000000" w:firstRow="0" w:lastRow="0" w:firstColumn="0" w:lastColumn="0" w:oddVBand="0" w:evenVBand="0" w:oddHBand="0" w:evenHBand="0" w:firstRowFirstColumn="0" w:firstRowLastColumn="0" w:lastRowFirstColumn="0" w:lastRowLastColumn="0"/>
+            </w:pPr>
+            <w:r>
+              <w:t xml:space="preserve">Entidad que almacena la información referente a los intentos de autenticación realizados por un usuario mediante un cliente NAS, para dar paso a un usuario al uso de la </w:t>
+            </w:r>
+            <w:r>
+              <w:t>red de internet</w:t>
+            </w:r>
+            <w:r>
+              <w:t xml:space="preserve"> y este es parte de la red LAN</w:t>
+            </w:r>
+            <w:r>
+              <w:t xml:space="preserve">. En esta tabla se almacena únicamente las conexiones en las cuales se intento realizar un acceso por medio de una clave y contraseña para un grupo definido. Para efectos del proyecto </w:t>
+            </w:r>
+            <w:r>
+              <w:t>no será</w:t>
+            </w:r>
+            <w:r>
+              <w:t xml:space="preserve"> utilizada ya </w:t>
+            </w:r>
+            <w:r>
+              <w:t xml:space="preserve">que </w:t>
+            </w:r>
+            <w:r>
+              <w:t>no se implementarán grupos de usuarios.</w:t>
+            </w:r>
+          </w:p>
+        </w:tc>
+      </w:tr>
+      <w:tr>
+        <w:trPr>
+          <w:cnfStyle w:val="000000100000" w:firstRow="0" w:lastRow="0" w:firstColumn="0" w:lastColumn="0" w:oddVBand="0" w:evenVBand="0" w:oddHBand="1" w:evenHBand="0" w:firstRowFirstColumn="0" w:firstRowLastColumn="0" w:lastRowFirstColumn="0" w:lastRowLastColumn="0"/>
+        </w:trPr>
+        <w:tc>
+          <w:tcPr>
+            <w:cnfStyle w:val="001000000000" w:firstRow="0" w:lastRow="0" w:firstColumn="1" w:lastColumn="0" w:oddVBand="0" w:evenVBand="0" w:oddHBand="0" w:evenHBand="0" w:firstRowFirstColumn="0" w:firstRowLastColumn="0" w:lastRowFirstColumn="0" w:lastRowLastColumn="0"/>
+            <w:tcW w:w="4272" w:type="dxa"/>
+          </w:tcPr>
+          <w:p>
+            <w:pPr>
+              <w:pStyle w:val="Vietas1"/>
+              <w:numPr>
+                <w:ilvl w:val="0"/>
+                <w:numId w:val="0"/>
+              </w:numPr>
+              <w:rPr>
+                <w:b w:val="0"/>
+                <w:bCs w:val="0"/>
+              </w:rPr>
+            </w:pPr>
+            <w:proofErr w:type="spellStart"/>
+            <w:r>
+              <w:rPr>
+                <w:b w:val="0"/>
+                <w:bCs w:val="0"/>
+              </w:rPr>
+              <w:t>r</w:t>
+            </w:r>
+            <w:r>
+              <w:rPr>
+                <w:b w:val="0"/>
+                <w:bCs w:val="0"/>
+              </w:rPr>
+              <w:t>ad</w:t>
+            </w:r>
+            <w:r>
+              <w:rPr>
+                <w:b w:val="0"/>
+                <w:bCs w:val="0"/>
+              </w:rPr>
+              <w:t>groupreply</w:t>
+            </w:r>
+            <w:proofErr w:type="spellEnd"/>
+          </w:p>
+        </w:tc>
+        <w:tc>
+          <w:tcPr>
+            <w:tcW w:w="4272" w:type="dxa"/>
+          </w:tcPr>
+          <w:p>
+            <w:pPr>
+              <w:pStyle w:val="Vietas1"/>
+              <w:numPr>
+                <w:ilvl w:val="0"/>
+                <w:numId w:val="0"/>
+              </w:numPr>
+              <w:cnfStyle w:val="000000100000" w:firstRow="0" w:lastRow="0" w:firstColumn="0" w:lastColumn="0" w:oddVBand="0" w:evenVBand="0" w:oddHBand="1" w:evenHBand="0" w:firstRowFirstColumn="0" w:firstRowLastColumn="0" w:lastRowFirstColumn="0" w:lastRowLastColumn="0"/>
+            </w:pPr>
+            <w:r>
+              <w:t xml:space="preserve">Entidad que contiene la respuesta a solicitudes de registro de la tabla </w:t>
+            </w:r>
+            <w:proofErr w:type="spellStart"/>
+            <w:r>
+              <w:t>radgroupcheck</w:t>
+            </w:r>
+            <w:proofErr w:type="spellEnd"/>
+            <w:r>
+              <w:t>. Para efectos del proyecto no será utilizada ya que no se implementaron grupos de usuarios.</w:t>
+            </w:r>
+          </w:p>
+        </w:tc>
+      </w:tr>
+      <w:tr>
+        <w:tc>
+          <w:tcPr>
+            <w:cnfStyle w:val="001000000000" w:firstRow="0" w:lastRow="0" w:firstColumn="1" w:lastColumn="0" w:oddVBand="0" w:evenVBand="0" w:oddHBand="0" w:evenHBand="0" w:firstRowFirstColumn="0" w:firstRowLastColumn="0" w:lastRowFirstColumn="0" w:lastRowLastColumn="0"/>
+            <w:tcW w:w="4272" w:type="dxa"/>
+          </w:tcPr>
+          <w:p>
+            <w:pPr>
+              <w:pStyle w:val="Vietas1"/>
+              <w:numPr>
+                <w:ilvl w:val="0"/>
+                <w:numId w:val="0"/>
+              </w:numPr>
+              <w:rPr>
+                <w:b w:val="0"/>
+                <w:bCs w:val="0"/>
+              </w:rPr>
+            </w:pPr>
+            <w:proofErr w:type="spellStart"/>
+            <w:r>
+              <w:rPr>
+                <w:b w:val="0"/>
+                <w:bCs w:val="0"/>
+              </w:rPr>
+              <w:t>radpostauth</w:t>
+            </w:r>
+            <w:proofErr w:type="spellEnd"/>
+          </w:p>
+        </w:tc>
+        <w:tc>
+          <w:tcPr>
+            <w:tcW w:w="4272" w:type="dxa"/>
+          </w:tcPr>
+          <w:p>
+            <w:pPr>
+              <w:pStyle w:val="Vietas1"/>
+              <w:numPr>
+                <w:ilvl w:val="0"/>
+                <w:numId w:val="0"/>
+              </w:numPr>
+              <w:cnfStyle w:val="000000000000" w:firstRow="0" w:lastRow="0" w:firstColumn="0" w:lastColumn="0" w:oddVBand="0" w:evenVBand="0" w:oddHBand="0" w:evenHBand="0" w:firstRowFirstColumn="0" w:firstRowLastColumn="0" w:lastRowFirstColumn="0" w:lastRowLastColumn="0"/>
+            </w:pPr>
+            <w:r>
+              <w:t xml:space="preserve">Entidad o tabla que almacena la información referente a los intentos de autenticación procesados por el servidor RADIUS mediante un cliente </w:t>
+            </w:r>
+            <w:r>
+              <w:lastRenderedPageBreak/>
+              <w:t>NAS para dar paso a un usuario al uso de la red LAN, en esta tabla se almacena directamente la relación entre usuario y respuesta de acceso.</w:t>
+            </w:r>
+          </w:p>
+        </w:tc>
+      </w:tr>
+      <w:tr>
+        <w:trPr>
+          <w:cnfStyle w:val="000000100000" w:firstRow="0" w:lastRow="0" w:firstColumn="0" w:lastColumn="0" w:oddVBand="0" w:evenVBand="0" w:oddHBand="1" w:evenHBand="0" w:firstRowFirstColumn="0" w:firstRowLastColumn="0" w:lastRowFirstColumn="0" w:lastRowLastColumn="0"/>
+        </w:trPr>
+        <w:tc>
+          <w:tcPr>
+            <w:cnfStyle w:val="001000000000" w:firstRow="0" w:lastRow="0" w:firstColumn="1" w:lastColumn="0" w:oddVBand="0" w:evenVBand="0" w:oddHBand="0" w:evenHBand="0" w:firstRowFirstColumn="0" w:firstRowLastColumn="0" w:lastRowFirstColumn="0" w:lastRowLastColumn="0"/>
+            <w:tcW w:w="4272" w:type="dxa"/>
+          </w:tcPr>
+          <w:p>
+            <w:pPr>
+              <w:pStyle w:val="Vietas1"/>
+              <w:numPr>
+                <w:ilvl w:val="0"/>
+                <w:numId w:val="0"/>
+              </w:numPr>
+              <w:rPr>
+                <w:b w:val="0"/>
+                <w:bCs w:val="0"/>
+              </w:rPr>
+            </w:pPr>
+            <w:proofErr w:type="spellStart"/>
+            <w:r>
+              <w:rPr>
+                <w:b w:val="0"/>
+                <w:bCs w:val="0"/>
+              </w:rPr>
+              <w:lastRenderedPageBreak/>
+              <w:t>radreply</w:t>
+            </w:r>
+            <w:proofErr w:type="spellEnd"/>
+          </w:p>
+        </w:tc>
+        <w:tc>
+          <w:tcPr>
+            <w:tcW w:w="4272" w:type="dxa"/>
+          </w:tcPr>
+          <w:p>
+            <w:pPr>
+              <w:pStyle w:val="Vietas1"/>
+              <w:numPr>
+                <w:ilvl w:val="0"/>
+                <w:numId w:val="0"/>
+              </w:numPr>
+              <w:cnfStyle w:val="000000100000" w:firstRow="0" w:lastRow="0" w:firstColumn="0" w:lastColumn="0" w:oddVBand="0" w:evenVBand="0" w:oddHBand="1" w:evenHBand="0" w:firstRowFirstColumn="0" w:firstRowLastColumn="0" w:lastRowFirstColumn="0" w:lastRowLastColumn="0"/>
+            </w:pPr>
+            <w:r>
+              <w:t xml:space="preserve">Entidad que contiene </w:t>
+            </w:r>
+            <w:r>
+              <w:t xml:space="preserve">la repuesta a las solicitudes de registro a la tabla </w:t>
+            </w:r>
+            <w:proofErr w:type="spellStart"/>
+            <w:r>
+              <w:t>radcheck</w:t>
+            </w:r>
+            <w:proofErr w:type="spellEnd"/>
+            <w:r>
+              <w:t>.</w:t>
+            </w:r>
+          </w:p>
+        </w:tc>
+      </w:tr>
+      <w:tr>
+        <w:tc>
+          <w:tcPr>
+            <w:cnfStyle w:val="001000000000" w:firstRow="0" w:lastRow="0" w:firstColumn="1" w:lastColumn="0" w:oddVBand="0" w:evenVBand="0" w:oddHBand="0" w:evenHBand="0" w:firstRowFirstColumn="0" w:firstRowLastColumn="0" w:lastRowFirstColumn="0" w:lastRowLastColumn="0"/>
+            <w:tcW w:w="4272" w:type="dxa"/>
+          </w:tcPr>
+          <w:p>
+            <w:pPr>
+              <w:pStyle w:val="Vietas1"/>
+              <w:numPr>
+                <w:ilvl w:val="0"/>
+                <w:numId w:val="0"/>
+              </w:numPr>
+              <w:rPr>
+                <w:b w:val="0"/>
+                <w:bCs w:val="0"/>
+              </w:rPr>
+            </w:pPr>
+            <w:proofErr w:type="spellStart"/>
+            <w:r>
+              <w:rPr>
+                <w:b w:val="0"/>
+                <w:bCs w:val="0"/>
+              </w:rPr>
+              <w:t>radusergroup</w:t>
+            </w:r>
+            <w:proofErr w:type="spellEnd"/>
+          </w:p>
+        </w:tc>
+        <w:tc>
+          <w:tcPr>
+            <w:tcW w:w="4272" w:type="dxa"/>
+          </w:tcPr>
+          <w:p>
+            <w:pPr>
+              <w:pStyle w:val="Vietas1"/>
+              <w:numPr>
+                <w:ilvl w:val="0"/>
+                <w:numId w:val="0"/>
+              </w:numPr>
+              <w:cnfStyle w:val="000000000000" w:firstRow="0" w:lastRow="0" w:firstColumn="0" w:lastColumn="0" w:oddVBand="0" w:evenVBand="0" w:oddHBand="0" w:evenHBand="0" w:firstRowFirstColumn="0" w:firstRowLastColumn="0" w:lastRowFirstColumn="0" w:lastRowLastColumn="0"/>
+            </w:pPr>
+            <w:r>
+              <w:t xml:space="preserve">Entidad que contiene </w:t>
+            </w:r>
+            <w:r>
+              <w:t xml:space="preserve">la definición entre usuarios y grupos. </w:t>
+            </w:r>
+            <w:r>
+              <w:t xml:space="preserve">Para efectos del proyecto </w:t>
+            </w:r>
+            <w:r>
+              <w:t xml:space="preserve">no </w:t>
+            </w:r>
+            <w:r>
+              <w:t xml:space="preserve">será utilizada ya que no se implementaron grupos </w:t>
+            </w:r>
+            <w:r>
+              <w:t xml:space="preserve">de </w:t>
+            </w:r>
+            <w:r>
+              <w:t>usuario</w:t>
+            </w:r>
+            <w:r>
+              <w:t>s</w:t>
+            </w:r>
+            <w:r>
+              <w:t>.</w:t>
+            </w:r>
+          </w:p>
+        </w:tc>
+      </w:tr>
+    </w:tbl>
+    <w:p>
+      <w:pPr>
+        <w:pStyle w:val="Vietas1"/>
+        <w:numPr>
+          <w:ilvl w:val="0"/>
+          <w:numId w:val="0"/>
+        </w:numPr>
+        <w:ind w:left="709" w:hanging="709"/>
+      </w:pPr>
+    </w:p>
+    <w:p>
+      <w:pPr>
+        <w:pStyle w:val="Fuente"/>
+      </w:pPr>
+      <w:r>
+        <w:t>Fuente: Elaboración propia.</w:t>
+      </w:r>
+    </w:p>
+    <w:p>
+      <w:pPr>
+        <w:pStyle w:val="Vietas1"/>
+        <w:numPr>
+          <w:ilvl w:val="0"/>
+          <w:numId w:val="0"/>
+        </w:numPr>
+        <w:ind w:left="709" w:hanging="709"/>
+      </w:pPr>
+    </w:p>
+    <w:p>
+      <w:r>
+        <w:t xml:space="preserve">La selección de la información </w:t>
+      </w:r>
+      <w:r>
+        <w:t xml:space="preserve">se realizó acorde a los requerimientos </w:t>
+      </w:r>
+      <w:r>
+        <w:t xml:space="preserve">que le coordinador de los laboratorios. Se obtuvieron detalles técnicos sobre la estructura del modelo de datos con base a los procesos de autenticación de usuarios, uso de la red y la estructura actual, así como </w:t>
+      </w:r>
+      <w:r>
+        <w:t>la especificación técnica solicitada</w:t>
+      </w:r>
+      <w:r>
+        <w:t xml:space="preserve"> para el manejo de la información tomando en cuenta que el sistema a largo plazo pueda crecer.</w:t>
+      </w:r>
+    </w:p>
+    <w:p/>
+    <w:p>
+      <w:pPr>
+        <w:pStyle w:val="Sub3"/>
+      </w:pPr>
+      <w:r>
+        <w:t xml:space="preserve">Definición de dependencias y tipos de datos para las entidades o tablas del modelo de datos </w:t>
+      </w:r>
+      <w:r>
+        <w:t>para el módulo administrativo</w:t>
+      </w:r>
+    </w:p>
+    <w:p>
+      <w:pPr>
+        <w:rPr>
+          <w:lang w:val="es-ES"/>
+        </w:rPr>
+      </w:pPr>
+    </w:p>
+    <w:p>
+      <w:pPr>
+        <w:rPr>
+          <w:lang w:val="es-ES"/>
+        </w:rPr>
+      </w:pPr>
+      <w:r>
+        <w:rPr>
+          <w:lang w:val="es-ES"/>
+        </w:rPr>
+        <w:t xml:space="preserve">Se analizó la estructura de las relaciones afines que existen entre las entidades que serán implementadas dentro del modelo de datos y la información que posteriormente será almacenada en ellas </w:t>
+      </w:r>
+      <w:r>
+        <w:rPr>
+          <w:lang w:val="es-ES"/>
+        </w:rPr>
+        <w:t>para dar soporte a los datos que se registren y generen en el módulo administrativo</w:t>
+      </w:r>
+      <w:r>
+        <w:rPr>
+          <w:lang w:val="es-ES"/>
+        </w:rPr>
+        <w:t xml:space="preserve">. </w:t>
+      </w:r>
+    </w:p>
+    <w:p>
+      <w:pPr>
+        <w:rPr>
+          <w:lang w:val="es-ES"/>
+        </w:rPr>
+      </w:pPr>
+    </w:p>
+    <w:p>
+      <w:pPr>
+        <w:rPr>
+          <w:lang w:val="es-ES"/>
+        </w:rPr>
+      </w:pPr>
+      <w:r>
+        <w:rPr>
+          <w:lang w:val="es-ES"/>
+        </w:rPr>
+        <w:t xml:space="preserve">Como principal propósito es el conocer la utilización de cada uno de los campos </w:t>
+      </w:r>
+      <w:r>
+        <w:rPr>
+          <w:lang w:val="es-ES"/>
+        </w:rPr>
+        <w:t xml:space="preserve">a registrar y la definición del tipo de dato que será utilizado. Las </w:t>
+      </w:r>
+      <w:r>
+        <w:rPr>
+          <w:lang w:val="es-ES"/>
+        </w:rPr>
+        <w:lastRenderedPageBreak/>
+        <w:t>relaciones entre campos y su análisis tienen como propósito la búsqueda de interdependencia entre campos de las distintas entidades y cómo estas interactúan entre si para dar soporte y correlación a los datos.</w:t>
+      </w:r>
+    </w:p>
+    <w:p>
+      <w:pPr>
+        <w:rPr>
+          <w:lang w:val="es-ES"/>
+        </w:rPr>
+      </w:pPr>
+    </w:p>
+    <w:p>
+      <w:pPr>
+        <w:rPr>
+          <w:lang w:val="es-ES"/>
+        </w:rPr>
+      </w:pPr>
+      <w:r>
+        <w:rPr>
+          <w:lang w:val="es-ES"/>
+        </w:rPr>
+        <w:t>Se presenta a continuación la tabla que contiene la definición de campos y tipos de datos para el modelo de datos implementado para el módulo administrativo</w:t>
+      </w:r>
+      <w:r>
+        <w:rPr>
+          <w:lang w:val="es-ES"/>
+        </w:rPr>
+        <w:t>, se añade una descripción del campo y la definición de su funcionamiento para el sistema de administración.</w:t>
+      </w:r>
+    </w:p>
+    <w:p>
+      <w:pPr>
+        <w:rPr>
+          <w:lang w:val="es-ES"/>
+        </w:rPr>
+      </w:pPr>
+    </w:p>
+    <w:p>
+      <w:pPr>
+        <w:pStyle w:val="Tablas"/>
+        <w:jc w:val="both"/>
+      </w:pPr>
+      <w:r>
+        <w:t xml:space="preserve">Detalle de la tabla </w:t>
+      </w:r>
+      <w:proofErr w:type="spellStart"/>
+      <w:r>
+        <w:t>captive_administrador</w:t>
+      </w:r>
+      <w:proofErr w:type="spellEnd"/>
+    </w:p>
+    <w:p>
+      <w:pPr>
+        <w:pStyle w:val="Sinespaciado"/>
+        <w:rPr>
+          <w:lang w:val="es-ES"/>
+        </w:rPr>
+      </w:pPr>
+    </w:p>
+    <w:tbl>
+      <w:tblPr>
+        <w:tblStyle w:val="Tabladecuadrcula4"/>
+        <w:tblW w:w="0" w:type="auto"/>
+        <w:tblLook w:val="04A0" w:firstRow="1" w:lastRow="0" w:firstColumn="1" w:lastColumn="0" w:noHBand="0" w:noVBand="1"/>
+      </w:tblPr>
+      <w:tblGrid>
+        <w:gridCol w:w="2672"/>
+        <w:gridCol w:w="1999"/>
+        <w:gridCol w:w="799"/>
+        <w:gridCol w:w="1261"/>
+        <w:gridCol w:w="443"/>
+        <w:gridCol w:w="1370"/>
+      </w:tblGrid>
+      <w:tr>
+        <w:trPr>
+          <w:cnfStyle w:val="100000000000" w:firstRow="1" w:lastRow="0" w:firstColumn="0" w:lastColumn="0" w:oddVBand="0" w:evenVBand="0" w:oddHBand="0" w:evenHBand="0" w:firstRowFirstColumn="0" w:firstRowLastColumn="0" w:lastRowFirstColumn="0" w:lastRowLastColumn="0"/>
+        </w:trPr>
+        <w:tc>
+          <w:tcPr>
+            <w:cnfStyle w:val="001000000000" w:firstRow="0" w:lastRow="0" w:firstColumn="1" w:lastColumn="0" w:oddVBand="0" w:evenVBand="0" w:oddHBand="0" w:evenHBand="0" w:firstRowFirstColumn="0" w:firstRowLastColumn="0" w:lastRowFirstColumn="0" w:lastRowLastColumn="0"/>
+            <w:tcW w:w="2351" w:type="dxa"/>
+          </w:tcPr>
+          <w:p>
+            <w:pPr>
+              <w:pStyle w:val="Sinespaciado"/>
+              <w:jc w:val="center"/>
+              <w:rPr>
+                <w:lang w:val="es-ES"/>
+              </w:rPr>
+            </w:pPr>
+            <w:r>
+              <w:rPr>
+                <w:lang w:val="es-ES"/>
+              </w:rPr>
+              <w:t>Nombre del campo</w:t>
+            </w:r>
+          </w:p>
+        </w:tc>
+        <w:tc>
+          <w:tcPr>
+            <w:tcW w:w="2090" w:type="dxa"/>
+          </w:tcPr>
+          <w:p>
+            <w:pPr>
+              <w:pStyle w:val="Sinespaciado"/>
+              <w:jc w:val="center"/>
+              <w:cnfStyle w:val="100000000000" w:firstRow="1" w:lastRow="0" w:firstColumn="0" w:lastColumn="0" w:oddVBand="0" w:evenVBand="0" w:oddHBand="0" w:evenHBand="0" w:firstRowFirstColumn="0" w:firstRowLastColumn="0" w:lastRowFirstColumn="0" w:lastRowLastColumn="0"/>
+              <w:rPr>
+                <w:lang w:val="es-ES"/>
+              </w:rPr>
+            </w:pPr>
+            <w:r>
+              <w:rPr>
+                <w:lang w:val="es-ES"/>
+              </w:rPr>
+              <w:t>Descripción</w:t>
+            </w:r>
+          </w:p>
+        </w:tc>
+        <w:tc>
+          <w:tcPr>
+            <w:tcW w:w="2102" w:type="dxa"/>
+            <w:gridSpan w:val="2"/>
+          </w:tcPr>
+          <w:p>
+            <w:pPr>
+              <w:pStyle w:val="Sinespaciado"/>
+              <w:jc w:val="center"/>
+              <w:cnfStyle w:val="100000000000" w:firstRow="1" w:lastRow="0" w:firstColumn="0" w:lastColumn="0" w:oddVBand="0" w:evenVBand="0" w:oddHBand="0" w:evenHBand="0" w:firstRowFirstColumn="0" w:firstRowLastColumn="0" w:lastRowFirstColumn="0" w:lastRowLastColumn="0"/>
+              <w:rPr>
+                <w:lang w:val="es-ES"/>
+              </w:rPr>
+            </w:pPr>
+            <w:r>
+              <w:rPr>
+                <w:lang w:val="es-ES"/>
+              </w:rPr>
+              <w:t>Funcionalidad</w:t>
+            </w:r>
+          </w:p>
+        </w:tc>
+        <w:tc>
+          <w:tcPr>
+            <w:tcW w:w="2001" w:type="dxa"/>
+            <w:gridSpan w:val="2"/>
+          </w:tcPr>
+          <w:p>
+            <w:pPr>
+              <w:pStyle w:val="Sinespaciado"/>
+              <w:jc w:val="center"/>
+              <w:cnfStyle w:val="100000000000" w:firstRow="1" w:lastRow="0" w:firstColumn="0" w:lastColumn="0" w:oddVBand="0" w:evenVBand="0" w:oddHBand="0" w:evenHBand="0" w:firstRowFirstColumn="0" w:firstRowLastColumn="0" w:lastRowFirstColumn="0" w:lastRowLastColumn="0"/>
+              <w:rPr>
+                <w:lang w:val="es-ES"/>
+              </w:rPr>
+            </w:pPr>
+            <w:r>
+              <w:rPr>
+                <w:lang w:val="es-ES"/>
+              </w:rPr>
+              <w:t>Tipo de dato</w:t>
+            </w:r>
+          </w:p>
+        </w:tc>
+      </w:tr>
+      <w:tr>
+        <w:trPr>
+          <w:cnfStyle w:val="000000100000" w:firstRow="0" w:lastRow="0" w:firstColumn="0" w:lastColumn="0" w:oddVBand="0" w:evenVBand="0" w:oddHBand="1" w:evenHBand="0" w:firstRowFirstColumn="0" w:firstRowLastColumn="0" w:lastRowFirstColumn="0" w:lastRowLastColumn="0"/>
+        </w:trPr>
+        <w:tc>
+          <w:tcPr>
+            <w:cnfStyle w:val="001000000000" w:firstRow="0" w:lastRow="0" w:firstColumn="1" w:lastColumn="0" w:oddVBand="0" w:evenVBand="0" w:oddHBand="0" w:evenHBand="0" w:firstRowFirstColumn="0" w:firstRowLastColumn="0" w:lastRowFirstColumn="0" w:lastRowLastColumn="0"/>
+            <w:tcW w:w="2351" w:type="dxa"/>
+          </w:tcPr>
+          <w:p>
+            <w:pPr>
+              <w:pStyle w:val="Sinespaciado"/>
+              <w:rPr>
+                <w:b w:val="0"/>
+                <w:bCs w:val="0"/>
+                <w:lang w:val="es-ES"/>
+              </w:rPr>
+            </w:pPr>
+            <w:proofErr w:type="spellStart"/>
+            <w:r>
+              <w:rPr>
+                <w:b w:val="0"/>
+                <w:bCs w:val="0"/>
+                <w:lang w:val="es-ES"/>
+              </w:rPr>
+              <w:t>id_usuario</w:t>
+            </w:r>
+            <w:proofErr w:type="spellEnd"/>
+          </w:p>
+        </w:tc>
+        <w:tc>
+          <w:tcPr>
+            <w:tcW w:w="2889" w:type="dxa"/>
+            <w:gridSpan w:val="2"/>
+          </w:tcPr>
+          <w:p>
+            <w:pPr>
+              <w:pStyle w:val="Sinespaciado"/>
+              <w:cnfStyle w:val="000000100000" w:firstRow="0" w:lastRow="0" w:firstColumn="0" w:lastColumn="0" w:oddVBand="0" w:evenVBand="0" w:oddHBand="1" w:evenHBand="0" w:firstRowFirstColumn="0" w:firstRowLastColumn="0" w:lastRowFirstColumn="0" w:lastRowLastColumn="0"/>
+              <w:rPr>
+                <w:lang w:val="es-ES"/>
+              </w:rPr>
+            </w:pPr>
+            <w:r>
+              <w:rPr>
+                <w:lang w:val="es-ES"/>
+              </w:rPr>
+              <w:t>Identificador único de cada usuario</w:t>
+            </w:r>
+            <w:r>
+              <w:rPr>
+                <w:lang w:val="es-ES"/>
+              </w:rPr>
+              <w:t xml:space="preserve"> de tipo</w:t>
+            </w:r>
+            <w:r>
+              <w:rPr>
+                <w:lang w:val="es-ES"/>
+              </w:rPr>
+              <w:t xml:space="preserve"> administrador.</w:t>
+            </w:r>
+          </w:p>
+        </w:tc>
+        <w:tc>
+          <w:tcPr>
+            <w:tcW w:w="1843" w:type="dxa"/>
+            <w:gridSpan w:val="2"/>
+          </w:tcPr>
+          <w:p>
+            <w:pPr>
+              <w:pStyle w:val="Sinespaciado"/>
+              <w:jc w:val="center"/>
+              <w:cnfStyle w:val="000000100000" w:firstRow="0" w:lastRow="0" w:firstColumn="0" w:lastColumn="0" w:oddVBand="0" w:evenVBand="0" w:oddHBand="1" w:evenHBand="0" w:firstRowFirstColumn="0" w:firstRowLastColumn="0" w:lastRowFirstColumn="0" w:lastRowLastColumn="0"/>
+              <w:rPr>
+                <w:lang w:val="es-ES"/>
+              </w:rPr>
+            </w:pPr>
+            <w:r>
+              <w:rPr>
+                <w:lang w:val="es-ES"/>
+              </w:rPr>
+              <w:t>Llave primaria</w:t>
+            </w:r>
+          </w:p>
+        </w:tc>
+        <w:tc>
+          <w:tcPr>
+            <w:tcW w:w="1461" w:type="dxa"/>
+          </w:tcPr>
+          <w:p>
+            <w:pPr>
+              <w:pStyle w:val="Sinespaciado"/>
+              <w:jc w:val="center"/>
+              <w:cnfStyle w:val="000000100000" w:firstRow="0" w:lastRow="0" w:firstColumn="0" w:lastColumn="0" w:oddVBand="0" w:evenVBand="0" w:oddHBand="1" w:evenHBand="0" w:firstRowFirstColumn="0" w:firstRowLastColumn="0" w:lastRowFirstColumn="0" w:lastRowLastColumn="0"/>
+              <w:rPr>
+                <w:lang w:val="es-ES"/>
+              </w:rPr>
+            </w:pPr>
+            <w:proofErr w:type="spellStart"/>
+            <w:r>
+              <w:rPr>
+                <w:lang w:val="es-ES"/>
+              </w:rPr>
+              <w:t>Integer</w:t>
+            </w:r>
+            <w:proofErr w:type="spellEnd"/>
+          </w:p>
+        </w:tc>
+      </w:tr>
+      <w:tr>
+        <w:tc>
+          <w:tcPr>
+            <w:cnfStyle w:val="001000000000" w:firstRow="0" w:lastRow="0" w:firstColumn="1" w:lastColumn="0" w:oddVBand="0" w:evenVBand="0" w:oddHBand="0" w:evenHBand="0" w:firstRowFirstColumn="0" w:firstRowLastColumn="0" w:lastRowFirstColumn="0" w:lastRowLastColumn="0"/>
+            <w:tcW w:w="2351" w:type="dxa"/>
+          </w:tcPr>
+          <w:p>
+            <w:pPr>
+              <w:pStyle w:val="Sinespaciado"/>
+              <w:rPr>
+                <w:b w:val="0"/>
+                <w:bCs w:val="0"/>
+                <w:lang w:val="es-ES"/>
+              </w:rPr>
+            </w:pPr>
+            <w:proofErr w:type="spellStart"/>
+            <w:r>
+              <w:rPr>
+                <w:b w:val="0"/>
+                <w:bCs w:val="0"/>
+                <w:lang w:val="es-ES"/>
+              </w:rPr>
+              <w:t>nombre_usuario</w:t>
+            </w:r>
+            <w:proofErr w:type="spellEnd"/>
+          </w:p>
+        </w:tc>
+        <w:tc>
+          <w:tcPr>
+            <w:tcW w:w="2889" w:type="dxa"/>
+            <w:gridSpan w:val="2"/>
+          </w:tcPr>
+          <w:p>
+            <w:pPr>
+              <w:pStyle w:val="Sinespaciado"/>
+              <w:cnfStyle w:val="000000000000" w:firstRow="0" w:lastRow="0" w:firstColumn="0" w:lastColumn="0" w:oddVBand="0" w:evenVBand="0" w:oddHBand="0" w:evenHBand="0" w:firstRowFirstColumn="0" w:firstRowLastColumn="0" w:lastRowFirstColumn="0" w:lastRowLastColumn="0"/>
+              <w:rPr>
+                <w:lang w:val="es-ES"/>
+              </w:rPr>
+            </w:pPr>
+            <w:r>
+              <w:rPr>
+                <w:lang w:val="es-ES"/>
+              </w:rPr>
+              <w:t>Nombre del usuario de tipo administrador.</w:t>
+            </w:r>
+          </w:p>
+        </w:tc>
+        <w:tc>
+          <w:tcPr>
+            <w:tcW w:w="1843" w:type="dxa"/>
+            <w:gridSpan w:val="2"/>
+          </w:tcPr>
+          <w:p>
+            <w:pPr>
+              <w:pStyle w:val="Sinespaciado"/>
+              <w:jc w:val="center"/>
+              <w:cnfStyle w:val="000000000000" w:firstRow="0" w:lastRow="0" w:firstColumn="0" w:lastColumn="0" w:oddVBand="0" w:evenVBand="0" w:oddHBand="0" w:evenHBand="0" w:firstRowFirstColumn="0" w:firstRowLastColumn="0" w:lastRowFirstColumn="0" w:lastRowLastColumn="0"/>
+              <w:rPr>
+                <w:lang w:val="es-ES"/>
+              </w:rPr>
+            </w:pPr>
+            <w:r>
+              <w:rPr>
+                <w:lang w:val="es-ES"/>
+              </w:rPr>
+              <w:t>Dato</w:t>
+            </w:r>
+          </w:p>
+        </w:tc>
+        <w:tc>
+          <w:tcPr>
+            <w:tcW w:w="1461" w:type="dxa"/>
+          </w:tcPr>
+          <w:p>
+            <w:pPr>
+              <w:pStyle w:val="Sinespaciado"/>
+              <w:jc w:val="center"/>
+              <w:cnfStyle w:val="000000000000" w:firstRow="0" w:lastRow="0" w:firstColumn="0" w:lastColumn="0" w:oddVBand="0" w:evenVBand="0" w:oddHBand="0" w:evenHBand="0" w:firstRowFirstColumn="0" w:firstRowLastColumn="0" w:lastRowFirstColumn="0" w:lastRowLastColumn="0"/>
+              <w:rPr>
+                <w:lang w:val="es-ES"/>
+              </w:rPr>
+            </w:pPr>
+            <w:r>
+              <w:rPr>
+                <w:lang w:val="es-ES"/>
+              </w:rPr>
+              <w:t>Text</w:t>
+            </w:r>
+          </w:p>
+        </w:tc>
+      </w:tr>
+      <w:tr>
+        <w:trPr>
+          <w:cnfStyle w:val="000000100000" w:firstRow="0" w:lastRow="0" w:firstColumn="0" w:lastColumn="0" w:oddVBand="0" w:evenVBand="0" w:oddHBand="1" w:evenHBand="0" w:firstRowFirstColumn="0" w:firstRowLastColumn="0" w:lastRowFirstColumn="0" w:lastRowLastColumn="0"/>
+        </w:trPr>
+        <w:tc>
+          <w:tcPr>
+            <w:cnfStyle w:val="001000000000" w:firstRow="0" w:lastRow="0" w:firstColumn="1" w:lastColumn="0" w:oddVBand="0" w:evenVBand="0" w:oddHBand="0" w:evenHBand="0" w:firstRowFirstColumn="0" w:firstRowLastColumn="0" w:lastRowFirstColumn="0" w:lastRowLastColumn="0"/>
+            <w:tcW w:w="2351" w:type="dxa"/>
+          </w:tcPr>
+          <w:p>
+            <w:pPr>
+              <w:pStyle w:val="Sinespaciado"/>
+              <w:rPr>
+                <w:b w:val="0"/>
+                <w:bCs w:val="0"/>
+                <w:lang w:val="es-ES"/>
+              </w:rPr>
+            </w:pPr>
+            <w:proofErr w:type="spellStart"/>
+            <w:r>
+              <w:rPr>
+                <w:b w:val="0"/>
+                <w:bCs w:val="0"/>
+                <w:lang w:val="es-ES"/>
+              </w:rPr>
+              <w:t>correo_electronico</w:t>
+            </w:r>
+            <w:proofErr w:type="spellEnd"/>
+          </w:p>
+        </w:tc>
+        <w:tc>
+          <w:tcPr>
+            <w:tcW w:w="2889" w:type="dxa"/>
+            <w:gridSpan w:val="2"/>
+          </w:tcPr>
+          <w:p>
+            <w:pPr>
+              <w:pStyle w:val="Sinespaciado"/>
+              <w:cnfStyle w:val="000000100000" w:firstRow="0" w:lastRow="0" w:firstColumn="0" w:lastColumn="0" w:oddVBand="0" w:evenVBand="0" w:oddHBand="1" w:evenHBand="0" w:firstRowFirstColumn="0" w:firstRowLastColumn="0" w:lastRowFirstColumn="0" w:lastRowLastColumn="0"/>
+              <w:rPr>
+                <w:lang w:val="es-ES"/>
+              </w:rPr>
+            </w:pPr>
+            <w:r>
+              <w:rPr>
+                <w:lang w:val="es-ES"/>
+              </w:rPr>
+              <w:t>Correo electrónico del usuario de tipo administrador.</w:t>
+            </w:r>
+          </w:p>
+        </w:tc>
+        <w:tc>
+          <w:tcPr>
+            <w:tcW w:w="1843" w:type="dxa"/>
+            <w:gridSpan w:val="2"/>
+          </w:tcPr>
+          <w:p>
+            <w:pPr>
+              <w:pStyle w:val="Sinespaciado"/>
+              <w:jc w:val="center"/>
+              <w:cnfStyle w:val="000000100000" w:firstRow="0" w:lastRow="0" w:firstColumn="0" w:lastColumn="0" w:oddVBand="0" w:evenVBand="0" w:oddHBand="1" w:evenHBand="0" w:firstRowFirstColumn="0" w:firstRowLastColumn="0" w:lastRowFirstColumn="0" w:lastRowLastColumn="0"/>
+              <w:rPr>
+                <w:lang w:val="es-ES"/>
+              </w:rPr>
+            </w:pPr>
+            <w:r>
+              <w:rPr>
+                <w:lang w:val="es-ES"/>
+              </w:rPr>
+              <w:t>Dato</w:t>
+            </w:r>
+          </w:p>
+        </w:tc>
+        <w:tc>
+          <w:tcPr>
+            <w:tcW w:w="1461" w:type="dxa"/>
+          </w:tcPr>
+          <w:p>
+            <w:pPr>
+              <w:pStyle w:val="Sinespaciado"/>
+              <w:jc w:val="center"/>
+              <w:cnfStyle w:val="000000100000" w:firstRow="0" w:lastRow="0" w:firstColumn="0" w:lastColumn="0" w:oddVBand="0" w:evenVBand="0" w:oddHBand="1" w:evenHBand="0" w:firstRowFirstColumn="0" w:firstRowLastColumn="0" w:lastRowFirstColumn="0" w:lastRowLastColumn="0"/>
+              <w:rPr>
+                <w:lang w:val="es-ES"/>
+              </w:rPr>
+            </w:pPr>
+            <w:r>
+              <w:rPr>
+                <w:lang w:val="es-ES"/>
+              </w:rPr>
+              <w:t>Text</w:t>
+            </w:r>
+          </w:p>
+        </w:tc>
+      </w:tr>
+      <w:tr>
+        <w:tc>
+          <w:tcPr>
+            <w:cnfStyle w:val="001000000000" w:firstRow="0" w:lastRow="0" w:firstColumn="1" w:lastColumn="0" w:oddVBand="0" w:evenVBand="0" w:oddHBand="0" w:evenHBand="0" w:firstRowFirstColumn="0" w:firstRowLastColumn="0" w:lastRowFirstColumn="0" w:lastRowLastColumn="0"/>
+            <w:tcW w:w="2351" w:type="dxa"/>
+          </w:tcPr>
+          <w:p>
+            <w:pPr>
+              <w:pStyle w:val="Sinespaciado"/>
+              <w:rPr>
+                <w:b w:val="0"/>
+                <w:bCs w:val="0"/>
+                <w:lang w:val="es-ES"/>
+              </w:rPr>
+            </w:pPr>
+            <w:proofErr w:type="spellStart"/>
+            <w:r>
+              <w:rPr>
+                <w:b w:val="0"/>
+                <w:bCs w:val="0"/>
+                <w:lang w:val="es-ES"/>
+              </w:rPr>
+              <w:t>usuario_descripcion</w:t>
+            </w:r>
+            <w:proofErr w:type="spellEnd"/>
+          </w:p>
+        </w:tc>
+        <w:tc>
+          <w:tcPr>
+            <w:tcW w:w="2889" w:type="dxa"/>
+            <w:gridSpan w:val="2"/>
+          </w:tcPr>
+          <w:p>
+            <w:pPr>
+              <w:pStyle w:val="Sinespaciado"/>
+              <w:cnfStyle w:val="000000000000" w:firstRow="0" w:lastRow="0" w:firstColumn="0" w:lastColumn="0" w:oddVBand="0" w:evenVBand="0" w:oddHBand="0" w:evenHBand="0" w:firstRowFirstColumn="0" w:firstRowLastColumn="0" w:lastRowFirstColumn="0" w:lastRowLastColumn="0"/>
+              <w:rPr>
+                <w:lang w:val="es-ES"/>
+              </w:rPr>
+            </w:pPr>
+            <w:r>
+              <w:rPr>
+                <w:lang w:val="es-ES"/>
+              </w:rPr>
+              <w:t>Descripción del usuario de tipo administrador.</w:t>
+            </w:r>
+          </w:p>
+        </w:tc>
+        <w:tc>
+          <w:tcPr>
+            <w:tcW w:w="1843" w:type="dxa"/>
+            <w:gridSpan w:val="2"/>
+          </w:tcPr>
+          <w:p>
+            <w:pPr>
+              <w:pStyle w:val="Sinespaciado"/>
+              <w:jc w:val="center"/>
+              <w:cnfStyle w:val="000000000000" w:firstRow="0" w:lastRow="0" w:firstColumn="0" w:lastColumn="0" w:oddVBand="0" w:evenVBand="0" w:oddHBand="0" w:evenHBand="0" w:firstRowFirstColumn="0" w:firstRowLastColumn="0" w:lastRowFirstColumn="0" w:lastRowLastColumn="0"/>
+              <w:rPr>
+                <w:lang w:val="es-ES"/>
+              </w:rPr>
+            </w:pPr>
+            <w:r>
+              <w:rPr>
+                <w:lang w:val="es-ES"/>
+              </w:rPr>
+              <w:t>Dato</w:t>
+            </w:r>
+          </w:p>
+        </w:tc>
+        <w:tc>
+          <w:tcPr>
+            <w:tcW w:w="1461" w:type="dxa"/>
+          </w:tcPr>
+          <w:p>
+            <w:pPr>
+              <w:pStyle w:val="Sinespaciado"/>
+              <w:jc w:val="center"/>
+              <w:cnfStyle w:val="000000000000" w:firstRow="0" w:lastRow="0" w:firstColumn="0" w:lastColumn="0" w:oddVBand="0" w:evenVBand="0" w:oddHBand="0" w:evenHBand="0" w:firstRowFirstColumn="0" w:firstRowLastColumn="0" w:lastRowFirstColumn="0" w:lastRowLastColumn="0"/>
+              <w:rPr>
+                <w:lang w:val="es-ES"/>
+              </w:rPr>
+            </w:pPr>
+            <w:r>
+              <w:rPr>
+                <w:lang w:val="es-ES"/>
+              </w:rPr>
+              <w:t>Text</w:t>
+            </w:r>
+          </w:p>
+        </w:tc>
+      </w:tr>
+      <w:tr>
+        <w:trPr>
+          <w:cnfStyle w:val="000000100000" w:firstRow="0" w:lastRow="0" w:firstColumn="0" w:lastColumn="0" w:oddVBand="0" w:evenVBand="0" w:oddHBand="1" w:evenHBand="0" w:firstRowFirstColumn="0" w:firstRowLastColumn="0" w:lastRowFirstColumn="0" w:lastRowLastColumn="0"/>
+        </w:trPr>
+        <w:tc>
+          <w:tcPr>
+            <w:cnfStyle w:val="001000000000" w:firstRow="0" w:lastRow="0" w:firstColumn="1" w:lastColumn="0" w:oddVBand="0" w:evenVBand="0" w:oddHBand="0" w:evenHBand="0" w:firstRowFirstColumn="0" w:firstRowLastColumn="0" w:lastRowFirstColumn="0" w:lastRowLastColumn="0"/>
+            <w:tcW w:w="2351" w:type="dxa"/>
+          </w:tcPr>
+          <w:p>
+            <w:pPr>
+              <w:pStyle w:val="Sinespaciado"/>
+              <w:rPr>
+                <w:b w:val="0"/>
+                <w:bCs w:val="0"/>
+                <w:lang w:val="es-ES"/>
+              </w:rPr>
+            </w:pPr>
+            <w:proofErr w:type="spellStart"/>
+            <w:r>
+              <w:rPr>
+                <w:b w:val="0"/>
+                <w:bCs w:val="0"/>
+                <w:lang w:val="es-ES"/>
+              </w:rPr>
+              <w:t>p</w:t>
+            </w:r>
+            <w:r>
+              <w:rPr>
+                <w:b w:val="0"/>
+                <w:bCs w:val="0"/>
+                <w:lang w:val="es-ES"/>
+              </w:rPr>
+              <w:t>asswd_usuario</w:t>
+            </w:r>
+            <w:proofErr w:type="spellEnd"/>
+          </w:p>
+        </w:tc>
+        <w:tc>
+          <w:tcPr>
+            <w:tcW w:w="2889" w:type="dxa"/>
+            <w:gridSpan w:val="2"/>
+          </w:tcPr>
+          <w:p>
+            <w:pPr>
+              <w:pStyle w:val="Sinespaciado"/>
+              <w:cnfStyle w:val="000000100000" w:firstRow="0" w:lastRow="0" w:firstColumn="0" w:lastColumn="0" w:oddVBand="0" w:evenVBand="0" w:oddHBand="1" w:evenHBand="0" w:firstRowFirstColumn="0" w:firstRowLastColumn="0" w:lastRowFirstColumn="0" w:lastRowLastColumn="0"/>
+              <w:rPr>
+                <w:lang w:val="es-ES"/>
+              </w:rPr>
+            </w:pPr>
+            <w:r>
+              <w:rPr>
+                <w:lang w:val="es-ES"/>
+              </w:rPr>
+              <w:t>Contraseña del usuario de tipo administrador. Se almacena en cadena de texto en formato de encriptación MD5.</w:t>
+            </w:r>
+          </w:p>
+        </w:tc>
+        <w:tc>
+          <w:tcPr>
+            <w:tcW w:w="1843" w:type="dxa"/>
+            <w:gridSpan w:val="2"/>
+          </w:tcPr>
+          <w:p>
+            <w:pPr>
+              <w:pStyle w:val="Sinespaciado"/>
+              <w:jc w:val="center"/>
+              <w:cnfStyle w:val="000000100000" w:firstRow="0" w:lastRow="0" w:firstColumn="0" w:lastColumn="0" w:oddVBand="0" w:evenVBand="0" w:oddHBand="1" w:evenHBand="0" w:firstRowFirstColumn="0" w:firstRowLastColumn="0" w:lastRowFirstColumn="0" w:lastRowLastColumn="0"/>
+              <w:rPr>
+                <w:lang w:val="es-ES"/>
+              </w:rPr>
+            </w:pPr>
+            <w:r>
+              <w:rPr>
+                <w:lang w:val="es-ES"/>
+              </w:rPr>
+              <w:t>Dato</w:t>
+            </w:r>
+          </w:p>
+        </w:tc>
+        <w:tc>
+          <w:tcPr>
+            <w:tcW w:w="1461" w:type="dxa"/>
+          </w:tcPr>
+          <w:p>
+            <w:pPr>
+              <w:pStyle w:val="Sinespaciado"/>
+              <w:jc w:val="center"/>
+              <w:cnfStyle w:val="000000100000" w:firstRow="0" w:lastRow="0" w:firstColumn="0" w:lastColumn="0" w:oddVBand="0" w:evenVBand="0" w:oddHBand="1" w:evenHBand="0" w:firstRowFirstColumn="0" w:firstRowLastColumn="0" w:lastRowFirstColumn="0" w:lastRowLastColumn="0"/>
+              <w:rPr>
+                <w:lang w:val="es-ES"/>
+              </w:rPr>
+            </w:pPr>
+            <w:r>
+              <w:rPr>
+                <w:lang w:val="es-ES"/>
+              </w:rPr>
+              <w:t xml:space="preserve">Text </w:t>
+            </w:r>
+          </w:p>
+        </w:tc>
+      </w:tr>
+      <w:tr>
+        <w:tc>
+          <w:tcPr>
+            <w:cnfStyle w:val="001000000000" w:firstRow="0" w:lastRow="0" w:firstColumn="1" w:lastColumn="0" w:oddVBand="0" w:evenVBand="0" w:oddHBand="0" w:evenHBand="0" w:firstRowFirstColumn="0" w:firstRowLastColumn="0" w:lastRowFirstColumn="0" w:lastRowLastColumn="0"/>
+            <w:tcW w:w="2351" w:type="dxa"/>
+          </w:tcPr>
+          <w:p>
+            <w:pPr>
+              <w:pStyle w:val="Sinespaciado"/>
+              <w:rPr>
+                <w:b w:val="0"/>
+                <w:bCs w:val="0"/>
+                <w:lang w:val="es-ES"/>
+              </w:rPr>
+            </w:pPr>
+            <w:proofErr w:type="spellStart"/>
+            <w:r>
+              <w:rPr>
+                <w:b w:val="0"/>
+                <w:bCs w:val="0"/>
+                <w:lang w:val="es-ES"/>
+              </w:rPr>
+              <w:t>tipo_usuario</w:t>
+            </w:r>
+            <w:proofErr w:type="spellEnd"/>
+          </w:p>
+        </w:tc>
+        <w:tc>
+          <w:tcPr>
+            <w:tcW w:w="2889" w:type="dxa"/>
+            <w:gridSpan w:val="2"/>
+          </w:tcPr>
+          <w:p>
+            <w:pPr>
+              <w:pStyle w:val="Sinespaciado"/>
+              <w:cnfStyle w:val="000000000000" w:firstRow="0" w:lastRow="0" w:firstColumn="0" w:lastColumn="0" w:oddVBand="0" w:evenVBand="0" w:oddHBand="0" w:evenHBand="0" w:firstRowFirstColumn="0" w:firstRowLastColumn="0" w:lastRowFirstColumn="0" w:lastRowLastColumn="0"/>
+              <w:rPr>
+                <w:lang w:val="es-ES"/>
+              </w:rPr>
+            </w:pPr>
+            <w:r>
+              <w:rPr>
+                <w:lang w:val="es-ES"/>
+              </w:rPr>
+              <w:t>Tipo de usuario.</w:t>
+            </w:r>
+          </w:p>
+        </w:tc>
+        <w:tc>
+          <w:tcPr>
+            <w:tcW w:w="1843" w:type="dxa"/>
+            <w:gridSpan w:val="2"/>
+          </w:tcPr>
+          <w:p>
+            <w:pPr>
+              <w:pStyle w:val="Sinespaciado"/>
+              <w:jc w:val="center"/>
+              <w:cnfStyle w:val="000000000000" w:firstRow="0" w:lastRow="0" w:firstColumn="0" w:lastColumn="0" w:oddVBand="0" w:evenVBand="0" w:oddHBand="0" w:evenHBand="0" w:firstRowFirstColumn="0" w:firstRowLastColumn="0" w:lastRowFirstColumn="0" w:lastRowLastColumn="0"/>
+              <w:rPr>
+                <w:lang w:val="es-ES"/>
+              </w:rPr>
+            </w:pPr>
+            <w:r>
+              <w:rPr>
+                <w:lang w:val="es-ES"/>
+              </w:rPr>
+              <w:t>Llave foránea</w:t>
+            </w:r>
+          </w:p>
+        </w:tc>
+        <w:tc>
+          <w:tcPr>
+            <w:tcW w:w="1461" w:type="dxa"/>
+          </w:tcPr>
+          <w:p>
+            <w:pPr>
+              <w:pStyle w:val="Sinespaciado"/>
+              <w:jc w:val="center"/>
+              <w:cnfStyle w:val="000000000000" w:firstRow="0" w:lastRow="0" w:firstColumn="0" w:lastColumn="0" w:oddVBand="0" w:evenVBand="0" w:oddHBand="0" w:evenHBand="0" w:firstRowFirstColumn="0" w:firstRowLastColumn="0" w:lastRowFirstColumn="0" w:lastRowLastColumn="0"/>
+              <w:rPr>
+                <w:lang w:val="es-ES"/>
+              </w:rPr>
+            </w:pPr>
+            <w:proofErr w:type="spellStart"/>
+            <w:r>
+              <w:rPr>
+                <w:lang w:val="es-ES"/>
+              </w:rPr>
+              <w:t>Integer</w:t>
+            </w:r>
+            <w:proofErr w:type="spellEnd"/>
+          </w:p>
+        </w:tc>
+      </w:tr>
+      <w:tr>
+        <w:trPr>
+          <w:cnfStyle w:val="000000100000" w:firstRow="0" w:lastRow="0" w:firstColumn="0" w:lastColumn="0" w:oddVBand="0" w:evenVBand="0" w:oddHBand="1" w:evenHBand="0" w:firstRowFirstColumn="0" w:firstRowLastColumn="0" w:lastRowFirstColumn="0" w:lastRowLastColumn="0"/>
+        </w:trPr>
+        <w:tc>
+          <w:tcPr>
+            <w:cnfStyle w:val="001000000000" w:firstRow="0" w:lastRow="0" w:firstColumn="1" w:lastColumn="0" w:oddVBand="0" w:evenVBand="0" w:oddHBand="0" w:evenHBand="0" w:firstRowFirstColumn="0" w:firstRowLastColumn="0" w:lastRowFirstColumn="0" w:lastRowLastColumn="0"/>
+            <w:tcW w:w="2351" w:type="dxa"/>
+          </w:tcPr>
+          <w:p>
+            <w:pPr>
+              <w:pStyle w:val="Sinespaciado"/>
+              <w:rPr>
+                <w:b w:val="0"/>
+                <w:bCs w:val="0"/>
+                <w:lang w:val="es-ES"/>
+              </w:rPr>
+            </w:pPr>
+            <w:proofErr w:type="spellStart"/>
+            <w:r>
+              <w:rPr>
+                <w:b w:val="0"/>
+                <w:bCs w:val="0"/>
+                <w:lang w:val="es-ES"/>
+              </w:rPr>
+              <w:t>id_estado</w:t>
+            </w:r>
+            <w:proofErr w:type="spellEnd"/>
+          </w:p>
+        </w:tc>
+        <w:tc>
+          <w:tcPr>
+            <w:tcW w:w="2889" w:type="dxa"/>
+            <w:gridSpan w:val="2"/>
+          </w:tcPr>
+          <w:p>
+            <w:pPr>
+              <w:pStyle w:val="Sinespaciado"/>
+              <w:cnfStyle w:val="000000100000" w:firstRow="0" w:lastRow="0" w:firstColumn="0" w:lastColumn="0" w:oddVBand="0" w:evenVBand="0" w:oddHBand="1" w:evenHBand="0" w:firstRowFirstColumn="0" w:firstRowLastColumn="0" w:lastRowFirstColumn="0" w:lastRowLastColumn="0"/>
+              <w:rPr>
+                <w:lang w:val="es-ES"/>
+              </w:rPr>
+            </w:pPr>
+            <w:r>
+              <w:rPr>
+                <w:lang w:val="es-ES"/>
+              </w:rPr>
+              <w:t>Estado del usuario de tipo administrador.</w:t>
+            </w:r>
+          </w:p>
+        </w:tc>
+        <w:tc>
+          <w:tcPr>
+            <w:tcW w:w="1843" w:type="dxa"/>
+            <w:gridSpan w:val="2"/>
+          </w:tcPr>
+          <w:p>
+            <w:pPr>
+              <w:pStyle w:val="Sinespaciado"/>
+              <w:jc w:val="center"/>
+              <w:cnfStyle w:val="000000100000" w:firstRow="0" w:lastRow="0" w:firstColumn="0" w:lastColumn="0" w:oddVBand="0" w:evenVBand="0" w:oddHBand="1" w:evenHBand="0" w:firstRowFirstColumn="0" w:firstRowLastColumn="0" w:lastRowFirstColumn="0" w:lastRowLastColumn="0"/>
+              <w:rPr>
+                <w:lang w:val="es-ES"/>
+              </w:rPr>
+            </w:pPr>
+            <w:r>
+              <w:rPr>
+                <w:lang w:val="es-ES"/>
+              </w:rPr>
+              <w:t>Llave foránea</w:t>
+            </w:r>
+          </w:p>
+        </w:tc>
+        <w:tc>
+          <w:tcPr>
+            <w:tcW w:w="1461" w:type="dxa"/>
+          </w:tcPr>
+          <w:p>
+            <w:pPr>
+              <w:pStyle w:val="Sinespaciado"/>
+              <w:jc w:val="center"/>
+              <w:cnfStyle w:val="000000100000" w:firstRow="0" w:lastRow="0" w:firstColumn="0" w:lastColumn="0" w:oddVBand="0" w:evenVBand="0" w:oddHBand="1" w:evenHBand="0" w:firstRowFirstColumn="0" w:firstRowLastColumn="0" w:lastRowFirstColumn="0" w:lastRowLastColumn="0"/>
+              <w:rPr>
+                <w:lang w:val="es-ES"/>
+              </w:rPr>
+            </w:pPr>
+            <w:proofErr w:type="spellStart"/>
+            <w:r>
+              <w:rPr>
+                <w:lang w:val="es-ES"/>
+              </w:rPr>
+              <w:t>Integer</w:t>
+            </w:r>
+            <w:proofErr w:type="spellEnd"/>
+          </w:p>
+        </w:tc>
+      </w:tr>
+      <w:tr>
+        <w:tc>
+          <w:tcPr>
+            <w:cnfStyle w:val="001000000000" w:firstRow="0" w:lastRow="0" w:firstColumn="1" w:lastColumn="0" w:oddVBand="0" w:evenVBand="0" w:oddHBand="0" w:evenHBand="0" w:firstRowFirstColumn="0" w:firstRowLastColumn="0" w:lastRowFirstColumn="0" w:lastRowLastColumn="0"/>
+            <w:tcW w:w="2351" w:type="dxa"/>
+          </w:tcPr>
+          <w:p>
+            <w:pPr>
+              <w:pStyle w:val="Sinespaciado"/>
+              <w:rPr>
+                <w:b w:val="0"/>
+                <w:bCs w:val="0"/>
+                <w:lang w:val="es-ES"/>
+              </w:rPr>
+            </w:pPr>
+            <w:proofErr w:type="spellStart"/>
+            <w:r>
+              <w:rPr>
+                <w:b w:val="0"/>
+                <w:bCs w:val="0"/>
+                <w:lang w:val="es-ES"/>
+              </w:rPr>
+              <w:t>fecha_ultima_conexion</w:t>
+            </w:r>
+            <w:proofErr w:type="spellEnd"/>
+          </w:p>
+        </w:tc>
+        <w:tc>
+          <w:tcPr>
+            <w:tcW w:w="2889" w:type="dxa"/>
+            <w:gridSpan w:val="2"/>
+          </w:tcPr>
+          <w:p>
+            <w:pPr>
+              <w:pStyle w:val="Sinespaciado"/>
+              <w:cnfStyle w:val="000000000000" w:firstRow="0" w:lastRow="0" w:firstColumn="0" w:lastColumn="0" w:oddVBand="0" w:evenVBand="0" w:oddHBand="0" w:evenHBand="0" w:firstRowFirstColumn="0" w:firstRowLastColumn="0" w:lastRowFirstColumn="0" w:lastRowLastColumn="0"/>
+              <w:rPr>
+                <w:lang w:val="es-ES"/>
+              </w:rPr>
+            </w:pPr>
+            <w:r>
+              <w:rPr>
+                <w:lang w:val="es-ES"/>
+              </w:rPr>
+              <w:t>Fecha en que se conecto por ultima vez el usuario al módulo administrativo.</w:t>
+            </w:r>
+          </w:p>
+        </w:tc>
+        <w:tc>
+          <w:tcPr>
+            <w:tcW w:w="1843" w:type="dxa"/>
+            <w:gridSpan w:val="2"/>
+          </w:tcPr>
+          <w:p>
+            <w:pPr>
+              <w:pStyle w:val="Sinespaciado"/>
+              <w:jc w:val="center"/>
+              <w:cnfStyle w:val="000000000000" w:firstRow="0" w:lastRow="0" w:firstColumn="0" w:lastColumn="0" w:oddVBand="0" w:evenVBand="0" w:oddHBand="0" w:evenHBand="0" w:firstRowFirstColumn="0" w:firstRowLastColumn="0" w:lastRowFirstColumn="0" w:lastRowLastColumn="0"/>
+              <w:rPr>
+                <w:lang w:val="es-ES"/>
+              </w:rPr>
+            </w:pPr>
+            <w:r>
+              <w:rPr>
+                <w:lang w:val="es-ES"/>
+              </w:rPr>
+              <w:t>Dato</w:t>
+            </w:r>
+          </w:p>
+        </w:tc>
+        <w:tc>
+          <w:tcPr>
+            <w:tcW w:w="1461" w:type="dxa"/>
+          </w:tcPr>
+          <w:p>
+            <w:pPr>
+              <w:pStyle w:val="Sinespaciado"/>
+              <w:jc w:val="center"/>
+              <w:cnfStyle w:val="000000000000" w:firstRow="0" w:lastRow="0" w:firstColumn="0" w:lastColumn="0" w:oddVBand="0" w:evenVBand="0" w:oddHBand="0" w:evenHBand="0" w:firstRowFirstColumn="0" w:firstRowLastColumn="0" w:lastRowFirstColumn="0" w:lastRowLastColumn="0"/>
+              <w:rPr>
+                <w:lang w:val="es-ES"/>
+              </w:rPr>
+            </w:pPr>
+            <w:r>
+              <w:rPr>
+                <w:lang w:val="es-ES"/>
+              </w:rPr>
+              <w:t>Date</w:t>
+            </w:r>
+          </w:p>
+        </w:tc>
+      </w:tr>
+      <w:tr>
+        <w:trPr>
+          <w:cnfStyle w:val="000000100000" w:firstRow="0" w:lastRow="0" w:firstColumn="0" w:lastColumn="0" w:oddVBand="0" w:evenVBand="0" w:oddHBand="1" w:evenHBand="0" w:firstRowFirstColumn="0" w:firstRowLastColumn="0" w:lastRowFirstColumn="0" w:lastRowLastColumn="0"/>
+        </w:trPr>
+        <w:tc>
+          <w:tcPr>
+            <w:cnfStyle w:val="001000000000" w:firstRow="0" w:lastRow="0" w:firstColumn="1" w:lastColumn="0" w:oddVBand="0" w:evenVBand="0" w:oddHBand="0" w:evenHBand="0" w:firstRowFirstColumn="0" w:firstRowLastColumn="0" w:lastRowFirstColumn="0" w:lastRowLastColumn="0"/>
+            <w:tcW w:w="2351" w:type="dxa"/>
+          </w:tcPr>
+          <w:p>
+            <w:pPr>
+              <w:pStyle w:val="Sinespaciado"/>
+              <w:rPr>
+                <w:b w:val="0"/>
+                <w:bCs w:val="0"/>
+                <w:lang w:val="es-ES"/>
+              </w:rPr>
+            </w:pPr>
+            <w:proofErr w:type="spellStart"/>
+            <w:r>
+              <w:rPr>
+                <w:b w:val="0"/>
+                <w:bCs w:val="0"/>
+                <w:lang w:val="es-ES"/>
+              </w:rPr>
+              <w:t>fecha_registro</w:t>
+            </w:r>
+            <w:proofErr w:type="spellEnd"/>
+          </w:p>
+        </w:tc>
+        <w:tc>
+          <w:tcPr>
+            <w:tcW w:w="2889" w:type="dxa"/>
+            <w:gridSpan w:val="2"/>
+          </w:tcPr>
+          <w:p>
+            <w:pPr>
+              <w:pStyle w:val="Sinespaciado"/>
+              <w:cnfStyle w:val="000000100000" w:firstRow="0" w:lastRow="0" w:firstColumn="0" w:lastColumn="0" w:oddVBand="0" w:evenVBand="0" w:oddHBand="1" w:evenHBand="0" w:firstRowFirstColumn="0" w:firstRowLastColumn="0" w:lastRowFirstColumn="0" w:lastRowLastColumn="0"/>
+              <w:rPr>
+                <w:lang w:val="es-ES"/>
+              </w:rPr>
+            </w:pPr>
+            <w:r>
+              <w:rPr>
+                <w:lang w:val="es-ES"/>
+              </w:rPr>
+              <w:t>Fecha en que se registró al usuario.</w:t>
+            </w:r>
+          </w:p>
+        </w:tc>
+        <w:tc>
+          <w:tcPr>
+            <w:tcW w:w="1843" w:type="dxa"/>
+            <w:gridSpan w:val="2"/>
+          </w:tcPr>
+          <w:p>
+            <w:pPr>
+              <w:pStyle w:val="Sinespaciado"/>
+              <w:jc w:val="center"/>
+              <w:cnfStyle w:val="000000100000" w:firstRow="0" w:lastRow="0" w:firstColumn="0" w:lastColumn="0" w:oddVBand="0" w:evenVBand="0" w:oddHBand="1" w:evenHBand="0" w:firstRowFirstColumn="0" w:firstRowLastColumn="0" w:lastRowFirstColumn="0" w:lastRowLastColumn="0"/>
+              <w:rPr>
+                <w:lang w:val="es-ES"/>
+              </w:rPr>
+            </w:pPr>
+            <w:r>
+              <w:rPr>
+                <w:lang w:val="es-ES"/>
+              </w:rPr>
+              <w:t>Dato</w:t>
+            </w:r>
+          </w:p>
+        </w:tc>
+        <w:tc>
+          <w:tcPr>
+            <w:tcW w:w="1461" w:type="dxa"/>
+          </w:tcPr>
+          <w:p>
+            <w:pPr>
+              <w:pStyle w:val="Sinespaciado"/>
+              <w:jc w:val="center"/>
+              <w:cnfStyle w:val="000000100000" w:firstRow="0" w:lastRow="0" w:firstColumn="0" w:lastColumn="0" w:oddVBand="0" w:evenVBand="0" w:oddHBand="1" w:evenHBand="0" w:firstRowFirstColumn="0" w:firstRowLastColumn="0" w:lastRowFirstColumn="0" w:lastRowLastColumn="0"/>
+              <w:rPr>
+                <w:lang w:val="es-ES"/>
+              </w:rPr>
+            </w:pPr>
+            <w:r>
+              <w:rPr>
+                <w:lang w:val="es-ES"/>
+              </w:rPr>
+              <w:t>Date</w:t>
+            </w:r>
+          </w:p>
+        </w:tc>
+      </w:tr>
+    </w:tbl>
+    <w:p>
+      <w:pPr>
+        <w:pStyle w:val="Sinespaciado"/>
+        <w:rPr>
+          <w:lang w:val="es-ES"/>
+        </w:rPr>
+      </w:pPr>
+    </w:p>
+    <w:p>
+      <w:pPr>
+        <w:pStyle w:val="Fuente"/>
+      </w:pPr>
+      <w:r>
+        <w:lastRenderedPageBreak/>
+        <w:t>Fuente: Elaboración propia.</w:t>
+      </w:r>
+    </w:p>
+    <w:p>
+      <w:pPr>
+        <w:rPr>
+          <w:lang w:val="es-ES"/>
+        </w:rPr>
+      </w:pPr>
+    </w:p>
+    <w:p>
+      <w:pPr>
+        <w:rPr>
+          <w:lang w:val="es-ES"/>
+        </w:rPr>
+      </w:pPr>
+    </w:p>
+    <w:p>
+      <w:pPr>
+        <w:rPr>
+          <w:lang w:val="es-ES"/>
+        </w:rPr>
+      </w:pPr>
+    </w:p>
+    <w:p>
+      <w:pPr>
+        <w:pStyle w:val="Sub3"/>
+      </w:pPr>
+      <w:r>
+        <w:t>Herramientas de desarrollo, investigación y definición.</w:t>
+      </w:r>
+    </w:p>
+    <w:p>
+      <w:pPr>
+        <w:rPr>
+          <w:lang w:val="es-ES"/>
+        </w:rPr>
+      </w:pPr>
+    </w:p>
+    <w:p>
+      <w:pPr>
+        <w:rPr>
+          <w:lang w:val="es-ES"/>
+        </w:rPr>
+      </w:pPr>
+      <w:r>
+        <w:rPr>
+          <w:lang w:val="es-ES"/>
+        </w:rPr>
+        <w:t xml:space="preserve">Para la selección de las herramientas de desarrollo del proyecto se contó con la participación y solicitud de algunas por parte del coordinador de lo laboratorios, ya que al ser ingeniero en ciencias y sistemas se involucró en el aspecto técnico tomando en cuenta los que </w:t>
+      </w:r>
+      <w:bookmarkStart w:id="30" w:name="_GoBack"/>
+      <w:bookmarkEnd w:id="30"/>
+    </w:p>
+    <w:p>
+      <w:pPr>
+        <w:rPr>
+          <w:lang w:val="es-ES"/>
+        </w:rPr>
+      </w:pPr>
+    </w:p>
+    <w:p>
+      <w:pPr>
+        <w:pStyle w:val="Sinespaciado"/>
+        <w:rPr>
+          <w:lang w:val="es-ES"/>
+        </w:rPr>
+      </w:pPr>
+    </w:p>
+    <w:p>
+      <w:pPr>
+        <w:pStyle w:val="Sinespaciado"/>
+        <w:rPr>
+          <w:lang w:val="es-ES"/>
+        </w:rPr>
+      </w:pPr>
+    </w:p>
+    <w:p>
+      <w:pPr>
+        <w:pStyle w:val="Sinespaciado"/>
+        <w:rPr>
+          <w:lang w:val="es-ES"/>
+        </w:rPr>
+      </w:pPr>
+    </w:p>
+    <w:p>
+      <w:pPr>
+        <w:rPr>
+          <w:sz w:val="22"/>
+          <w:szCs w:val="20"/>
+        </w:rPr>
       </w:pPr>
     </w:p>
     <w:p>
@@ -9834,14 +11880,14 @@
         <w:pStyle w:val="Ttulosposteriores"/>
         <w:outlineLvl w:val="0"/>
       </w:pPr>
-      <w:bookmarkStart w:id="29" w:name="_Toc329600045"/>
-      <w:bookmarkStart w:id="30" w:name="_Toc23123847"/>
+      <w:bookmarkStart w:id="31" w:name="_Toc329600045"/>
+      <w:bookmarkStart w:id="32" w:name="_Toc23123847"/>
       <w:r>
         <w:lastRenderedPageBreak/>
         <w:t>conclusiones</w:t>
       </w:r>
-      <w:bookmarkEnd w:id="29"/>
-      <w:bookmarkEnd w:id="30"/>
+      <w:bookmarkEnd w:id="31"/>
+      <w:bookmarkEnd w:id="32"/>
     </w:p>
     <w:p>
       <w:pPr>
@@ -9892,14 +11938,14 @@
         <w:pStyle w:val="Ttulosposteriores"/>
         <w:outlineLvl w:val="0"/>
       </w:pPr>
-      <w:bookmarkStart w:id="31" w:name="_Toc329600046"/>
-      <w:bookmarkStart w:id="32" w:name="_Toc23123848"/>
+      <w:bookmarkStart w:id="33" w:name="_Toc329600046"/>
+      <w:bookmarkStart w:id="34" w:name="_Toc23123848"/>
       <w:r>
         <w:lastRenderedPageBreak/>
         <w:t>Recomendaciones</w:t>
       </w:r>
-      <w:bookmarkEnd w:id="31"/>
-      <w:bookmarkEnd w:id="32"/>
+      <w:bookmarkEnd w:id="33"/>
+      <w:bookmarkEnd w:id="34"/>
     </w:p>
     <w:p>
       <w:pPr>
@@ -9964,14 +12010,14 @@
         <w:pStyle w:val="Ttulosposteriores"/>
         <w:outlineLvl w:val="0"/>
       </w:pPr>
-      <w:bookmarkStart w:id="33" w:name="_Toc329600047"/>
-      <w:bookmarkStart w:id="34" w:name="_Toc23123849"/>
+      <w:bookmarkStart w:id="35" w:name="_Toc329600047"/>
+      <w:bookmarkStart w:id="36" w:name="_Toc23123849"/>
       <w:r>
         <w:lastRenderedPageBreak/>
         <w:t>bibliografía</w:t>
       </w:r>
-      <w:bookmarkEnd w:id="33"/>
-      <w:bookmarkEnd w:id="34"/>
+      <w:bookmarkEnd w:id="35"/>
+      <w:bookmarkEnd w:id="36"/>
     </w:p>
     <w:p>
       <w:pPr>
@@ -10023,14 +12069,14 @@
         <w:pStyle w:val="Ttulosposteriores"/>
         <w:outlineLvl w:val="0"/>
       </w:pPr>
-      <w:bookmarkStart w:id="35" w:name="_Toc329600048"/>
-      <w:bookmarkStart w:id="36" w:name="_Toc23123850"/>
+      <w:bookmarkStart w:id="37" w:name="_Toc329600048"/>
+      <w:bookmarkStart w:id="38" w:name="_Toc23123850"/>
       <w:r>
         <w:lastRenderedPageBreak/>
         <w:t>Apéndices</w:t>
       </w:r>
-      <w:bookmarkEnd w:id="35"/>
-      <w:bookmarkEnd w:id="36"/>
+      <w:bookmarkEnd w:id="37"/>
+      <w:bookmarkEnd w:id="38"/>
     </w:p>
     <w:p>
       <w:pPr>
@@ -10095,7 +12141,7 @@
         </w:numPr>
         <w:ind w:left="360"/>
       </w:pPr>
-      <w:bookmarkStart w:id="37" w:name="_Toc22990779"/>
+      <w:bookmarkStart w:id="39" w:name="_Toc22990779"/>
       <w:r>
         <w:rPr>
           <w:b w:val="0"/>
@@ -10109,7 +12155,7 @@
         <w:tab/>
         <w:t>Resumen de gastos mensuales</w:t>
       </w:r>
-      <w:bookmarkEnd w:id="37"/>
+      <w:bookmarkEnd w:id="39"/>
     </w:p>
     <w:p>
       <w:pPr>
@@ -10203,14 +12249,14 @@
         <w:pStyle w:val="Ttulosposteriores"/>
         <w:outlineLvl w:val="0"/>
       </w:pPr>
-      <w:bookmarkStart w:id="38" w:name="_Toc329600049"/>
-      <w:bookmarkStart w:id="39" w:name="_Toc23123851"/>
+      <w:bookmarkStart w:id="40" w:name="_Toc329600049"/>
+      <w:bookmarkStart w:id="41" w:name="_Toc23123851"/>
       <w:r>
         <w:lastRenderedPageBreak/>
         <w:t>anexos</w:t>
       </w:r>
-      <w:bookmarkEnd w:id="38"/>
-      <w:bookmarkEnd w:id="39"/>
+      <w:bookmarkEnd w:id="40"/>
+      <w:bookmarkEnd w:id="41"/>
     </w:p>
     <w:p>
       <w:pPr>
@@ -10275,7 +12321,7 @@
         </w:rPr>
         <w:t xml:space="preserve"> </w:t>
       </w:r>
-      <w:bookmarkStart w:id="40" w:name="_Toc22990780"/>
+      <w:bookmarkStart w:id="42" w:name="_Toc22990780"/>
       <w:r>
         <w:rPr>
           <w:b w:val="0"/>
@@ -10301,7 +12347,7 @@
         <w:tab/>
         <w:t>Mapa de Guatemala</w:t>
       </w:r>
-      <w:bookmarkEnd w:id="40"/>
+      <w:bookmarkEnd w:id="42"/>
     </w:p>
     <w:p>
       <w:pPr>
@@ -10330,7 +12376,7 @@
           <w:lang w:val="es-GT"/>
         </w:rPr>
       </w:pPr>
-      <w:bookmarkStart w:id="41" w:name="_Toc22990781"/>
+      <w:bookmarkStart w:id="43" w:name="_Toc22990781"/>
       <w:r>
         <w:rPr>
           <w:noProof/>
@@ -10398,7 +12444,7 @@
           </wp:anchor>
         </w:drawing>
       </w:r>
-      <w:bookmarkEnd w:id="41"/>
+      <w:bookmarkEnd w:id="43"/>
     </w:p>
     <w:p>
       <w:pPr>
@@ -10535,7 +12581,7 @@
           <w:lang w:val="es-GT"/>
         </w:rPr>
       </w:pPr>
-      <w:bookmarkStart w:id="42" w:name="_Toc22990782"/>
+      <w:bookmarkStart w:id="44" w:name="_Toc22990782"/>
       <w:r>
         <w:rPr>
           <w:b w:val="0"/>
@@ -10610,7 +12656,7 @@
         </w:rPr>
         <w:t>Consulta: septiembre de 2014.</w:t>
       </w:r>
-      <w:bookmarkEnd w:id="42"/>
+      <w:bookmarkEnd w:id="44"/>
     </w:p>
     <w:p/>
     <w:sectPr>
@@ -14895,6 +16941,82 @@
       </w:tcPr>
     </w:tblStylePr>
   </w:style>
+  <w:style w:type="table" w:styleId="Tabladecuadrcula4">
+    <w:name w:val="Grid Table 4"/>
+    <w:basedOn w:val="Tablanormal"/>
+    <w:uiPriority w:val="49"/>
+    <w:rsid w:val="00296633"/>
+    <w:pPr>
+      <w:spacing w:line="240" w:lineRule="auto"/>
+    </w:pPr>
+    <w:tblPr>
+      <w:tblStyleRowBandSize w:val="1"/>
+      <w:tblStyleColBandSize w:val="1"/>
+      <w:tblBorders>
+        <w:top w:val="single" w:sz="4" w:space="0" w:color="666666" w:themeColor="text1" w:themeTint="99"/>
+        <w:left w:val="single" w:sz="4" w:space="0" w:color="666666" w:themeColor="text1" w:themeTint="99"/>
+        <w:bottom w:val="single" w:sz="4" w:space="0" w:color="666666" w:themeColor="text1" w:themeTint="99"/>
+        <w:right w:val="single" w:sz="4" w:space="0" w:color="666666" w:themeColor="text1" w:themeTint="99"/>
+        <w:insideH w:val="single" w:sz="4" w:space="0" w:color="666666" w:themeColor="text1" w:themeTint="99"/>
+        <w:insideV w:val="single" w:sz="4" w:space="0" w:color="666666" w:themeColor="text1" w:themeTint="99"/>
+      </w:tblBorders>
+    </w:tblPr>
+    <w:tblStylePr w:type="firstRow">
+      <w:rPr>
+        <w:b/>
+        <w:bCs/>
+        <w:color w:val="FFFFFF" w:themeColor="background1"/>
+      </w:rPr>
+      <w:tblPr/>
+      <w:tcPr>
+        <w:tcBorders>
+          <w:top w:val="single" w:sz="4" w:space="0" w:color="000000" w:themeColor="text1"/>
+          <w:left w:val="single" w:sz="4" w:space="0" w:color="000000" w:themeColor="text1"/>
+          <w:bottom w:val="single" w:sz="4" w:space="0" w:color="000000" w:themeColor="text1"/>
+          <w:right w:val="single" w:sz="4" w:space="0" w:color="000000" w:themeColor="text1"/>
+          <w:insideH w:val="nil"/>
+          <w:insideV w:val="nil"/>
+        </w:tcBorders>
+        <w:shd w:val="clear" w:color="auto" w:fill="000000" w:themeFill="text1"/>
+      </w:tcPr>
+    </w:tblStylePr>
+    <w:tblStylePr w:type="lastRow">
+      <w:rPr>
+        <w:b/>
+        <w:bCs/>
+      </w:rPr>
+      <w:tblPr/>
+      <w:tcPr>
+        <w:tcBorders>
+          <w:top w:val="double" w:sz="4" w:space="0" w:color="000000" w:themeColor="text1"/>
+        </w:tcBorders>
+      </w:tcPr>
+    </w:tblStylePr>
+    <w:tblStylePr w:type="firstCol">
+      <w:rPr>
+        <w:b/>
+        <w:bCs/>
+      </w:rPr>
+    </w:tblStylePr>
+    <w:tblStylePr w:type="lastCol">
+      <w:rPr>
+        <w:b/>
+        <w:bCs/>
+      </w:rPr>
+    </w:tblStylePr>
+    <w:tblStylePr w:type="band1Vert">
+      <w:tblPr/>
+      <w:tcPr>
+        <w:shd w:val="clear" w:color="auto" w:fill="CCCCCC" w:themeFill="text1" w:themeFillTint="33"/>
+      </w:tcPr>
+    </w:tblStylePr>
+    <w:tblStylePr w:type="band1Horz">
+      <w:tblPr/>
+      <w:tcPr>
+        <w:shd w:val="clear" w:color="auto" w:fill="CCCCCC" w:themeFill="text1" w:themeFillTint="33"/>
+      </w:tcPr>
+    </w:tblStylePr>
+  </w:style>
 </w:styles>
 </file>
 
@@ -15186,7 +17308,7 @@
 </file>
 
 <file path=customXml/itemProps1.xml><?xml version="1.0" encoding="utf-8"?>
-<ds:datastoreItem xmlns:ds="http://schemas.openxmlformats.org/officeDocument/2006/customXml" ds:itemID="{8F497E63-79F7-467F-B072-F0383481CC49}">
+<ds:datastoreItem xmlns:ds="http://schemas.openxmlformats.org/officeDocument/2006/customXml" ds:itemID="{761534DC-2EA2-4122-8DBF-CD69F263AB10}">
   <ds:schemaRefs>
     <ds:schemaRef ds:uri="http://schemas.openxmlformats.org/officeDocument/2006/bibliography"/>
   </ds:schemaRefs>

</xml_diff>

<commit_message>
Avances al 29 01 2020
</commit_message>
<xml_diff>
--- a/TESIS/VERSION 1 _ ENERO 2020.docx
+++ b/TESIS/VERSION 1 _ ENERO 2020.docx
@@ -440,7 +440,6 @@
         </w:rPr>
         <w:t xml:space="preserve">Edgar René </w:t>
       </w:r>
-      <w:proofErr w:type="spellStart"/>
       <w:r>
         <w:rPr>
           <w:rFonts w:eastAsia="Times New Roman" w:cs="Arial"/>
@@ -448,23 +447,13 @@
         </w:rPr>
         <w:t>Ornelis</w:t>
       </w:r>
-      <w:proofErr w:type="spellEnd"/>
       <w:r>
         <w:rPr>
           <w:rFonts w:eastAsia="Times New Roman" w:cs="Arial"/>
           <w:lang w:val="es-ES" w:bidi="en-US"/>
         </w:rPr>
-        <w:t xml:space="preserve"> </w:t>
-      </w:r>
-      <w:proofErr w:type="spellStart"/>
-      <w:r>
-        <w:rPr>
-          <w:rFonts w:eastAsia="Times New Roman" w:cs="Arial"/>
-          <w:lang w:val="es-ES" w:bidi="en-US"/>
-        </w:rPr>
-        <w:t>Hoil</w:t>
-      </w:r>
-      <w:proofErr w:type="spellEnd"/>
+        <w:t xml:space="preserve"> Hoil</w:t>
+      </w:r>
     </w:p>
     <w:p>
       <w:pPr>
@@ -1304,32 +1293,13 @@
         <w:tab/>
         <w:t xml:space="preserve">Ing. </w:t>
       </w:r>
-      <w:proofErr w:type="spellStart"/>
       <w:r>
         <w:rPr>
           <w:rFonts w:eastAsia="Times New Roman" w:cs="Arial"/>
           <w:color w:val="000000"/>
           <w:lang w:val="es-ES" w:bidi="en-US"/>
         </w:rPr>
-        <w:t>Angel</w:t>
-      </w:r>
-      <w:proofErr w:type="spellEnd"/>
-      <w:r>
-        <w:rPr>
-          <w:rFonts w:eastAsia="Times New Roman" w:cs="Arial"/>
-          <w:color w:val="000000"/>
-          <w:lang w:val="es-ES" w:bidi="en-US"/>
-        </w:rPr>
-        <w:t xml:space="preserve"> Roberto Sic </w:t>
-      </w:r>
-      <w:proofErr w:type="spellStart"/>
-      <w:r>
-        <w:rPr>
-          <w:rFonts w:eastAsia="Times New Roman" w:cs="Arial"/>
-          <w:color w:val="000000"/>
-          <w:lang w:val="es-ES" w:bidi="en-US"/>
-        </w:rPr>
-        <w:t>Garc</w:t>
+        <w:t>Angel Roberto Sic Garc</w:t>
       </w:r>
       <w:r>
         <w:rPr>
@@ -1339,7 +1309,6 @@
         </w:rPr>
         <w:t>ía</w:t>
       </w:r>
-      <w:proofErr w:type="spellEnd"/>
     </w:p>
     <w:p>
       <w:pPr>
@@ -1452,34 +1421,14 @@
         </w:rPr>
         <w:t xml:space="preserve">Br. </w:t>
       </w:r>
-      <w:proofErr w:type="spellStart"/>
       <w:r>
         <w:rPr>
           <w:rFonts w:eastAsia="Times New Roman" w:cs="Arial"/>
           <w:color w:val="000000"/>
           <w:lang w:bidi="en-US"/>
         </w:rPr>
-        <w:t>Jurgen</w:t>
-      </w:r>
-      <w:proofErr w:type="spellEnd"/>
-      <w:r>
-        <w:rPr>
-          <w:rFonts w:eastAsia="Times New Roman" w:cs="Arial"/>
-          <w:color w:val="000000"/>
-          <w:lang w:bidi="en-US"/>
-        </w:rPr>
-        <w:t xml:space="preserve"> Andoni Ramírez </w:t>
-      </w:r>
-      <w:proofErr w:type="spellStart"/>
-      <w:r>
-        <w:rPr>
-          <w:rFonts w:eastAsia="Times New Roman" w:cs="Arial"/>
-          <w:color w:val="000000"/>
-          <w:lang w:bidi="en-US"/>
-        </w:rPr>
-        <w:t>Ramírez</w:t>
-      </w:r>
-      <w:proofErr w:type="spellEnd"/>
+        <w:t>Jurgen Andoni Ramírez Ramírez</w:t>
+      </w:r>
     </w:p>
     <w:p>
       <w:pPr>
@@ -1523,18 +1472,8 @@
           <w:color w:val="000000"/>
           <w:lang w:bidi="en-US"/>
         </w:rPr>
-        <w:t xml:space="preserve">Oscar Humberto Galicia </w:t>
-      </w:r>
-      <w:proofErr w:type="spellStart"/>
-      <w:r>
-        <w:rPr>
-          <w:rFonts w:eastAsia="Times New Roman" w:cs="Arial"/>
-          <w:color w:val="000000"/>
-          <w:lang w:bidi="en-US"/>
-        </w:rPr>
-        <w:t>Nuñez</w:t>
-      </w:r>
-      <w:proofErr w:type="spellEnd"/>
+        <w:t>Oscar Humberto Galicia Nuñez</w:t>
+      </w:r>
     </w:p>
     <w:p>
       <w:pPr>
@@ -2491,19 +2430,11 @@
           <w:lang w:val="es-ES"/>
         </w:rPr>
       </w:pPr>
-      <w:proofErr w:type="spellStart"/>
-      <w:r>
-        <w:rPr>
-          <w:lang w:val="es-ES"/>
-        </w:rPr>
-        <w:t>Enemias</w:t>
-      </w:r>
-      <w:proofErr w:type="spellEnd"/>
-      <w:r>
-        <w:rPr>
-          <w:lang w:val="es-ES"/>
-        </w:rPr>
-        <w:t xml:space="preserve"> Esquivel y Gloria Matilde Cuy, por su apoyo, amor y paciencia.</w:t>
+      <w:r>
+        <w:rPr>
+          <w:lang w:val="es-ES"/>
+        </w:rPr>
+        <w:t>Enemias Esquivel y Gloria Matilde Cuy, por su apoyo, amor y paciencia.</w:t>
       </w:r>
     </w:p>
     <w:p>
@@ -3087,33 +3018,17 @@
         </w:rPr>
         <w:t xml:space="preserve">Ing. Edgar René </w:t>
       </w:r>
-      <w:proofErr w:type="spellStart"/>
       <w:r>
         <w:rPr>
           <w:lang w:val="es-ES"/>
         </w:rPr>
         <w:t>Ornelis</w:t>
       </w:r>
-      <w:proofErr w:type="spellEnd"/>
-      <w:r>
-        <w:rPr>
-          <w:lang w:val="es-ES"/>
-        </w:rPr>
-        <w:t xml:space="preserve"> </w:t>
-      </w:r>
-      <w:proofErr w:type="spellStart"/>
-      <w:r>
-        <w:rPr>
-          <w:lang w:val="es-ES"/>
-        </w:rPr>
-        <w:t>Hoil</w:t>
-      </w:r>
-      <w:proofErr w:type="spellEnd"/>
-      <w:r>
-        <w:rPr>
-          <w:lang w:val="es-ES"/>
-        </w:rPr>
-        <w:t xml:space="preserve">, gracias por su </w:t>
+      <w:r>
+        <w:rPr>
+          <w:lang w:val="es-ES"/>
+        </w:rPr>
+        <w:t xml:space="preserve"> Hoil, gracias por su </w:t>
       </w:r>
       <w:r>
         <w:rPr>
@@ -3171,16 +3086,8 @@
         <w:rPr>
           <w:lang w:val="es-ES"/>
         </w:rPr>
-        <w:t xml:space="preserve"> y Edgar </w:t>
-      </w:r>
-      <w:proofErr w:type="spellStart"/>
-      <w:r>
-        <w:rPr>
-          <w:lang w:val="es-ES"/>
-        </w:rPr>
-        <w:t>Sabán</w:t>
-      </w:r>
-      <w:proofErr w:type="spellEnd"/>
+        <w:t xml:space="preserve"> y Edgar Sabán</w:t>
+      </w:r>
       <w:r>
         <w:rPr>
           <w:lang w:val="es-ES"/>
@@ -9243,19 +9150,11 @@
         </w:tabs>
         <w:ind w:left="2835" w:hanging="2835"/>
       </w:pPr>
-      <w:proofErr w:type="spellStart"/>
       <w:r>
         <w:rPr>
           <w:b/>
         </w:rPr>
-        <w:t>mts</w:t>
-      </w:r>
-      <w:proofErr w:type="spellEnd"/>
-      <w:r>
-        <w:rPr>
-          <w:b/>
-        </w:rPr>
-        <w:t xml:space="preserve"> </w:t>
+        <w:t xml:space="preserve">mts </w:t>
       </w:r>
       <w:r>
         <w:rPr>
@@ -9375,69 +9274,12 @@
         </w:rPr>
         <w:t xml:space="preserve">Acrónimo del inglés: </w:t>
       </w:r>
-      <w:proofErr w:type="spellStart"/>
       <w:r>
         <w:rPr>
           <w:i/>
           <w:lang w:val="es-ES"/>
         </w:rPr>
-        <w:t>Remote</w:t>
-      </w:r>
-      <w:proofErr w:type="spellEnd"/>
-      <w:r>
-        <w:rPr>
-          <w:i/>
-          <w:lang w:val="es-ES"/>
-        </w:rPr>
-        <w:t xml:space="preserve"> </w:t>
-      </w:r>
-      <w:proofErr w:type="spellStart"/>
-      <w:r>
-        <w:rPr>
-          <w:i/>
-          <w:lang w:val="es-ES"/>
-        </w:rPr>
-        <w:t>Authentication</w:t>
-      </w:r>
-      <w:proofErr w:type="spellEnd"/>
-      <w:r>
-        <w:rPr>
-          <w:i/>
-          <w:lang w:val="es-ES"/>
-        </w:rPr>
-        <w:t xml:space="preserve"> Dial-In </w:t>
-      </w:r>
-      <w:proofErr w:type="spellStart"/>
-      <w:r>
-        <w:rPr>
-          <w:i/>
-          <w:lang w:val="es-ES"/>
-        </w:rPr>
-        <w:t>User</w:t>
-      </w:r>
-      <w:proofErr w:type="spellEnd"/>
-      <w:r>
-        <w:rPr>
-          <w:i/>
-          <w:lang w:val="es-ES"/>
-        </w:rPr>
-        <w:t xml:space="preserve"> </w:t>
-      </w:r>
-      <w:proofErr w:type="spellStart"/>
-      <w:r>
-        <w:rPr>
-          <w:i/>
-          <w:lang w:val="es-ES"/>
-        </w:rPr>
-        <w:t>Service</w:t>
-      </w:r>
-      <w:proofErr w:type="spellEnd"/>
-      <w:r>
-        <w:rPr>
-          <w:i/>
-          <w:lang w:val="es-ES"/>
-        </w:rPr>
-        <w:t>.</w:t>
+        <w:t>Remote Authentication Dial-In User Service.</w:t>
       </w:r>
       <w:r>
         <w:rPr>
@@ -9484,7 +9326,6 @@
           <w:lang w:val="es-ES"/>
         </w:rPr>
       </w:pPr>
-      <w:proofErr w:type="spellStart"/>
       <w:r>
         <w:rPr>
           <w:b/>
@@ -9492,7 +9333,6 @@
         </w:rPr>
         <w:t>Iptables</w:t>
       </w:r>
-      <w:proofErr w:type="spellEnd"/>
       <w:r>
         <w:rPr>
           <w:b/>
@@ -9510,21 +9350,7 @@
         <w:rPr>
           <w:lang w:val="es-ES"/>
         </w:rPr>
-        <w:t xml:space="preserve">tilidad de línea de órdenes para configurar el cortafuegos del </w:t>
-      </w:r>
-      <w:proofErr w:type="spellStart"/>
-      <w:r>
-        <w:rPr>
-          <w:lang w:val="es-ES"/>
-        </w:rPr>
-        <w:t>kernel</w:t>
-      </w:r>
-      <w:proofErr w:type="spellEnd"/>
-      <w:r>
-        <w:rPr>
-          <w:lang w:val="es-ES"/>
-        </w:rPr>
-        <w:t xml:space="preserve"> de Linux.</w:t>
+        <w:t>tilidad de línea de órdenes para configurar el cortafuegos del kernel de Linux.</w:t>
       </w:r>
       <w:r>
         <w:rPr>
@@ -9568,15 +9394,7 @@
         <w:tab/>
       </w:r>
       <w:r>
-        <w:t xml:space="preserve">Acrónimo en inglés: Data Base Management </w:t>
-      </w:r>
-      <w:proofErr w:type="spellStart"/>
-      <w:r>
-        <w:t>Systen</w:t>
-      </w:r>
-      <w:proofErr w:type="spellEnd"/>
-      <w:r>
-        <w:t xml:space="preserve">. </w:t>
+        <w:t xml:space="preserve">Acrónimo en inglés: Data Base Management Systen. </w:t>
       </w:r>
       <w:r>
         <w:t>Sistema gestor de base d</w:t>
@@ -9648,7 +9466,6 @@
         </w:tabs>
         <w:ind w:left="2835" w:hanging="2835"/>
       </w:pPr>
-      <w:proofErr w:type="spellStart"/>
       <w:r>
         <w:rPr>
           <w:b/>
@@ -9656,7 +9473,6 @@
         </w:rPr>
         <w:t>PfSense</w:t>
       </w:r>
-      <w:proofErr w:type="spellEnd"/>
       <w:r>
         <w:rPr>
           <w:b/>
@@ -12825,13 +12641,424 @@
         <w:rPr>
           <w:lang w:val="es-ES"/>
         </w:rPr>
-        <w:t xml:space="preserve">de registros </w:t>
-      </w:r>
-      <w:r>
-        <w:rPr>
-          <w:lang w:val="es-ES"/>
-        </w:rPr>
-        <w:t>se presenta a continuación el modelo de datos propuesto para la plataforma web que conforma el portal cautivo.</w:t>
+        <w:t xml:space="preserve">de </w:t>
+      </w:r>
+      <w:r>
+        <w:rPr>
+          <w:lang w:val="es-ES"/>
+        </w:rPr>
+        <w:t xml:space="preserve">registros a continuación se presenta un esquema de tablas con las características o datos seleccionados </w:t>
+      </w:r>
+      <w:r>
+        <w:rPr>
+          <w:lang w:val="es-ES"/>
+        </w:rPr>
+        <w:t xml:space="preserve">para dar </w:t>
+      </w:r>
+      <w:r>
+        <w:rPr>
+          <w:lang w:val="es-ES"/>
+        </w:rPr>
+        <w:lastRenderedPageBreak/>
+        <w:t xml:space="preserve">integridad a los datos que manejara </w:t>
+      </w:r>
+      <w:r>
+        <w:rPr>
+          <w:lang w:val="es-ES"/>
+        </w:rPr>
+        <w:t xml:space="preserve">el sistema </w:t>
+      </w:r>
+      <w:r>
+        <w:rPr>
+          <w:lang w:val="es-ES"/>
+        </w:rPr>
+        <w:t xml:space="preserve">de acuerdo con los objetivos </w:t>
+      </w:r>
+      <w:r>
+        <w:rPr>
+          <w:lang w:val="es-ES"/>
+        </w:rPr>
+        <w:t xml:space="preserve">y funcionalidades </w:t>
+      </w:r>
+      <w:r>
+        <w:rPr>
+          <w:lang w:val="es-ES"/>
+        </w:rPr>
+        <w:t>de este</w:t>
+      </w:r>
+      <w:r>
+        <w:rPr>
+          <w:lang w:val="es-ES"/>
+        </w:rPr>
+        <w:t>.</w:t>
+      </w:r>
+    </w:p>
+    <w:p>
+      <w:pPr>
+        <w:rPr>
+          <w:lang w:val="es-ES"/>
+        </w:rPr>
+      </w:pPr>
+    </w:p>
+    <w:p>
+      <w:pPr>
+        <w:pStyle w:val="Tablas"/>
+      </w:pPr>
+      <w:r>
+        <w:t xml:space="preserve">Características </w:t>
+      </w:r>
+      <w:r>
+        <w:t>seleccionadas para el modelo de datos, establecidas durante la fase de investigación en el mes de julio de 2019</w:t>
+      </w:r>
+    </w:p>
+    <w:p>
+      <w:pPr>
+        <w:pStyle w:val="Sinespaciado"/>
+        <w:rPr>
+          <w:lang w:val="es-ES"/>
+        </w:rPr>
+      </w:pPr>
+    </w:p>
+    <w:tbl>
+      <w:tblPr>
+        <w:tblStyle w:val="Tabladecuadrcula4"/>
+        <w:tblW w:w="0" w:type="auto"/>
+        <w:tblLook w:val="04A0" w:firstRow="1" w:lastRow="0" w:firstColumn="1" w:lastColumn="0" w:noHBand="0" w:noVBand="1"/>
+      </w:tblPr>
+      <w:tblGrid>
+        <w:gridCol w:w="3256"/>
+        <w:gridCol w:w="5288"/>
+      </w:tblGrid>
+      <w:tr>
+        <w:trPr>
+          <w:cnfStyle w:val="100000000000" w:firstRow="1" w:lastRow="0" w:firstColumn="0" w:lastColumn="0" w:oddVBand="0" w:evenVBand="0" w:oddHBand="0" w:evenHBand="0" w:firstRowFirstColumn="0" w:firstRowLastColumn="0" w:lastRowFirstColumn="0" w:lastRowLastColumn="0"/>
+        </w:trPr>
+        <w:tc>
+          <w:tcPr>
+            <w:cnfStyle w:val="001000000000" w:firstRow="0" w:lastRow="0" w:firstColumn="1" w:lastColumn="0" w:oddVBand="0" w:evenVBand="0" w:oddHBand="0" w:evenHBand="0" w:firstRowFirstColumn="0" w:firstRowLastColumn="0" w:lastRowFirstColumn="0" w:lastRowLastColumn="0"/>
+            <w:tcW w:w="3256" w:type="dxa"/>
+          </w:tcPr>
+          <w:p>
+            <w:pPr>
+              <w:pStyle w:val="Sinespaciado"/>
+              <w:jc w:val="center"/>
+              <w:rPr>
+                <w:lang w:val="es-ES"/>
+              </w:rPr>
+            </w:pPr>
+            <w:r>
+              <w:rPr>
+                <w:lang w:val="es-ES"/>
+              </w:rPr>
+              <w:t>Característica</w:t>
+            </w:r>
+            <w:r>
+              <w:rPr>
+                <w:lang w:val="es-ES"/>
+              </w:rPr>
+              <w:t xml:space="preserve"> </w:t>
+            </w:r>
+          </w:p>
+        </w:tc>
+        <w:tc>
+          <w:tcPr>
+            <w:tcW w:w="5288" w:type="dxa"/>
+          </w:tcPr>
+          <w:p>
+            <w:pPr>
+              <w:pStyle w:val="Sinespaciado"/>
+              <w:jc w:val="center"/>
+              <w:cnfStyle w:val="100000000000" w:firstRow="1" w:lastRow="0" w:firstColumn="0" w:lastColumn="0" w:oddVBand="0" w:evenVBand="0" w:oddHBand="0" w:evenHBand="0" w:firstRowFirstColumn="0" w:firstRowLastColumn="0" w:lastRowFirstColumn="0" w:lastRowLastColumn="0"/>
+              <w:rPr>
+                <w:lang w:val="es-ES"/>
+              </w:rPr>
+            </w:pPr>
+            <w:r>
+              <w:rPr>
+                <w:lang w:val="es-ES"/>
+              </w:rPr>
+              <w:t>Descripción</w:t>
+            </w:r>
+          </w:p>
+        </w:tc>
+      </w:tr>
+      <w:tr>
+        <w:trPr>
+          <w:cnfStyle w:val="000000100000" w:firstRow="0" w:lastRow="0" w:firstColumn="0" w:lastColumn="0" w:oddVBand="0" w:evenVBand="0" w:oddHBand="1" w:evenHBand="0" w:firstRowFirstColumn="0" w:firstRowLastColumn="0" w:lastRowFirstColumn="0" w:lastRowLastColumn="0"/>
+        </w:trPr>
+        <w:tc>
+          <w:tcPr>
+            <w:cnfStyle w:val="001000000000" w:firstRow="0" w:lastRow="0" w:firstColumn="1" w:lastColumn="0" w:oddVBand="0" w:evenVBand="0" w:oddHBand="0" w:evenHBand="0" w:firstRowFirstColumn="0" w:firstRowLastColumn="0" w:lastRowFirstColumn="0" w:lastRowLastColumn="0"/>
+            <w:tcW w:w="3256" w:type="dxa"/>
+          </w:tcPr>
+          <w:p>
+            <w:pPr>
+              <w:pStyle w:val="Sinespaciado"/>
+              <w:rPr>
+                <w:b w:val="0"/>
+                <w:bCs w:val="0"/>
+                <w:lang w:val="es-ES"/>
+              </w:rPr>
+            </w:pPr>
+            <w:r>
+              <w:rPr>
+                <w:b w:val="0"/>
+                <w:bCs w:val="0"/>
+                <w:lang w:val="es-ES"/>
+              </w:rPr>
+              <w:t>Datos del usuario de la red</w:t>
+            </w:r>
+          </w:p>
+        </w:tc>
+        <w:tc>
+          <w:tcPr>
+            <w:tcW w:w="5288" w:type="dxa"/>
+          </w:tcPr>
+          <w:p>
+            <w:pPr>
+              <w:pStyle w:val="Vietas1"/>
+              <w:cnfStyle w:val="000000100000" w:firstRow="0" w:lastRow="0" w:firstColumn="0" w:lastColumn="0" w:oddVBand="0" w:evenVBand="0" w:oddHBand="1" w:evenHBand="0" w:firstRowFirstColumn="0" w:firstRowLastColumn="0" w:lastRowFirstColumn="0" w:lastRowLastColumn="0"/>
+            </w:pPr>
+            <w:r>
+              <w:t xml:space="preserve">Nombre </w:t>
+            </w:r>
+            <w:r>
+              <w:t>y apellido de cada usuario.</w:t>
+            </w:r>
+          </w:p>
+          <w:p>
+            <w:pPr>
+              <w:pStyle w:val="Vietas1"/>
+              <w:cnfStyle w:val="000000100000" w:firstRow="0" w:lastRow="0" w:firstColumn="0" w:lastColumn="0" w:oddVBand="0" w:evenVBand="0" w:oddHBand="1" w:evenHBand="0" w:firstRowFirstColumn="0" w:firstRowLastColumn="0" w:lastRowFirstColumn="0" w:lastRowLastColumn="0"/>
+            </w:pPr>
+            <w:r>
+              <w:t>Número de carné de cada usuario, el cual será utilizado como clave genérica de acceso.</w:t>
+            </w:r>
+          </w:p>
+          <w:p>
+            <w:pPr>
+              <w:pStyle w:val="Vietas1"/>
+              <w:cnfStyle w:val="000000100000" w:firstRow="0" w:lastRow="0" w:firstColumn="0" w:lastColumn="0" w:oddVBand="0" w:evenVBand="0" w:oddHBand="1" w:evenHBand="0" w:firstRowFirstColumn="0" w:firstRowLastColumn="0" w:lastRowFirstColumn="0" w:lastRowLastColumn="0"/>
+            </w:pPr>
+            <w:r>
+              <w:t>Correo electrónico del usuario para poder tener contacto con el mismo.</w:t>
+            </w:r>
+          </w:p>
+          <w:p>
+            <w:pPr>
+              <w:pStyle w:val="Vietas1"/>
+              <w:cnfStyle w:val="000000100000" w:firstRow="0" w:lastRow="0" w:firstColumn="0" w:lastColumn="0" w:oddVBand="0" w:evenVBand="0" w:oddHBand="1" w:evenHBand="0" w:firstRowFirstColumn="0" w:firstRowLastColumn="0" w:lastRowFirstColumn="0" w:lastRowLastColumn="0"/>
+            </w:pPr>
+            <w:r>
+              <w:t>Fecha de nacimiento, característica seleccionada por su importancia para obtener indicadores.</w:t>
+            </w:r>
+          </w:p>
+          <w:p>
+            <w:pPr>
+              <w:pStyle w:val="Vietas1"/>
+              <w:cnfStyle w:val="000000100000" w:firstRow="0" w:lastRow="0" w:firstColumn="0" w:lastColumn="0" w:oddVBand="0" w:evenVBand="0" w:oddHBand="1" w:evenHBand="0" w:firstRowFirstColumn="0" w:firstRowLastColumn="0" w:lastRowFirstColumn="0" w:lastRowLastColumn="0"/>
+            </w:pPr>
+            <w:r>
+              <w:t>Carrera que estudia, seleccionada por su importancia para definir parámetros de reportería e indicadores</w:t>
+            </w:r>
+            <w:r>
+              <w:t xml:space="preserve"> de consumo por carrera</w:t>
+            </w:r>
+            <w:r>
+              <w:t>.</w:t>
+            </w:r>
+          </w:p>
+        </w:tc>
+      </w:tr>
+      <w:tr>
+        <w:tc>
+          <w:tcPr>
+            <w:cnfStyle w:val="001000000000" w:firstRow="0" w:lastRow="0" w:firstColumn="1" w:lastColumn="0" w:oddVBand="0" w:evenVBand="0" w:oddHBand="0" w:evenHBand="0" w:firstRowFirstColumn="0" w:firstRowLastColumn="0" w:lastRowFirstColumn="0" w:lastRowLastColumn="0"/>
+            <w:tcW w:w="3256" w:type="dxa"/>
+          </w:tcPr>
+          <w:p>
+            <w:pPr>
+              <w:pStyle w:val="Sinespaciado"/>
+              <w:rPr>
+                <w:b w:val="0"/>
+                <w:bCs w:val="0"/>
+                <w:lang w:val="es-ES"/>
+              </w:rPr>
+            </w:pPr>
+            <w:r>
+              <w:rPr>
+                <w:b w:val="0"/>
+                <w:bCs w:val="0"/>
+                <w:lang w:val="es-ES"/>
+              </w:rPr>
+              <w:t>Datos de usuarios administrativos</w:t>
+            </w:r>
+          </w:p>
+        </w:tc>
+        <w:tc>
+          <w:tcPr>
+            <w:tcW w:w="5288" w:type="dxa"/>
+          </w:tcPr>
+          <w:p>
+            <w:pPr>
+              <w:pStyle w:val="Vietas1"/>
+              <w:cnfStyle w:val="000000000000" w:firstRow="0" w:lastRow="0" w:firstColumn="0" w:lastColumn="0" w:oddVBand="0" w:evenVBand="0" w:oddHBand="0" w:evenHBand="0" w:firstRowFirstColumn="0" w:firstRowLastColumn="0" w:lastRowFirstColumn="0" w:lastRowLastColumn="0"/>
+            </w:pPr>
+            <w:r>
+              <w:t>Apellido del usuario.</w:t>
+            </w:r>
+          </w:p>
+        </w:tc>
+      </w:tr>
+      <w:tr>
+        <w:trPr>
+          <w:cnfStyle w:val="000000100000" w:firstRow="0" w:lastRow="0" w:firstColumn="0" w:lastColumn="0" w:oddVBand="0" w:evenVBand="0" w:oddHBand="1" w:evenHBand="0" w:firstRowFirstColumn="0" w:firstRowLastColumn="0" w:lastRowFirstColumn="0" w:lastRowLastColumn="0"/>
+        </w:trPr>
+        <w:tc>
+          <w:tcPr>
+            <w:cnfStyle w:val="001000000000" w:firstRow="0" w:lastRow="0" w:firstColumn="1" w:lastColumn="0" w:oddVBand="0" w:evenVBand="0" w:oddHBand="0" w:evenHBand="0" w:firstRowFirstColumn="0" w:firstRowLastColumn="0" w:lastRowFirstColumn="0" w:lastRowLastColumn="0"/>
+            <w:tcW w:w="3256" w:type="dxa"/>
+          </w:tcPr>
+          <w:p>
+            <w:pPr>
+              <w:pStyle w:val="Sinespaciado"/>
+              <w:rPr>
+                <w:b w:val="0"/>
+                <w:bCs w:val="0"/>
+                <w:lang w:val="es-ES"/>
+              </w:rPr>
+            </w:pPr>
+            <w:r>
+              <w:rPr>
+                <w:b w:val="0"/>
+                <w:bCs w:val="0"/>
+                <w:lang w:val="es-ES"/>
+              </w:rPr>
+              <w:t>Datos de sesión</w:t>
+            </w:r>
+          </w:p>
+        </w:tc>
+        <w:tc>
+          <w:tcPr>
+            <w:tcW w:w="5288" w:type="dxa"/>
+          </w:tcPr>
+          <w:p>
+            <w:pPr>
+              <w:pStyle w:val="Sinespaciado"/>
+              <w:cnfStyle w:val="000000100000" w:firstRow="0" w:lastRow="0" w:firstColumn="0" w:lastColumn="0" w:oddVBand="0" w:evenVBand="0" w:oddHBand="1" w:evenHBand="0" w:firstRowFirstColumn="0" w:firstRowLastColumn="0" w:lastRowFirstColumn="0" w:lastRowLastColumn="0"/>
+              <w:rPr>
+                <w:lang w:val="es-ES"/>
+              </w:rPr>
+            </w:pPr>
+          </w:p>
+        </w:tc>
+      </w:tr>
+      <w:tr>
+        <w:tc>
+          <w:tcPr>
+            <w:cnfStyle w:val="001000000000" w:firstRow="0" w:lastRow="0" w:firstColumn="1" w:lastColumn="0" w:oddVBand="0" w:evenVBand="0" w:oddHBand="0" w:evenHBand="0" w:firstRowFirstColumn="0" w:firstRowLastColumn="0" w:lastRowFirstColumn="0" w:lastRowLastColumn="0"/>
+            <w:tcW w:w="3256" w:type="dxa"/>
+          </w:tcPr>
+          <w:p>
+            <w:pPr>
+              <w:pStyle w:val="Sinespaciado"/>
+              <w:rPr>
+                <w:b w:val="0"/>
+                <w:bCs w:val="0"/>
+                <w:lang w:val="es-ES"/>
+              </w:rPr>
+            </w:pPr>
+            <w:r>
+              <w:rPr>
+                <w:b w:val="0"/>
+                <w:bCs w:val="0"/>
+                <w:lang w:val="es-ES"/>
+              </w:rPr>
+              <w:t>Datos de dispositivo, usuario y red</w:t>
+            </w:r>
+          </w:p>
+        </w:tc>
+        <w:tc>
+          <w:tcPr>
+            <w:tcW w:w="5288" w:type="dxa"/>
+          </w:tcPr>
+          <w:p>
+            <w:pPr>
+              <w:pStyle w:val="Sinespaciado"/>
+              <w:cnfStyle w:val="000000000000" w:firstRow="0" w:lastRow="0" w:firstColumn="0" w:lastColumn="0" w:oddVBand="0" w:evenVBand="0" w:oddHBand="0" w:evenHBand="0" w:firstRowFirstColumn="0" w:firstRowLastColumn="0" w:lastRowFirstColumn="0" w:lastRowLastColumn="0"/>
+              <w:rPr>
+                <w:lang w:val="es-ES"/>
+              </w:rPr>
+            </w:pPr>
+          </w:p>
+        </w:tc>
+      </w:tr>
+      <w:tr>
+        <w:trPr>
+          <w:cnfStyle w:val="000000100000" w:firstRow="0" w:lastRow="0" w:firstColumn="0" w:lastColumn="0" w:oddVBand="0" w:evenVBand="0" w:oddHBand="1" w:evenHBand="0" w:firstRowFirstColumn="0" w:firstRowLastColumn="0" w:lastRowFirstColumn="0" w:lastRowLastColumn="0"/>
+        </w:trPr>
+        <w:tc>
+          <w:tcPr>
+            <w:cnfStyle w:val="001000000000" w:firstRow="0" w:lastRow="0" w:firstColumn="1" w:lastColumn="0" w:oddVBand="0" w:evenVBand="0" w:oddHBand="0" w:evenHBand="0" w:firstRowFirstColumn="0" w:firstRowLastColumn="0" w:lastRowFirstColumn="0" w:lastRowLastColumn="0"/>
+            <w:tcW w:w="3256" w:type="dxa"/>
+          </w:tcPr>
+          <w:p>
+            <w:pPr>
+              <w:pStyle w:val="Sinespaciado"/>
+              <w:rPr>
+                <w:b w:val="0"/>
+                <w:bCs w:val="0"/>
+                <w:lang w:val="es-ES"/>
+              </w:rPr>
+            </w:pPr>
+            <w:r>
+              <w:rPr>
+                <w:b w:val="0"/>
+                <w:bCs w:val="0"/>
+                <w:lang w:val="es-ES"/>
+              </w:rPr>
+              <w:t>Políticas de la red aplicables</w:t>
+            </w:r>
+            <w:r>
+              <w:rPr>
+                <w:b w:val="0"/>
+                <w:bCs w:val="0"/>
+                <w:lang w:val="es-ES"/>
+              </w:rPr>
+              <w:t xml:space="preserve"> al sistema</w:t>
+            </w:r>
+          </w:p>
+        </w:tc>
+        <w:tc>
+          <w:tcPr>
+            <w:tcW w:w="5288" w:type="dxa"/>
+          </w:tcPr>
+          <w:p>
+            <w:pPr>
+              <w:pStyle w:val="Sinespaciado"/>
+              <w:cnfStyle w:val="000000100000" w:firstRow="0" w:lastRow="0" w:firstColumn="0" w:lastColumn="0" w:oddVBand="0" w:evenVBand="0" w:oddHBand="1" w:evenHBand="0" w:firstRowFirstColumn="0" w:firstRowLastColumn="0" w:lastRowFirstColumn="0" w:lastRowLastColumn="0"/>
+              <w:rPr>
+                <w:lang w:val="es-ES"/>
+              </w:rPr>
+            </w:pPr>
+          </w:p>
+        </w:tc>
+      </w:tr>
+    </w:tbl>
+    <w:p>
+      <w:pPr>
+        <w:pStyle w:val="Sinespaciado"/>
+        <w:rPr>
+          <w:lang w:val="es-ES"/>
+        </w:rPr>
+      </w:pPr>
+    </w:p>
+    <w:p>
+      <w:pPr>
+        <w:pStyle w:val="Fuente"/>
+      </w:pPr>
+      <w:r>
+        <w:t>Fuente: elaboración propia.</w:t>
       </w:r>
     </w:p>
     <w:p>
@@ -12881,17 +13108,10 @@
       </w:r>
     </w:p>
     <w:p>
-      <w:pPr>
-        <w:pStyle w:val="Vietas1"/>
-        <w:numPr>
-          <w:ilvl w:val="0"/>
-          <w:numId w:val="0"/>
-        </w:numPr>
-        <w:ind w:left="709" w:hanging="709"/>
-      </w:pPr>
-    </w:p>
-    <w:p>
-      <w:r>
+      <w:bookmarkStart w:id="57" w:name="_GoBack"/>
+      <w:bookmarkEnd w:id="57"/>
+      <w:r>
+        <w:lastRenderedPageBreak/>
         <w:t xml:space="preserve">La selección de la información </w:t>
       </w:r>
       <w:r>
@@ -12912,14 +13132,14 @@
       <w:pPr>
         <w:pStyle w:val="Sub3"/>
       </w:pPr>
-      <w:bookmarkStart w:id="57" w:name="_Toc30967616"/>
+      <w:bookmarkStart w:id="58" w:name="_Toc30967616"/>
       <w:r>
         <w:t xml:space="preserve">Definición de dependencias y tipos de datos para las entidades o tablas del modelo de datos </w:t>
       </w:r>
       <w:r>
         <w:t>para el módulo administrativo</w:t>
       </w:r>
-      <w:bookmarkEnd w:id="57"/>
+      <w:bookmarkEnd w:id="58"/>
     </w:p>
     <w:p>
       <w:pPr>
@@ -12978,14 +13198,12 @@
         </w:rPr>
         <w:t xml:space="preserve">a registrar y la definición del tipo de dato que será utilizado. Las relaciones entre campos y su análisis tienen como propósito la búsqueda de interdependencia entre campos de las distintas entidades y cómo estas interactúan entre </w:t>
       </w:r>
-      <w:proofErr w:type="spellStart"/>
-      <w:r>
-        <w:rPr>
-          <w:lang w:val="es-ES"/>
-        </w:rPr>
-        <w:t>si</w:t>
-      </w:r>
-      <w:proofErr w:type="spellEnd"/>
+      <w:r>
+        <w:rPr>
+          <w:lang w:val="es-ES"/>
+        </w:rPr>
+        <w:t>sí</w:t>
+      </w:r>
       <w:r>
         <w:rPr>
           <w:lang w:val="es-ES"/>
@@ -13030,39 +13248,21 @@
       <w:pPr>
         <w:pStyle w:val="Tablas"/>
       </w:pPr>
-      <w:bookmarkStart w:id="58" w:name="_Toc30456622"/>
-      <w:bookmarkStart w:id="59" w:name="_Toc30463906"/>
-      <w:bookmarkStart w:id="60" w:name="_Toc30966883"/>
+      <w:bookmarkStart w:id="59" w:name="_Toc30456622"/>
+      <w:bookmarkStart w:id="60" w:name="_Toc30463906"/>
+      <w:bookmarkStart w:id="61" w:name="_Toc30966883"/>
       <w:r>
         <w:t xml:space="preserve">Detalle de la tabla </w:t>
       </w:r>
-      <w:proofErr w:type="spellStart"/>
       <w:r>
         <w:t>captive</w:t>
       </w:r>
       <w:r>
         <w:t>_administrador</w:t>
       </w:r>
-      <w:bookmarkEnd w:id="58"/>
       <w:bookmarkEnd w:id="59"/>
       <w:bookmarkEnd w:id="60"/>
-      <w:proofErr w:type="spellEnd"/>
-    </w:p>
-    <w:p>
-      <w:pPr>
-        <w:pStyle w:val="Sinespaciado"/>
-        <w:rPr>
-          <w:lang w:val="es-ES"/>
-        </w:rPr>
-      </w:pPr>
-    </w:p>
-    <w:p>
-      <w:pPr>
-        <w:pStyle w:val="Sinespaciado"/>
-        <w:rPr>
-          <w:lang w:val="es-ES"/>
-        </w:rPr>
-      </w:pPr>
+      <w:bookmarkEnd w:id="61"/>
     </w:p>
     <w:p>
       <w:pPr>
@@ -13107,6 +13307,7 @@
               <w:rPr>
                 <w:lang w:val="es-ES"/>
               </w:rPr>
+              <w:lastRenderedPageBreak/>
               <w:t>Nombre del campo</w:t>
             </w:r>
           </w:p>
@@ -13195,7 +13396,6 @@
                 <w:lang w:val="es-ES"/>
               </w:rPr>
             </w:pPr>
-            <w:proofErr w:type="spellStart"/>
             <w:r>
               <w:rPr>
                 <w:b w:val="0"/>
@@ -13204,7 +13404,6 @@
               </w:rPr>
               <w:t>id_usuario</w:t>
             </w:r>
-            <w:proofErr w:type="spellEnd"/>
           </w:p>
         </w:tc>
         <w:tc>
@@ -13275,14 +13474,12 @@
                 <w:lang w:val="es-ES"/>
               </w:rPr>
             </w:pPr>
-            <w:proofErr w:type="spellStart"/>
             <w:r>
               <w:rPr>
                 <w:lang w:val="es-ES"/>
               </w:rPr>
               <w:t>Integer</w:t>
             </w:r>
-            <w:proofErr w:type="spellEnd"/>
           </w:p>
         </w:tc>
       </w:tr>
@@ -13301,7 +13498,6 @@
                 <w:lang w:val="es-ES"/>
               </w:rPr>
             </w:pPr>
-            <w:proofErr w:type="spellStart"/>
             <w:r>
               <w:rPr>
                 <w:b w:val="0"/>
@@ -13310,7 +13506,6 @@
               </w:rPr>
               <w:t>nombre_usuario</w:t>
             </w:r>
-            <w:proofErr w:type="spellEnd"/>
           </w:p>
         </w:tc>
         <w:tc>
@@ -13396,7 +13591,6 @@
                 <w:lang w:val="es-ES"/>
               </w:rPr>
             </w:pPr>
-            <w:proofErr w:type="spellStart"/>
             <w:r>
               <w:rPr>
                 <w:b w:val="0"/>
@@ -13405,7 +13599,6 @@
               </w:rPr>
               <w:t>correo_electronico</w:t>
             </w:r>
-            <w:proofErr w:type="spellEnd"/>
           </w:p>
         </w:tc>
         <w:tc>
@@ -13488,7 +13681,6 @@
                 <w:lang w:val="es-ES"/>
               </w:rPr>
             </w:pPr>
-            <w:proofErr w:type="spellStart"/>
             <w:r>
               <w:rPr>
                 <w:b w:val="0"/>
@@ -13497,7 +13689,6 @@
               </w:rPr>
               <w:t>usuario_descripcion</w:t>
             </w:r>
-            <w:proofErr w:type="spellEnd"/>
           </w:p>
         </w:tc>
         <w:tc>
@@ -13583,7 +13774,6 @@
                 <w:lang w:val="es-ES"/>
               </w:rPr>
             </w:pPr>
-            <w:proofErr w:type="spellStart"/>
             <w:r>
               <w:rPr>
                 <w:b w:val="0"/>
@@ -13600,7 +13790,6 @@
               </w:rPr>
               <w:t>asswd_usuario</w:t>
             </w:r>
-            <w:proofErr w:type="spellEnd"/>
           </w:p>
         </w:tc>
         <w:tc>
@@ -13683,7 +13872,6 @@
                 <w:lang w:val="es-ES"/>
               </w:rPr>
             </w:pPr>
-            <w:proofErr w:type="spellStart"/>
             <w:r>
               <w:rPr>
                 <w:b w:val="0"/>
@@ -13692,7 +13880,6 @@
               </w:rPr>
               <w:t>tipo_usuario</w:t>
             </w:r>
-            <w:proofErr w:type="spellEnd"/>
           </w:p>
         </w:tc>
         <w:tc>
@@ -13751,14 +13938,12 @@
                 <w:lang w:val="es-ES"/>
               </w:rPr>
             </w:pPr>
-            <w:proofErr w:type="spellStart"/>
             <w:r>
               <w:rPr>
                 <w:lang w:val="es-ES"/>
               </w:rPr>
               <w:t>Integer</w:t>
             </w:r>
-            <w:proofErr w:type="spellEnd"/>
           </w:p>
         </w:tc>
       </w:tr>
@@ -13780,7 +13965,6 @@
                 <w:lang w:val="es-ES"/>
               </w:rPr>
             </w:pPr>
-            <w:proofErr w:type="spellStart"/>
             <w:r>
               <w:rPr>
                 <w:b w:val="0"/>
@@ -13789,7 +13973,6 @@
               </w:rPr>
               <w:t>id_estado</w:t>
             </w:r>
-            <w:proofErr w:type="spellEnd"/>
           </w:p>
         </w:tc>
         <w:tc>
@@ -13848,14 +14031,12 @@
                 <w:lang w:val="es-ES"/>
               </w:rPr>
             </w:pPr>
-            <w:proofErr w:type="spellStart"/>
             <w:r>
               <w:rPr>
                 <w:lang w:val="es-ES"/>
               </w:rPr>
               <w:t>Integer</w:t>
             </w:r>
-            <w:proofErr w:type="spellEnd"/>
           </w:p>
         </w:tc>
       </w:tr>
@@ -13874,7 +14055,6 @@
                 <w:lang w:val="es-ES"/>
               </w:rPr>
             </w:pPr>
-            <w:proofErr w:type="spellStart"/>
             <w:r>
               <w:rPr>
                 <w:b w:val="0"/>
@@ -13883,7 +14063,6 @@
               </w:rPr>
               <w:t>fecha_ultima_conexion</w:t>
             </w:r>
-            <w:proofErr w:type="spellEnd"/>
           </w:p>
         </w:tc>
         <w:tc>
@@ -13993,7 +14172,6 @@
                 <w:lang w:val="es-ES"/>
               </w:rPr>
             </w:pPr>
-            <w:proofErr w:type="spellStart"/>
             <w:r>
               <w:rPr>
                 <w:b w:val="0"/>
@@ -14002,7 +14180,6 @@
               </w:rPr>
               <w:t>fecha_registro</w:t>
             </w:r>
-            <w:proofErr w:type="spellEnd"/>
           </w:p>
         </w:tc>
         <w:tc>
@@ -14089,60 +14266,32 @@
     </w:p>
     <w:p>
       <w:pPr>
-        <w:rPr>
-          <w:lang w:val="es-ES"/>
-        </w:rPr>
-      </w:pPr>
-    </w:p>
-    <w:p>
-      <w:pPr>
-        <w:rPr>
-          <w:lang w:val="es-ES"/>
-        </w:rPr>
-      </w:pPr>
-    </w:p>
-    <w:p>
-      <w:pPr>
         <w:pStyle w:val="Sub3"/>
       </w:pPr>
-      <w:bookmarkStart w:id="61" w:name="_Toc30967617"/>
+      <w:bookmarkStart w:id="62" w:name="_Toc30967617"/>
       <w:r>
         <w:t>Herramientas de desarrollo, investigación y definición.</w:t>
       </w:r>
-      <w:bookmarkEnd w:id="61"/>
-    </w:p>
-    <w:p>
-      <w:pPr>
-        <w:rPr>
-          <w:lang w:val="es-ES"/>
-        </w:rPr>
-      </w:pPr>
-    </w:p>
-    <w:p>
-      <w:pPr>
-        <w:rPr>
-          <w:lang w:val="es-ES"/>
-        </w:rPr>
-      </w:pPr>
-      <w:r>
-        <w:rPr>
-          <w:lang w:val="es-ES"/>
-        </w:rPr>
-        <w:t xml:space="preserve">Para la selección de las herramientas de desarrollo del proyecto se contó con la participación y solicitud por parte del coordinador de </w:t>
-      </w:r>
-      <w:proofErr w:type="spellStart"/>
-      <w:r>
-        <w:rPr>
-          <w:lang w:val="es-ES"/>
-        </w:rPr>
-        <w:t>lo</w:t>
-      </w:r>
-      <w:proofErr w:type="spellEnd"/>
-      <w:r>
-        <w:rPr>
-          <w:lang w:val="es-ES"/>
-        </w:rPr>
-        <w:t xml:space="preserve"> laboratorios, ya que al ser ingeniero en ciencias y sistemas se involucró en el aspecto técnico tomando en cuenta </w:t>
+      <w:bookmarkEnd w:id="62"/>
+    </w:p>
+    <w:p>
+      <w:pPr>
+        <w:rPr>
+          <w:lang w:val="es-ES"/>
+        </w:rPr>
+      </w:pPr>
+    </w:p>
+    <w:p>
+      <w:pPr>
+        <w:rPr>
+          <w:lang w:val="es-ES"/>
+        </w:rPr>
+      </w:pPr>
+      <w:r>
+        <w:rPr>
+          <w:lang w:val="es-ES"/>
+        </w:rPr>
+        <w:t xml:space="preserve">Para la selección de las herramientas de desarrollo del proyecto se contó con la participación y solicitud por parte del coordinador de lo laboratorios, ya que al ser ingeniero en ciencias y sistemas se involucró en el aspecto técnico tomando en cuenta </w:t>
       </w:r>
       <w:r>
         <w:rPr>
@@ -14174,6 +14323,7 @@
         <w:rPr>
           <w:lang w:val="es-ES"/>
         </w:rPr>
+        <w:lastRenderedPageBreak/>
         <w:t xml:space="preserve">A continuación, se presenta la lista de cada herramienta </w:t>
       </w:r>
       <w:r>
@@ -14200,16 +14350,16 @@
       <w:pPr>
         <w:pStyle w:val="Tablas"/>
       </w:pPr>
-      <w:bookmarkStart w:id="62" w:name="_Toc30463907"/>
-      <w:bookmarkStart w:id="63" w:name="_Toc30966884"/>
+      <w:bookmarkStart w:id="63" w:name="_Toc30463907"/>
+      <w:bookmarkStart w:id="64" w:name="_Toc30966884"/>
       <w:r>
         <w:t xml:space="preserve">Herramientas de desarrollo </w:t>
       </w:r>
       <w:r>
         <w:t>seleccionadas</w:t>
       </w:r>
-      <w:bookmarkEnd w:id="62"/>
       <w:bookmarkEnd w:id="63"/>
+      <w:bookmarkEnd w:id="64"/>
     </w:p>
     <w:p>
       <w:pPr>
@@ -14341,18 +14491,8 @@
                 <w:bCs w:val="0"/>
                 <w:lang w:val="es-ES"/>
               </w:rPr>
-              <w:t xml:space="preserve"> </w:t>
-            </w:r>
-            <w:proofErr w:type="spellStart"/>
-            <w:r>
-              <w:rPr>
-                <w:b w:val="0"/>
-                <w:bCs w:val="0"/>
-                <w:lang w:val="es-ES"/>
-              </w:rPr>
-              <w:t>Backend</w:t>
-            </w:r>
-            <w:proofErr w:type="spellEnd"/>
+              <w:t xml:space="preserve"> Backend</w:t>
+            </w:r>
           </w:p>
         </w:tc>
         <w:tc>
@@ -14396,47 +14536,27 @@
               </w:rPr>
               <w:t xml:space="preserve">Lenguaje de programación orientado a objetos, el cual es multiplataforma, de uso gratuito cuyo costo para la implementación será gratuito y muy versátil al momento de la elaboración de los </w:t>
             </w:r>
-            <w:proofErr w:type="spellStart"/>
             <w:r>
               <w:rPr>
                 <w:i/>
                 <w:iCs/>
                 <w:lang w:val="es-ES"/>
               </w:rPr>
-              <w:t>servlet</w:t>
-            </w:r>
-            <w:proofErr w:type="spellEnd"/>
+              <w:t xml:space="preserve">servlet </w:t>
+            </w:r>
+            <w:r>
+              <w:rPr>
+                <w:lang w:val="es-ES"/>
+              </w:rPr>
+              <w:t xml:space="preserve">de comunicación entre interfaz de usuario y </w:t>
+            </w:r>
             <w:r>
               <w:rPr>
                 <w:i/>
                 <w:iCs/>
                 <w:lang w:val="es-ES"/>
               </w:rPr>
-              <w:t xml:space="preserve"> </w:t>
-            </w:r>
-            <w:r>
-              <w:rPr>
-                <w:lang w:val="es-ES"/>
-              </w:rPr>
-              <w:t xml:space="preserve">de comunicación entre interfaz de usuario y </w:t>
-            </w:r>
-            <w:proofErr w:type="spellStart"/>
-            <w:r>
-              <w:rPr>
-                <w:i/>
-                <w:iCs/>
-                <w:lang w:val="es-ES"/>
-              </w:rPr>
-              <w:t>backend</w:t>
-            </w:r>
-            <w:proofErr w:type="spellEnd"/>
-            <w:r>
-              <w:rPr>
-                <w:i/>
-                <w:iCs/>
-                <w:lang w:val="es-ES"/>
-              </w:rPr>
-              <w:t>.</w:t>
+              <w:t>backend.</w:t>
             </w:r>
           </w:p>
         </w:tc>
@@ -14485,18 +14605,8 @@
                 <w:bCs w:val="0"/>
                 <w:lang w:val="es-ES"/>
               </w:rPr>
-              <w:t xml:space="preserve">Lenguaje de programación </w:t>
-            </w:r>
-            <w:proofErr w:type="spellStart"/>
-            <w:r>
-              <w:rPr>
-                <w:b w:val="0"/>
-                <w:bCs w:val="0"/>
-                <w:lang w:val="es-ES"/>
-              </w:rPr>
-              <w:t>Frontend</w:t>
-            </w:r>
-            <w:proofErr w:type="spellEnd"/>
+              <w:t>Lenguaje de programación Frontend</w:t>
+            </w:r>
           </w:p>
         </w:tc>
         <w:tc>
@@ -14538,44 +14648,19 @@
               </w:rPr>
               <w:t xml:space="preserve">Lenguaje de programación sin tipado estático y orientado a su uso en </w:t>
             </w:r>
-            <w:proofErr w:type="spellStart"/>
             <w:r>
               <w:rPr>
                 <w:i/>
                 <w:iCs/>
                 <w:lang w:val="es-ES"/>
               </w:rPr>
-              <w:t>frontend</w:t>
-            </w:r>
-            <w:proofErr w:type="spellEnd"/>
-            <w:r>
-              <w:rPr>
-                <w:i/>
-                <w:iCs/>
-                <w:lang w:val="es-ES"/>
-              </w:rPr>
-              <w:t xml:space="preserve"> </w:t>
-            </w:r>
-            <w:r>
-              <w:rPr>
-                <w:lang w:val="es-ES"/>
-              </w:rPr>
-              <w:t xml:space="preserve">o </w:t>
-            </w:r>
-            <w:proofErr w:type="spellStart"/>
-            <w:r>
-              <w:rPr>
-                <w:lang w:val="es-ES"/>
-              </w:rPr>
-              <w:lastRenderedPageBreak/>
-              <w:t>comumente</w:t>
-            </w:r>
-            <w:proofErr w:type="spellEnd"/>
-            <w:r>
-              <w:rPr>
-                <w:lang w:val="es-ES"/>
-              </w:rPr>
-              <w:t xml:space="preserve"> llamado lado del cliente. Es de uso gratuito y con compatibilidad para todos los navegadores web existentes.</w:t>
+              <w:t xml:space="preserve">frontend </w:t>
+            </w:r>
+            <w:r>
+              <w:rPr>
+                <w:lang w:val="es-ES"/>
+              </w:rPr>
+              <w:t>o comumente llamado lado del cliente. Es de uso gratuito y con compatibilidad para todos los navegadores web existentes.</w:t>
             </w:r>
           </w:p>
         </w:tc>
@@ -14601,7 +14686,6 @@
                 <w:bCs w:val="0"/>
                 <w:lang w:val="es-ES"/>
               </w:rPr>
-              <w:lastRenderedPageBreak/>
               <w:t>Sistema manejador de base de datos DBMS</w:t>
             </w:r>
           </w:p>
@@ -14744,14 +14828,12 @@
                 <w:lang w:val="es-ES"/>
               </w:rPr>
             </w:pPr>
-            <w:proofErr w:type="spellStart"/>
             <w:r>
               <w:rPr>
                 <w:lang w:val="es-ES"/>
               </w:rPr>
               <w:t>FreeRADIUS</w:t>
             </w:r>
-            <w:proofErr w:type="spellEnd"/>
           </w:p>
         </w:tc>
         <w:tc>
@@ -14799,6 +14881,7 @@
                 <w:bCs w:val="0"/>
                 <w:lang w:val="es-ES"/>
               </w:rPr>
+              <w:lastRenderedPageBreak/>
               <w:t>Servidor DNS</w:t>
             </w:r>
             <w:r>
@@ -14824,14 +14907,12 @@
                 <w:lang w:val="es-ES"/>
               </w:rPr>
             </w:pPr>
-            <w:proofErr w:type="spellStart"/>
             <w:r>
               <w:rPr>
                 <w:lang w:val="es-ES"/>
               </w:rPr>
               <w:t>PfSense</w:t>
             </w:r>
-            <w:proofErr w:type="spellEnd"/>
           </w:p>
         </w:tc>
         <w:tc>
@@ -14995,25 +15076,7 @@
                 <w:bCs w:val="0"/>
                 <w:lang w:val="es-ES"/>
               </w:rPr>
-              <w:t xml:space="preserve">Librerías y </w:t>
-            </w:r>
-            <w:proofErr w:type="spellStart"/>
-            <w:r>
-              <w:rPr>
-                <w:b w:val="0"/>
-                <w:bCs w:val="0"/>
-                <w:lang w:val="es-ES"/>
-              </w:rPr>
-              <w:t>frameworks</w:t>
-            </w:r>
-            <w:proofErr w:type="spellEnd"/>
-            <w:r>
-              <w:rPr>
-                <w:b w:val="0"/>
-                <w:bCs w:val="0"/>
-                <w:lang w:val="es-ES"/>
-              </w:rPr>
-              <w:t xml:space="preserve"> de desarrollo web</w:t>
+              <w:t>Librerías y frameworks de desarrollo web</w:t>
             </w:r>
           </w:p>
         </w:tc>
@@ -15026,13 +15089,8 @@
               <w:pStyle w:val="Vietas1"/>
               <w:cnfStyle w:val="000000000000" w:firstRow="0" w:lastRow="0" w:firstColumn="0" w:lastColumn="0" w:oddVBand="0" w:evenVBand="0" w:oddHBand="0" w:evenHBand="0" w:firstRowFirstColumn="0" w:firstRowLastColumn="0" w:lastRowFirstColumn="0" w:lastRowLastColumn="0"/>
             </w:pPr>
-            <w:proofErr w:type="spellStart"/>
-            <w:r>
-              <w:t>Boostrap</w:t>
-            </w:r>
-            <w:proofErr w:type="spellEnd"/>
-            <w:r>
-              <w:t xml:space="preserve"> 4</w:t>
+            <w:r>
+              <w:t>Boostrap 4</w:t>
             </w:r>
           </w:p>
           <w:p>
@@ -15049,11 +15107,9 @@
               <w:pStyle w:val="Vietas1"/>
               <w:cnfStyle w:val="000000000000" w:firstRow="0" w:lastRow="0" w:firstColumn="0" w:lastColumn="0" w:oddVBand="0" w:evenVBand="0" w:oddHBand="0" w:evenHBand="0" w:firstRowFirstColumn="0" w:firstRowLastColumn="0" w:lastRowFirstColumn="0" w:lastRowLastColumn="0"/>
             </w:pPr>
-            <w:proofErr w:type="spellStart"/>
             <w:r>
               <w:t>EasyUI</w:t>
             </w:r>
-            <w:proofErr w:type="spellEnd"/>
           </w:p>
         </w:tc>
         <w:tc>
@@ -15124,11 +15180,9 @@
               <w:pStyle w:val="Vietas1"/>
               <w:cnfStyle w:val="000000100000" w:firstRow="0" w:lastRow="0" w:firstColumn="0" w:lastColumn="0" w:oddVBand="0" w:evenVBand="0" w:oddHBand="1" w:evenHBand="0" w:firstRowFirstColumn="0" w:firstRowLastColumn="0" w:lastRowFirstColumn="0" w:lastRowLastColumn="0"/>
             </w:pPr>
-            <w:proofErr w:type="spellStart"/>
             <w:r>
               <w:t>Netbeans</w:t>
             </w:r>
-            <w:proofErr w:type="spellEnd"/>
           </w:p>
         </w:tc>
         <w:tc>
@@ -15235,11 +15289,11 @@
       <w:pPr>
         <w:pStyle w:val="Sub3"/>
       </w:pPr>
-      <w:bookmarkStart w:id="64" w:name="_Toc30967618"/>
+      <w:bookmarkStart w:id="65" w:name="_Toc30967618"/>
       <w:r>
         <w:t>Infraestructura de red, hardware y herramientas de desarrollo</w:t>
       </w:r>
-      <w:bookmarkEnd w:id="64"/>
+      <w:bookmarkEnd w:id="65"/>
     </w:p>
     <w:p>
       <w:pPr>
@@ -15322,13 +15376,13 @@
       <w:pPr>
         <w:pStyle w:val="Tablas"/>
       </w:pPr>
-      <w:bookmarkStart w:id="65" w:name="_Toc30463908"/>
-      <w:bookmarkStart w:id="66" w:name="_Toc30966885"/>
+      <w:bookmarkStart w:id="66" w:name="_Toc30463908"/>
+      <w:bookmarkStart w:id="67" w:name="_Toc30966885"/>
       <w:r>
         <w:t>Herramientas de infraestructura</w:t>
       </w:r>
-      <w:bookmarkEnd w:id="65"/>
       <w:bookmarkEnd w:id="66"/>
+      <w:bookmarkEnd w:id="67"/>
     </w:p>
     <w:p>
       <w:pPr>
@@ -15539,13 +15593,8 @@
               <w:cnfStyle w:val="000000100000" w:firstRow="0" w:lastRow="0" w:firstColumn="0" w:lastColumn="0" w:oddVBand="0" w:evenVBand="0" w:oddHBand="1" w:evenHBand="0" w:firstRowFirstColumn="0" w:firstRowLastColumn="0" w:lastRowFirstColumn="0" w:lastRowLastColumn="0"/>
             </w:pPr>
             <w:r>
-              <w:t xml:space="preserve">Container en </w:t>
-            </w:r>
-            <w:proofErr w:type="spellStart"/>
-            <w:r>
-              <w:t>Proxmox</w:t>
-            </w:r>
-            <w:proofErr w:type="spellEnd"/>
+              <w:t>Container en Proxmox</w:t>
+            </w:r>
           </w:p>
         </w:tc>
       </w:tr>
@@ -15625,13 +15674,8 @@
               <w:cnfStyle w:val="000000000000" w:firstRow="0" w:lastRow="0" w:firstColumn="0" w:lastColumn="0" w:oddVBand="0" w:evenVBand="0" w:oddHBand="0" w:evenHBand="0" w:firstRowFirstColumn="0" w:firstRowLastColumn="0" w:lastRowFirstColumn="0" w:lastRowLastColumn="0"/>
             </w:pPr>
             <w:r>
-              <w:t xml:space="preserve">Container en </w:t>
-            </w:r>
-            <w:proofErr w:type="spellStart"/>
-            <w:r>
-              <w:t>Proxmox</w:t>
-            </w:r>
-            <w:proofErr w:type="spellEnd"/>
+              <w:t>Container en Proxmox</w:t>
+            </w:r>
           </w:p>
         </w:tc>
       </w:tr>
@@ -15659,6 +15703,7 @@
                 <w:b w:val="0"/>
                 <w:bCs w:val="0"/>
               </w:rPr>
+              <w:lastRenderedPageBreak/>
               <w:t>Firewall</w:t>
             </w:r>
           </w:p>
@@ -15751,13 +15796,8 @@
               <w:cnfStyle w:val="000000100000" w:firstRow="0" w:lastRow="0" w:firstColumn="0" w:lastColumn="0" w:oddVBand="0" w:evenVBand="0" w:oddHBand="1" w:evenHBand="0" w:firstRowFirstColumn="0" w:firstRowLastColumn="0" w:lastRowFirstColumn="0" w:lastRowLastColumn="0"/>
             </w:pPr>
             <w:r>
-              <w:t xml:space="preserve">VM en </w:t>
-            </w:r>
-            <w:proofErr w:type="spellStart"/>
-            <w:r>
-              <w:t>Proxmox</w:t>
-            </w:r>
-            <w:proofErr w:type="spellEnd"/>
+              <w:t>VM en Proxmox</w:t>
+            </w:r>
           </w:p>
         </w:tc>
       </w:tr>
@@ -15871,7 +15911,6 @@
                 <w:lang w:val="es-ES"/>
               </w:rPr>
             </w:pPr>
-            <w:proofErr w:type="spellStart"/>
             <w:r>
               <w:rPr>
                 <w:b w:val="0"/>
@@ -15882,7 +15921,6 @@
               </w:rPr>
               <w:t>Hypervisor</w:t>
             </w:r>
-            <w:proofErr w:type="spellEnd"/>
             <w:r>
               <w:rPr>
                 <w:b w:val="0"/>
@@ -16025,82 +16063,82 @@
       <w:pPr>
         <w:pStyle w:val="Sub1"/>
       </w:pPr>
-      <w:bookmarkStart w:id="67" w:name="_Toc30967619"/>
+      <w:bookmarkStart w:id="68" w:name="_Toc30967619"/>
       <w:r>
         <w:t>Presentación de la solución del proyecto</w:t>
       </w:r>
-      <w:bookmarkEnd w:id="67"/>
-    </w:p>
-    <w:p>
-      <w:pPr>
-        <w:rPr>
-          <w:lang w:val="es-ES"/>
-        </w:rPr>
-      </w:pPr>
-    </w:p>
-    <w:p>
-      <w:pPr>
-        <w:rPr>
-          <w:lang w:val="es-ES"/>
-        </w:rPr>
-      </w:pPr>
-      <w:r>
-        <w:rPr>
-          <w:lang w:val="es-ES"/>
-        </w:rPr>
+      <w:bookmarkEnd w:id="68"/>
+    </w:p>
+    <w:p>
+      <w:pPr>
+        <w:rPr>
+          <w:lang w:val="es-ES"/>
+        </w:rPr>
+      </w:pPr>
+    </w:p>
+    <w:p>
+      <w:pPr>
+        <w:rPr>
+          <w:lang w:val="es-ES"/>
+        </w:rPr>
+      </w:pPr>
+      <w:r>
+        <w:rPr>
+          <w:lang w:val="es-ES"/>
+        </w:rPr>
+        <w:t xml:space="preserve">El proyecto fue realizado utilizando </w:t>
+      </w:r>
+      <w:r>
+        <w:rPr>
+          <w:lang w:val="es-ES"/>
+        </w:rPr>
+        <w:t>la infraestructura de red existente, así como la utilización de las herramientas que actualmente implementan en los servidores físicos de los laboratorios con un añadido de infraestructura y ordenamiento de la red.</w:t>
+      </w:r>
+    </w:p>
+    <w:p>
+      <w:pPr>
+        <w:rPr>
+          <w:lang w:val="es-ES"/>
+        </w:rPr>
+      </w:pPr>
+    </w:p>
+    <w:p>
+      <w:pPr>
+        <w:rPr>
+          <w:lang w:val="es-ES"/>
+        </w:rPr>
+      </w:pPr>
+      <w:r>
+        <w:rPr>
+          <w:lang w:val="es-ES"/>
+        </w:rPr>
+        <w:t>En principal añadido que presenta la solución del proyecto es la esquematización de la red en segmentos de LAN y WAN por medio de una zona desmilitarizada y la implementación de un firewall para la administración de usuarios y recursos de red.</w:t>
+      </w:r>
+    </w:p>
+    <w:p>
+      <w:pPr>
+        <w:rPr>
+          <w:lang w:val="es-ES"/>
+        </w:rPr>
+      </w:pPr>
+    </w:p>
+    <w:p>
+      <w:pPr>
+        <w:rPr>
+          <w:lang w:val="es-ES"/>
+        </w:rPr>
+      </w:pPr>
+    </w:p>
+    <w:p>
+      <w:pPr>
+        <w:pStyle w:val="Sub2"/>
+      </w:pPr>
+      <w:bookmarkStart w:id="69" w:name="_Toc30967620"/>
+      <w:r>
         <w:lastRenderedPageBreak/>
-        <w:t xml:space="preserve">El proyecto fue realizado utilizando </w:t>
-      </w:r>
-      <w:r>
-        <w:rPr>
-          <w:lang w:val="es-ES"/>
-        </w:rPr>
-        <w:t>la infraestructura de red existente, así como la utilización de las herramientas que actualmente implementan en los servidores físicos de los laboratorios con un añadido de infraestructura y ordenamiento de la red.</w:t>
-      </w:r>
-    </w:p>
-    <w:p>
-      <w:pPr>
-        <w:rPr>
-          <w:lang w:val="es-ES"/>
-        </w:rPr>
-      </w:pPr>
-    </w:p>
-    <w:p>
-      <w:pPr>
-        <w:rPr>
-          <w:lang w:val="es-ES"/>
-        </w:rPr>
-      </w:pPr>
-      <w:r>
-        <w:rPr>
-          <w:lang w:val="es-ES"/>
-        </w:rPr>
-        <w:t>En principal añadido que presenta la solución del proyecto es la esquematización de la red en segmentos de LAN y WAN por medio de una zona desmilitarizada y la implementación de un firewall para la administración de usuarios y recursos de red.</w:t>
-      </w:r>
-    </w:p>
-    <w:p>
-      <w:pPr>
-        <w:rPr>
-          <w:lang w:val="es-ES"/>
-        </w:rPr>
-      </w:pPr>
-    </w:p>
-    <w:p>
-      <w:pPr>
-        <w:rPr>
-          <w:lang w:val="es-ES"/>
-        </w:rPr>
-      </w:pPr>
-    </w:p>
-    <w:p>
-      <w:pPr>
-        <w:pStyle w:val="Sub2"/>
-      </w:pPr>
-      <w:bookmarkStart w:id="68" w:name="_Toc30967620"/>
-      <w:r>
         <w:t>Diseño de infraestructura de la solución del proyecto</w:t>
       </w:r>
-      <w:bookmarkEnd w:id="68"/>
+      <w:bookmarkEnd w:id="69"/>
     </w:p>
     <w:p>
       <w:pPr>
@@ -16157,11 +16195,11 @@
       <w:pPr>
         <w:pStyle w:val="Sub3"/>
       </w:pPr>
-      <w:bookmarkStart w:id="69" w:name="_Toc30967621"/>
+      <w:bookmarkStart w:id="70" w:name="_Toc30967621"/>
       <w:r>
         <w:t>Diagrama de infraestructura del proyecto</w:t>
       </w:r>
-      <w:bookmarkEnd w:id="69"/>
+      <w:bookmarkEnd w:id="70"/>
     </w:p>
     <w:p>
       <w:pPr>
@@ -16199,17 +16237,24 @@
     </w:p>
     <w:p>
       <w:pPr>
+        <w:rPr>
+          <w:lang w:val="es-ES"/>
+        </w:rPr>
+      </w:pPr>
+    </w:p>
+    <w:p>
+      <w:pPr>
         <w:pStyle w:val="Figuras"/>
       </w:pPr>
-      <w:bookmarkStart w:id="70" w:name="_Toc30464813"/>
-      <w:bookmarkStart w:id="71" w:name="_Toc30465188"/>
-      <w:bookmarkStart w:id="72" w:name="_Toc30966875"/>
+      <w:bookmarkStart w:id="71" w:name="_Toc30464813"/>
+      <w:bookmarkStart w:id="72" w:name="_Toc30465188"/>
+      <w:bookmarkStart w:id="73" w:name="_Toc30966875"/>
       <w:r>
         <w:t>Diagrama de infraestructura de la solución</w:t>
       </w:r>
-      <w:bookmarkEnd w:id="70"/>
       <w:bookmarkEnd w:id="71"/>
       <w:bookmarkEnd w:id="72"/>
+      <w:bookmarkEnd w:id="73"/>
     </w:p>
     <w:p>
       <w:pPr>
@@ -16231,6 +16276,7 @@
           <w:noProof/>
           <w:lang w:val="es-ES"/>
         </w:rPr>
+        <w:lastRenderedPageBreak/>
         <w:drawing>
           <wp:inline distT="0" distB="0" distL="0" distR="0" wp14:anchorId="5CCF1FC8" wp14:editId="193A29B0">
             <wp:extent cx="5431790" cy="3740150"/>
@@ -16286,15 +16332,7 @@
         <w:pStyle w:val="Fuente"/>
       </w:pPr>
       <w:r>
-        <w:t xml:space="preserve">Fuente: elaboración propia, empleando </w:t>
-      </w:r>
-      <w:proofErr w:type="spellStart"/>
-      <w:r>
-        <w:t>Lucidchart</w:t>
-      </w:r>
-      <w:proofErr w:type="spellEnd"/>
-      <w:r>
-        <w:t xml:space="preserve"> en su versión web.</w:t>
+        <w:t>Fuente: elaboración propia, empleando Lucidchart en su versión web.</w:t>
       </w:r>
     </w:p>
     <w:p>
@@ -16308,11 +16346,11 @@
       <w:pPr>
         <w:pStyle w:val="Sub2"/>
       </w:pPr>
-      <w:bookmarkStart w:id="73" w:name="_Toc30967622"/>
+      <w:bookmarkStart w:id="74" w:name="_Toc30967622"/>
       <w:r>
         <w:t>Historias de usuario</w:t>
       </w:r>
-      <w:bookmarkEnd w:id="73"/>
+      <w:bookmarkEnd w:id="74"/>
     </w:p>
     <w:p>
       <w:pPr>
@@ -16375,27 +16413,13 @@
     </w:p>
     <w:p>
       <w:pPr>
-        <w:rPr>
-          <w:lang w:val="es-ES"/>
-        </w:rPr>
-      </w:pPr>
-    </w:p>
-    <w:p>
-      <w:pPr>
-        <w:rPr>
-          <w:lang w:val="es-ES"/>
-        </w:rPr>
-      </w:pPr>
-    </w:p>
-    <w:p>
-      <w:pPr>
         <w:pStyle w:val="Tablas"/>
       </w:pPr>
-      <w:bookmarkStart w:id="74" w:name="_Toc30966886"/>
+      <w:bookmarkStart w:id="75" w:name="_Toc30966886"/>
       <w:r>
         <w:t>Historias de usuario</w:t>
       </w:r>
-      <w:bookmarkEnd w:id="74"/>
+      <w:bookmarkEnd w:id="75"/>
     </w:p>
     <w:tbl>
       <w:tblPr>
@@ -16501,6 +16525,7 @@
               <w:rPr>
                 <w:lang w:val="es-ES"/>
               </w:rPr>
+              <w:lastRenderedPageBreak/>
               <w:t>HI 1</w:t>
             </w:r>
           </w:p>
@@ -16951,7 +16976,6 @@
               <w:rPr>
                 <w:lang w:val="es-ES"/>
               </w:rPr>
-              <w:lastRenderedPageBreak/>
               <w:t>HI 8</w:t>
             </w:r>
           </w:p>
@@ -16973,7 +16997,14 @@
               <w:rPr>
                 <w:lang w:val="es-ES"/>
               </w:rPr>
-              <w:t>Qué el sistema de administración pueda manejar distintos usuarios y roles administrativos para el acceso a reportes, gestión de usuarios y políticas de acceso a los recursos de red inalámbrica.</w:t>
+              <w:t xml:space="preserve">Qué el sistema de administración pueda manejar distintos usuarios y roles administrativos para el acceso a reportes, gestión de usuarios y políticas de acceso </w:t>
+            </w:r>
+            <w:r>
+              <w:rPr>
+                <w:lang w:val="es-ES"/>
+              </w:rPr>
+              <w:lastRenderedPageBreak/>
+              <w:t>a los recursos de red inalámbrica.</w:t>
             </w:r>
           </w:p>
         </w:tc>
@@ -16987,13 +17018,9 @@
               <w:pStyle w:val="Vietas1"/>
               <w:cnfStyle w:val="000000100000" w:firstRow="0" w:lastRow="0" w:firstColumn="0" w:lastColumn="0" w:oddVBand="0" w:evenVBand="0" w:oddHBand="1" w:evenHBand="0" w:firstRowFirstColumn="0" w:firstRowLastColumn="0" w:lastRowFirstColumn="0" w:lastRowLastColumn="0"/>
             </w:pPr>
-            <w:proofErr w:type="spellStart"/>
-            <w:r>
-              <w:t>Login</w:t>
-            </w:r>
-            <w:proofErr w:type="spellEnd"/>
-            <w:r>
-              <w:t xml:space="preserve"> para manejo de credenciales y acceso</w:t>
+            <w:r>
+              <w:lastRenderedPageBreak/>
+              <w:t>Login para manejo de credenciales y acceso</w:t>
             </w:r>
             <w:r>
               <w:t xml:space="preserve"> de usuarios administrativos.</w:t>
@@ -17115,11 +17142,11 @@
       <w:pPr>
         <w:pStyle w:val="Sub2"/>
       </w:pPr>
-      <w:bookmarkStart w:id="75" w:name="_Toc30967623"/>
+      <w:bookmarkStart w:id="76" w:name="_Toc30967623"/>
       <w:r>
         <w:t>Modelo de datos</w:t>
       </w:r>
-      <w:bookmarkEnd w:id="75"/>
+      <w:bookmarkEnd w:id="76"/>
     </w:p>
     <w:p>
       <w:pPr>
@@ -17144,21 +17171,7 @@
         <w:rPr>
           <w:lang w:val="es-ES"/>
         </w:rPr>
-        <w:t xml:space="preserve">Es importante resaltar que el modelo de datos provisto por el servidor </w:t>
-      </w:r>
-      <w:proofErr w:type="spellStart"/>
-      <w:r>
-        <w:rPr>
-          <w:lang w:val="es-ES"/>
-        </w:rPr>
-        <w:t>FreeRADIUS</w:t>
-      </w:r>
-      <w:proofErr w:type="spellEnd"/>
-      <w:r>
-        <w:rPr>
-          <w:lang w:val="es-ES"/>
-        </w:rPr>
-        <w:t xml:space="preserve"> es no relacional ya que de esa forma trabaja dicho software.</w:t>
+        <w:t>Es importante resaltar que el modelo de datos provisto por el servidor FreeRADIUS es no relacional ya que de esa forma trabaja dicho software.</w:t>
       </w:r>
     </w:p>
     <w:p>
@@ -17172,11 +17185,11 @@
       <w:pPr>
         <w:pStyle w:val="Sub3"/>
       </w:pPr>
-      <w:bookmarkStart w:id="76" w:name="_Toc30967624"/>
+      <w:bookmarkStart w:id="77" w:name="_Toc30967624"/>
       <w:r>
         <w:t>Diagrama entidad-relación</w:t>
       </w:r>
-      <w:bookmarkEnd w:id="76"/>
+      <w:bookmarkEnd w:id="77"/>
     </w:p>
     <w:p>
       <w:pPr>
@@ -17245,11 +17258,11 @@
       <w:pPr>
         <w:pStyle w:val="Figuras"/>
       </w:pPr>
-      <w:bookmarkStart w:id="77" w:name="_Toc30966876"/>
+      <w:bookmarkStart w:id="78" w:name="_Toc30966876"/>
       <w:r>
         <w:t>Diagrama entidad-relación</w:t>
       </w:r>
-      <w:bookmarkEnd w:id="77"/>
+      <w:bookmarkEnd w:id="78"/>
       <w:r>
         <w:t xml:space="preserve"> </w:t>
       </w:r>
@@ -17276,10 +17289,11 @@
           <w:sz w:val="22"/>
           <w:szCs w:val="20"/>
         </w:rPr>
+        <w:lastRenderedPageBreak/>
         <w:drawing>
-          <wp:inline distT="0" distB="0" distL="0" distR="0" wp14:anchorId="1B119F09" wp14:editId="2298C1A4">
-            <wp:extent cx="4524375" cy="5000403"/>
-            <wp:effectExtent l="0" t="0" r="0" b="0"/>
+          <wp:inline distT="0" distB="0" distL="0" distR="0" wp14:anchorId="1B119F09" wp14:editId="2F03E336">
+            <wp:extent cx="5214236" cy="5762847"/>
+            <wp:effectExtent l="0" t="0" r="5715" b="0"/>
             <wp:docPr id="2" name="Imagen 2" descr="Captura de pantalla de un celular&#10;&#10;Descripción generada automáticamente"/>
             <wp:cNvGraphicFramePr>
               <a:graphicFrameLocks xmlns:a="http://schemas.openxmlformats.org/drawingml/2006/main" noChangeAspect="1"/>
@@ -17306,7 +17320,7 @@
                   <pic:spPr>
                     <a:xfrm>
                       <a:off x="0" y="0"/>
-                      <a:ext cx="4544155" cy="5022264"/>
+                      <a:ext cx="5248190" cy="5800373"/>
                     </a:xfrm>
                     <a:prstGeom prst="rect">
                       <a:avLst/>
@@ -17321,21 +17335,22 @@
     </w:p>
     <w:p>
       <w:pPr>
+        <w:jc w:val="center"/>
+        <w:rPr>
+          <w:sz w:val="22"/>
+          <w:szCs w:val="20"/>
+        </w:rPr>
+      </w:pPr>
+    </w:p>
+    <w:p>
+      <w:pPr>
         <w:pStyle w:val="Fuente"/>
       </w:pPr>
       <w:r>
         <w:t>Fuente: elaboración propia</w:t>
       </w:r>
       <w:r>
-        <w:t xml:space="preserve">, empleando </w:t>
-      </w:r>
-      <w:proofErr w:type="spellStart"/>
-      <w:r>
-        <w:t>Navicat</w:t>
-      </w:r>
-      <w:proofErr w:type="spellEnd"/>
-      <w:r>
-        <w:t xml:space="preserve"> 12.1.</w:t>
+        <w:t>, empleando Navicat 12.1.</w:t>
       </w:r>
     </w:p>
     <w:p>
@@ -17349,7 +17364,7 @@
       <w:pPr>
         <w:pStyle w:val="Sub4"/>
       </w:pPr>
-      <w:bookmarkStart w:id="78" w:name="_Toc30967625"/>
+      <w:bookmarkStart w:id="79" w:name="_Toc30967625"/>
       <w:r>
         <w:t xml:space="preserve">Entidades </w:t>
       </w:r>
@@ -17365,7 +17380,7 @@
       <w:r>
         <w:t>administrativo</w:t>
       </w:r>
-      <w:bookmarkEnd w:id="78"/>
+      <w:bookmarkEnd w:id="79"/>
     </w:p>
     <w:p>
       <w:pPr>
@@ -17406,6 +17421,7 @@
               <w:rPr>
                 <w:lang w:val="es-ES"/>
               </w:rPr>
+              <w:lastRenderedPageBreak/>
               <w:t>Número</w:t>
             </w:r>
           </w:p>
@@ -17476,7 +17492,6 @@
                 <w:bCs w:val="0"/>
                 <w:lang w:val="es-ES"/>
               </w:rPr>
-              <w:lastRenderedPageBreak/>
               <w:t>1.</w:t>
             </w:r>
           </w:p>
@@ -17493,14 +17508,12 @@
                 <w:lang w:val="es-ES"/>
               </w:rPr>
             </w:pPr>
-            <w:proofErr w:type="spellStart"/>
             <w:r>
               <w:rPr>
                 <w:lang w:val="es-ES"/>
               </w:rPr>
               <w:t>captive_administrador</w:t>
             </w:r>
-            <w:proofErr w:type="spellEnd"/>
           </w:p>
         </w:tc>
         <w:tc>
@@ -17564,14 +17577,12 @@
                 <w:lang w:val="es-ES"/>
               </w:rPr>
             </w:pPr>
-            <w:proofErr w:type="spellStart"/>
             <w:r>
               <w:rPr>
                 <w:lang w:val="es-ES"/>
               </w:rPr>
               <w:t>captive_carrera</w:t>
             </w:r>
-            <w:proofErr w:type="spellEnd"/>
           </w:p>
         </w:tc>
         <w:tc>
@@ -17636,7 +17647,6 @@
                 <w:lang w:val="es-ES"/>
               </w:rPr>
             </w:pPr>
-            <w:proofErr w:type="spellStart"/>
             <w:r>
               <w:rPr>
                 <w:lang w:val="es-ES"/>
@@ -17655,7 +17665,6 @@
               </w:rPr>
               <w:t>administrativo</w:t>
             </w:r>
-            <w:proofErr w:type="spellEnd"/>
           </w:p>
         </w:tc>
         <w:tc>
@@ -17719,14 +17728,12 @@
                 <w:lang w:val="es-ES"/>
               </w:rPr>
             </w:pPr>
-            <w:proofErr w:type="spellStart"/>
             <w:r>
               <w:rPr>
                 <w:lang w:val="es-ES"/>
               </w:rPr>
               <w:t>captive_tipo_dato_politica</w:t>
             </w:r>
-            <w:proofErr w:type="spellEnd"/>
           </w:p>
         </w:tc>
         <w:tc>
@@ -17791,14 +17798,12 @@
                 <w:lang w:val="es-ES"/>
               </w:rPr>
             </w:pPr>
-            <w:proofErr w:type="spellStart"/>
             <w:r>
               <w:rPr>
                 <w:lang w:val="es-ES"/>
               </w:rPr>
               <w:t>captive_tipo_usuario_admin</w:t>
             </w:r>
-            <w:proofErr w:type="spellEnd"/>
           </w:p>
         </w:tc>
         <w:tc>
@@ -17862,14 +17867,12 @@
                 <w:lang w:val="es-ES"/>
               </w:rPr>
             </w:pPr>
-            <w:proofErr w:type="spellStart"/>
             <w:r>
               <w:rPr>
                 <w:lang w:val="es-ES"/>
               </w:rPr>
               <w:t>captive_usuario</w:t>
             </w:r>
-            <w:proofErr w:type="spellEnd"/>
           </w:p>
         </w:tc>
         <w:tc>
@@ -17920,7 +17923,7 @@
       <w:pPr>
         <w:pStyle w:val="Sub4"/>
       </w:pPr>
-      <w:bookmarkStart w:id="79" w:name="_Toc30967626"/>
+      <w:bookmarkStart w:id="80" w:name="_Toc30967626"/>
       <w:r>
         <w:lastRenderedPageBreak/>
         <w:t xml:space="preserve">Entidades </w:t>
@@ -17935,14 +17938,9 @@
         <w:t xml:space="preserve">del </w:t>
       </w:r>
       <w:r>
-        <w:t xml:space="preserve">servidor </w:t>
-      </w:r>
-      <w:proofErr w:type="spellStart"/>
-      <w:r>
-        <w:t>FreeRADIUS</w:t>
-      </w:r>
-      <w:bookmarkEnd w:id="79"/>
-      <w:proofErr w:type="spellEnd"/>
+        <w:t>servidor FreeRADIUS</w:t>
+      </w:r>
+      <w:bookmarkEnd w:id="80"/>
     </w:p>
     <w:p>
       <w:pPr>
@@ -18064,11 +18062,9 @@
               </w:numPr>
               <w:cnfStyle w:val="000000100000" w:firstRow="0" w:lastRow="0" w:firstColumn="0" w:lastColumn="0" w:oddVBand="0" w:evenVBand="0" w:oddHBand="1" w:evenHBand="0" w:firstRowFirstColumn="0" w:firstRowLastColumn="0" w:lastRowFirstColumn="0" w:lastRowLastColumn="0"/>
             </w:pPr>
-            <w:proofErr w:type="spellStart"/>
             <w:r>
               <w:t>nas</w:t>
             </w:r>
-            <w:proofErr w:type="spellEnd"/>
           </w:p>
         </w:tc>
         <w:tc>
@@ -18130,11 +18126,9 @@
               </w:numPr>
               <w:cnfStyle w:val="000000000000" w:firstRow="0" w:lastRow="0" w:firstColumn="0" w:lastColumn="0" w:oddVBand="0" w:evenVBand="0" w:oddHBand="0" w:evenHBand="0" w:firstRowFirstColumn="0" w:firstRowLastColumn="0" w:lastRowFirstColumn="0" w:lastRowLastColumn="0"/>
             </w:pPr>
-            <w:proofErr w:type="spellStart"/>
             <w:r>
               <w:t>radacct</w:t>
             </w:r>
-            <w:proofErr w:type="spellEnd"/>
           </w:p>
         </w:tc>
         <w:tc>
@@ -18224,11 +18218,9 @@
               </w:numPr>
               <w:cnfStyle w:val="000000100000" w:firstRow="0" w:lastRow="0" w:firstColumn="0" w:lastColumn="0" w:oddVBand="0" w:evenVBand="0" w:oddHBand="1" w:evenHBand="0" w:firstRowFirstColumn="0" w:firstRowLastColumn="0" w:lastRowFirstColumn="0" w:lastRowLastColumn="0"/>
             </w:pPr>
-            <w:proofErr w:type="spellStart"/>
             <w:r>
               <w:t>radcheck</w:t>
             </w:r>
-            <w:proofErr w:type="spellEnd"/>
           </w:p>
         </w:tc>
         <w:tc>
@@ -18245,15 +18237,7 @@
               <w:cnfStyle w:val="000000100000" w:firstRow="0" w:lastRow="0" w:firstColumn="0" w:lastColumn="0" w:oddVBand="0" w:evenVBand="0" w:oddHBand="1" w:evenHBand="0" w:firstRowFirstColumn="0" w:firstRowLastColumn="0" w:lastRowFirstColumn="0" w:lastRowLastColumn="0"/>
             </w:pPr>
             <w:r>
-              <w:t xml:space="preserve">Entidad o tabla que almacena los atributos de control para autenticación, contabilidad y autorización. Cada usuario se almacena en valores pares que contienen un operador y se validan para realizar acciones de los tres tipos mencionados anteriormente a un usuario que se quiere conectar o </w:t>
-            </w:r>
-            <w:proofErr w:type="spellStart"/>
-            <w:r>
-              <w:t>esta</w:t>
-            </w:r>
-            <w:proofErr w:type="spellEnd"/>
-            <w:r>
-              <w:t xml:space="preserve"> conectado a la red LAN.</w:t>
+              <w:t>Entidad o tabla que almacena los atributos de control para autenticación, contabilidad y autorización. Cada usuario se almacena en valores pares que contienen un operador y se validan para realizar acciones de los tres tipos mencionados anteriormente a un usuario que se quiere conectar o esta conectado a la red LAN.</w:t>
             </w:r>
           </w:p>
         </w:tc>
@@ -18298,11 +18282,9 @@
               </w:numPr>
               <w:cnfStyle w:val="000000000000" w:firstRow="0" w:lastRow="0" w:firstColumn="0" w:lastColumn="0" w:oddVBand="0" w:evenVBand="0" w:oddHBand="0" w:evenHBand="0" w:firstRowFirstColumn="0" w:firstRowLastColumn="0" w:lastRowFirstColumn="0" w:lastRowLastColumn="0"/>
             </w:pPr>
-            <w:proofErr w:type="spellStart"/>
             <w:r>
               <w:t>radgroupcheck</w:t>
             </w:r>
-            <w:proofErr w:type="spellEnd"/>
           </w:p>
         </w:tc>
         <w:tc>
@@ -18319,15 +18301,7 @@
               <w:cnfStyle w:val="000000000000" w:firstRow="0" w:lastRow="0" w:firstColumn="0" w:lastColumn="0" w:oddVBand="0" w:evenVBand="0" w:oddHBand="0" w:evenHBand="0" w:firstRowFirstColumn="0" w:firstRowLastColumn="0" w:lastRowFirstColumn="0" w:lastRowLastColumn="0"/>
             </w:pPr>
             <w:r>
-              <w:t xml:space="preserve">Entidad que almacena la información referente a los intentos de autenticación realizados por un usuario mediante un cliente NAS, para dar paso a un usuario al uso de la red de internet y este es parte de la red LAN. En esta tabla se almacena únicamente las conexiones en las cuales se </w:t>
-            </w:r>
-            <w:proofErr w:type="spellStart"/>
-            <w:r>
-              <w:t>intento</w:t>
-            </w:r>
-            <w:proofErr w:type="spellEnd"/>
-            <w:r>
-              <w:t xml:space="preserve"> realizar un acceso por medio de una clave y contraseña para un grupo definido. Para efectos del proyecto no </w:t>
+              <w:t xml:space="preserve">Entidad que almacena la información referente a los intentos de autenticación realizados por un usuario mediante un cliente NAS, para dar paso a un usuario al uso de la red de internet y este es parte de la red LAN. En esta tabla se almacena únicamente las conexiones en las cuales se intento realizar un acceso por medio de una clave y contraseña para un grupo definido. Para efectos del proyecto no </w:t>
             </w:r>
             <w:r>
               <w:lastRenderedPageBreak/>
@@ -18380,11 +18354,9 @@
               </w:numPr>
               <w:cnfStyle w:val="000000100000" w:firstRow="0" w:lastRow="0" w:firstColumn="0" w:lastColumn="0" w:oddVBand="0" w:evenVBand="0" w:oddHBand="1" w:evenHBand="0" w:firstRowFirstColumn="0" w:firstRowLastColumn="0" w:lastRowFirstColumn="0" w:lastRowLastColumn="0"/>
             </w:pPr>
-            <w:proofErr w:type="spellStart"/>
             <w:r>
               <w:t>radgroupreply</w:t>
             </w:r>
-            <w:proofErr w:type="spellEnd"/>
           </w:p>
         </w:tc>
         <w:tc>
@@ -18401,15 +18373,7 @@
               <w:cnfStyle w:val="000000100000" w:firstRow="0" w:lastRow="0" w:firstColumn="0" w:lastColumn="0" w:oddVBand="0" w:evenVBand="0" w:oddHBand="1" w:evenHBand="0" w:firstRowFirstColumn="0" w:firstRowLastColumn="0" w:lastRowFirstColumn="0" w:lastRowLastColumn="0"/>
             </w:pPr>
             <w:r>
-              <w:t xml:space="preserve">Entidad que contiene la respuesta a solicitudes de registro de la tabla </w:t>
-            </w:r>
-            <w:proofErr w:type="spellStart"/>
-            <w:r>
-              <w:t>radgroupcheck</w:t>
-            </w:r>
-            <w:proofErr w:type="spellEnd"/>
-            <w:r>
-              <w:t>. Para efectos del proyecto no será utilizada ya que no se implementaron grupos de usuarios.</w:t>
+              <w:t>Entidad que contiene la respuesta a solicitudes de registro de la tabla radgroupcheck. Para efectos del proyecto no será utilizada ya que no se implementaron grupos de usuarios.</w:t>
             </w:r>
           </w:p>
         </w:tc>
@@ -18454,11 +18418,9 @@
               </w:numPr>
               <w:cnfStyle w:val="000000000000" w:firstRow="0" w:lastRow="0" w:firstColumn="0" w:lastColumn="0" w:oddVBand="0" w:evenVBand="0" w:oddHBand="0" w:evenHBand="0" w:firstRowFirstColumn="0" w:firstRowLastColumn="0" w:lastRowFirstColumn="0" w:lastRowLastColumn="0"/>
             </w:pPr>
-            <w:proofErr w:type="spellStart"/>
             <w:r>
               <w:t>radpostauth</w:t>
             </w:r>
-            <w:proofErr w:type="spellEnd"/>
           </w:p>
         </w:tc>
         <w:tc>
@@ -18523,11 +18485,9 @@
               </w:numPr>
               <w:cnfStyle w:val="000000100000" w:firstRow="0" w:lastRow="0" w:firstColumn="0" w:lastColumn="0" w:oddVBand="0" w:evenVBand="0" w:oddHBand="1" w:evenHBand="0" w:firstRowFirstColumn="0" w:firstRowLastColumn="0" w:lastRowFirstColumn="0" w:lastRowLastColumn="0"/>
             </w:pPr>
-            <w:proofErr w:type="spellStart"/>
             <w:r>
               <w:t>radreply</w:t>
             </w:r>
-            <w:proofErr w:type="spellEnd"/>
           </w:p>
         </w:tc>
         <w:tc>
@@ -18544,15 +18504,7 @@
               <w:cnfStyle w:val="000000100000" w:firstRow="0" w:lastRow="0" w:firstColumn="0" w:lastColumn="0" w:oddVBand="0" w:evenVBand="0" w:oddHBand="1" w:evenHBand="0" w:firstRowFirstColumn="0" w:firstRowLastColumn="0" w:lastRowFirstColumn="0" w:lastRowLastColumn="0"/>
             </w:pPr>
             <w:r>
-              <w:t xml:space="preserve">Entidad que contiene la repuesta a las solicitudes de registro a la tabla </w:t>
-            </w:r>
-            <w:proofErr w:type="spellStart"/>
-            <w:r>
-              <w:t>radcheck</w:t>
-            </w:r>
-            <w:proofErr w:type="spellEnd"/>
-            <w:r>
-              <w:t>.</w:t>
+              <w:t>Entidad que contiene la repuesta a las solicitudes de registro a la tabla radcheck.</w:t>
             </w:r>
           </w:p>
         </w:tc>
@@ -18597,11 +18549,9 @@
               </w:numPr>
               <w:cnfStyle w:val="000000000000" w:firstRow="0" w:lastRow="0" w:firstColumn="0" w:lastColumn="0" w:oddVBand="0" w:evenVBand="0" w:oddHBand="0" w:evenHBand="0" w:firstRowFirstColumn="0" w:firstRowLastColumn="0" w:lastRowFirstColumn="0" w:lastRowLastColumn="0"/>
             </w:pPr>
-            <w:proofErr w:type="spellStart"/>
             <w:r>
               <w:t>radusergroup</w:t>
             </w:r>
-            <w:proofErr w:type="spellEnd"/>
           </w:p>
         </w:tc>
         <w:tc>
@@ -18650,11 +18600,11 @@
       <w:pPr>
         <w:pStyle w:val="Sub3"/>
       </w:pPr>
-      <w:bookmarkStart w:id="80" w:name="_Toc30967627"/>
+      <w:bookmarkStart w:id="81" w:name="_Toc30967627"/>
       <w:r>
         <w:t>Diseño de entidades y dependencias</w:t>
       </w:r>
-      <w:bookmarkEnd w:id="80"/>
+      <w:bookmarkEnd w:id="81"/>
     </w:p>
     <w:p>
       <w:pPr>
@@ -18700,13 +18650,8 @@
         <w:pStyle w:val="Tablas"/>
       </w:pPr>
       <w:r>
-        <w:t xml:space="preserve">Detalle de la tabla </w:t>
-      </w:r>
-      <w:proofErr w:type="spellStart"/>
-      <w:r>
-        <w:t>captive_administrador</w:t>
-      </w:r>
-      <w:proofErr w:type="spellEnd"/>
+        <w:t>Detalle de la tabla captive_administrador</w:t>
+      </w:r>
     </w:p>
     <w:p>
       <w:pPr>
@@ -18965,13 +18910,8 @@
         <w:pStyle w:val="Tablas"/>
       </w:pPr>
       <w:r>
-        <w:t xml:space="preserve">Detalle de la tabla </w:t>
-      </w:r>
-      <w:proofErr w:type="spellStart"/>
-      <w:r>
-        <w:t>captive_carrera</w:t>
-      </w:r>
-      <w:proofErr w:type="spellEnd"/>
+        <w:t>Detalle de la tabla captive_carrera</w:t>
+      </w:r>
     </w:p>
     <w:p>
       <w:pPr>
@@ -19231,13 +19171,8 @@
         <w:pStyle w:val="Tablas"/>
       </w:pPr>
       <w:r>
-        <w:t xml:space="preserve">Detalle de la tabla </w:t>
-      </w:r>
-      <w:proofErr w:type="spellStart"/>
-      <w:r>
-        <w:t>captive_estado_usuario_administrativo</w:t>
-      </w:r>
-      <w:proofErr w:type="spellEnd"/>
+        <w:t>Detalle de la tabla captive_estado_usuario_administrativo</w:t>
+      </w:r>
     </w:p>
     <w:p>
       <w:pPr>
@@ -19497,13 +19432,8 @@
         <w:pStyle w:val="Tablas"/>
       </w:pPr>
       <w:r>
-        <w:t xml:space="preserve">Detalle de la tabla </w:t>
-      </w:r>
-      <w:proofErr w:type="spellStart"/>
-      <w:r>
-        <w:t>captive_tipo_dato_politica</w:t>
-      </w:r>
-      <w:proofErr w:type="spellEnd"/>
+        <w:t>Detalle de la tabla captive_tipo_dato_politica</w:t>
+      </w:r>
     </w:p>
     <w:p>
       <w:pPr>
@@ -19763,13 +19693,8 @@
         <w:pStyle w:val="Tablas"/>
       </w:pPr>
       <w:r>
-        <w:t xml:space="preserve">Detalle de la tabla </w:t>
-      </w:r>
-      <w:proofErr w:type="spellStart"/>
-      <w:r>
-        <w:t>captive_tipo_usuario_admin</w:t>
-      </w:r>
-      <w:proofErr w:type="spellEnd"/>
+        <w:t>Detalle de la tabla captive_tipo_usuario_admin</w:t>
+      </w:r>
     </w:p>
     <w:p>
       <w:pPr>
@@ -20030,13 +19955,8 @@
         <w:pStyle w:val="Tablas"/>
       </w:pPr>
       <w:r>
-        <w:t xml:space="preserve">Detalle de la tabla </w:t>
-      </w:r>
-      <w:proofErr w:type="spellStart"/>
-      <w:r>
-        <w:t>captive_usuario</w:t>
-      </w:r>
-      <w:proofErr w:type="spellEnd"/>
+        <w:t>Detalle de la tabla captive_usuario</w:t>
+      </w:r>
     </w:p>
     <w:p>
       <w:pPr>
@@ -20294,14 +20214,14 @@
         <w:pStyle w:val="Sub2"/>
         <w:ind w:left="2832" w:hanging="1839"/>
       </w:pPr>
-      <w:bookmarkStart w:id="81" w:name="_Toc30967628"/>
+      <w:bookmarkStart w:id="82" w:name="_Toc30967628"/>
       <w:r>
         <w:t xml:space="preserve">Sistema </w:t>
       </w:r>
       <w:r>
         <w:t>para la administración del recurso de internet inalámbrico.</w:t>
       </w:r>
-      <w:bookmarkEnd w:id="81"/>
+      <w:bookmarkEnd w:id="82"/>
     </w:p>
     <w:p>
       <w:pPr>
@@ -20440,7 +20360,7 @@
       <w:pPr>
         <w:pStyle w:val="Tablas"/>
       </w:pPr>
-      <w:bookmarkStart w:id="82" w:name="_Toc30966887"/>
+      <w:bookmarkStart w:id="83" w:name="_Toc30966887"/>
       <w:r>
         <w:lastRenderedPageBreak/>
         <w:t xml:space="preserve">Módulos de la plataforma </w:t>
@@ -20448,7 +20368,7 @@
       <w:r>
         <w:t>administrativa</w:t>
       </w:r>
-      <w:bookmarkEnd w:id="82"/>
+      <w:bookmarkEnd w:id="83"/>
     </w:p>
     <w:p>
       <w:pPr>
@@ -20552,7 +20472,6 @@
                 <w:lang w:val="es-ES"/>
               </w:rPr>
             </w:pPr>
-            <w:proofErr w:type="spellStart"/>
             <w:r>
               <w:rPr>
                 <w:b w:val="0"/>
@@ -20561,7 +20480,6 @@
               </w:rPr>
               <w:t>Dashboard</w:t>
             </w:r>
-            <w:proofErr w:type="spellEnd"/>
             <w:r>
               <w:rPr>
                 <w:b w:val="0"/>
@@ -21236,21 +21154,7 @@
         <w:rPr>
           <w:lang w:val="es-ES"/>
         </w:rPr>
-        <w:t xml:space="preserve"> pero que por su parte esta implementado en el mismo servidor de aplicaciones web internamente dentro del firewall </w:t>
-      </w:r>
-      <w:proofErr w:type="spellStart"/>
-      <w:r>
-        <w:rPr>
-          <w:lang w:val="es-ES"/>
-        </w:rPr>
-        <w:t>Pfsense</w:t>
-      </w:r>
-      <w:proofErr w:type="spellEnd"/>
-      <w:r>
-        <w:rPr>
-          <w:lang w:val="es-ES"/>
-        </w:rPr>
-        <w:t xml:space="preserve"> como una personalización </w:t>
+        <w:t xml:space="preserve"> pero que por su parte esta implementado en el mismo servidor de aplicaciones web internamente dentro del firewall Pfsense como una personalización </w:t>
       </w:r>
       <w:r>
         <w:rPr>
@@ -21421,13 +21325,8 @@
               <w:pStyle w:val="Vietas1"/>
               <w:cnfStyle w:val="000000100000" w:firstRow="0" w:lastRow="0" w:firstColumn="0" w:lastColumn="0" w:oddVBand="0" w:evenVBand="0" w:oddHBand="1" w:evenHBand="0" w:firstRowFirstColumn="0" w:firstRowLastColumn="0" w:lastRowFirstColumn="0" w:lastRowLastColumn="0"/>
             </w:pPr>
-            <w:proofErr w:type="spellStart"/>
-            <w:r>
-              <w:t>Login</w:t>
-            </w:r>
-            <w:proofErr w:type="spellEnd"/>
-            <w:r>
-              <w:t xml:space="preserve"> de acceso a la red interna para poder tener consumo </w:t>
+            <w:r>
+              <w:t xml:space="preserve">Login de acceso a la red interna para poder tener consumo </w:t>
             </w:r>
             <w:r>
               <w:t>del recurso</w:t>
@@ -21441,12 +21340,12 @@
       <w:tr>
         <w:tc>
           <w:tcPr>
+            <w:cnfStyle w:val="001000000000" w:firstRow="0" w:lastRow="0" w:firstColumn="1" w:lastColumn="0" w:oddVBand="0" w:evenVBand="0" w:oddHBand="0" w:evenHBand="0" w:firstRowFirstColumn="0" w:firstRowLastColumn="0" w:lastRowFirstColumn="0" w:lastRowLastColumn="0"/>
             <w:tcW w:w="1413" w:type="dxa"/>
           </w:tcPr>
           <w:p>
             <w:pPr>
               <w:pStyle w:val="Sinespaciado"/>
-              <w:cnfStyle w:val="001000000000" w:firstRow="0" w:lastRow="0" w:firstColumn="1" w:lastColumn="0" w:oddVBand="0" w:evenVBand="0" w:oddHBand="0" w:evenHBand="0" w:firstRowFirstColumn="0" w:firstRowLastColumn="0" w:lastRowFirstColumn="0" w:lastRowLastColumn="0"/>
               <w:rPr>
                 <w:b w:val="0"/>
                 <w:bCs w:val="0"/>
@@ -21470,6 +21369,7 @@
           <w:p>
             <w:pPr>
               <w:pStyle w:val="Sinespaciado"/>
+              <w:cnfStyle w:val="000000000000" w:firstRow="0" w:lastRow="0" w:firstColumn="0" w:lastColumn="0" w:oddVBand="0" w:evenVBand="0" w:oddHBand="0" w:evenHBand="0" w:firstRowFirstColumn="0" w:firstRowLastColumn="0" w:lastRowFirstColumn="0" w:lastRowLastColumn="0"/>
               <w:rPr>
                 <w:lang w:val="es-ES"/>
               </w:rPr>
@@ -21495,6 +21395,7 @@
           <w:p>
             <w:pPr>
               <w:pStyle w:val="Vietas1"/>
+              <w:cnfStyle w:val="000000000000" w:firstRow="0" w:lastRow="0" w:firstColumn="0" w:lastColumn="0" w:oddVBand="0" w:evenVBand="0" w:oddHBand="0" w:evenHBand="0" w:firstRowFirstColumn="0" w:firstRowLastColumn="0" w:lastRowFirstColumn="0" w:lastRowLastColumn="0"/>
             </w:pPr>
             <w:r>
               <w:t xml:space="preserve">Registro de usuarios </w:t>
@@ -21506,6 +21407,7 @@
           <w:p>
             <w:pPr>
               <w:pStyle w:val="Vietas1"/>
+              <w:cnfStyle w:val="000000000000" w:firstRow="0" w:lastRow="0" w:firstColumn="0" w:lastColumn="0" w:oddVBand="0" w:evenVBand="0" w:oddHBand="0" w:evenHBand="0" w:firstRowFirstColumn="0" w:firstRowLastColumn="0" w:lastRowFirstColumn="0" w:lastRowLastColumn="0"/>
             </w:pPr>
             <w:r>
               <w:t xml:space="preserve">Asignación de clave genérica por usuario, en este caso especifico el número de </w:t>
@@ -21514,12 +21416,7 @@
               <w:t>carné</w:t>
             </w:r>
             <w:r>
-              <w:t xml:space="preserve"> </w:t>
-            </w:r>
-            <w:bookmarkStart w:id="83" w:name="_GoBack"/>
-            <w:bookmarkEnd w:id="83"/>
-            <w:r>
-              <w:t>de cada usuario.</w:t>
+              <w:t xml:space="preserve"> de cada usuario.</w:t>
             </w:r>
           </w:p>
         </w:tc>
@@ -28192,7 +28089,7 @@
 </file>
 
 <file path=customXml/itemProps1.xml><?xml version="1.0" encoding="utf-8"?>
-<ds:datastoreItem xmlns:ds="http://schemas.openxmlformats.org/officeDocument/2006/customXml" ds:itemID="{EF822DD8-8927-44B1-8622-F5A672473B99}">
+<ds:datastoreItem xmlns:ds="http://schemas.openxmlformats.org/officeDocument/2006/customXml" ds:itemID="{3AC21AF0-48D3-498E-A862-1199C16CB0E1}">
   <ds:schemaRefs>
     <ds:schemaRef ds:uri="http://schemas.openxmlformats.org/officeDocument/2006/bibliography"/>
   </ds:schemaRefs>

</xml_diff>

<commit_message>
cambios al 31 01 20202
</commit_message>
<xml_diff>
--- a/TESIS/VERSION 1 _ ENERO 2020.docx
+++ b/TESIS/VERSION 1 _ ENERO 2020.docx
@@ -440,6 +440,7 @@
         </w:rPr>
         <w:t xml:space="preserve">Edgar René </w:t>
       </w:r>
+      <w:proofErr w:type="spellStart"/>
       <w:r>
         <w:rPr>
           <w:rFonts w:eastAsia="Times New Roman" w:cs="Arial"/>
@@ -447,13 +448,23 @@
         </w:rPr>
         <w:t>Ornelis</w:t>
       </w:r>
+      <w:proofErr w:type="spellEnd"/>
       <w:r>
         <w:rPr>
           <w:rFonts w:eastAsia="Times New Roman" w:cs="Arial"/>
           <w:lang w:val="es-ES" w:bidi="en-US"/>
         </w:rPr>
-        <w:t xml:space="preserve"> Hoil</w:t>
-      </w:r>
+        <w:t xml:space="preserve"> </w:t>
+      </w:r>
+      <w:proofErr w:type="spellStart"/>
+      <w:r>
+        <w:rPr>
+          <w:rFonts w:eastAsia="Times New Roman" w:cs="Arial"/>
+          <w:lang w:val="es-ES" w:bidi="en-US"/>
+        </w:rPr>
+        <w:t>Hoil</w:t>
+      </w:r>
+      <w:proofErr w:type="spellEnd"/>
     </w:p>
     <w:p>
       <w:pPr>
@@ -1293,13 +1304,32 @@
         <w:tab/>
         <w:t xml:space="preserve">Ing. </w:t>
       </w:r>
+      <w:proofErr w:type="spellStart"/>
       <w:r>
         <w:rPr>
           <w:rFonts w:eastAsia="Times New Roman" w:cs="Arial"/>
           <w:color w:val="000000"/>
           <w:lang w:val="es-ES" w:bidi="en-US"/>
         </w:rPr>
-        <w:t>Angel Roberto Sic Garc</w:t>
+        <w:t>Angel</w:t>
+      </w:r>
+      <w:proofErr w:type="spellEnd"/>
+      <w:r>
+        <w:rPr>
+          <w:rFonts w:eastAsia="Times New Roman" w:cs="Arial"/>
+          <w:color w:val="000000"/>
+          <w:lang w:val="es-ES" w:bidi="en-US"/>
+        </w:rPr>
+        <w:t xml:space="preserve"> Roberto Sic </w:t>
+      </w:r>
+      <w:proofErr w:type="spellStart"/>
+      <w:r>
+        <w:rPr>
+          <w:rFonts w:eastAsia="Times New Roman" w:cs="Arial"/>
+          <w:color w:val="000000"/>
+          <w:lang w:val="es-ES" w:bidi="en-US"/>
+        </w:rPr>
+        <w:t>Garc</w:t>
       </w:r>
       <w:r>
         <w:rPr>
@@ -1309,6 +1339,7 @@
         </w:rPr>
         <w:t>ía</w:t>
       </w:r>
+      <w:proofErr w:type="spellEnd"/>
     </w:p>
     <w:p>
       <w:pPr>
@@ -1421,14 +1452,34 @@
         </w:rPr>
         <w:t xml:space="preserve">Br. </w:t>
       </w:r>
+      <w:proofErr w:type="spellStart"/>
       <w:r>
         <w:rPr>
           <w:rFonts w:eastAsia="Times New Roman" w:cs="Arial"/>
           <w:color w:val="000000"/>
           <w:lang w:bidi="en-US"/>
         </w:rPr>
-        <w:t>Jurgen Andoni Ramírez Ramírez</w:t>
-      </w:r>
+        <w:t>Jurgen</w:t>
+      </w:r>
+      <w:proofErr w:type="spellEnd"/>
+      <w:r>
+        <w:rPr>
+          <w:rFonts w:eastAsia="Times New Roman" w:cs="Arial"/>
+          <w:color w:val="000000"/>
+          <w:lang w:bidi="en-US"/>
+        </w:rPr>
+        <w:t xml:space="preserve"> Andoni Ramírez </w:t>
+      </w:r>
+      <w:proofErr w:type="spellStart"/>
+      <w:r>
+        <w:rPr>
+          <w:rFonts w:eastAsia="Times New Roman" w:cs="Arial"/>
+          <w:color w:val="000000"/>
+          <w:lang w:bidi="en-US"/>
+        </w:rPr>
+        <w:t>Ramírez</w:t>
+      </w:r>
+      <w:proofErr w:type="spellEnd"/>
     </w:p>
     <w:p>
       <w:pPr>
@@ -1472,8 +1523,18 @@
           <w:color w:val="000000"/>
           <w:lang w:bidi="en-US"/>
         </w:rPr>
-        <w:t>Oscar Humberto Galicia Nuñez</w:t>
-      </w:r>
+        <w:t xml:space="preserve">Oscar Humberto Galicia </w:t>
+      </w:r>
+      <w:proofErr w:type="spellStart"/>
+      <w:r>
+        <w:rPr>
+          <w:rFonts w:eastAsia="Times New Roman" w:cs="Arial"/>
+          <w:color w:val="000000"/>
+          <w:lang w:bidi="en-US"/>
+        </w:rPr>
+        <w:t>Nuñez</w:t>
+      </w:r>
+      <w:proofErr w:type="spellEnd"/>
     </w:p>
     <w:p>
       <w:pPr>
@@ -2430,11 +2491,19 @@
           <w:lang w:val="es-ES"/>
         </w:rPr>
       </w:pPr>
-      <w:r>
-        <w:rPr>
-          <w:lang w:val="es-ES"/>
-        </w:rPr>
-        <w:t>Enemias Esquivel y Gloria Matilde Cuy, por su apoyo, amor y paciencia.</w:t>
+      <w:proofErr w:type="spellStart"/>
+      <w:r>
+        <w:rPr>
+          <w:lang w:val="es-ES"/>
+        </w:rPr>
+        <w:t>Enemias</w:t>
+      </w:r>
+      <w:proofErr w:type="spellEnd"/>
+      <w:r>
+        <w:rPr>
+          <w:lang w:val="es-ES"/>
+        </w:rPr>
+        <w:t xml:space="preserve"> Esquivel y Gloria Matilde Cuy, por su apoyo, amor y paciencia.</w:t>
       </w:r>
     </w:p>
     <w:p>
@@ -3018,17 +3087,33 @@
         </w:rPr>
         <w:t xml:space="preserve">Ing. Edgar René </w:t>
       </w:r>
+      <w:proofErr w:type="spellStart"/>
       <w:r>
         <w:rPr>
           <w:lang w:val="es-ES"/>
         </w:rPr>
         <w:t>Ornelis</w:t>
       </w:r>
-      <w:r>
-        <w:rPr>
-          <w:lang w:val="es-ES"/>
-        </w:rPr>
-        <w:t xml:space="preserve"> Hoil, gracias por su </w:t>
+      <w:proofErr w:type="spellEnd"/>
+      <w:r>
+        <w:rPr>
+          <w:lang w:val="es-ES"/>
+        </w:rPr>
+        <w:t xml:space="preserve"> </w:t>
+      </w:r>
+      <w:proofErr w:type="spellStart"/>
+      <w:r>
+        <w:rPr>
+          <w:lang w:val="es-ES"/>
+        </w:rPr>
+        <w:t>Hoil</w:t>
+      </w:r>
+      <w:proofErr w:type="spellEnd"/>
+      <w:r>
+        <w:rPr>
+          <w:lang w:val="es-ES"/>
+        </w:rPr>
+        <w:t xml:space="preserve">, gracias por su </w:t>
       </w:r>
       <w:r>
         <w:rPr>
@@ -3086,8 +3171,16 @@
         <w:rPr>
           <w:lang w:val="es-ES"/>
         </w:rPr>
-        <w:t xml:space="preserve"> y Edgar Sabán</w:t>
-      </w:r>
+        <w:t xml:space="preserve"> y Edgar </w:t>
+      </w:r>
+      <w:proofErr w:type="spellStart"/>
+      <w:r>
+        <w:rPr>
+          <w:lang w:val="es-ES"/>
+        </w:rPr>
+        <w:t>Sabán</w:t>
+      </w:r>
+      <w:proofErr w:type="spellEnd"/>
       <w:r>
         <w:rPr>
           <w:lang w:val="es-ES"/>
@@ -9150,11 +9243,19 @@
         </w:tabs>
         <w:ind w:left="2835" w:hanging="2835"/>
       </w:pPr>
+      <w:proofErr w:type="spellStart"/>
       <w:r>
         <w:rPr>
           <w:b/>
         </w:rPr>
-        <w:t xml:space="preserve">mts </w:t>
+        <w:t>mts</w:t>
+      </w:r>
+      <w:proofErr w:type="spellEnd"/>
+      <w:r>
+        <w:rPr>
+          <w:b/>
+        </w:rPr>
+        <w:t xml:space="preserve"> </w:t>
       </w:r>
       <w:r>
         <w:rPr>
@@ -9274,12 +9375,69 @@
         </w:rPr>
         <w:t xml:space="preserve">Acrónimo del inglés: </w:t>
       </w:r>
+      <w:proofErr w:type="spellStart"/>
       <w:r>
         <w:rPr>
           <w:i/>
           <w:lang w:val="es-ES"/>
         </w:rPr>
-        <w:t>Remote Authentication Dial-In User Service.</w:t>
+        <w:t>Remote</w:t>
+      </w:r>
+      <w:proofErr w:type="spellEnd"/>
+      <w:r>
+        <w:rPr>
+          <w:i/>
+          <w:lang w:val="es-ES"/>
+        </w:rPr>
+        <w:t xml:space="preserve"> </w:t>
+      </w:r>
+      <w:proofErr w:type="spellStart"/>
+      <w:r>
+        <w:rPr>
+          <w:i/>
+          <w:lang w:val="es-ES"/>
+        </w:rPr>
+        <w:t>Authentication</w:t>
+      </w:r>
+      <w:proofErr w:type="spellEnd"/>
+      <w:r>
+        <w:rPr>
+          <w:i/>
+          <w:lang w:val="es-ES"/>
+        </w:rPr>
+        <w:t xml:space="preserve"> Dial-In </w:t>
+      </w:r>
+      <w:proofErr w:type="spellStart"/>
+      <w:r>
+        <w:rPr>
+          <w:i/>
+          <w:lang w:val="es-ES"/>
+        </w:rPr>
+        <w:t>User</w:t>
+      </w:r>
+      <w:proofErr w:type="spellEnd"/>
+      <w:r>
+        <w:rPr>
+          <w:i/>
+          <w:lang w:val="es-ES"/>
+        </w:rPr>
+        <w:t xml:space="preserve"> </w:t>
+      </w:r>
+      <w:proofErr w:type="spellStart"/>
+      <w:r>
+        <w:rPr>
+          <w:i/>
+          <w:lang w:val="es-ES"/>
+        </w:rPr>
+        <w:t>Service</w:t>
+      </w:r>
+      <w:proofErr w:type="spellEnd"/>
+      <w:r>
+        <w:rPr>
+          <w:i/>
+          <w:lang w:val="es-ES"/>
+        </w:rPr>
+        <w:t>.</w:t>
       </w:r>
       <w:r>
         <w:rPr>
@@ -9326,6 +9484,7 @@
           <w:lang w:val="es-ES"/>
         </w:rPr>
       </w:pPr>
+      <w:proofErr w:type="spellStart"/>
       <w:r>
         <w:rPr>
           <w:b/>
@@ -9333,6 +9492,7 @@
         </w:rPr>
         <w:t>Iptables</w:t>
       </w:r>
+      <w:proofErr w:type="spellEnd"/>
       <w:r>
         <w:rPr>
           <w:b/>
@@ -9350,7 +9510,21 @@
         <w:rPr>
           <w:lang w:val="es-ES"/>
         </w:rPr>
-        <w:t>tilidad de línea de órdenes para configurar el cortafuegos del kernel de Linux.</w:t>
+        <w:t xml:space="preserve">tilidad de línea de órdenes para configurar el cortafuegos del </w:t>
+      </w:r>
+      <w:proofErr w:type="spellStart"/>
+      <w:r>
+        <w:rPr>
+          <w:lang w:val="es-ES"/>
+        </w:rPr>
+        <w:t>kernel</w:t>
+      </w:r>
+      <w:proofErr w:type="spellEnd"/>
+      <w:r>
+        <w:rPr>
+          <w:lang w:val="es-ES"/>
+        </w:rPr>
+        <w:t xml:space="preserve"> de Linux.</w:t>
       </w:r>
       <w:r>
         <w:rPr>
@@ -9394,7 +9568,15 @@
         <w:tab/>
       </w:r>
       <w:r>
-        <w:t xml:space="preserve">Acrónimo en inglés: Data Base Management Systen. </w:t>
+        <w:t xml:space="preserve">Acrónimo en inglés: Data Base Management </w:t>
+      </w:r>
+      <w:proofErr w:type="spellStart"/>
+      <w:r>
+        <w:t>Systen</w:t>
+      </w:r>
+      <w:proofErr w:type="spellEnd"/>
+      <w:r>
+        <w:t xml:space="preserve">. </w:t>
       </w:r>
       <w:r>
         <w:t>Sistema gestor de base d</w:t>
@@ -9466,6 +9648,7 @@
         </w:tabs>
         <w:ind w:left="2835" w:hanging="2835"/>
       </w:pPr>
+      <w:proofErr w:type="spellStart"/>
       <w:r>
         <w:rPr>
           <w:b/>
@@ -9473,6 +9656,7 @@
         </w:rPr>
         <w:t>PfSense</w:t>
       </w:r>
+      <w:proofErr w:type="spellEnd"/>
       <w:r>
         <w:rPr>
           <w:b/>
@@ -12623,44 +12807,68 @@
         <w:rPr>
           <w:lang w:val="es-ES"/>
         </w:rPr>
-        <w:t xml:space="preserve">, sistemas </w:t>
-      </w:r>
-      <w:r>
-        <w:rPr>
-          <w:lang w:val="es-ES"/>
-        </w:rPr>
-        <w:t xml:space="preserve">o soporte para la </w:t>
-      </w:r>
-      <w:r>
-        <w:rPr>
-          <w:lang w:val="es-ES"/>
-        </w:rPr>
-        <w:t xml:space="preserve">información de usuarios, tráfico de red y de ningún tipo </w:t>
-      </w:r>
-      <w:r>
-        <w:rPr>
-          <w:lang w:val="es-ES"/>
-        </w:rPr>
-        <w:t xml:space="preserve">de </w:t>
-      </w:r>
-      <w:r>
-        <w:rPr>
-          <w:lang w:val="es-ES"/>
-        </w:rPr>
-        <w:t xml:space="preserve">registros a continuación se presenta un esquema de tablas con las características o datos seleccionados </w:t>
-      </w:r>
-      <w:r>
-        <w:rPr>
-          <w:lang w:val="es-ES"/>
-        </w:rPr>
-        <w:t xml:space="preserve">para dar </w:t>
+        <w:t xml:space="preserve"> o</w:t>
+      </w:r>
+      <w:r>
+        <w:rPr>
+          <w:lang w:val="es-ES"/>
+        </w:rPr>
+        <w:t xml:space="preserve"> sistemas </w:t>
+      </w:r>
+      <w:r>
+        <w:rPr>
+          <w:lang w:val="es-ES"/>
+        </w:rPr>
+        <w:t>que almacenen, den soporte e integridad a la información de los usuarios</w:t>
+      </w:r>
+      <w:r>
+        <w:rPr>
+          <w:lang w:val="es-ES"/>
+        </w:rPr>
+        <w:t xml:space="preserve">, </w:t>
+      </w:r>
+      <w:r>
+        <w:rPr>
+          <w:lang w:val="es-ES"/>
+        </w:rPr>
+        <w:t xml:space="preserve">el </w:t>
+      </w:r>
+      <w:r>
+        <w:rPr>
+          <w:lang w:val="es-ES"/>
+        </w:rPr>
+        <w:t xml:space="preserve">tráfico de red </w:t>
+      </w:r>
+      <w:r>
+        <w:rPr>
+          <w:lang w:val="es-ES"/>
+        </w:rPr>
+        <w:t xml:space="preserve">y detalles del consumo del servicio se realizó el análisis de los distintos actores y características de cada uno para así obtener un </w:t>
+      </w:r>
+      <w:r>
+        <w:rPr>
+          <w:lang w:val="es-ES"/>
+        </w:rPr>
+        <w:t xml:space="preserve">esquema de tablas </w:t>
+      </w:r>
+      <w:r>
+        <w:rPr>
+          <w:lang w:val="es-ES"/>
+        </w:rPr>
+        <w:t xml:space="preserve">y relaciones </w:t>
       </w:r>
       <w:r>
         <w:rPr>
           <w:lang w:val="es-ES"/>
         </w:rPr>
         <w:lastRenderedPageBreak/>
-        <w:t xml:space="preserve">integridad a los datos que manejara </w:t>
+        <w:t xml:space="preserve">con las características o datos seleccionados </w:t>
+      </w:r>
+      <w:r>
+        <w:rPr>
+          <w:lang w:val="es-ES"/>
+        </w:rPr>
+        <w:t xml:space="preserve">que manejara </w:t>
       </w:r>
       <w:r>
         <w:rPr>
@@ -12708,7 +12916,10 @@
         <w:t xml:space="preserve">Características </w:t>
       </w:r>
       <w:r>
-        <w:t>seleccionadas para el modelo de datos, establecidas durante la fase de investigación en el mes de julio de 2019</w:t>
+        <w:t xml:space="preserve">y datos seleccionados </w:t>
+      </w:r>
+      <w:r>
+        <w:t>para el modelo de datos, establecidas durante la fase de investigación en el mes de julio de 2019</w:t>
       </w:r>
     </w:p>
     <w:p>
@@ -12905,7 +13116,46 @@
               <w:cnfStyle w:val="000000000000" w:firstRow="0" w:lastRow="0" w:firstColumn="0" w:lastColumn="0" w:oddVBand="0" w:evenVBand="0" w:oddHBand="0" w:evenHBand="0" w:firstRowFirstColumn="0" w:firstRowLastColumn="0" w:lastRowFirstColumn="0" w:lastRowLastColumn="0"/>
             </w:pPr>
             <w:r>
-              <w:t>Apellido del usuario.</w:t>
+              <w:t>Nombre y a</w:t>
+            </w:r>
+            <w:r>
+              <w:t>pellido del usuario.</w:t>
+            </w:r>
+          </w:p>
+          <w:p>
+            <w:pPr>
+              <w:pStyle w:val="Vietas1"/>
+              <w:cnfStyle w:val="000000000000" w:firstRow="0" w:lastRow="0" w:firstColumn="0" w:lastColumn="0" w:oddVBand="0" w:evenVBand="0" w:oddHBand="0" w:evenHBand="0" w:firstRowFirstColumn="0" w:firstRowLastColumn="0" w:lastRowFirstColumn="0" w:lastRowLastColumn="0"/>
+            </w:pPr>
+            <w:r>
+              <w:t>Descripción general del usuario.</w:t>
+            </w:r>
+          </w:p>
+          <w:p>
+            <w:pPr>
+              <w:pStyle w:val="Vietas1"/>
+              <w:cnfStyle w:val="000000000000" w:firstRow="0" w:lastRow="0" w:firstColumn="0" w:lastColumn="0" w:oddVBand="0" w:evenVBand="0" w:oddHBand="0" w:evenHBand="0" w:firstRowFirstColumn="0" w:firstRowLastColumn="0" w:lastRowFirstColumn="0" w:lastRowLastColumn="0"/>
+            </w:pPr>
+            <w:r>
+              <w:t>Contraseña del usuario</w:t>
+            </w:r>
+          </w:p>
+          <w:p>
+            <w:pPr>
+              <w:pStyle w:val="Vietas1"/>
+              <w:cnfStyle w:val="000000000000" w:firstRow="0" w:lastRow="0" w:firstColumn="0" w:lastColumn="0" w:oddVBand="0" w:evenVBand="0" w:oddHBand="0" w:evenHBand="0" w:firstRowFirstColumn="0" w:firstRowLastColumn="0" w:lastRowFirstColumn="0" w:lastRowLastColumn="0"/>
+            </w:pPr>
+            <w:r>
+              <w:t>Fecha de registro.</w:t>
+            </w:r>
+          </w:p>
+          <w:p>
+            <w:pPr>
+              <w:pStyle w:val="Vietas1"/>
+              <w:cnfStyle w:val="000000000000" w:firstRow="0" w:lastRow="0" w:firstColumn="0" w:lastColumn="0" w:oddVBand="0" w:evenVBand="0" w:oddHBand="0" w:evenHBand="0" w:firstRowFirstColumn="0" w:firstRowLastColumn="0" w:lastRowFirstColumn="0" w:lastRowLastColumn="0"/>
+            </w:pPr>
+            <w:r>
+              <w:t>Estado para usuarios administrativos, se definió como habilitado y deshabilitado.</w:t>
             </w:r>
           </w:p>
         </w:tc>
@@ -12944,11 +13194,53 @@
           </w:tcPr>
           <w:p>
             <w:pPr>
-              <w:pStyle w:val="Sinespaciado"/>
+              <w:pStyle w:val="Vietas1"/>
               <w:cnfStyle w:val="000000100000" w:firstRow="0" w:lastRow="0" w:firstColumn="0" w:lastColumn="0" w:oddVBand="0" w:evenVBand="0" w:oddHBand="1" w:evenHBand="0" w:firstRowFirstColumn="0" w:firstRowLastColumn="0" w:lastRowFirstColumn="0" w:lastRowLastColumn="0"/>
-              <w:rPr>
-                <w:lang w:val="es-ES"/>
-              </w:rPr>
+            </w:pPr>
+            <w:r>
+              <w:t>Identificador de usuario, que para cada usuario será su número de carné.</w:t>
+            </w:r>
+          </w:p>
+          <w:p>
+            <w:pPr>
+              <w:pStyle w:val="Vietas1"/>
+              <w:cnfStyle w:val="000000100000" w:firstRow="0" w:lastRow="0" w:firstColumn="0" w:lastColumn="0" w:oddVBand="0" w:evenVBand="0" w:oddHBand="1" w:evenHBand="0" w:firstRowFirstColumn="0" w:firstRowLastColumn="0" w:lastRowFirstColumn="0" w:lastRowLastColumn="0"/>
+            </w:pPr>
+            <w:r>
+              <w:t>Tipo de conexión</w:t>
+            </w:r>
+          </w:p>
+          <w:p>
+            <w:pPr>
+              <w:pStyle w:val="Vietas1"/>
+              <w:cnfStyle w:val="000000100000" w:firstRow="0" w:lastRow="0" w:firstColumn="0" w:lastColumn="0" w:oddVBand="0" w:evenVBand="0" w:oddHBand="1" w:evenHBand="0" w:firstRowFirstColumn="0" w:firstRowLastColumn="0" w:lastRowFirstColumn="0" w:lastRowLastColumn="0"/>
+            </w:pPr>
+            <w:r>
+              <w:t>Fecha y hora de inicio de conexión.</w:t>
+            </w:r>
+          </w:p>
+          <w:p>
+            <w:pPr>
+              <w:pStyle w:val="Vietas1"/>
+              <w:cnfStyle w:val="000000100000" w:firstRow="0" w:lastRow="0" w:firstColumn="0" w:lastColumn="0" w:oddVBand="0" w:evenVBand="0" w:oddHBand="1" w:evenHBand="0" w:firstRowFirstColumn="0" w:firstRowLastColumn="0" w:lastRowFirstColumn="0" w:lastRowLastColumn="0"/>
+            </w:pPr>
+            <w:r>
+              <w:t>Fecha y hora en que se finalizó la conexión del usuario.</w:t>
+            </w:r>
+          </w:p>
+          <w:p>
+            <w:pPr>
+              <w:pStyle w:val="Vietas1"/>
+              <w:cnfStyle w:val="000000100000" w:firstRow="0" w:lastRow="0" w:firstColumn="0" w:lastColumn="0" w:oddVBand="0" w:evenVBand="0" w:oddHBand="1" w:evenHBand="0" w:firstRowFirstColumn="0" w:firstRowLastColumn="0" w:lastRowFirstColumn="0" w:lastRowLastColumn="0"/>
+            </w:pPr>
+            <w:r>
+              <w:t>Fecha y hora en que se realizó la ultima actualización de datos de conexión.</w:t>
+            </w:r>
+          </w:p>
+          <w:p>
+            <w:pPr>
+              <w:pStyle w:val="Vietas1"/>
+              <w:cnfStyle w:val="000000100000" w:firstRow="0" w:lastRow="0" w:firstColumn="0" w:lastColumn="0" w:oddVBand="0" w:evenVBand="0" w:oddHBand="1" w:evenHBand="0" w:firstRowFirstColumn="0" w:firstRowLastColumn="0" w:lastRowFirstColumn="0" w:lastRowLastColumn="0"/>
             </w:pPr>
           </w:p>
         </w:tc>
@@ -12974,7 +13266,31 @@
                 <w:bCs w:val="0"/>
                 <w:lang w:val="es-ES"/>
               </w:rPr>
-              <w:t>Datos de dispositivo, usuario y red</w:t>
+              <w:t>Datos de dispositivo</w:t>
+            </w:r>
+            <w:r>
+              <w:rPr>
+                <w:b w:val="0"/>
+                <w:bCs w:val="0"/>
+                <w:lang w:val="es-ES"/>
+              </w:rPr>
+              <w:t xml:space="preserve"> de acorde a la conexión del </w:t>
+            </w:r>
+            <w:r>
+              <w:rPr>
+                <w:b w:val="0"/>
+                <w:bCs w:val="0"/>
+                <w:lang w:val="es-ES"/>
+              </w:rPr>
+              <w:t xml:space="preserve">usuario </w:t>
+            </w:r>
+            <w:r>
+              <w:rPr>
+                <w:b w:val="0"/>
+                <w:bCs w:val="0"/>
+                <w:lang w:val="es-ES"/>
+              </w:rPr>
+              <w:t>en la red</w:t>
             </w:r>
           </w:p>
         </w:tc>
@@ -12984,12 +13300,60 @@
           </w:tcPr>
           <w:p>
             <w:pPr>
-              <w:pStyle w:val="Sinespaciado"/>
+              <w:pStyle w:val="Vietas1"/>
               <w:cnfStyle w:val="000000000000" w:firstRow="0" w:lastRow="0" w:firstColumn="0" w:lastColumn="0" w:oddVBand="0" w:evenVBand="0" w:oddHBand="0" w:evenHBand="0" w:firstRowFirstColumn="0" w:firstRowLastColumn="0" w:lastRowFirstColumn="0" w:lastRowLastColumn="0"/>
-              <w:rPr>
-                <w:lang w:val="es-ES"/>
-              </w:rPr>
-            </w:pPr>
+            </w:pPr>
+            <w:r>
+              <w:t>Dirección IP asignada del dispositivo utilizado para conectarse a la red.</w:t>
+            </w:r>
+          </w:p>
+          <w:p>
+            <w:pPr>
+              <w:pStyle w:val="Vietas1"/>
+              <w:cnfStyle w:val="000000000000" w:firstRow="0" w:lastRow="0" w:firstColumn="0" w:lastColumn="0" w:oddVBand="0" w:evenVBand="0" w:oddHBand="0" w:evenHBand="0" w:firstRowFirstColumn="0" w:firstRowLastColumn="0" w:lastRowFirstColumn="0" w:lastRowLastColumn="0"/>
+            </w:pPr>
+            <w:r>
+              <w:lastRenderedPageBreak/>
+              <w:t xml:space="preserve">Dirección MAC del dispositivo con el que el usuario </w:t>
+            </w:r>
+            <w:r>
+              <w:t>está</w:t>
+            </w:r>
+            <w:r>
+              <w:t xml:space="preserve"> conectado a la red.</w:t>
+            </w:r>
+          </w:p>
+          <w:p>
+            <w:pPr>
+              <w:pStyle w:val="Vietas1"/>
+              <w:cnfStyle w:val="000000000000" w:firstRow="0" w:lastRow="0" w:firstColumn="0" w:lastColumn="0" w:oddVBand="0" w:evenVBand="0" w:oddHBand="0" w:evenHBand="0" w:firstRowFirstColumn="0" w:firstRowLastColumn="0" w:lastRowFirstColumn="0" w:lastRowLastColumn="0"/>
+            </w:pPr>
+            <w:r>
+              <w:t>Cantidad de megabytes de descarga consumidos por el usuario.</w:t>
+            </w:r>
+          </w:p>
+          <w:p>
+            <w:pPr>
+              <w:pStyle w:val="Vietas1"/>
+              <w:numPr>
+                <w:ilvl w:val="0"/>
+                <w:numId w:val="0"/>
+              </w:numPr>
+              <w:ind w:left="709"/>
+              <w:cnfStyle w:val="000000000000" w:firstRow="0" w:lastRow="0" w:firstColumn="0" w:lastColumn="0" w:oddVBand="0" w:evenVBand="0" w:oddHBand="0" w:evenHBand="0" w:firstRowFirstColumn="0" w:firstRowLastColumn="0" w:lastRowFirstColumn="0" w:lastRowLastColumn="0"/>
+            </w:pPr>
+            <w:r>
+              <w:t>Cantidad de megabytes de subida consumidos por el usuario.</w:t>
+            </w:r>
+          </w:p>
+          <w:p>
+            <w:pPr>
+              <w:pStyle w:val="Vietas1"/>
+              <w:cnfStyle w:val="000000000000" w:firstRow="0" w:lastRow="0" w:firstColumn="0" w:lastColumn="0" w:oddVBand="0" w:evenVBand="0" w:oddHBand="0" w:evenHBand="0" w:firstRowFirstColumn="0" w:firstRowLastColumn="0" w:lastRowFirstColumn="0" w:lastRowLastColumn="0"/>
+            </w:pPr>
+            <w:r>
+              <w:t>Gateway de conexión.</w:t>
+            </w:r>
           </w:p>
         </w:tc>
       </w:tr>
@@ -13017,7 +13381,8 @@
                 <w:bCs w:val="0"/>
                 <w:lang w:val="es-ES"/>
               </w:rPr>
-              <w:t>Políticas de la red aplicables</w:t>
+              <w:lastRenderedPageBreak/>
+              <w:t>Políticas de red aplicables</w:t>
             </w:r>
             <w:r>
               <w:rPr>
@@ -13035,12 +13400,48 @@
           </w:tcPr>
           <w:p>
             <w:pPr>
-              <w:pStyle w:val="Sinespaciado"/>
+              <w:pStyle w:val="Vietas1"/>
               <w:cnfStyle w:val="000000100000" w:firstRow="0" w:lastRow="0" w:firstColumn="0" w:lastColumn="0" w:oddVBand="0" w:evenVBand="0" w:oddHBand="1" w:evenHBand="0" w:firstRowFirstColumn="0" w:firstRowLastColumn="0" w:lastRowFirstColumn="0" w:lastRowLastColumn="0"/>
-              <w:rPr>
-                <w:lang w:val="es-ES"/>
-              </w:rPr>
-            </w:pPr>
+            </w:pPr>
+            <w:r>
+              <w:t>Nombre de la política.</w:t>
+            </w:r>
+          </w:p>
+          <w:p>
+            <w:pPr>
+              <w:pStyle w:val="Vietas1"/>
+              <w:cnfStyle w:val="000000100000" w:firstRow="0" w:lastRow="0" w:firstColumn="0" w:lastColumn="0" w:oddVBand="0" w:evenVBand="0" w:oddHBand="1" w:evenHBand="0" w:firstRowFirstColumn="0" w:firstRowLastColumn="0" w:lastRowFirstColumn="0" w:lastRowLastColumn="0"/>
+            </w:pPr>
+            <w:r>
+              <w:t>Valor asignado a la política.</w:t>
+            </w:r>
+          </w:p>
+          <w:p>
+            <w:pPr>
+              <w:pStyle w:val="Vietas1"/>
+              <w:cnfStyle w:val="000000100000" w:firstRow="0" w:lastRow="0" w:firstColumn="0" w:lastColumn="0" w:oddVBand="0" w:evenVBand="0" w:oddHBand="1" w:evenHBand="0" w:firstRowFirstColumn="0" w:firstRowLastColumn="0" w:lastRowFirstColumn="0" w:lastRowLastColumn="0"/>
+            </w:pPr>
+            <w:r>
+              <w:t>Tipo de dato asignado a la política.</w:t>
+            </w:r>
+          </w:p>
+          <w:p>
+            <w:pPr>
+              <w:pStyle w:val="Vietas1"/>
+              <w:cnfStyle w:val="000000100000" w:firstRow="0" w:lastRow="0" w:firstColumn="0" w:lastColumn="0" w:oddVBand="0" w:evenVBand="0" w:oddHBand="1" w:evenHBand="0" w:firstRowFirstColumn="0" w:firstRowLastColumn="0" w:lastRowFirstColumn="0" w:lastRowLastColumn="0"/>
+            </w:pPr>
+            <w:r>
+              <w:t>Fecha de registro de la política.</w:t>
+            </w:r>
+          </w:p>
+          <w:p>
+            <w:pPr>
+              <w:pStyle w:val="Vietas1"/>
+              <w:cnfStyle w:val="000000100000" w:firstRow="0" w:lastRow="0" w:firstColumn="0" w:lastColumn="0" w:oddVBand="0" w:evenVBand="0" w:oddHBand="1" w:evenHBand="0" w:firstRowFirstColumn="0" w:firstRowLastColumn="0" w:lastRowFirstColumn="0" w:lastRowLastColumn="0"/>
+            </w:pPr>
+            <w:r>
+              <w:t>Valor de configuración al que corresponde cada una de las políticas.</w:t>
+            </w:r>
           </w:p>
         </w:tc>
       </w:tr>
@@ -13061,1237 +13462,72 @@
         <w:t>Fuente: elaboración propia.</w:t>
       </w:r>
     </w:p>
-    <w:p>
-      <w:pPr>
-        <w:rPr>
-          <w:lang w:val="es-ES"/>
-        </w:rPr>
-      </w:pPr>
-    </w:p>
-    <w:p>
-      <w:pPr>
-        <w:rPr>
-          <w:lang w:val="es-ES"/>
-        </w:rPr>
-      </w:pPr>
-      <w:r>
-        <w:rPr>
-          <w:lang w:val="es-ES"/>
-        </w:rPr>
-        <w:t>A continuación, se presenta la información que contiene el modelo de datos obtenido después del análisis e investigación de la información</w:t>
-      </w:r>
-      <w:r>
-        <w:rPr>
-          <w:lang w:val="es-ES"/>
-        </w:rPr>
-        <w:t>, se representará por medio de un modelo entidad-relación.</w:t>
-      </w:r>
-    </w:p>
-    <w:p>
-      <w:pPr>
-        <w:rPr>
-          <w:lang w:val="es-ES"/>
-        </w:rPr>
-      </w:pPr>
-    </w:p>
-    <w:p>
-      <w:pPr>
-        <w:rPr>
-          <w:lang w:val="es-ES"/>
-        </w:rPr>
-      </w:pPr>
-      <w:r>
-        <w:t>Adicionalmente</w:t>
-      </w:r>
-      <w:r>
-        <w:t>, se describe a continuación las tablas del servidor RADIUS, como parte de la fase de investigación realizada en julio 2019.</w:t>
-      </w:r>
-    </w:p>
-    <w:p>
-      <w:bookmarkStart w:id="57" w:name="_GoBack"/>
+    <w:p/>
+    <w:p>
+      <w:r>
+        <w:t xml:space="preserve">La selección de la información </w:t>
+      </w:r>
+      <w:r>
+        <w:t xml:space="preserve">se realizó acorde a los requerimientos </w:t>
+      </w:r>
+      <w:r>
+        <w:t xml:space="preserve">que le coordinador de los laboratorios. Se obtuvieron detalles técnicos sobre la estructura del modelo de datos con base a los procesos de autenticación de usuarios, uso de la red y la estructura actual, así como </w:t>
+      </w:r>
+      <w:r>
+        <w:t>la especificación técnica solicitada</w:t>
+      </w:r>
+      <w:r>
+        <w:t xml:space="preserve"> para el manejo de la información tomando en cuenta que el sistema a largo plazo pueda crecer.</w:t>
+      </w:r>
+    </w:p>
+    <w:p/>
+    <w:p>
+      <w:pPr>
+        <w:pStyle w:val="Fuente"/>
+      </w:pPr>
+    </w:p>
+    <w:p>
+      <w:pPr>
+        <w:pStyle w:val="Sub3"/>
+      </w:pPr>
+      <w:bookmarkStart w:id="57" w:name="_Toc30967617"/>
+      <w:r>
+        <w:t>Herramientas de desarrollo, investigación y definición.</w:t>
+      </w:r>
       <w:bookmarkEnd w:id="57"/>
-      <w:r>
-        <w:lastRenderedPageBreak/>
-        <w:t xml:space="preserve">La selección de la información </w:t>
-      </w:r>
-      <w:r>
-        <w:t xml:space="preserve">se realizó acorde a los requerimientos </w:t>
-      </w:r>
-      <w:r>
-        <w:t xml:space="preserve">que le coordinador de los laboratorios. Se obtuvieron detalles técnicos sobre la estructura del modelo de datos con base a los procesos de autenticación de usuarios, uso de la red y la estructura actual, así como </w:t>
-      </w:r>
-      <w:r>
-        <w:t>la especificación técnica solicitada</w:t>
-      </w:r>
-      <w:r>
-        <w:t xml:space="preserve"> para el manejo de la información tomando en cuenta que el sistema a largo plazo pueda crecer.</w:t>
-      </w:r>
-    </w:p>
-    <w:p/>
-    <w:p>
-      <w:pPr>
-        <w:pStyle w:val="Sub3"/>
-      </w:pPr>
-      <w:bookmarkStart w:id="58" w:name="_Toc30967616"/>
-      <w:r>
-        <w:t xml:space="preserve">Definición de dependencias y tipos de datos para las entidades o tablas del modelo de datos </w:t>
-      </w:r>
-      <w:r>
-        <w:t>para el módulo administrativo</w:t>
-      </w:r>
-      <w:bookmarkEnd w:id="58"/>
-    </w:p>
-    <w:p>
-      <w:pPr>
-        <w:rPr>
-          <w:lang w:val="es-ES"/>
-        </w:rPr>
-      </w:pPr>
-    </w:p>
-    <w:p>
-      <w:pPr>
-        <w:rPr>
-          <w:lang w:val="es-ES"/>
-        </w:rPr>
-      </w:pPr>
-      <w:r>
-        <w:rPr>
-          <w:lang w:val="es-ES"/>
-        </w:rPr>
-        <w:t xml:space="preserve">Se analizó la estructura de las relaciones afines que existen entre las entidades que serán implementadas dentro del modelo de datos y la información que posteriormente será almacenada en ellas </w:t>
-      </w:r>
-      <w:r>
-        <w:rPr>
-          <w:lang w:val="es-ES"/>
-        </w:rPr>
-        <w:t>para dar soporte a los datos que se registren y generen en el módulo administrativo</w:t>
-      </w:r>
-      <w:r>
-        <w:rPr>
-          <w:lang w:val="es-ES"/>
-        </w:rPr>
-        <w:t xml:space="preserve">. </w:t>
-      </w:r>
-    </w:p>
-    <w:p>
-      <w:pPr>
-        <w:rPr>
-          <w:lang w:val="es-ES"/>
-        </w:rPr>
-      </w:pPr>
-    </w:p>
-    <w:p>
-      <w:pPr>
-        <w:rPr>
-          <w:lang w:val="es-ES"/>
-        </w:rPr>
-      </w:pPr>
-      <w:r>
-        <w:rPr>
-          <w:lang w:val="es-ES"/>
-        </w:rPr>
-        <w:t xml:space="preserve">Como principal propósito es el conocer la utilización de cada uno de los campos </w:t>
-      </w:r>
-      <w:r>
-        <w:rPr>
-          <w:lang w:val="es-ES"/>
-        </w:rPr>
-        <w:t xml:space="preserve">a registrar y la definición del tipo de dato que será utilizado. Las relaciones entre campos y su análisis tienen como propósito la búsqueda de interdependencia entre campos de las distintas entidades y cómo estas interactúan entre </w:t>
-      </w:r>
-      <w:r>
-        <w:rPr>
-          <w:lang w:val="es-ES"/>
-        </w:rPr>
-        <w:t>sí</w:t>
-      </w:r>
-      <w:r>
-        <w:rPr>
-          <w:lang w:val="es-ES"/>
-        </w:rPr>
-        <w:t xml:space="preserve"> para dar soporte y correlación a los datos.</w:t>
-      </w:r>
-    </w:p>
-    <w:p>
-      <w:pPr>
-        <w:rPr>
-          <w:lang w:val="es-ES"/>
-        </w:rPr>
-      </w:pPr>
-    </w:p>
-    <w:p>
-      <w:pPr>
-        <w:rPr>
-          <w:lang w:val="es-ES"/>
-        </w:rPr>
-      </w:pPr>
-      <w:r>
-        <w:rPr>
-          <w:lang w:val="es-ES"/>
-        </w:rPr>
-        <w:t>Se presenta a continuación la tabla que contiene la definición de campos y tipos de datos para el modelo de datos implementado para el módulo administrativo</w:t>
-      </w:r>
-      <w:r>
-        <w:rPr>
-          <w:lang w:val="es-ES"/>
-        </w:rPr>
-        <w:t>, se añade una descripción del campo y la definición de su funcionamiento para el sistema de administración.</w:t>
-      </w:r>
-    </w:p>
-    <w:p>
-      <w:pPr>
-        <w:rPr>
-          <w:lang w:val="es-ES"/>
-        </w:rPr>
-      </w:pPr>
-    </w:p>
-    <w:p>
-      <w:pPr>
-        <w:pStyle w:val="Tablas"/>
-      </w:pPr>
-      <w:bookmarkStart w:id="59" w:name="_Toc30456622"/>
-      <w:bookmarkStart w:id="60" w:name="_Toc30463906"/>
-      <w:bookmarkStart w:id="61" w:name="_Toc30966883"/>
-      <w:r>
-        <w:t xml:space="preserve">Detalle de la tabla </w:t>
-      </w:r>
-      <w:r>
-        <w:t>captive</w:t>
-      </w:r>
-      <w:r>
-        <w:t>_administrador</w:t>
-      </w:r>
-      <w:bookmarkEnd w:id="59"/>
-      <w:bookmarkEnd w:id="60"/>
-      <w:bookmarkEnd w:id="61"/>
-    </w:p>
-    <w:p>
-      <w:pPr>
-        <w:pStyle w:val="Sinespaciado"/>
-        <w:rPr>
-          <w:lang w:val="es-ES"/>
-        </w:rPr>
-      </w:pPr>
-    </w:p>
-    <w:tbl>
-      <w:tblPr>
-        <w:tblStyle w:val="Tabladecuadrcula4"/>
-        <w:tblW w:w="0" w:type="auto"/>
-        <w:tblLook w:val="04A0" w:firstRow="1" w:lastRow="0" w:firstColumn="1" w:lastColumn="0" w:noHBand="0" w:noVBand="1"/>
-      </w:tblPr>
-      <w:tblGrid>
-        <w:gridCol w:w="2672"/>
-        <w:gridCol w:w="1999"/>
-        <w:gridCol w:w="799"/>
-        <w:gridCol w:w="1261"/>
-        <w:gridCol w:w="443"/>
-        <w:gridCol w:w="1370"/>
-      </w:tblGrid>
-      <w:tr>
-        <w:trPr>
-          <w:cnfStyle w:val="100000000000" w:firstRow="1" w:lastRow="0" w:firstColumn="0" w:lastColumn="0" w:oddVBand="0" w:evenVBand="0" w:oddHBand="0" w:evenHBand="0" w:firstRowFirstColumn="0" w:firstRowLastColumn="0" w:lastRowFirstColumn="0" w:lastRowLastColumn="0"/>
-        </w:trPr>
-        <w:tc>
-          <w:tcPr>
-            <w:cnfStyle w:val="001000000000" w:firstRow="0" w:lastRow="0" w:firstColumn="1" w:lastColumn="0" w:oddVBand="0" w:evenVBand="0" w:oddHBand="0" w:evenHBand="0" w:firstRowFirstColumn="0" w:firstRowLastColumn="0" w:lastRowFirstColumn="0" w:lastRowLastColumn="0"/>
-            <w:tcW w:w="2351" w:type="dxa"/>
-          </w:tcPr>
-          <w:p>
-            <w:pPr>
-              <w:pStyle w:val="Sinespaciado"/>
-              <w:jc w:val="center"/>
-              <w:rPr>
-                <w:lang w:val="es-ES"/>
-              </w:rPr>
-            </w:pPr>
-            <w:r>
-              <w:rPr>
-                <w:lang w:val="es-ES"/>
-              </w:rPr>
-              <w:lastRenderedPageBreak/>
-              <w:t>Nombre del campo</w:t>
-            </w:r>
-          </w:p>
-        </w:tc>
-        <w:tc>
-          <w:tcPr>
-            <w:tcW w:w="2090" w:type="dxa"/>
-          </w:tcPr>
-          <w:p>
-            <w:pPr>
-              <w:pStyle w:val="Sinespaciado"/>
-              <w:jc w:val="center"/>
-              <w:cnfStyle w:val="100000000000" w:firstRow="1" w:lastRow="0" w:firstColumn="0" w:lastColumn="0" w:oddVBand="0" w:evenVBand="0" w:oddHBand="0" w:evenHBand="0" w:firstRowFirstColumn="0" w:firstRowLastColumn="0" w:lastRowFirstColumn="0" w:lastRowLastColumn="0"/>
-              <w:rPr>
-                <w:lang w:val="es-ES"/>
-              </w:rPr>
-            </w:pPr>
-            <w:r>
-              <w:rPr>
-                <w:lang w:val="es-ES"/>
-              </w:rPr>
-              <w:t>Descripción</w:t>
-            </w:r>
-          </w:p>
-        </w:tc>
-        <w:tc>
-          <w:tcPr>
-            <w:tcW w:w="2102" w:type="dxa"/>
-            <w:gridSpan w:val="2"/>
-          </w:tcPr>
-          <w:p>
-            <w:pPr>
-              <w:pStyle w:val="Sinespaciado"/>
-              <w:jc w:val="center"/>
-              <w:cnfStyle w:val="100000000000" w:firstRow="1" w:lastRow="0" w:firstColumn="0" w:lastColumn="0" w:oddVBand="0" w:evenVBand="0" w:oddHBand="0" w:evenHBand="0" w:firstRowFirstColumn="0" w:firstRowLastColumn="0" w:lastRowFirstColumn="0" w:lastRowLastColumn="0"/>
-              <w:rPr>
-                <w:lang w:val="es-ES"/>
-              </w:rPr>
-            </w:pPr>
-            <w:r>
-              <w:rPr>
-                <w:lang w:val="es-ES"/>
-              </w:rPr>
-              <w:t>Funcionalidad</w:t>
-            </w:r>
-          </w:p>
-        </w:tc>
-        <w:tc>
-          <w:tcPr>
-            <w:tcW w:w="2001" w:type="dxa"/>
-            <w:gridSpan w:val="2"/>
-          </w:tcPr>
-          <w:p>
-            <w:pPr>
-              <w:pStyle w:val="Sinespaciado"/>
-              <w:jc w:val="center"/>
-              <w:cnfStyle w:val="100000000000" w:firstRow="1" w:lastRow="0" w:firstColumn="0" w:lastColumn="0" w:oddVBand="0" w:evenVBand="0" w:oddHBand="0" w:evenHBand="0" w:firstRowFirstColumn="0" w:firstRowLastColumn="0" w:lastRowFirstColumn="0" w:lastRowLastColumn="0"/>
-              <w:rPr>
-                <w:lang w:val="es-ES"/>
-              </w:rPr>
-            </w:pPr>
-            <w:r>
-              <w:rPr>
-                <w:lang w:val="es-ES"/>
-              </w:rPr>
-              <w:t>Tipo de dato</w:t>
-            </w:r>
-          </w:p>
-        </w:tc>
-      </w:tr>
-      <w:tr>
-        <w:trPr>
-          <w:cnfStyle w:val="000000100000" w:firstRow="0" w:lastRow="0" w:firstColumn="0" w:lastColumn="0" w:oddVBand="0" w:evenVBand="0" w:oddHBand="1" w:evenHBand="0" w:firstRowFirstColumn="0" w:firstRowLastColumn="0" w:lastRowFirstColumn="0" w:lastRowLastColumn="0"/>
-        </w:trPr>
-        <w:tc>
-          <w:tcPr>
-            <w:cnfStyle w:val="001000000000" w:firstRow="0" w:lastRow="0" w:firstColumn="1" w:lastColumn="0" w:oddVBand="0" w:evenVBand="0" w:oddHBand="0" w:evenHBand="0" w:firstRowFirstColumn="0" w:firstRowLastColumn="0" w:lastRowFirstColumn="0" w:lastRowLastColumn="0"/>
-            <w:tcW w:w="2351" w:type="dxa"/>
-          </w:tcPr>
-          <w:p>
-            <w:pPr>
-              <w:pStyle w:val="Sinespaciado"/>
-              <w:rPr>
-                <w:b w:val="0"/>
-                <w:bCs w:val="0"/>
-                <w:lang w:val="es-ES"/>
-              </w:rPr>
-            </w:pPr>
-            <w:r>
-              <w:rPr>
-                <w:b w:val="0"/>
-                <w:bCs w:val="0"/>
-                <w:lang w:val="es-ES"/>
-              </w:rPr>
-              <w:t>id_usuario</w:t>
-            </w:r>
-          </w:p>
-        </w:tc>
-        <w:tc>
-          <w:tcPr>
-            <w:tcW w:w="2889" w:type="dxa"/>
-            <w:gridSpan w:val="2"/>
-          </w:tcPr>
-          <w:p>
-            <w:pPr>
-              <w:pStyle w:val="Sinespaciado"/>
-              <w:cnfStyle w:val="000000100000" w:firstRow="0" w:lastRow="0" w:firstColumn="0" w:lastColumn="0" w:oddVBand="0" w:evenVBand="0" w:oddHBand="1" w:evenHBand="0" w:firstRowFirstColumn="0" w:firstRowLastColumn="0" w:lastRowFirstColumn="0" w:lastRowLastColumn="0"/>
-              <w:rPr>
-                <w:lang w:val="es-ES"/>
-              </w:rPr>
-            </w:pPr>
-            <w:r>
-              <w:rPr>
-                <w:lang w:val="es-ES"/>
-              </w:rPr>
-              <w:t>Identificador único de cada usuario</w:t>
-            </w:r>
-            <w:r>
-              <w:rPr>
-                <w:lang w:val="es-ES"/>
-              </w:rPr>
-              <w:t xml:space="preserve"> de tipo</w:t>
-            </w:r>
-            <w:r>
-              <w:rPr>
-                <w:lang w:val="es-ES"/>
-              </w:rPr>
-              <w:t xml:space="preserve"> administrador.</w:t>
-            </w:r>
-          </w:p>
-        </w:tc>
-        <w:tc>
-          <w:tcPr>
-            <w:tcW w:w="1843" w:type="dxa"/>
-            <w:gridSpan w:val="2"/>
-          </w:tcPr>
-          <w:p>
-            <w:pPr>
-              <w:pStyle w:val="Sinespaciado"/>
-              <w:jc w:val="center"/>
-              <w:cnfStyle w:val="000000100000" w:firstRow="0" w:lastRow="0" w:firstColumn="0" w:lastColumn="0" w:oddVBand="0" w:evenVBand="0" w:oddHBand="1" w:evenHBand="0" w:firstRowFirstColumn="0" w:firstRowLastColumn="0" w:lastRowFirstColumn="0" w:lastRowLastColumn="0"/>
-              <w:rPr>
-                <w:lang w:val="es-ES"/>
-              </w:rPr>
-            </w:pPr>
-            <w:r>
-              <w:rPr>
-                <w:lang w:val="es-ES"/>
-              </w:rPr>
-              <w:t>Llave primaria</w:t>
-            </w:r>
-          </w:p>
-        </w:tc>
-        <w:tc>
-          <w:tcPr>
-            <w:tcW w:w="1461" w:type="dxa"/>
-          </w:tcPr>
-          <w:p>
-            <w:pPr>
-              <w:pStyle w:val="Sinespaciado"/>
-              <w:jc w:val="center"/>
-              <w:cnfStyle w:val="000000100000" w:firstRow="0" w:lastRow="0" w:firstColumn="0" w:lastColumn="0" w:oddVBand="0" w:evenVBand="0" w:oddHBand="1" w:evenHBand="0" w:firstRowFirstColumn="0" w:firstRowLastColumn="0" w:lastRowFirstColumn="0" w:lastRowLastColumn="0"/>
-              <w:rPr>
-                <w:lang w:val="es-ES"/>
-              </w:rPr>
-            </w:pPr>
-            <w:r>
-              <w:rPr>
-                <w:lang w:val="es-ES"/>
-              </w:rPr>
-              <w:t>Integer</w:t>
-            </w:r>
-          </w:p>
-        </w:tc>
-      </w:tr>
-      <w:tr>
-        <w:tc>
-          <w:tcPr>
-            <w:cnfStyle w:val="001000000000" w:firstRow="0" w:lastRow="0" w:firstColumn="1" w:lastColumn="0" w:oddVBand="0" w:evenVBand="0" w:oddHBand="0" w:evenHBand="0" w:firstRowFirstColumn="0" w:firstRowLastColumn="0" w:lastRowFirstColumn="0" w:lastRowLastColumn="0"/>
-            <w:tcW w:w="2351" w:type="dxa"/>
-          </w:tcPr>
-          <w:p>
-            <w:pPr>
-              <w:pStyle w:val="Sinespaciado"/>
-              <w:rPr>
-                <w:b w:val="0"/>
-                <w:bCs w:val="0"/>
-                <w:lang w:val="es-ES"/>
-              </w:rPr>
-            </w:pPr>
-            <w:r>
-              <w:rPr>
-                <w:b w:val="0"/>
-                <w:bCs w:val="0"/>
-                <w:lang w:val="es-ES"/>
-              </w:rPr>
-              <w:t>nombre_usuario</w:t>
-            </w:r>
-          </w:p>
-        </w:tc>
-        <w:tc>
-          <w:tcPr>
-            <w:tcW w:w="2889" w:type="dxa"/>
-            <w:gridSpan w:val="2"/>
-          </w:tcPr>
-          <w:p>
-            <w:pPr>
-              <w:pStyle w:val="Sinespaciado"/>
-              <w:cnfStyle w:val="000000000000" w:firstRow="0" w:lastRow="0" w:firstColumn="0" w:lastColumn="0" w:oddVBand="0" w:evenVBand="0" w:oddHBand="0" w:evenHBand="0" w:firstRowFirstColumn="0" w:firstRowLastColumn="0" w:lastRowFirstColumn="0" w:lastRowLastColumn="0"/>
-              <w:rPr>
-                <w:lang w:val="es-ES"/>
-              </w:rPr>
-            </w:pPr>
-            <w:r>
-              <w:rPr>
-                <w:lang w:val="es-ES"/>
-              </w:rPr>
-              <w:t>Nombre del usuario de tipo administrador.</w:t>
-            </w:r>
-          </w:p>
-        </w:tc>
-        <w:tc>
-          <w:tcPr>
-            <w:tcW w:w="1843" w:type="dxa"/>
-            <w:gridSpan w:val="2"/>
-          </w:tcPr>
-          <w:p>
-            <w:pPr>
-              <w:pStyle w:val="Sinespaciado"/>
-              <w:jc w:val="center"/>
-              <w:cnfStyle w:val="000000000000" w:firstRow="0" w:lastRow="0" w:firstColumn="0" w:lastColumn="0" w:oddVBand="0" w:evenVBand="0" w:oddHBand="0" w:evenHBand="0" w:firstRowFirstColumn="0" w:firstRowLastColumn="0" w:lastRowFirstColumn="0" w:lastRowLastColumn="0"/>
-              <w:rPr>
-                <w:lang w:val="es-ES"/>
-              </w:rPr>
-            </w:pPr>
-            <w:r>
-              <w:rPr>
-                <w:lang w:val="es-ES"/>
-              </w:rPr>
-              <w:t>Dato</w:t>
-            </w:r>
-          </w:p>
-        </w:tc>
-        <w:tc>
-          <w:tcPr>
-            <w:tcW w:w="1461" w:type="dxa"/>
-          </w:tcPr>
-          <w:p>
-            <w:pPr>
-              <w:pStyle w:val="Sinespaciado"/>
-              <w:jc w:val="center"/>
-              <w:cnfStyle w:val="000000000000" w:firstRow="0" w:lastRow="0" w:firstColumn="0" w:lastColumn="0" w:oddVBand="0" w:evenVBand="0" w:oddHBand="0" w:evenHBand="0" w:firstRowFirstColumn="0" w:firstRowLastColumn="0" w:lastRowFirstColumn="0" w:lastRowLastColumn="0"/>
-              <w:rPr>
-                <w:lang w:val="es-ES"/>
-              </w:rPr>
-            </w:pPr>
-            <w:r>
-              <w:rPr>
-                <w:lang w:val="es-ES"/>
-              </w:rPr>
-              <w:t>Text</w:t>
-            </w:r>
-          </w:p>
-        </w:tc>
-      </w:tr>
-      <w:tr>
-        <w:trPr>
-          <w:cnfStyle w:val="000000100000" w:firstRow="0" w:lastRow="0" w:firstColumn="0" w:lastColumn="0" w:oddVBand="0" w:evenVBand="0" w:oddHBand="1" w:evenHBand="0" w:firstRowFirstColumn="0" w:firstRowLastColumn="0" w:lastRowFirstColumn="0" w:lastRowLastColumn="0"/>
-        </w:trPr>
-        <w:tc>
-          <w:tcPr>
-            <w:cnfStyle w:val="001000000000" w:firstRow="0" w:lastRow="0" w:firstColumn="1" w:lastColumn="0" w:oddVBand="0" w:evenVBand="0" w:oddHBand="0" w:evenHBand="0" w:firstRowFirstColumn="0" w:firstRowLastColumn="0" w:lastRowFirstColumn="0" w:lastRowLastColumn="0"/>
-            <w:tcW w:w="2351" w:type="dxa"/>
-          </w:tcPr>
-          <w:p>
-            <w:pPr>
-              <w:pStyle w:val="Sinespaciado"/>
-              <w:rPr>
-                <w:b w:val="0"/>
-                <w:bCs w:val="0"/>
-                <w:lang w:val="es-ES"/>
-              </w:rPr>
-            </w:pPr>
-            <w:r>
-              <w:rPr>
-                <w:b w:val="0"/>
-                <w:bCs w:val="0"/>
-                <w:lang w:val="es-ES"/>
-              </w:rPr>
-              <w:t>correo_electronico</w:t>
-            </w:r>
-          </w:p>
-        </w:tc>
-        <w:tc>
-          <w:tcPr>
-            <w:tcW w:w="2889" w:type="dxa"/>
-            <w:gridSpan w:val="2"/>
-          </w:tcPr>
-          <w:p>
-            <w:pPr>
-              <w:pStyle w:val="Sinespaciado"/>
-              <w:cnfStyle w:val="000000100000" w:firstRow="0" w:lastRow="0" w:firstColumn="0" w:lastColumn="0" w:oddVBand="0" w:evenVBand="0" w:oddHBand="1" w:evenHBand="0" w:firstRowFirstColumn="0" w:firstRowLastColumn="0" w:lastRowFirstColumn="0" w:lastRowLastColumn="0"/>
-              <w:rPr>
-                <w:lang w:val="es-ES"/>
-              </w:rPr>
-            </w:pPr>
-            <w:r>
-              <w:rPr>
-                <w:lang w:val="es-ES"/>
-              </w:rPr>
-              <w:t>Correo electrónico del usuario de tipo administrador.</w:t>
-            </w:r>
-          </w:p>
-        </w:tc>
-        <w:tc>
-          <w:tcPr>
-            <w:tcW w:w="1843" w:type="dxa"/>
-            <w:gridSpan w:val="2"/>
-          </w:tcPr>
-          <w:p>
-            <w:pPr>
-              <w:pStyle w:val="Sinespaciado"/>
-              <w:jc w:val="center"/>
-              <w:cnfStyle w:val="000000100000" w:firstRow="0" w:lastRow="0" w:firstColumn="0" w:lastColumn="0" w:oddVBand="0" w:evenVBand="0" w:oddHBand="1" w:evenHBand="0" w:firstRowFirstColumn="0" w:firstRowLastColumn="0" w:lastRowFirstColumn="0" w:lastRowLastColumn="0"/>
-              <w:rPr>
-                <w:lang w:val="es-ES"/>
-              </w:rPr>
-            </w:pPr>
-            <w:r>
-              <w:rPr>
-                <w:lang w:val="es-ES"/>
-              </w:rPr>
-              <w:t>Dato</w:t>
-            </w:r>
-          </w:p>
-        </w:tc>
-        <w:tc>
-          <w:tcPr>
-            <w:tcW w:w="1461" w:type="dxa"/>
-          </w:tcPr>
-          <w:p>
-            <w:pPr>
-              <w:pStyle w:val="Sinespaciado"/>
-              <w:jc w:val="center"/>
-              <w:cnfStyle w:val="000000100000" w:firstRow="0" w:lastRow="0" w:firstColumn="0" w:lastColumn="0" w:oddVBand="0" w:evenVBand="0" w:oddHBand="1" w:evenHBand="0" w:firstRowFirstColumn="0" w:firstRowLastColumn="0" w:lastRowFirstColumn="0" w:lastRowLastColumn="0"/>
-              <w:rPr>
-                <w:lang w:val="es-ES"/>
-              </w:rPr>
-            </w:pPr>
-            <w:r>
-              <w:rPr>
-                <w:lang w:val="es-ES"/>
-              </w:rPr>
-              <w:t>Text</w:t>
-            </w:r>
-          </w:p>
-        </w:tc>
-      </w:tr>
-      <w:tr>
-        <w:tc>
-          <w:tcPr>
-            <w:cnfStyle w:val="001000000000" w:firstRow="0" w:lastRow="0" w:firstColumn="1" w:lastColumn="0" w:oddVBand="0" w:evenVBand="0" w:oddHBand="0" w:evenHBand="0" w:firstRowFirstColumn="0" w:firstRowLastColumn="0" w:lastRowFirstColumn="0" w:lastRowLastColumn="0"/>
-            <w:tcW w:w="2351" w:type="dxa"/>
-          </w:tcPr>
-          <w:p>
-            <w:pPr>
-              <w:pStyle w:val="Sinespaciado"/>
-              <w:rPr>
-                <w:b w:val="0"/>
-                <w:bCs w:val="0"/>
-                <w:lang w:val="es-ES"/>
-              </w:rPr>
-            </w:pPr>
-            <w:r>
-              <w:rPr>
-                <w:b w:val="0"/>
-                <w:bCs w:val="0"/>
-                <w:lang w:val="es-ES"/>
-              </w:rPr>
-              <w:t>usuario_descripcion</w:t>
-            </w:r>
-          </w:p>
-        </w:tc>
-        <w:tc>
-          <w:tcPr>
-            <w:tcW w:w="2889" w:type="dxa"/>
-            <w:gridSpan w:val="2"/>
-          </w:tcPr>
-          <w:p>
-            <w:pPr>
-              <w:pStyle w:val="Sinespaciado"/>
-              <w:cnfStyle w:val="000000000000" w:firstRow="0" w:lastRow="0" w:firstColumn="0" w:lastColumn="0" w:oddVBand="0" w:evenVBand="0" w:oddHBand="0" w:evenHBand="0" w:firstRowFirstColumn="0" w:firstRowLastColumn="0" w:lastRowFirstColumn="0" w:lastRowLastColumn="0"/>
-              <w:rPr>
-                <w:lang w:val="es-ES"/>
-              </w:rPr>
-            </w:pPr>
-            <w:r>
-              <w:rPr>
-                <w:lang w:val="es-ES"/>
-              </w:rPr>
-              <w:t>Descripción del usuario de tipo administrador.</w:t>
-            </w:r>
-          </w:p>
-        </w:tc>
-        <w:tc>
-          <w:tcPr>
-            <w:tcW w:w="1843" w:type="dxa"/>
-            <w:gridSpan w:val="2"/>
-          </w:tcPr>
-          <w:p>
-            <w:pPr>
-              <w:pStyle w:val="Sinespaciado"/>
-              <w:jc w:val="center"/>
-              <w:cnfStyle w:val="000000000000" w:firstRow="0" w:lastRow="0" w:firstColumn="0" w:lastColumn="0" w:oddVBand="0" w:evenVBand="0" w:oddHBand="0" w:evenHBand="0" w:firstRowFirstColumn="0" w:firstRowLastColumn="0" w:lastRowFirstColumn="0" w:lastRowLastColumn="0"/>
-              <w:rPr>
-                <w:lang w:val="es-ES"/>
-              </w:rPr>
-            </w:pPr>
-            <w:r>
-              <w:rPr>
-                <w:lang w:val="es-ES"/>
-              </w:rPr>
-              <w:t>Dato</w:t>
-            </w:r>
-          </w:p>
-        </w:tc>
-        <w:tc>
-          <w:tcPr>
-            <w:tcW w:w="1461" w:type="dxa"/>
-          </w:tcPr>
-          <w:p>
-            <w:pPr>
-              <w:pStyle w:val="Sinespaciado"/>
-              <w:jc w:val="center"/>
-              <w:cnfStyle w:val="000000000000" w:firstRow="0" w:lastRow="0" w:firstColumn="0" w:lastColumn="0" w:oddVBand="0" w:evenVBand="0" w:oddHBand="0" w:evenHBand="0" w:firstRowFirstColumn="0" w:firstRowLastColumn="0" w:lastRowFirstColumn="0" w:lastRowLastColumn="0"/>
-              <w:rPr>
-                <w:lang w:val="es-ES"/>
-              </w:rPr>
-            </w:pPr>
-            <w:r>
-              <w:rPr>
-                <w:lang w:val="es-ES"/>
-              </w:rPr>
-              <w:t>Text</w:t>
-            </w:r>
-          </w:p>
-        </w:tc>
-      </w:tr>
-      <w:tr>
-        <w:trPr>
-          <w:cnfStyle w:val="000000100000" w:firstRow="0" w:lastRow="0" w:firstColumn="0" w:lastColumn="0" w:oddVBand="0" w:evenVBand="0" w:oddHBand="1" w:evenHBand="0" w:firstRowFirstColumn="0" w:firstRowLastColumn="0" w:lastRowFirstColumn="0" w:lastRowLastColumn="0"/>
-        </w:trPr>
-        <w:tc>
-          <w:tcPr>
-            <w:cnfStyle w:val="001000000000" w:firstRow="0" w:lastRow="0" w:firstColumn="1" w:lastColumn="0" w:oddVBand="0" w:evenVBand="0" w:oddHBand="0" w:evenHBand="0" w:firstRowFirstColumn="0" w:firstRowLastColumn="0" w:lastRowFirstColumn="0" w:lastRowLastColumn="0"/>
-            <w:tcW w:w="2351" w:type="dxa"/>
-          </w:tcPr>
-          <w:p>
-            <w:pPr>
-              <w:pStyle w:val="Sinespaciado"/>
-              <w:rPr>
-                <w:b w:val="0"/>
-                <w:bCs w:val="0"/>
-                <w:lang w:val="es-ES"/>
-              </w:rPr>
-            </w:pPr>
-            <w:r>
-              <w:rPr>
-                <w:b w:val="0"/>
-                <w:bCs w:val="0"/>
-                <w:lang w:val="es-ES"/>
-              </w:rPr>
-              <w:t>p</w:t>
-            </w:r>
-            <w:r>
-              <w:rPr>
-                <w:b w:val="0"/>
-                <w:bCs w:val="0"/>
-                <w:lang w:val="es-ES"/>
-              </w:rPr>
-              <w:t>asswd_usuario</w:t>
-            </w:r>
-          </w:p>
-        </w:tc>
-        <w:tc>
-          <w:tcPr>
-            <w:tcW w:w="2889" w:type="dxa"/>
-            <w:gridSpan w:val="2"/>
-          </w:tcPr>
-          <w:p>
-            <w:pPr>
-              <w:pStyle w:val="Sinespaciado"/>
-              <w:cnfStyle w:val="000000100000" w:firstRow="0" w:lastRow="0" w:firstColumn="0" w:lastColumn="0" w:oddVBand="0" w:evenVBand="0" w:oddHBand="1" w:evenHBand="0" w:firstRowFirstColumn="0" w:firstRowLastColumn="0" w:lastRowFirstColumn="0" w:lastRowLastColumn="0"/>
-              <w:rPr>
-                <w:lang w:val="es-ES"/>
-              </w:rPr>
-            </w:pPr>
-            <w:r>
-              <w:rPr>
-                <w:lang w:val="es-ES"/>
-              </w:rPr>
-              <w:t>Contraseña del usuario de tipo administrador. Se almacena en cadena de texto en formato de encriptación MD5.</w:t>
-            </w:r>
-          </w:p>
-        </w:tc>
-        <w:tc>
-          <w:tcPr>
-            <w:tcW w:w="1843" w:type="dxa"/>
-            <w:gridSpan w:val="2"/>
-          </w:tcPr>
-          <w:p>
-            <w:pPr>
-              <w:pStyle w:val="Sinespaciado"/>
-              <w:jc w:val="center"/>
-              <w:cnfStyle w:val="000000100000" w:firstRow="0" w:lastRow="0" w:firstColumn="0" w:lastColumn="0" w:oddVBand="0" w:evenVBand="0" w:oddHBand="1" w:evenHBand="0" w:firstRowFirstColumn="0" w:firstRowLastColumn="0" w:lastRowFirstColumn="0" w:lastRowLastColumn="0"/>
-              <w:rPr>
-                <w:lang w:val="es-ES"/>
-              </w:rPr>
-            </w:pPr>
-            <w:r>
-              <w:rPr>
-                <w:lang w:val="es-ES"/>
-              </w:rPr>
-              <w:t>Dato</w:t>
-            </w:r>
-          </w:p>
-        </w:tc>
-        <w:tc>
-          <w:tcPr>
-            <w:tcW w:w="1461" w:type="dxa"/>
-          </w:tcPr>
-          <w:p>
-            <w:pPr>
-              <w:pStyle w:val="Sinespaciado"/>
-              <w:jc w:val="center"/>
-              <w:cnfStyle w:val="000000100000" w:firstRow="0" w:lastRow="0" w:firstColumn="0" w:lastColumn="0" w:oddVBand="0" w:evenVBand="0" w:oddHBand="1" w:evenHBand="0" w:firstRowFirstColumn="0" w:firstRowLastColumn="0" w:lastRowFirstColumn="0" w:lastRowLastColumn="0"/>
-              <w:rPr>
-                <w:lang w:val="es-ES"/>
-              </w:rPr>
-            </w:pPr>
-            <w:r>
-              <w:rPr>
-                <w:lang w:val="es-ES"/>
-              </w:rPr>
-              <w:t xml:space="preserve">Text </w:t>
-            </w:r>
-          </w:p>
-        </w:tc>
-      </w:tr>
-      <w:tr>
-        <w:tc>
-          <w:tcPr>
-            <w:cnfStyle w:val="001000000000" w:firstRow="0" w:lastRow="0" w:firstColumn="1" w:lastColumn="0" w:oddVBand="0" w:evenVBand="0" w:oddHBand="0" w:evenHBand="0" w:firstRowFirstColumn="0" w:firstRowLastColumn="0" w:lastRowFirstColumn="0" w:lastRowLastColumn="0"/>
-            <w:tcW w:w="2351" w:type="dxa"/>
-          </w:tcPr>
-          <w:p>
-            <w:pPr>
-              <w:pStyle w:val="Sinespaciado"/>
-              <w:rPr>
-                <w:b w:val="0"/>
-                <w:bCs w:val="0"/>
-                <w:lang w:val="es-ES"/>
-              </w:rPr>
-            </w:pPr>
-            <w:r>
-              <w:rPr>
-                <w:b w:val="0"/>
-                <w:bCs w:val="0"/>
-                <w:lang w:val="es-ES"/>
-              </w:rPr>
-              <w:t>tipo_usuario</w:t>
-            </w:r>
-          </w:p>
-        </w:tc>
-        <w:tc>
-          <w:tcPr>
-            <w:tcW w:w="2889" w:type="dxa"/>
-            <w:gridSpan w:val="2"/>
-          </w:tcPr>
-          <w:p>
-            <w:pPr>
-              <w:pStyle w:val="Sinespaciado"/>
-              <w:cnfStyle w:val="000000000000" w:firstRow="0" w:lastRow="0" w:firstColumn="0" w:lastColumn="0" w:oddVBand="0" w:evenVBand="0" w:oddHBand="0" w:evenHBand="0" w:firstRowFirstColumn="0" w:firstRowLastColumn="0" w:lastRowFirstColumn="0" w:lastRowLastColumn="0"/>
-              <w:rPr>
-                <w:lang w:val="es-ES"/>
-              </w:rPr>
-            </w:pPr>
-            <w:r>
-              <w:rPr>
-                <w:lang w:val="es-ES"/>
-              </w:rPr>
-              <w:t>Tipo de usuario.</w:t>
-            </w:r>
-          </w:p>
-        </w:tc>
-        <w:tc>
-          <w:tcPr>
-            <w:tcW w:w="1843" w:type="dxa"/>
-            <w:gridSpan w:val="2"/>
-          </w:tcPr>
-          <w:p>
-            <w:pPr>
-              <w:pStyle w:val="Sinespaciado"/>
-              <w:jc w:val="center"/>
-              <w:cnfStyle w:val="000000000000" w:firstRow="0" w:lastRow="0" w:firstColumn="0" w:lastColumn="0" w:oddVBand="0" w:evenVBand="0" w:oddHBand="0" w:evenHBand="0" w:firstRowFirstColumn="0" w:firstRowLastColumn="0" w:lastRowFirstColumn="0" w:lastRowLastColumn="0"/>
-              <w:rPr>
-                <w:lang w:val="es-ES"/>
-              </w:rPr>
-            </w:pPr>
-            <w:r>
-              <w:rPr>
-                <w:lang w:val="es-ES"/>
-              </w:rPr>
-              <w:t>Llave foránea</w:t>
-            </w:r>
-          </w:p>
-        </w:tc>
-        <w:tc>
-          <w:tcPr>
-            <w:tcW w:w="1461" w:type="dxa"/>
-          </w:tcPr>
-          <w:p>
-            <w:pPr>
-              <w:pStyle w:val="Sinespaciado"/>
-              <w:jc w:val="center"/>
-              <w:cnfStyle w:val="000000000000" w:firstRow="0" w:lastRow="0" w:firstColumn="0" w:lastColumn="0" w:oddVBand="0" w:evenVBand="0" w:oddHBand="0" w:evenHBand="0" w:firstRowFirstColumn="0" w:firstRowLastColumn="0" w:lastRowFirstColumn="0" w:lastRowLastColumn="0"/>
-              <w:rPr>
-                <w:lang w:val="es-ES"/>
-              </w:rPr>
-            </w:pPr>
-            <w:r>
-              <w:rPr>
-                <w:lang w:val="es-ES"/>
-              </w:rPr>
-              <w:t>Integer</w:t>
-            </w:r>
-          </w:p>
-        </w:tc>
-      </w:tr>
-      <w:tr>
-        <w:trPr>
-          <w:cnfStyle w:val="000000100000" w:firstRow="0" w:lastRow="0" w:firstColumn="0" w:lastColumn="0" w:oddVBand="0" w:evenVBand="0" w:oddHBand="1" w:evenHBand="0" w:firstRowFirstColumn="0" w:firstRowLastColumn="0" w:lastRowFirstColumn="0" w:lastRowLastColumn="0"/>
-        </w:trPr>
-        <w:tc>
-          <w:tcPr>
-            <w:cnfStyle w:val="001000000000" w:firstRow="0" w:lastRow="0" w:firstColumn="1" w:lastColumn="0" w:oddVBand="0" w:evenVBand="0" w:oddHBand="0" w:evenHBand="0" w:firstRowFirstColumn="0" w:firstRowLastColumn="0" w:lastRowFirstColumn="0" w:lastRowLastColumn="0"/>
-            <w:tcW w:w="2351" w:type="dxa"/>
-          </w:tcPr>
-          <w:p>
-            <w:pPr>
-              <w:pStyle w:val="Sinespaciado"/>
-              <w:rPr>
-                <w:b w:val="0"/>
-                <w:bCs w:val="0"/>
-                <w:lang w:val="es-ES"/>
-              </w:rPr>
-            </w:pPr>
-            <w:r>
-              <w:rPr>
-                <w:b w:val="0"/>
-                <w:bCs w:val="0"/>
-                <w:lang w:val="es-ES"/>
-              </w:rPr>
-              <w:t>id_estado</w:t>
-            </w:r>
-          </w:p>
-        </w:tc>
-        <w:tc>
-          <w:tcPr>
-            <w:tcW w:w="2889" w:type="dxa"/>
-            <w:gridSpan w:val="2"/>
-          </w:tcPr>
-          <w:p>
-            <w:pPr>
-              <w:pStyle w:val="Sinespaciado"/>
-              <w:cnfStyle w:val="000000100000" w:firstRow="0" w:lastRow="0" w:firstColumn="0" w:lastColumn="0" w:oddVBand="0" w:evenVBand="0" w:oddHBand="1" w:evenHBand="0" w:firstRowFirstColumn="0" w:firstRowLastColumn="0" w:lastRowFirstColumn="0" w:lastRowLastColumn="0"/>
-              <w:rPr>
-                <w:lang w:val="es-ES"/>
-              </w:rPr>
-            </w:pPr>
-            <w:r>
-              <w:rPr>
-                <w:lang w:val="es-ES"/>
-              </w:rPr>
-              <w:t>Estado del usuario de tipo administrador.</w:t>
-            </w:r>
-          </w:p>
-        </w:tc>
-        <w:tc>
-          <w:tcPr>
-            <w:tcW w:w="1843" w:type="dxa"/>
-            <w:gridSpan w:val="2"/>
-          </w:tcPr>
-          <w:p>
-            <w:pPr>
-              <w:pStyle w:val="Sinespaciado"/>
-              <w:jc w:val="center"/>
-              <w:cnfStyle w:val="000000100000" w:firstRow="0" w:lastRow="0" w:firstColumn="0" w:lastColumn="0" w:oddVBand="0" w:evenVBand="0" w:oddHBand="1" w:evenHBand="0" w:firstRowFirstColumn="0" w:firstRowLastColumn="0" w:lastRowFirstColumn="0" w:lastRowLastColumn="0"/>
-              <w:rPr>
-                <w:lang w:val="es-ES"/>
-              </w:rPr>
-            </w:pPr>
-            <w:r>
-              <w:rPr>
-                <w:lang w:val="es-ES"/>
-              </w:rPr>
-              <w:t>Llave foránea</w:t>
-            </w:r>
-          </w:p>
-        </w:tc>
-        <w:tc>
-          <w:tcPr>
-            <w:tcW w:w="1461" w:type="dxa"/>
-          </w:tcPr>
-          <w:p>
-            <w:pPr>
-              <w:pStyle w:val="Sinespaciado"/>
-              <w:jc w:val="center"/>
-              <w:cnfStyle w:val="000000100000" w:firstRow="0" w:lastRow="0" w:firstColumn="0" w:lastColumn="0" w:oddVBand="0" w:evenVBand="0" w:oddHBand="1" w:evenHBand="0" w:firstRowFirstColumn="0" w:firstRowLastColumn="0" w:lastRowFirstColumn="0" w:lastRowLastColumn="0"/>
-              <w:rPr>
-                <w:lang w:val="es-ES"/>
-              </w:rPr>
-            </w:pPr>
-            <w:r>
-              <w:rPr>
-                <w:lang w:val="es-ES"/>
-              </w:rPr>
-              <w:t>Integer</w:t>
-            </w:r>
-          </w:p>
-        </w:tc>
-      </w:tr>
-      <w:tr>
-        <w:tc>
-          <w:tcPr>
-            <w:cnfStyle w:val="001000000000" w:firstRow="0" w:lastRow="0" w:firstColumn="1" w:lastColumn="0" w:oddVBand="0" w:evenVBand="0" w:oddHBand="0" w:evenHBand="0" w:firstRowFirstColumn="0" w:firstRowLastColumn="0" w:lastRowFirstColumn="0" w:lastRowLastColumn="0"/>
-            <w:tcW w:w="2351" w:type="dxa"/>
-          </w:tcPr>
-          <w:p>
-            <w:pPr>
-              <w:pStyle w:val="Sinespaciado"/>
-              <w:rPr>
-                <w:b w:val="0"/>
-                <w:bCs w:val="0"/>
-                <w:lang w:val="es-ES"/>
-              </w:rPr>
-            </w:pPr>
-            <w:r>
-              <w:rPr>
-                <w:b w:val="0"/>
-                <w:bCs w:val="0"/>
-                <w:lang w:val="es-ES"/>
-              </w:rPr>
-              <w:t>fecha_ultima_conexion</w:t>
-            </w:r>
-          </w:p>
-        </w:tc>
-        <w:tc>
-          <w:tcPr>
-            <w:tcW w:w="2889" w:type="dxa"/>
-            <w:gridSpan w:val="2"/>
-          </w:tcPr>
-          <w:p>
-            <w:pPr>
-              <w:pStyle w:val="Sinespaciado"/>
-              <w:cnfStyle w:val="000000000000" w:firstRow="0" w:lastRow="0" w:firstColumn="0" w:lastColumn="0" w:oddVBand="0" w:evenVBand="0" w:oddHBand="0" w:evenHBand="0" w:firstRowFirstColumn="0" w:firstRowLastColumn="0" w:lastRowFirstColumn="0" w:lastRowLastColumn="0"/>
-              <w:rPr>
-                <w:lang w:val="es-ES"/>
-              </w:rPr>
-            </w:pPr>
-            <w:r>
-              <w:rPr>
-                <w:lang w:val="es-ES"/>
-              </w:rPr>
-              <w:t xml:space="preserve">Fecha en que se </w:t>
-            </w:r>
-            <w:r>
-              <w:rPr>
-                <w:lang w:val="es-ES"/>
-              </w:rPr>
-              <w:t>conectó</w:t>
-            </w:r>
-            <w:r>
-              <w:rPr>
-                <w:lang w:val="es-ES"/>
-              </w:rPr>
-              <w:t xml:space="preserve"> por </w:t>
-            </w:r>
-            <w:r>
-              <w:rPr>
-                <w:lang w:val="es-ES"/>
-              </w:rPr>
-              <w:t>última</w:t>
-            </w:r>
-            <w:r>
-              <w:rPr>
-                <w:lang w:val="es-ES"/>
-              </w:rPr>
-              <w:t xml:space="preserve"> vez el usuario al módulo administrativo.</w:t>
-            </w:r>
-          </w:p>
-        </w:tc>
-        <w:tc>
-          <w:tcPr>
-            <w:tcW w:w="1843" w:type="dxa"/>
-            <w:gridSpan w:val="2"/>
-          </w:tcPr>
-          <w:p>
-            <w:pPr>
-              <w:pStyle w:val="Sinespaciado"/>
-              <w:jc w:val="center"/>
-              <w:cnfStyle w:val="000000000000" w:firstRow="0" w:lastRow="0" w:firstColumn="0" w:lastColumn="0" w:oddVBand="0" w:evenVBand="0" w:oddHBand="0" w:evenHBand="0" w:firstRowFirstColumn="0" w:firstRowLastColumn="0" w:lastRowFirstColumn="0" w:lastRowLastColumn="0"/>
-              <w:rPr>
-                <w:lang w:val="es-ES"/>
-              </w:rPr>
-            </w:pPr>
-            <w:r>
-              <w:rPr>
-                <w:lang w:val="es-ES"/>
-              </w:rPr>
-              <w:t>Dato</w:t>
-            </w:r>
-          </w:p>
-        </w:tc>
-        <w:tc>
-          <w:tcPr>
-            <w:tcW w:w="1461" w:type="dxa"/>
-          </w:tcPr>
-          <w:p>
-            <w:pPr>
-              <w:pStyle w:val="Sinespaciado"/>
-              <w:jc w:val="center"/>
-              <w:cnfStyle w:val="000000000000" w:firstRow="0" w:lastRow="0" w:firstColumn="0" w:lastColumn="0" w:oddVBand="0" w:evenVBand="0" w:oddHBand="0" w:evenHBand="0" w:firstRowFirstColumn="0" w:firstRowLastColumn="0" w:lastRowFirstColumn="0" w:lastRowLastColumn="0"/>
-              <w:rPr>
-                <w:lang w:val="es-ES"/>
-              </w:rPr>
-            </w:pPr>
-            <w:r>
-              <w:rPr>
-                <w:lang w:val="es-ES"/>
-              </w:rPr>
-              <w:t>Date</w:t>
-            </w:r>
-          </w:p>
-        </w:tc>
-      </w:tr>
-      <w:tr>
-        <w:trPr>
-          <w:cnfStyle w:val="000000100000" w:firstRow="0" w:lastRow="0" w:firstColumn="0" w:lastColumn="0" w:oddVBand="0" w:evenVBand="0" w:oddHBand="1" w:evenHBand="0" w:firstRowFirstColumn="0" w:firstRowLastColumn="0" w:lastRowFirstColumn="0" w:lastRowLastColumn="0"/>
-        </w:trPr>
-        <w:tc>
-          <w:tcPr>
-            <w:cnfStyle w:val="001000000000" w:firstRow="0" w:lastRow="0" w:firstColumn="1" w:lastColumn="0" w:oddVBand="0" w:evenVBand="0" w:oddHBand="0" w:evenHBand="0" w:firstRowFirstColumn="0" w:firstRowLastColumn="0" w:lastRowFirstColumn="0" w:lastRowLastColumn="0"/>
-            <w:tcW w:w="2351" w:type="dxa"/>
-          </w:tcPr>
-          <w:p>
-            <w:pPr>
-              <w:pStyle w:val="Sinespaciado"/>
-              <w:rPr>
-                <w:b w:val="0"/>
-                <w:bCs w:val="0"/>
-                <w:lang w:val="es-ES"/>
-              </w:rPr>
-            </w:pPr>
-            <w:r>
-              <w:rPr>
-                <w:b w:val="0"/>
-                <w:bCs w:val="0"/>
-                <w:lang w:val="es-ES"/>
-              </w:rPr>
-              <w:t>fecha_registro</w:t>
-            </w:r>
-          </w:p>
-        </w:tc>
-        <w:tc>
-          <w:tcPr>
-            <w:tcW w:w="2889" w:type="dxa"/>
-            <w:gridSpan w:val="2"/>
-          </w:tcPr>
-          <w:p>
-            <w:pPr>
-              <w:pStyle w:val="Sinespaciado"/>
-              <w:cnfStyle w:val="000000100000" w:firstRow="0" w:lastRow="0" w:firstColumn="0" w:lastColumn="0" w:oddVBand="0" w:evenVBand="0" w:oddHBand="1" w:evenHBand="0" w:firstRowFirstColumn="0" w:firstRowLastColumn="0" w:lastRowFirstColumn="0" w:lastRowLastColumn="0"/>
-              <w:rPr>
-                <w:lang w:val="es-ES"/>
-              </w:rPr>
-            </w:pPr>
-            <w:r>
-              <w:rPr>
-                <w:lang w:val="es-ES"/>
-              </w:rPr>
-              <w:t>Fecha en que se registró al usuario.</w:t>
-            </w:r>
-          </w:p>
-        </w:tc>
-        <w:tc>
-          <w:tcPr>
-            <w:tcW w:w="1843" w:type="dxa"/>
-            <w:gridSpan w:val="2"/>
-          </w:tcPr>
-          <w:p>
-            <w:pPr>
-              <w:pStyle w:val="Sinespaciado"/>
-              <w:jc w:val="center"/>
-              <w:cnfStyle w:val="000000100000" w:firstRow="0" w:lastRow="0" w:firstColumn="0" w:lastColumn="0" w:oddVBand="0" w:evenVBand="0" w:oddHBand="1" w:evenHBand="0" w:firstRowFirstColumn="0" w:firstRowLastColumn="0" w:lastRowFirstColumn="0" w:lastRowLastColumn="0"/>
-              <w:rPr>
-                <w:lang w:val="es-ES"/>
-              </w:rPr>
-            </w:pPr>
-            <w:r>
-              <w:rPr>
-                <w:lang w:val="es-ES"/>
-              </w:rPr>
-              <w:t>Dato</w:t>
-            </w:r>
-          </w:p>
-        </w:tc>
-        <w:tc>
-          <w:tcPr>
-            <w:tcW w:w="1461" w:type="dxa"/>
-          </w:tcPr>
-          <w:p>
-            <w:pPr>
-              <w:pStyle w:val="Sinespaciado"/>
-              <w:jc w:val="center"/>
-              <w:cnfStyle w:val="000000100000" w:firstRow="0" w:lastRow="0" w:firstColumn="0" w:lastColumn="0" w:oddVBand="0" w:evenVBand="0" w:oddHBand="1" w:evenHBand="0" w:firstRowFirstColumn="0" w:firstRowLastColumn="0" w:lastRowFirstColumn="0" w:lastRowLastColumn="0"/>
-              <w:rPr>
-                <w:lang w:val="es-ES"/>
-              </w:rPr>
-            </w:pPr>
-            <w:r>
-              <w:rPr>
-                <w:lang w:val="es-ES"/>
-              </w:rPr>
-              <w:t>Date</w:t>
-            </w:r>
-          </w:p>
-        </w:tc>
-      </w:tr>
-    </w:tbl>
-    <w:p>
-      <w:pPr>
-        <w:pStyle w:val="Sinespaciado"/>
-        <w:rPr>
-          <w:lang w:val="es-ES"/>
-        </w:rPr>
-      </w:pPr>
-    </w:p>
-    <w:p>
-      <w:pPr>
-        <w:pStyle w:val="Fuente"/>
-      </w:pPr>
-      <w:r>
-        <w:t>Fuente: Elaboración propia.</w:t>
-      </w:r>
-    </w:p>
-    <w:p>
-      <w:pPr>
-        <w:pStyle w:val="Sub3"/>
-      </w:pPr>
-      <w:bookmarkStart w:id="62" w:name="_Toc30967617"/>
-      <w:r>
-        <w:t>Herramientas de desarrollo, investigación y definición.</w:t>
-      </w:r>
-      <w:bookmarkEnd w:id="62"/>
-    </w:p>
-    <w:p>
-      <w:pPr>
-        <w:rPr>
-          <w:lang w:val="es-ES"/>
-        </w:rPr>
-      </w:pPr>
-    </w:p>
-    <w:p>
-      <w:pPr>
-        <w:rPr>
-          <w:lang w:val="es-ES"/>
-        </w:rPr>
-      </w:pPr>
-      <w:r>
-        <w:rPr>
-          <w:lang w:val="es-ES"/>
-        </w:rPr>
-        <w:t xml:space="preserve">Para la selección de las herramientas de desarrollo del proyecto se contó con la participación y solicitud por parte del coordinador de lo laboratorios, ya que al ser ingeniero en ciencias y sistemas se involucró en el aspecto técnico tomando en cuenta </w:t>
+    </w:p>
+    <w:p>
+      <w:pPr>
+        <w:rPr>
+          <w:lang w:val="es-ES"/>
+        </w:rPr>
+      </w:pPr>
+    </w:p>
+    <w:p>
+      <w:pPr>
+        <w:rPr>
+          <w:lang w:val="es-ES"/>
+        </w:rPr>
+      </w:pPr>
+      <w:r>
+        <w:rPr>
+          <w:lang w:val="es-ES"/>
+        </w:rPr>
+        <w:t xml:space="preserve">Para la selección de las herramientas de desarrollo del proyecto se contó con la participación y solicitud por parte del coordinador de </w:t>
+      </w:r>
+      <w:proofErr w:type="spellStart"/>
+      <w:r>
+        <w:rPr>
+          <w:lang w:val="es-ES"/>
+        </w:rPr>
+        <w:t>lo</w:t>
+      </w:r>
+      <w:proofErr w:type="spellEnd"/>
+      <w:r>
+        <w:rPr>
+          <w:lang w:val="es-ES"/>
+        </w:rPr>
+        <w:t xml:space="preserve"> laboratorios, ya que al ser ingeniero en ciencias y sistemas se involucró en el aspecto técnico tomando en cuenta </w:t>
       </w:r>
       <w:r>
         <w:rPr>
@@ -14350,16 +13586,16 @@
       <w:pPr>
         <w:pStyle w:val="Tablas"/>
       </w:pPr>
-      <w:bookmarkStart w:id="63" w:name="_Toc30463907"/>
-      <w:bookmarkStart w:id="64" w:name="_Toc30966884"/>
+      <w:bookmarkStart w:id="58" w:name="_Toc30463907"/>
+      <w:bookmarkStart w:id="59" w:name="_Toc30966884"/>
       <w:r>
         <w:t xml:space="preserve">Herramientas de desarrollo </w:t>
       </w:r>
       <w:r>
         <w:t>seleccionadas</w:t>
       </w:r>
-      <w:bookmarkEnd w:id="63"/>
-      <w:bookmarkEnd w:id="64"/>
+      <w:bookmarkEnd w:id="58"/>
+      <w:bookmarkEnd w:id="59"/>
     </w:p>
     <w:p>
       <w:pPr>
@@ -14491,8 +13727,18 @@
                 <w:bCs w:val="0"/>
                 <w:lang w:val="es-ES"/>
               </w:rPr>
-              <w:t xml:space="preserve"> Backend</w:t>
-            </w:r>
+              <w:t xml:space="preserve"> </w:t>
+            </w:r>
+            <w:proofErr w:type="spellStart"/>
+            <w:r>
+              <w:rPr>
+                <w:b w:val="0"/>
+                <w:bCs w:val="0"/>
+                <w:lang w:val="es-ES"/>
+              </w:rPr>
+              <w:t>Backend</w:t>
+            </w:r>
+            <w:proofErr w:type="spellEnd"/>
           </w:p>
         </w:tc>
         <w:tc>
@@ -14536,27 +13782,47 @@
               </w:rPr>
               <w:t xml:space="preserve">Lenguaje de programación orientado a objetos, el cual es multiplataforma, de uso gratuito cuyo costo para la implementación será gratuito y muy versátil al momento de la elaboración de los </w:t>
             </w:r>
+            <w:proofErr w:type="spellStart"/>
             <w:r>
               <w:rPr>
                 <w:i/>
                 <w:iCs/>
                 <w:lang w:val="es-ES"/>
               </w:rPr>
-              <w:t xml:space="preserve">servlet </w:t>
-            </w:r>
-            <w:r>
-              <w:rPr>
-                <w:lang w:val="es-ES"/>
-              </w:rPr>
-              <w:t xml:space="preserve">de comunicación entre interfaz de usuario y </w:t>
-            </w:r>
+              <w:t>servlet</w:t>
+            </w:r>
+            <w:proofErr w:type="spellEnd"/>
             <w:r>
               <w:rPr>
                 <w:i/>
                 <w:iCs/>
                 <w:lang w:val="es-ES"/>
               </w:rPr>
-              <w:t>backend.</w:t>
+              <w:t xml:space="preserve"> </w:t>
+            </w:r>
+            <w:r>
+              <w:rPr>
+                <w:lang w:val="es-ES"/>
+              </w:rPr>
+              <w:t xml:space="preserve">de comunicación entre interfaz de usuario y </w:t>
+            </w:r>
+            <w:proofErr w:type="spellStart"/>
+            <w:r>
+              <w:rPr>
+                <w:i/>
+                <w:iCs/>
+                <w:lang w:val="es-ES"/>
+              </w:rPr>
+              <w:t>backend</w:t>
+            </w:r>
+            <w:proofErr w:type="spellEnd"/>
+            <w:r>
+              <w:rPr>
+                <w:i/>
+                <w:iCs/>
+                <w:lang w:val="es-ES"/>
+              </w:rPr>
+              <w:t>.</w:t>
             </w:r>
           </w:p>
         </w:tc>
@@ -14605,8 +13871,18 @@
                 <w:bCs w:val="0"/>
                 <w:lang w:val="es-ES"/>
               </w:rPr>
-              <w:t>Lenguaje de programación Frontend</w:t>
-            </w:r>
+              <w:t xml:space="preserve">Lenguaje de programación </w:t>
+            </w:r>
+            <w:proofErr w:type="spellStart"/>
+            <w:r>
+              <w:rPr>
+                <w:b w:val="0"/>
+                <w:bCs w:val="0"/>
+                <w:lang w:val="es-ES"/>
+              </w:rPr>
+              <w:t>Frontend</w:t>
+            </w:r>
+            <w:proofErr w:type="spellEnd"/>
           </w:p>
         </w:tc>
         <w:tc>
@@ -14648,19 +13924,43 @@
               </w:rPr>
               <w:t xml:space="preserve">Lenguaje de programación sin tipado estático y orientado a su uso en </w:t>
             </w:r>
+            <w:proofErr w:type="spellStart"/>
             <w:r>
               <w:rPr>
                 <w:i/>
                 <w:iCs/>
                 <w:lang w:val="es-ES"/>
               </w:rPr>
-              <w:t xml:space="preserve">frontend </w:t>
-            </w:r>
-            <w:r>
-              <w:rPr>
-                <w:lang w:val="es-ES"/>
-              </w:rPr>
-              <w:t>o comumente llamado lado del cliente. Es de uso gratuito y con compatibilidad para todos los navegadores web existentes.</w:t>
+              <w:t>frontend</w:t>
+            </w:r>
+            <w:proofErr w:type="spellEnd"/>
+            <w:r>
+              <w:rPr>
+                <w:i/>
+                <w:iCs/>
+                <w:lang w:val="es-ES"/>
+              </w:rPr>
+              <w:t xml:space="preserve"> </w:t>
+            </w:r>
+            <w:r>
+              <w:rPr>
+                <w:lang w:val="es-ES"/>
+              </w:rPr>
+              <w:t xml:space="preserve">o </w:t>
+            </w:r>
+            <w:proofErr w:type="spellStart"/>
+            <w:r>
+              <w:rPr>
+                <w:lang w:val="es-ES"/>
+              </w:rPr>
+              <w:t>comumente</w:t>
+            </w:r>
+            <w:proofErr w:type="spellEnd"/>
+            <w:r>
+              <w:rPr>
+                <w:lang w:val="es-ES"/>
+              </w:rPr>
+              <w:t xml:space="preserve"> llamado lado del cliente. Es de uso gratuito y con compatibilidad para todos los navegadores web existentes.</w:t>
             </w:r>
           </w:p>
         </w:tc>
@@ -14828,12 +14128,14 @@
                 <w:lang w:val="es-ES"/>
               </w:rPr>
             </w:pPr>
+            <w:proofErr w:type="spellStart"/>
             <w:r>
               <w:rPr>
                 <w:lang w:val="es-ES"/>
               </w:rPr>
               <w:t>FreeRADIUS</w:t>
             </w:r>
+            <w:proofErr w:type="spellEnd"/>
           </w:p>
         </w:tc>
         <w:tc>
@@ -14907,12 +14209,14 @@
                 <w:lang w:val="es-ES"/>
               </w:rPr>
             </w:pPr>
+            <w:proofErr w:type="spellStart"/>
             <w:r>
               <w:rPr>
                 <w:lang w:val="es-ES"/>
               </w:rPr>
               <w:t>PfSense</w:t>
             </w:r>
+            <w:proofErr w:type="spellEnd"/>
           </w:p>
         </w:tc>
         <w:tc>
@@ -15076,7 +14380,25 @@
                 <w:bCs w:val="0"/>
                 <w:lang w:val="es-ES"/>
               </w:rPr>
-              <w:t>Librerías y frameworks de desarrollo web</w:t>
+              <w:t xml:space="preserve">Librerías y </w:t>
+            </w:r>
+            <w:proofErr w:type="spellStart"/>
+            <w:r>
+              <w:rPr>
+                <w:b w:val="0"/>
+                <w:bCs w:val="0"/>
+                <w:lang w:val="es-ES"/>
+              </w:rPr>
+              <w:t>frameworks</w:t>
+            </w:r>
+            <w:proofErr w:type="spellEnd"/>
+            <w:r>
+              <w:rPr>
+                <w:b w:val="0"/>
+                <w:bCs w:val="0"/>
+                <w:lang w:val="es-ES"/>
+              </w:rPr>
+              <w:t xml:space="preserve"> de desarrollo web</w:t>
             </w:r>
           </w:p>
         </w:tc>
@@ -15089,8 +14411,13 @@
               <w:pStyle w:val="Vietas1"/>
               <w:cnfStyle w:val="000000000000" w:firstRow="0" w:lastRow="0" w:firstColumn="0" w:lastColumn="0" w:oddVBand="0" w:evenVBand="0" w:oddHBand="0" w:evenHBand="0" w:firstRowFirstColumn="0" w:firstRowLastColumn="0" w:lastRowFirstColumn="0" w:lastRowLastColumn="0"/>
             </w:pPr>
-            <w:r>
-              <w:t>Boostrap 4</w:t>
+            <w:proofErr w:type="spellStart"/>
+            <w:r>
+              <w:t>Boostrap</w:t>
+            </w:r>
+            <w:proofErr w:type="spellEnd"/>
+            <w:r>
+              <w:t xml:space="preserve"> 4</w:t>
             </w:r>
           </w:p>
           <w:p>
@@ -15107,9 +14434,11 @@
               <w:pStyle w:val="Vietas1"/>
               <w:cnfStyle w:val="000000000000" w:firstRow="0" w:lastRow="0" w:firstColumn="0" w:lastColumn="0" w:oddVBand="0" w:evenVBand="0" w:oddHBand="0" w:evenHBand="0" w:firstRowFirstColumn="0" w:firstRowLastColumn="0" w:lastRowFirstColumn="0" w:lastRowLastColumn="0"/>
             </w:pPr>
+            <w:proofErr w:type="spellStart"/>
             <w:r>
               <w:t>EasyUI</w:t>
             </w:r>
+            <w:proofErr w:type="spellEnd"/>
           </w:p>
         </w:tc>
         <w:tc>
@@ -15180,9 +14509,11 @@
               <w:pStyle w:val="Vietas1"/>
               <w:cnfStyle w:val="000000100000" w:firstRow="0" w:lastRow="0" w:firstColumn="0" w:lastColumn="0" w:oddVBand="0" w:evenVBand="0" w:oddHBand="1" w:evenHBand="0" w:firstRowFirstColumn="0" w:firstRowLastColumn="0" w:lastRowFirstColumn="0" w:lastRowLastColumn="0"/>
             </w:pPr>
+            <w:proofErr w:type="spellStart"/>
             <w:r>
               <w:t>Netbeans</w:t>
             </w:r>
+            <w:proofErr w:type="spellEnd"/>
           </w:p>
         </w:tc>
         <w:tc>
@@ -15289,11 +14620,11 @@
       <w:pPr>
         <w:pStyle w:val="Sub3"/>
       </w:pPr>
-      <w:bookmarkStart w:id="65" w:name="_Toc30967618"/>
+      <w:bookmarkStart w:id="60" w:name="_Toc30967618"/>
       <w:r>
         <w:t>Infraestructura de red, hardware y herramientas de desarrollo</w:t>
       </w:r>
-      <w:bookmarkEnd w:id="65"/>
+      <w:bookmarkEnd w:id="60"/>
     </w:p>
     <w:p>
       <w:pPr>
@@ -15376,13 +14707,13 @@
       <w:pPr>
         <w:pStyle w:val="Tablas"/>
       </w:pPr>
-      <w:bookmarkStart w:id="66" w:name="_Toc30463908"/>
-      <w:bookmarkStart w:id="67" w:name="_Toc30966885"/>
+      <w:bookmarkStart w:id="61" w:name="_Toc30463908"/>
+      <w:bookmarkStart w:id="62" w:name="_Toc30966885"/>
       <w:r>
         <w:t>Herramientas de infraestructura</w:t>
       </w:r>
-      <w:bookmarkEnd w:id="66"/>
-      <w:bookmarkEnd w:id="67"/>
+      <w:bookmarkEnd w:id="61"/>
+      <w:bookmarkEnd w:id="62"/>
     </w:p>
     <w:p>
       <w:pPr>
@@ -15593,8 +14924,13 @@
               <w:cnfStyle w:val="000000100000" w:firstRow="0" w:lastRow="0" w:firstColumn="0" w:lastColumn="0" w:oddVBand="0" w:evenVBand="0" w:oddHBand="1" w:evenHBand="0" w:firstRowFirstColumn="0" w:firstRowLastColumn="0" w:lastRowFirstColumn="0" w:lastRowLastColumn="0"/>
             </w:pPr>
             <w:r>
-              <w:t>Container en Proxmox</w:t>
-            </w:r>
+              <w:t xml:space="preserve">Container en </w:t>
+            </w:r>
+            <w:proofErr w:type="spellStart"/>
+            <w:r>
+              <w:t>Proxmox</w:t>
+            </w:r>
+            <w:proofErr w:type="spellEnd"/>
           </w:p>
         </w:tc>
       </w:tr>
@@ -15674,8 +15010,13 @@
               <w:cnfStyle w:val="000000000000" w:firstRow="0" w:lastRow="0" w:firstColumn="0" w:lastColumn="0" w:oddVBand="0" w:evenVBand="0" w:oddHBand="0" w:evenHBand="0" w:firstRowFirstColumn="0" w:firstRowLastColumn="0" w:lastRowFirstColumn="0" w:lastRowLastColumn="0"/>
             </w:pPr>
             <w:r>
-              <w:t>Container en Proxmox</w:t>
-            </w:r>
+              <w:t xml:space="preserve">Container en </w:t>
+            </w:r>
+            <w:proofErr w:type="spellStart"/>
+            <w:r>
+              <w:t>Proxmox</w:t>
+            </w:r>
+            <w:proofErr w:type="spellEnd"/>
           </w:p>
         </w:tc>
       </w:tr>
@@ -15796,8 +15137,13 @@
               <w:cnfStyle w:val="000000100000" w:firstRow="0" w:lastRow="0" w:firstColumn="0" w:lastColumn="0" w:oddVBand="0" w:evenVBand="0" w:oddHBand="1" w:evenHBand="0" w:firstRowFirstColumn="0" w:firstRowLastColumn="0" w:lastRowFirstColumn="0" w:lastRowLastColumn="0"/>
             </w:pPr>
             <w:r>
-              <w:t>VM en Proxmox</w:t>
-            </w:r>
+              <w:t xml:space="preserve">VM en </w:t>
+            </w:r>
+            <w:proofErr w:type="spellStart"/>
+            <w:r>
+              <w:t>Proxmox</w:t>
+            </w:r>
+            <w:proofErr w:type="spellEnd"/>
           </w:p>
         </w:tc>
       </w:tr>
@@ -15911,6 +15257,7 @@
                 <w:lang w:val="es-ES"/>
               </w:rPr>
             </w:pPr>
+            <w:proofErr w:type="spellStart"/>
             <w:r>
               <w:rPr>
                 <w:b w:val="0"/>
@@ -15921,6 +15268,7 @@
               </w:rPr>
               <w:t>Hypervisor</w:t>
             </w:r>
+            <w:proofErr w:type="spellEnd"/>
             <w:r>
               <w:rPr>
                 <w:b w:val="0"/>
@@ -16063,11 +15411,11 @@
       <w:pPr>
         <w:pStyle w:val="Sub1"/>
       </w:pPr>
-      <w:bookmarkStart w:id="68" w:name="_Toc30967619"/>
+      <w:bookmarkStart w:id="63" w:name="_Toc30967619"/>
       <w:r>
         <w:t>Presentación de la solución del proyecto</w:t>
       </w:r>
-      <w:bookmarkEnd w:id="68"/>
+      <w:bookmarkEnd w:id="63"/>
     </w:p>
     <w:p>
       <w:pPr>
@@ -16133,12 +15481,12 @@
       <w:pPr>
         <w:pStyle w:val="Sub2"/>
       </w:pPr>
-      <w:bookmarkStart w:id="69" w:name="_Toc30967620"/>
+      <w:bookmarkStart w:id="64" w:name="_Toc30967620"/>
       <w:r>
         <w:lastRenderedPageBreak/>
         <w:t>Diseño de infraestructura de la solución del proyecto</w:t>
       </w:r>
-      <w:bookmarkEnd w:id="69"/>
+      <w:bookmarkEnd w:id="64"/>
     </w:p>
     <w:p>
       <w:pPr>
@@ -16195,11 +15543,11 @@
       <w:pPr>
         <w:pStyle w:val="Sub3"/>
       </w:pPr>
-      <w:bookmarkStart w:id="70" w:name="_Toc30967621"/>
+      <w:bookmarkStart w:id="65" w:name="_Toc30967621"/>
       <w:r>
         <w:t>Diagrama de infraestructura del proyecto</w:t>
       </w:r>
-      <w:bookmarkEnd w:id="70"/>
+      <w:bookmarkEnd w:id="65"/>
     </w:p>
     <w:p>
       <w:pPr>
@@ -16246,15 +15594,15 @@
       <w:pPr>
         <w:pStyle w:val="Figuras"/>
       </w:pPr>
-      <w:bookmarkStart w:id="71" w:name="_Toc30464813"/>
-      <w:bookmarkStart w:id="72" w:name="_Toc30465188"/>
-      <w:bookmarkStart w:id="73" w:name="_Toc30966875"/>
+      <w:bookmarkStart w:id="66" w:name="_Toc30464813"/>
+      <w:bookmarkStart w:id="67" w:name="_Toc30465188"/>
+      <w:bookmarkStart w:id="68" w:name="_Toc30966875"/>
       <w:r>
         <w:t>Diagrama de infraestructura de la solución</w:t>
       </w:r>
-      <w:bookmarkEnd w:id="71"/>
-      <w:bookmarkEnd w:id="72"/>
-      <w:bookmarkEnd w:id="73"/>
+      <w:bookmarkEnd w:id="66"/>
+      <w:bookmarkEnd w:id="67"/>
+      <w:bookmarkEnd w:id="68"/>
     </w:p>
     <w:p>
       <w:pPr>
@@ -16332,7 +15680,15 @@
         <w:pStyle w:val="Fuente"/>
       </w:pPr>
       <w:r>
-        <w:t>Fuente: elaboración propia, empleando Lucidchart en su versión web.</w:t>
+        <w:t xml:space="preserve">Fuente: elaboración propia, empleando </w:t>
+      </w:r>
+      <w:proofErr w:type="spellStart"/>
+      <w:r>
+        <w:t>Lucidchart</w:t>
+      </w:r>
+      <w:proofErr w:type="spellEnd"/>
+      <w:r>
+        <w:t xml:space="preserve"> en su versión web.</w:t>
       </w:r>
     </w:p>
     <w:p>
@@ -16346,11 +15702,11 @@
       <w:pPr>
         <w:pStyle w:val="Sub2"/>
       </w:pPr>
-      <w:bookmarkStart w:id="74" w:name="_Toc30967622"/>
+      <w:bookmarkStart w:id="69" w:name="_Toc30967622"/>
       <w:r>
         <w:t>Historias de usuario</w:t>
       </w:r>
-      <w:bookmarkEnd w:id="74"/>
+      <w:bookmarkEnd w:id="69"/>
     </w:p>
     <w:p>
       <w:pPr>
@@ -16415,11 +15771,11 @@
       <w:pPr>
         <w:pStyle w:val="Tablas"/>
       </w:pPr>
-      <w:bookmarkStart w:id="75" w:name="_Toc30966886"/>
+      <w:bookmarkStart w:id="70" w:name="_Toc30966886"/>
       <w:r>
         <w:t>Historias de usuario</w:t>
       </w:r>
-      <w:bookmarkEnd w:id="75"/>
+      <w:bookmarkEnd w:id="70"/>
     </w:p>
     <w:tbl>
       <w:tblPr>
@@ -17018,9 +16374,14 @@
               <w:pStyle w:val="Vietas1"/>
               <w:cnfStyle w:val="000000100000" w:firstRow="0" w:lastRow="0" w:firstColumn="0" w:lastColumn="0" w:oddVBand="0" w:evenVBand="0" w:oddHBand="1" w:evenHBand="0" w:firstRowFirstColumn="0" w:firstRowLastColumn="0" w:lastRowFirstColumn="0" w:lastRowLastColumn="0"/>
             </w:pPr>
+            <w:proofErr w:type="spellStart"/>
             <w:r>
               <w:lastRenderedPageBreak/>
-              <w:t>Login para manejo de credenciales y acceso</w:t>
+              <w:t>Login</w:t>
+            </w:r>
+            <w:proofErr w:type="spellEnd"/>
+            <w:r>
+              <w:t xml:space="preserve"> para manejo de credenciales y acceso</w:t>
             </w:r>
             <w:r>
               <w:t xml:space="preserve"> de usuarios administrativos.</w:t>
@@ -17142,11 +16503,11 @@
       <w:pPr>
         <w:pStyle w:val="Sub2"/>
       </w:pPr>
-      <w:bookmarkStart w:id="76" w:name="_Toc30967623"/>
+      <w:bookmarkStart w:id="71" w:name="_Toc30967623"/>
       <w:r>
         <w:t>Modelo de datos</w:t>
       </w:r>
-      <w:bookmarkEnd w:id="76"/>
+      <w:bookmarkEnd w:id="71"/>
     </w:p>
     <w:p>
       <w:pPr>
@@ -17171,7 +16532,21 @@
         <w:rPr>
           <w:lang w:val="es-ES"/>
         </w:rPr>
-        <w:t>Es importante resaltar que el modelo de datos provisto por el servidor FreeRADIUS es no relacional ya que de esa forma trabaja dicho software.</w:t>
+        <w:t xml:space="preserve">Es importante resaltar que el modelo de datos provisto por el servidor </w:t>
+      </w:r>
+      <w:proofErr w:type="spellStart"/>
+      <w:r>
+        <w:rPr>
+          <w:lang w:val="es-ES"/>
+        </w:rPr>
+        <w:t>FreeRADIUS</w:t>
+      </w:r>
+      <w:proofErr w:type="spellEnd"/>
+      <w:r>
+        <w:rPr>
+          <w:lang w:val="es-ES"/>
+        </w:rPr>
+        <w:t xml:space="preserve"> es no relacional ya que de esa forma trabaja dicho software.</w:t>
       </w:r>
     </w:p>
     <w:p>
@@ -17185,11 +16560,11 @@
       <w:pPr>
         <w:pStyle w:val="Sub3"/>
       </w:pPr>
-      <w:bookmarkStart w:id="77" w:name="_Toc30967624"/>
+      <w:bookmarkStart w:id="72" w:name="_Toc30967624"/>
       <w:r>
         <w:t>Diagrama entidad-relación</w:t>
       </w:r>
-      <w:bookmarkEnd w:id="77"/>
+      <w:bookmarkEnd w:id="72"/>
     </w:p>
     <w:p>
       <w:pPr>
@@ -17258,11 +16633,11 @@
       <w:pPr>
         <w:pStyle w:val="Figuras"/>
       </w:pPr>
-      <w:bookmarkStart w:id="78" w:name="_Toc30966876"/>
+      <w:bookmarkStart w:id="73" w:name="_Toc30966876"/>
       <w:r>
         <w:t>Diagrama entidad-relación</w:t>
       </w:r>
-      <w:bookmarkEnd w:id="78"/>
+      <w:bookmarkEnd w:id="73"/>
       <w:r>
         <w:t xml:space="preserve"> </w:t>
       </w:r>
@@ -17350,7 +16725,15 @@
         <w:t>Fuente: elaboración propia</w:t>
       </w:r>
       <w:r>
-        <w:t>, empleando Navicat 12.1.</w:t>
+        <w:t xml:space="preserve">, empleando </w:t>
+      </w:r>
+      <w:proofErr w:type="spellStart"/>
+      <w:r>
+        <w:t>Navicat</w:t>
+      </w:r>
+      <w:proofErr w:type="spellEnd"/>
+      <w:r>
+        <w:t xml:space="preserve"> 12.1.</w:t>
       </w:r>
     </w:p>
     <w:p>
@@ -17364,7 +16747,7 @@
       <w:pPr>
         <w:pStyle w:val="Sub4"/>
       </w:pPr>
-      <w:bookmarkStart w:id="79" w:name="_Toc30967625"/>
+      <w:bookmarkStart w:id="74" w:name="_Toc30967625"/>
       <w:r>
         <w:t xml:space="preserve">Entidades </w:t>
       </w:r>
@@ -17380,7 +16763,7 @@
       <w:r>
         <w:t>administrativo</w:t>
       </w:r>
-      <w:bookmarkEnd w:id="79"/>
+      <w:bookmarkEnd w:id="74"/>
     </w:p>
     <w:p>
       <w:pPr>
@@ -17508,12 +16891,14 @@
                 <w:lang w:val="es-ES"/>
               </w:rPr>
             </w:pPr>
+            <w:proofErr w:type="spellStart"/>
             <w:r>
               <w:rPr>
                 <w:lang w:val="es-ES"/>
               </w:rPr>
               <w:t>captive_administrador</w:t>
             </w:r>
+            <w:proofErr w:type="spellEnd"/>
           </w:p>
         </w:tc>
         <w:tc>
@@ -17577,12 +16962,14 @@
                 <w:lang w:val="es-ES"/>
               </w:rPr>
             </w:pPr>
+            <w:proofErr w:type="spellStart"/>
             <w:r>
               <w:rPr>
                 <w:lang w:val="es-ES"/>
               </w:rPr>
               <w:t>captive_carrera</w:t>
             </w:r>
+            <w:proofErr w:type="spellEnd"/>
           </w:p>
         </w:tc>
         <w:tc>
@@ -17647,6 +17034,7 @@
                 <w:lang w:val="es-ES"/>
               </w:rPr>
             </w:pPr>
+            <w:proofErr w:type="spellStart"/>
             <w:r>
               <w:rPr>
                 <w:lang w:val="es-ES"/>
@@ -17665,6 +17053,7 @@
               </w:rPr>
               <w:t>administrativo</w:t>
             </w:r>
+            <w:proofErr w:type="spellEnd"/>
           </w:p>
         </w:tc>
         <w:tc>
@@ -17728,12 +17117,14 @@
                 <w:lang w:val="es-ES"/>
               </w:rPr>
             </w:pPr>
+            <w:proofErr w:type="spellStart"/>
             <w:r>
               <w:rPr>
                 <w:lang w:val="es-ES"/>
               </w:rPr>
               <w:t>captive_tipo_dato_politica</w:t>
             </w:r>
+            <w:proofErr w:type="spellEnd"/>
           </w:p>
         </w:tc>
         <w:tc>
@@ -17798,12 +17189,14 @@
                 <w:lang w:val="es-ES"/>
               </w:rPr>
             </w:pPr>
+            <w:proofErr w:type="spellStart"/>
             <w:r>
               <w:rPr>
                 <w:lang w:val="es-ES"/>
               </w:rPr>
               <w:t>captive_tipo_usuario_admin</w:t>
             </w:r>
+            <w:proofErr w:type="spellEnd"/>
           </w:p>
         </w:tc>
         <w:tc>
@@ -17867,12 +17260,14 @@
                 <w:lang w:val="es-ES"/>
               </w:rPr>
             </w:pPr>
+            <w:proofErr w:type="spellStart"/>
             <w:r>
               <w:rPr>
                 <w:lang w:val="es-ES"/>
               </w:rPr>
               <w:t>captive_usuario</w:t>
             </w:r>
+            <w:proofErr w:type="spellEnd"/>
           </w:p>
         </w:tc>
         <w:tc>
@@ -17923,7 +17318,7 @@
       <w:pPr>
         <w:pStyle w:val="Sub4"/>
       </w:pPr>
-      <w:bookmarkStart w:id="80" w:name="_Toc30967626"/>
+      <w:bookmarkStart w:id="75" w:name="_Toc30967626"/>
       <w:r>
         <w:lastRenderedPageBreak/>
         <w:t xml:space="preserve">Entidades </w:t>
@@ -17938,9 +17333,14 @@
         <w:t xml:space="preserve">del </w:t>
       </w:r>
       <w:r>
-        <w:t>servidor FreeRADIUS</w:t>
-      </w:r>
-      <w:bookmarkEnd w:id="80"/>
+        <w:t xml:space="preserve">servidor </w:t>
+      </w:r>
+      <w:proofErr w:type="spellStart"/>
+      <w:r>
+        <w:t>FreeRADIUS</w:t>
+      </w:r>
+      <w:bookmarkEnd w:id="75"/>
+      <w:proofErr w:type="spellEnd"/>
     </w:p>
     <w:p>
       <w:pPr>
@@ -18062,9 +17462,11 @@
               </w:numPr>
               <w:cnfStyle w:val="000000100000" w:firstRow="0" w:lastRow="0" w:firstColumn="0" w:lastColumn="0" w:oddVBand="0" w:evenVBand="0" w:oddHBand="1" w:evenHBand="0" w:firstRowFirstColumn="0" w:firstRowLastColumn="0" w:lastRowFirstColumn="0" w:lastRowLastColumn="0"/>
             </w:pPr>
+            <w:proofErr w:type="spellStart"/>
             <w:r>
               <w:t>nas</w:t>
             </w:r>
+            <w:proofErr w:type="spellEnd"/>
           </w:p>
         </w:tc>
         <w:tc>
@@ -18126,9 +17528,11 @@
               </w:numPr>
               <w:cnfStyle w:val="000000000000" w:firstRow="0" w:lastRow="0" w:firstColumn="0" w:lastColumn="0" w:oddVBand="0" w:evenVBand="0" w:oddHBand="0" w:evenHBand="0" w:firstRowFirstColumn="0" w:firstRowLastColumn="0" w:lastRowFirstColumn="0" w:lastRowLastColumn="0"/>
             </w:pPr>
+            <w:proofErr w:type="spellStart"/>
             <w:r>
               <w:t>radacct</w:t>
             </w:r>
+            <w:proofErr w:type="spellEnd"/>
           </w:p>
         </w:tc>
         <w:tc>
@@ -18218,9 +17622,11 @@
               </w:numPr>
               <w:cnfStyle w:val="000000100000" w:firstRow="0" w:lastRow="0" w:firstColumn="0" w:lastColumn="0" w:oddVBand="0" w:evenVBand="0" w:oddHBand="1" w:evenHBand="0" w:firstRowFirstColumn="0" w:firstRowLastColumn="0" w:lastRowFirstColumn="0" w:lastRowLastColumn="0"/>
             </w:pPr>
+            <w:proofErr w:type="spellStart"/>
             <w:r>
               <w:t>radcheck</w:t>
             </w:r>
+            <w:proofErr w:type="spellEnd"/>
           </w:p>
         </w:tc>
         <w:tc>
@@ -18237,7 +17643,15 @@
               <w:cnfStyle w:val="000000100000" w:firstRow="0" w:lastRow="0" w:firstColumn="0" w:lastColumn="0" w:oddVBand="0" w:evenVBand="0" w:oddHBand="1" w:evenHBand="0" w:firstRowFirstColumn="0" w:firstRowLastColumn="0" w:lastRowFirstColumn="0" w:lastRowLastColumn="0"/>
             </w:pPr>
             <w:r>
-              <w:t>Entidad o tabla que almacena los atributos de control para autenticación, contabilidad y autorización. Cada usuario se almacena en valores pares que contienen un operador y se validan para realizar acciones de los tres tipos mencionados anteriormente a un usuario que se quiere conectar o esta conectado a la red LAN.</w:t>
+              <w:t xml:space="preserve">Entidad o tabla que almacena los atributos de control para autenticación, contabilidad y autorización. Cada usuario se almacena en valores pares que contienen un operador y se validan para realizar acciones de los tres tipos mencionados anteriormente a un usuario que se quiere conectar o </w:t>
+            </w:r>
+            <w:proofErr w:type="spellStart"/>
+            <w:r>
+              <w:t>esta</w:t>
+            </w:r>
+            <w:proofErr w:type="spellEnd"/>
+            <w:r>
+              <w:t xml:space="preserve"> conectado a la red LAN.</w:t>
             </w:r>
           </w:p>
         </w:tc>
@@ -18282,9 +17696,11 @@
               </w:numPr>
               <w:cnfStyle w:val="000000000000" w:firstRow="0" w:lastRow="0" w:firstColumn="0" w:lastColumn="0" w:oddVBand="0" w:evenVBand="0" w:oddHBand="0" w:evenHBand="0" w:firstRowFirstColumn="0" w:firstRowLastColumn="0" w:lastRowFirstColumn="0" w:lastRowLastColumn="0"/>
             </w:pPr>
+            <w:proofErr w:type="spellStart"/>
             <w:r>
               <w:t>radgroupcheck</w:t>
             </w:r>
+            <w:proofErr w:type="spellEnd"/>
           </w:p>
         </w:tc>
         <w:tc>
@@ -18301,7 +17717,15 @@
               <w:cnfStyle w:val="000000000000" w:firstRow="0" w:lastRow="0" w:firstColumn="0" w:lastColumn="0" w:oddVBand="0" w:evenVBand="0" w:oddHBand="0" w:evenHBand="0" w:firstRowFirstColumn="0" w:firstRowLastColumn="0" w:lastRowFirstColumn="0" w:lastRowLastColumn="0"/>
             </w:pPr>
             <w:r>
-              <w:t xml:space="preserve">Entidad que almacena la información referente a los intentos de autenticación realizados por un usuario mediante un cliente NAS, para dar paso a un usuario al uso de la red de internet y este es parte de la red LAN. En esta tabla se almacena únicamente las conexiones en las cuales se intento realizar un acceso por medio de una clave y contraseña para un grupo definido. Para efectos del proyecto no </w:t>
+              <w:t xml:space="preserve">Entidad que almacena la información referente a los intentos de autenticación realizados por un usuario mediante un cliente NAS, para dar paso a un usuario al uso de la red de internet y este es parte de la red LAN. En esta tabla se almacena únicamente las conexiones en las cuales se </w:t>
+            </w:r>
+            <w:proofErr w:type="spellStart"/>
+            <w:r>
+              <w:t>intento</w:t>
+            </w:r>
+            <w:proofErr w:type="spellEnd"/>
+            <w:r>
+              <w:t xml:space="preserve"> realizar un acceso por medio de una clave y contraseña para un grupo definido. Para efectos del proyecto no </w:t>
             </w:r>
             <w:r>
               <w:lastRenderedPageBreak/>
@@ -18336,7 +17760,6 @@
                 <w:b w:val="0"/>
                 <w:bCs w:val="0"/>
               </w:rPr>
-              <w:lastRenderedPageBreak/>
               <w:t>5.</w:t>
             </w:r>
           </w:p>
@@ -18354,9 +17777,11 @@
               </w:numPr>
               <w:cnfStyle w:val="000000100000" w:firstRow="0" w:lastRow="0" w:firstColumn="0" w:lastColumn="0" w:oddVBand="0" w:evenVBand="0" w:oddHBand="1" w:evenHBand="0" w:firstRowFirstColumn="0" w:firstRowLastColumn="0" w:lastRowFirstColumn="0" w:lastRowLastColumn="0"/>
             </w:pPr>
+            <w:proofErr w:type="spellStart"/>
             <w:r>
               <w:t>radgroupreply</w:t>
             </w:r>
+            <w:proofErr w:type="spellEnd"/>
           </w:p>
         </w:tc>
         <w:tc>
@@ -18373,7 +17798,15 @@
               <w:cnfStyle w:val="000000100000" w:firstRow="0" w:lastRow="0" w:firstColumn="0" w:lastColumn="0" w:oddVBand="0" w:evenVBand="0" w:oddHBand="1" w:evenHBand="0" w:firstRowFirstColumn="0" w:firstRowLastColumn="0" w:lastRowFirstColumn="0" w:lastRowLastColumn="0"/>
             </w:pPr>
             <w:r>
-              <w:t>Entidad que contiene la respuesta a solicitudes de registro de la tabla radgroupcheck. Para efectos del proyecto no será utilizada ya que no se implementaron grupos de usuarios.</w:t>
+              <w:t xml:space="preserve">Entidad que contiene la respuesta a solicitudes de registro de la tabla </w:t>
+            </w:r>
+            <w:proofErr w:type="spellStart"/>
+            <w:r>
+              <w:t>radgroupcheck</w:t>
+            </w:r>
+            <w:proofErr w:type="spellEnd"/>
+            <w:r>
+              <w:t>. Para efectos del proyecto no será utilizada ya que no se implementaron grupos de usuarios.</w:t>
             </w:r>
           </w:p>
         </w:tc>
@@ -18418,9 +17851,11 @@
               </w:numPr>
               <w:cnfStyle w:val="000000000000" w:firstRow="0" w:lastRow="0" w:firstColumn="0" w:lastColumn="0" w:oddVBand="0" w:evenVBand="0" w:oddHBand="0" w:evenHBand="0" w:firstRowFirstColumn="0" w:firstRowLastColumn="0" w:lastRowFirstColumn="0" w:lastRowLastColumn="0"/>
             </w:pPr>
+            <w:proofErr w:type="spellStart"/>
             <w:r>
               <w:t>radpostauth</w:t>
             </w:r>
+            <w:proofErr w:type="spellEnd"/>
           </w:p>
         </w:tc>
         <w:tc>
@@ -18485,9 +17920,11 @@
               </w:numPr>
               <w:cnfStyle w:val="000000100000" w:firstRow="0" w:lastRow="0" w:firstColumn="0" w:lastColumn="0" w:oddVBand="0" w:evenVBand="0" w:oddHBand="1" w:evenHBand="0" w:firstRowFirstColumn="0" w:firstRowLastColumn="0" w:lastRowFirstColumn="0" w:lastRowLastColumn="0"/>
             </w:pPr>
+            <w:proofErr w:type="spellStart"/>
             <w:r>
               <w:t>radreply</w:t>
             </w:r>
+            <w:proofErr w:type="spellEnd"/>
           </w:p>
         </w:tc>
         <w:tc>
@@ -18504,7 +17941,15 @@
               <w:cnfStyle w:val="000000100000" w:firstRow="0" w:lastRow="0" w:firstColumn="0" w:lastColumn="0" w:oddVBand="0" w:evenVBand="0" w:oddHBand="1" w:evenHBand="0" w:firstRowFirstColumn="0" w:firstRowLastColumn="0" w:lastRowFirstColumn="0" w:lastRowLastColumn="0"/>
             </w:pPr>
             <w:r>
-              <w:t>Entidad que contiene la repuesta a las solicitudes de registro a la tabla radcheck.</w:t>
+              <w:t xml:space="preserve">Entidad que contiene la repuesta a las solicitudes de registro a la tabla </w:t>
+            </w:r>
+            <w:proofErr w:type="spellStart"/>
+            <w:r>
+              <w:t>radcheck</w:t>
+            </w:r>
+            <w:proofErr w:type="spellEnd"/>
+            <w:r>
+              <w:t>.</w:t>
             </w:r>
           </w:p>
         </w:tc>
@@ -18549,9 +17994,11 @@
               </w:numPr>
               <w:cnfStyle w:val="000000000000" w:firstRow="0" w:lastRow="0" w:firstColumn="0" w:lastColumn="0" w:oddVBand="0" w:evenVBand="0" w:oddHBand="0" w:evenHBand="0" w:firstRowFirstColumn="0" w:firstRowLastColumn="0" w:lastRowFirstColumn="0" w:lastRowLastColumn="0"/>
             </w:pPr>
+            <w:proofErr w:type="spellStart"/>
             <w:r>
               <w:t>radusergroup</w:t>
             </w:r>
+            <w:proofErr w:type="spellEnd"/>
           </w:p>
         </w:tc>
         <w:tc>
@@ -18600,11 +18047,11 @@
       <w:pPr>
         <w:pStyle w:val="Sub3"/>
       </w:pPr>
-      <w:bookmarkStart w:id="81" w:name="_Toc30967627"/>
+      <w:bookmarkStart w:id="76" w:name="_Toc30967627"/>
       <w:r>
         <w:t>Diseño de entidades y dependencias</w:t>
       </w:r>
-      <w:bookmarkEnd w:id="81"/>
+      <w:bookmarkEnd w:id="76"/>
     </w:p>
     <w:p>
       <w:pPr>
@@ -18650,8 +18097,13 @@
         <w:pStyle w:val="Tablas"/>
       </w:pPr>
       <w:r>
-        <w:t>Detalle de la tabla captive_administrador</w:t>
-      </w:r>
+        <w:t xml:space="preserve">Detalle de la tabla </w:t>
+      </w:r>
+      <w:proofErr w:type="spellStart"/>
+      <w:r>
+        <w:t>captive_administrador</w:t>
+      </w:r>
+      <w:proofErr w:type="spellEnd"/>
     </w:p>
     <w:p>
       <w:pPr>
@@ -18910,8 +18362,13 @@
         <w:pStyle w:val="Tablas"/>
       </w:pPr>
       <w:r>
-        <w:t>Detalle de la tabla captive_carrera</w:t>
-      </w:r>
+        <w:t xml:space="preserve">Detalle de la tabla </w:t>
+      </w:r>
+      <w:proofErr w:type="spellStart"/>
+      <w:r>
+        <w:t>captive_carrera</w:t>
+      </w:r>
+      <w:proofErr w:type="spellEnd"/>
     </w:p>
     <w:p>
       <w:pPr>
@@ -19171,8 +18628,13 @@
         <w:pStyle w:val="Tablas"/>
       </w:pPr>
       <w:r>
-        <w:t>Detalle de la tabla captive_estado_usuario_administrativo</w:t>
-      </w:r>
+        <w:t xml:space="preserve">Detalle de la tabla </w:t>
+      </w:r>
+      <w:proofErr w:type="spellStart"/>
+      <w:r>
+        <w:t>captive_estado_usuario_administrativo</w:t>
+      </w:r>
+      <w:proofErr w:type="spellEnd"/>
     </w:p>
     <w:p>
       <w:pPr>
@@ -19432,8 +18894,13 @@
         <w:pStyle w:val="Tablas"/>
       </w:pPr>
       <w:r>
-        <w:t>Detalle de la tabla captive_tipo_dato_politica</w:t>
-      </w:r>
+        <w:t xml:space="preserve">Detalle de la tabla </w:t>
+      </w:r>
+      <w:proofErr w:type="spellStart"/>
+      <w:r>
+        <w:t>captive_tipo_dato_politica</w:t>
+      </w:r>
+      <w:proofErr w:type="spellEnd"/>
     </w:p>
     <w:p>
       <w:pPr>
@@ -19693,8 +19160,13 @@
         <w:pStyle w:val="Tablas"/>
       </w:pPr>
       <w:r>
-        <w:t>Detalle de la tabla captive_tipo_usuario_admin</w:t>
-      </w:r>
+        <w:t xml:space="preserve">Detalle de la tabla </w:t>
+      </w:r>
+      <w:proofErr w:type="spellStart"/>
+      <w:r>
+        <w:t>captive_tipo_usuario_admin</w:t>
+      </w:r>
+      <w:proofErr w:type="spellEnd"/>
     </w:p>
     <w:p>
       <w:pPr>
@@ -19955,8 +19427,13 @@
         <w:pStyle w:val="Tablas"/>
       </w:pPr>
       <w:r>
-        <w:t>Detalle de la tabla captive_usuario</w:t>
-      </w:r>
+        <w:t xml:space="preserve">Detalle de la tabla </w:t>
+      </w:r>
+      <w:proofErr w:type="spellStart"/>
+      <w:r>
+        <w:t>captive_usuario</w:t>
+      </w:r>
+      <w:proofErr w:type="spellEnd"/>
     </w:p>
     <w:p>
       <w:pPr>
@@ -20211,164 +19688,1264 @@
     </w:p>
     <w:p>
       <w:pPr>
+        <w:rPr>
+          <w:lang w:val="es-ES"/>
+        </w:rPr>
+      </w:pPr>
+    </w:p>
+    <w:p>
+      <w:pPr>
+        <w:rPr>
+          <w:lang w:val="es-ES"/>
+        </w:rPr>
+      </w:pPr>
+      <w:r>
+        <w:rPr>
+          <w:lang w:val="es-ES"/>
+        </w:rPr>
+        <w:t xml:space="preserve">Se analizó la estructura de las relaciones afines que existen entre las entidades que serán implementadas dentro del modelo de datos y la información que posteriormente será almacenada en ellas para dar soporte a los datos que se registren y generen en el módulo administrativo. </w:t>
+      </w:r>
+    </w:p>
+    <w:p>
+      <w:pPr>
+        <w:rPr>
+          <w:lang w:val="es-ES"/>
+        </w:rPr>
+      </w:pPr>
+    </w:p>
+    <w:p>
+      <w:pPr>
+        <w:rPr>
+          <w:lang w:val="es-ES"/>
+        </w:rPr>
+      </w:pPr>
+      <w:r>
+        <w:rPr>
+          <w:lang w:val="es-ES"/>
+        </w:rPr>
+        <w:t>Como principal propósito es el conocer la utilización de cada uno de los campos a registrar y la definición del tipo de dato que será utilizado. Las relaciones entre campos y su análisis tienen como propósito la búsqueda de interdependencia entre campos de las distintas entidades y cómo estas interactúan entre sí para dar soporte y correlación a los datos.</w:t>
+      </w:r>
+    </w:p>
+    <w:p>
+      <w:pPr>
+        <w:rPr>
+          <w:lang w:val="es-ES"/>
+        </w:rPr>
+      </w:pPr>
+    </w:p>
+    <w:p>
+      <w:pPr>
+        <w:rPr>
+          <w:lang w:val="es-ES"/>
+        </w:rPr>
+      </w:pPr>
+      <w:r>
+        <w:rPr>
+          <w:lang w:val="es-ES"/>
+        </w:rPr>
+        <w:t>Se presenta a continuación la tabla que contiene la definición de campos y tipos de datos para el modelo de datos implementado para el módulo administrativo, se añade una descripción del campo y la definición de su funcionamiento para el sistema de administración.</w:t>
+      </w:r>
+    </w:p>
+    <w:p>
+      <w:pPr>
+        <w:rPr>
+          <w:lang w:val="es-ES"/>
+        </w:rPr>
+      </w:pPr>
+    </w:p>
+    <w:p>
+      <w:pPr>
+        <w:pStyle w:val="Tablas"/>
+      </w:pPr>
+      <w:bookmarkStart w:id="77" w:name="_Toc30456622"/>
+      <w:bookmarkStart w:id="78" w:name="_Toc30463906"/>
+      <w:bookmarkStart w:id="79" w:name="_Toc30966883"/>
+      <w:r>
+        <w:t xml:space="preserve">Detalle de la tabla </w:t>
+      </w:r>
+      <w:proofErr w:type="spellStart"/>
+      <w:r>
+        <w:t>captive</w:t>
+      </w:r>
+      <w:r>
+        <w:t>_administrador</w:t>
+      </w:r>
+      <w:bookmarkEnd w:id="77"/>
+      <w:bookmarkEnd w:id="78"/>
+      <w:bookmarkEnd w:id="79"/>
+      <w:proofErr w:type="spellEnd"/>
+    </w:p>
+    <w:p>
+      <w:pPr>
+        <w:pStyle w:val="Sinespaciado"/>
+        <w:rPr>
+          <w:lang w:val="es-ES"/>
+        </w:rPr>
+      </w:pPr>
+    </w:p>
+    <w:tbl>
+      <w:tblPr>
+        <w:tblStyle w:val="Tabladecuadrcula4"/>
+        <w:tblW w:w="0" w:type="auto"/>
+        <w:tblLook w:val="04A0" w:firstRow="1" w:lastRow="0" w:firstColumn="1" w:lastColumn="0" w:noHBand="0" w:noVBand="1"/>
+      </w:tblPr>
+      <w:tblGrid>
+        <w:gridCol w:w="2672"/>
+        <w:gridCol w:w="1999"/>
+        <w:gridCol w:w="799"/>
+        <w:gridCol w:w="1261"/>
+        <w:gridCol w:w="443"/>
+        <w:gridCol w:w="1370"/>
+      </w:tblGrid>
+      <w:tr>
+        <w:trPr>
+          <w:cnfStyle w:val="100000000000" w:firstRow="1" w:lastRow="0" w:firstColumn="0" w:lastColumn="0" w:oddVBand="0" w:evenVBand="0" w:oddHBand="0" w:evenHBand="0" w:firstRowFirstColumn="0" w:firstRowLastColumn="0" w:lastRowFirstColumn="0" w:lastRowLastColumn="0"/>
+        </w:trPr>
+        <w:tc>
+          <w:tcPr>
+            <w:cnfStyle w:val="001000000000" w:firstRow="0" w:lastRow="0" w:firstColumn="1" w:lastColumn="0" w:oddVBand="0" w:evenVBand="0" w:oddHBand="0" w:evenHBand="0" w:firstRowFirstColumn="0" w:firstRowLastColumn="0" w:lastRowFirstColumn="0" w:lastRowLastColumn="0"/>
+            <w:tcW w:w="2351" w:type="dxa"/>
+          </w:tcPr>
+          <w:p>
+            <w:pPr>
+              <w:pStyle w:val="Sinespaciado"/>
+              <w:jc w:val="center"/>
+              <w:rPr>
+                <w:lang w:val="es-ES"/>
+              </w:rPr>
+            </w:pPr>
+            <w:r>
+              <w:rPr>
+                <w:lang w:val="es-ES"/>
+              </w:rPr>
+              <w:t>Nombre del campo</w:t>
+            </w:r>
+          </w:p>
+        </w:tc>
+        <w:tc>
+          <w:tcPr>
+            <w:tcW w:w="2090" w:type="dxa"/>
+          </w:tcPr>
+          <w:p>
+            <w:pPr>
+              <w:pStyle w:val="Sinespaciado"/>
+              <w:jc w:val="center"/>
+              <w:cnfStyle w:val="100000000000" w:firstRow="1" w:lastRow="0" w:firstColumn="0" w:lastColumn="0" w:oddVBand="0" w:evenVBand="0" w:oddHBand="0" w:evenHBand="0" w:firstRowFirstColumn="0" w:firstRowLastColumn="0" w:lastRowFirstColumn="0" w:lastRowLastColumn="0"/>
+              <w:rPr>
+                <w:lang w:val="es-ES"/>
+              </w:rPr>
+            </w:pPr>
+            <w:r>
+              <w:rPr>
+                <w:lang w:val="es-ES"/>
+              </w:rPr>
+              <w:t>Descripción</w:t>
+            </w:r>
+          </w:p>
+        </w:tc>
+        <w:tc>
+          <w:tcPr>
+            <w:tcW w:w="2102" w:type="dxa"/>
+            <w:gridSpan w:val="2"/>
+          </w:tcPr>
+          <w:p>
+            <w:pPr>
+              <w:pStyle w:val="Sinespaciado"/>
+              <w:jc w:val="center"/>
+              <w:cnfStyle w:val="100000000000" w:firstRow="1" w:lastRow="0" w:firstColumn="0" w:lastColumn="0" w:oddVBand="0" w:evenVBand="0" w:oddHBand="0" w:evenHBand="0" w:firstRowFirstColumn="0" w:firstRowLastColumn="0" w:lastRowFirstColumn="0" w:lastRowLastColumn="0"/>
+              <w:rPr>
+                <w:lang w:val="es-ES"/>
+              </w:rPr>
+            </w:pPr>
+            <w:r>
+              <w:rPr>
+                <w:lang w:val="es-ES"/>
+              </w:rPr>
+              <w:t>Funcionalidad</w:t>
+            </w:r>
+          </w:p>
+        </w:tc>
+        <w:tc>
+          <w:tcPr>
+            <w:tcW w:w="2001" w:type="dxa"/>
+            <w:gridSpan w:val="2"/>
+          </w:tcPr>
+          <w:p>
+            <w:pPr>
+              <w:pStyle w:val="Sinespaciado"/>
+              <w:jc w:val="center"/>
+              <w:cnfStyle w:val="100000000000" w:firstRow="1" w:lastRow="0" w:firstColumn="0" w:lastColumn="0" w:oddVBand="0" w:evenVBand="0" w:oddHBand="0" w:evenHBand="0" w:firstRowFirstColumn="0" w:firstRowLastColumn="0" w:lastRowFirstColumn="0" w:lastRowLastColumn="0"/>
+              <w:rPr>
+                <w:lang w:val="es-ES"/>
+              </w:rPr>
+            </w:pPr>
+            <w:r>
+              <w:rPr>
+                <w:lang w:val="es-ES"/>
+              </w:rPr>
+              <w:t>Tipo de dato</w:t>
+            </w:r>
+          </w:p>
+        </w:tc>
+      </w:tr>
+      <w:tr>
+        <w:trPr>
+          <w:cnfStyle w:val="000000100000" w:firstRow="0" w:lastRow="0" w:firstColumn="0" w:lastColumn="0" w:oddVBand="0" w:evenVBand="0" w:oddHBand="1" w:evenHBand="0" w:firstRowFirstColumn="0" w:firstRowLastColumn="0" w:lastRowFirstColumn="0" w:lastRowLastColumn="0"/>
+        </w:trPr>
+        <w:tc>
+          <w:tcPr>
+            <w:cnfStyle w:val="001000000000" w:firstRow="0" w:lastRow="0" w:firstColumn="1" w:lastColumn="0" w:oddVBand="0" w:evenVBand="0" w:oddHBand="0" w:evenHBand="0" w:firstRowFirstColumn="0" w:firstRowLastColumn="0" w:lastRowFirstColumn="0" w:lastRowLastColumn="0"/>
+            <w:tcW w:w="2351" w:type="dxa"/>
+          </w:tcPr>
+          <w:p>
+            <w:pPr>
+              <w:pStyle w:val="Sinespaciado"/>
+              <w:rPr>
+                <w:b w:val="0"/>
+                <w:bCs w:val="0"/>
+                <w:lang w:val="es-ES"/>
+              </w:rPr>
+            </w:pPr>
+            <w:proofErr w:type="spellStart"/>
+            <w:r>
+              <w:rPr>
+                <w:b w:val="0"/>
+                <w:bCs w:val="0"/>
+                <w:lang w:val="es-ES"/>
+              </w:rPr>
+              <w:t>id_usuario</w:t>
+            </w:r>
+            <w:proofErr w:type="spellEnd"/>
+          </w:p>
+        </w:tc>
+        <w:tc>
+          <w:tcPr>
+            <w:tcW w:w="2889" w:type="dxa"/>
+            <w:gridSpan w:val="2"/>
+          </w:tcPr>
+          <w:p>
+            <w:pPr>
+              <w:pStyle w:val="Sinespaciado"/>
+              <w:cnfStyle w:val="000000100000" w:firstRow="0" w:lastRow="0" w:firstColumn="0" w:lastColumn="0" w:oddVBand="0" w:evenVBand="0" w:oddHBand="1" w:evenHBand="0" w:firstRowFirstColumn="0" w:firstRowLastColumn="0" w:lastRowFirstColumn="0" w:lastRowLastColumn="0"/>
+              <w:rPr>
+                <w:lang w:val="es-ES"/>
+              </w:rPr>
+            </w:pPr>
+            <w:r>
+              <w:rPr>
+                <w:lang w:val="es-ES"/>
+              </w:rPr>
+              <w:t>Identificador único de cada usuario de tipo administrador.</w:t>
+            </w:r>
+          </w:p>
+        </w:tc>
+        <w:tc>
+          <w:tcPr>
+            <w:tcW w:w="1843" w:type="dxa"/>
+            <w:gridSpan w:val="2"/>
+          </w:tcPr>
+          <w:p>
+            <w:pPr>
+              <w:pStyle w:val="Sinespaciado"/>
+              <w:jc w:val="center"/>
+              <w:cnfStyle w:val="000000100000" w:firstRow="0" w:lastRow="0" w:firstColumn="0" w:lastColumn="0" w:oddVBand="0" w:evenVBand="0" w:oddHBand="1" w:evenHBand="0" w:firstRowFirstColumn="0" w:firstRowLastColumn="0" w:lastRowFirstColumn="0" w:lastRowLastColumn="0"/>
+              <w:rPr>
+                <w:lang w:val="es-ES"/>
+              </w:rPr>
+            </w:pPr>
+            <w:r>
+              <w:rPr>
+                <w:lang w:val="es-ES"/>
+              </w:rPr>
+              <w:t>Llave primaria</w:t>
+            </w:r>
+          </w:p>
+        </w:tc>
+        <w:tc>
+          <w:tcPr>
+            <w:tcW w:w="1461" w:type="dxa"/>
+          </w:tcPr>
+          <w:p>
+            <w:pPr>
+              <w:pStyle w:val="Sinespaciado"/>
+              <w:jc w:val="center"/>
+              <w:cnfStyle w:val="000000100000" w:firstRow="0" w:lastRow="0" w:firstColumn="0" w:lastColumn="0" w:oddVBand="0" w:evenVBand="0" w:oddHBand="1" w:evenHBand="0" w:firstRowFirstColumn="0" w:firstRowLastColumn="0" w:lastRowFirstColumn="0" w:lastRowLastColumn="0"/>
+              <w:rPr>
+                <w:lang w:val="es-ES"/>
+              </w:rPr>
+            </w:pPr>
+            <w:proofErr w:type="spellStart"/>
+            <w:r>
+              <w:rPr>
+                <w:lang w:val="es-ES"/>
+              </w:rPr>
+              <w:t>Integer</w:t>
+            </w:r>
+            <w:proofErr w:type="spellEnd"/>
+          </w:p>
+        </w:tc>
+      </w:tr>
+      <w:tr>
+        <w:tc>
+          <w:tcPr>
+            <w:cnfStyle w:val="001000000000" w:firstRow="0" w:lastRow="0" w:firstColumn="1" w:lastColumn="0" w:oddVBand="0" w:evenVBand="0" w:oddHBand="0" w:evenHBand="0" w:firstRowFirstColumn="0" w:firstRowLastColumn="0" w:lastRowFirstColumn="0" w:lastRowLastColumn="0"/>
+            <w:tcW w:w="2351" w:type="dxa"/>
+          </w:tcPr>
+          <w:p>
+            <w:pPr>
+              <w:pStyle w:val="Sinespaciado"/>
+              <w:rPr>
+                <w:b w:val="0"/>
+                <w:bCs w:val="0"/>
+                <w:lang w:val="es-ES"/>
+              </w:rPr>
+            </w:pPr>
+            <w:proofErr w:type="spellStart"/>
+            <w:r>
+              <w:rPr>
+                <w:b w:val="0"/>
+                <w:bCs w:val="0"/>
+                <w:lang w:val="es-ES"/>
+              </w:rPr>
+              <w:t>nombre_usuario</w:t>
+            </w:r>
+            <w:proofErr w:type="spellEnd"/>
+          </w:p>
+        </w:tc>
+        <w:tc>
+          <w:tcPr>
+            <w:tcW w:w="2889" w:type="dxa"/>
+            <w:gridSpan w:val="2"/>
+          </w:tcPr>
+          <w:p>
+            <w:pPr>
+              <w:pStyle w:val="Sinespaciado"/>
+              <w:cnfStyle w:val="000000000000" w:firstRow="0" w:lastRow="0" w:firstColumn="0" w:lastColumn="0" w:oddVBand="0" w:evenVBand="0" w:oddHBand="0" w:evenHBand="0" w:firstRowFirstColumn="0" w:firstRowLastColumn="0" w:lastRowFirstColumn="0" w:lastRowLastColumn="0"/>
+              <w:rPr>
+                <w:lang w:val="es-ES"/>
+              </w:rPr>
+            </w:pPr>
+            <w:r>
+              <w:rPr>
+                <w:lang w:val="es-ES"/>
+              </w:rPr>
+              <w:t>Nombre del usuario de tipo administrador.</w:t>
+            </w:r>
+          </w:p>
+        </w:tc>
+        <w:tc>
+          <w:tcPr>
+            <w:tcW w:w="1843" w:type="dxa"/>
+            <w:gridSpan w:val="2"/>
+          </w:tcPr>
+          <w:p>
+            <w:pPr>
+              <w:pStyle w:val="Sinespaciado"/>
+              <w:jc w:val="center"/>
+              <w:cnfStyle w:val="000000000000" w:firstRow="0" w:lastRow="0" w:firstColumn="0" w:lastColumn="0" w:oddVBand="0" w:evenVBand="0" w:oddHBand="0" w:evenHBand="0" w:firstRowFirstColumn="0" w:firstRowLastColumn="0" w:lastRowFirstColumn="0" w:lastRowLastColumn="0"/>
+              <w:rPr>
+                <w:lang w:val="es-ES"/>
+              </w:rPr>
+            </w:pPr>
+            <w:r>
+              <w:rPr>
+                <w:lang w:val="es-ES"/>
+              </w:rPr>
+              <w:t>Dato</w:t>
+            </w:r>
+          </w:p>
+        </w:tc>
+        <w:tc>
+          <w:tcPr>
+            <w:tcW w:w="1461" w:type="dxa"/>
+          </w:tcPr>
+          <w:p>
+            <w:pPr>
+              <w:pStyle w:val="Sinespaciado"/>
+              <w:jc w:val="center"/>
+              <w:cnfStyle w:val="000000000000" w:firstRow="0" w:lastRow="0" w:firstColumn="0" w:lastColumn="0" w:oddVBand="0" w:evenVBand="0" w:oddHBand="0" w:evenHBand="0" w:firstRowFirstColumn="0" w:firstRowLastColumn="0" w:lastRowFirstColumn="0" w:lastRowLastColumn="0"/>
+              <w:rPr>
+                <w:lang w:val="es-ES"/>
+              </w:rPr>
+            </w:pPr>
+            <w:r>
+              <w:rPr>
+                <w:lang w:val="es-ES"/>
+              </w:rPr>
+              <w:t>Text</w:t>
+            </w:r>
+          </w:p>
+        </w:tc>
+      </w:tr>
+      <w:tr>
+        <w:trPr>
+          <w:cnfStyle w:val="000000100000" w:firstRow="0" w:lastRow="0" w:firstColumn="0" w:lastColumn="0" w:oddVBand="0" w:evenVBand="0" w:oddHBand="1" w:evenHBand="0" w:firstRowFirstColumn="0" w:firstRowLastColumn="0" w:lastRowFirstColumn="0" w:lastRowLastColumn="0"/>
+        </w:trPr>
+        <w:tc>
+          <w:tcPr>
+            <w:cnfStyle w:val="001000000000" w:firstRow="0" w:lastRow="0" w:firstColumn="1" w:lastColumn="0" w:oddVBand="0" w:evenVBand="0" w:oddHBand="0" w:evenHBand="0" w:firstRowFirstColumn="0" w:firstRowLastColumn="0" w:lastRowFirstColumn="0" w:lastRowLastColumn="0"/>
+            <w:tcW w:w="2351" w:type="dxa"/>
+          </w:tcPr>
+          <w:p>
+            <w:pPr>
+              <w:pStyle w:val="Sinespaciado"/>
+              <w:rPr>
+                <w:b w:val="0"/>
+                <w:bCs w:val="0"/>
+                <w:lang w:val="es-ES"/>
+              </w:rPr>
+            </w:pPr>
+            <w:proofErr w:type="spellStart"/>
+            <w:r>
+              <w:rPr>
+                <w:b w:val="0"/>
+                <w:bCs w:val="0"/>
+                <w:lang w:val="es-ES"/>
+              </w:rPr>
+              <w:t>correo_electronico</w:t>
+            </w:r>
+            <w:proofErr w:type="spellEnd"/>
+          </w:p>
+        </w:tc>
+        <w:tc>
+          <w:tcPr>
+            <w:tcW w:w="2889" w:type="dxa"/>
+            <w:gridSpan w:val="2"/>
+          </w:tcPr>
+          <w:p>
+            <w:pPr>
+              <w:pStyle w:val="Sinespaciado"/>
+              <w:cnfStyle w:val="000000100000" w:firstRow="0" w:lastRow="0" w:firstColumn="0" w:lastColumn="0" w:oddVBand="0" w:evenVBand="0" w:oddHBand="1" w:evenHBand="0" w:firstRowFirstColumn="0" w:firstRowLastColumn="0" w:lastRowFirstColumn="0" w:lastRowLastColumn="0"/>
+              <w:rPr>
+                <w:lang w:val="es-ES"/>
+              </w:rPr>
+            </w:pPr>
+            <w:r>
+              <w:rPr>
+                <w:lang w:val="es-ES"/>
+              </w:rPr>
+              <w:t>Correo electrónico del usuario de tipo administrador.</w:t>
+            </w:r>
+          </w:p>
+        </w:tc>
+        <w:tc>
+          <w:tcPr>
+            <w:tcW w:w="1843" w:type="dxa"/>
+            <w:gridSpan w:val="2"/>
+          </w:tcPr>
+          <w:p>
+            <w:pPr>
+              <w:pStyle w:val="Sinespaciado"/>
+              <w:jc w:val="center"/>
+              <w:cnfStyle w:val="000000100000" w:firstRow="0" w:lastRow="0" w:firstColumn="0" w:lastColumn="0" w:oddVBand="0" w:evenVBand="0" w:oddHBand="1" w:evenHBand="0" w:firstRowFirstColumn="0" w:firstRowLastColumn="0" w:lastRowFirstColumn="0" w:lastRowLastColumn="0"/>
+              <w:rPr>
+                <w:lang w:val="es-ES"/>
+              </w:rPr>
+            </w:pPr>
+            <w:r>
+              <w:rPr>
+                <w:lang w:val="es-ES"/>
+              </w:rPr>
+              <w:t>Dato</w:t>
+            </w:r>
+          </w:p>
+        </w:tc>
+        <w:tc>
+          <w:tcPr>
+            <w:tcW w:w="1461" w:type="dxa"/>
+          </w:tcPr>
+          <w:p>
+            <w:pPr>
+              <w:pStyle w:val="Sinespaciado"/>
+              <w:jc w:val="center"/>
+              <w:cnfStyle w:val="000000100000" w:firstRow="0" w:lastRow="0" w:firstColumn="0" w:lastColumn="0" w:oddVBand="0" w:evenVBand="0" w:oddHBand="1" w:evenHBand="0" w:firstRowFirstColumn="0" w:firstRowLastColumn="0" w:lastRowFirstColumn="0" w:lastRowLastColumn="0"/>
+              <w:rPr>
+                <w:lang w:val="es-ES"/>
+              </w:rPr>
+            </w:pPr>
+            <w:r>
+              <w:rPr>
+                <w:lang w:val="es-ES"/>
+              </w:rPr>
+              <w:t>Text</w:t>
+            </w:r>
+          </w:p>
+        </w:tc>
+      </w:tr>
+      <w:tr>
+        <w:tc>
+          <w:tcPr>
+            <w:cnfStyle w:val="001000000000" w:firstRow="0" w:lastRow="0" w:firstColumn="1" w:lastColumn="0" w:oddVBand="0" w:evenVBand="0" w:oddHBand="0" w:evenHBand="0" w:firstRowFirstColumn="0" w:firstRowLastColumn="0" w:lastRowFirstColumn="0" w:lastRowLastColumn="0"/>
+            <w:tcW w:w="2351" w:type="dxa"/>
+          </w:tcPr>
+          <w:p>
+            <w:pPr>
+              <w:pStyle w:val="Sinespaciado"/>
+              <w:rPr>
+                <w:b w:val="0"/>
+                <w:bCs w:val="0"/>
+                <w:lang w:val="es-ES"/>
+              </w:rPr>
+            </w:pPr>
+            <w:proofErr w:type="spellStart"/>
+            <w:r>
+              <w:rPr>
+                <w:b w:val="0"/>
+                <w:bCs w:val="0"/>
+                <w:lang w:val="es-ES"/>
+              </w:rPr>
+              <w:t>usuario_descripcion</w:t>
+            </w:r>
+            <w:proofErr w:type="spellEnd"/>
+          </w:p>
+        </w:tc>
+        <w:tc>
+          <w:tcPr>
+            <w:tcW w:w="2889" w:type="dxa"/>
+            <w:gridSpan w:val="2"/>
+          </w:tcPr>
+          <w:p>
+            <w:pPr>
+              <w:pStyle w:val="Sinespaciado"/>
+              <w:cnfStyle w:val="000000000000" w:firstRow="0" w:lastRow="0" w:firstColumn="0" w:lastColumn="0" w:oddVBand="0" w:evenVBand="0" w:oddHBand="0" w:evenHBand="0" w:firstRowFirstColumn="0" w:firstRowLastColumn="0" w:lastRowFirstColumn="0" w:lastRowLastColumn="0"/>
+              <w:rPr>
+                <w:lang w:val="es-ES"/>
+              </w:rPr>
+            </w:pPr>
+            <w:r>
+              <w:rPr>
+                <w:lang w:val="es-ES"/>
+              </w:rPr>
+              <w:t>Descripción del usuario de tipo administrador.</w:t>
+            </w:r>
+          </w:p>
+        </w:tc>
+        <w:tc>
+          <w:tcPr>
+            <w:tcW w:w="1843" w:type="dxa"/>
+            <w:gridSpan w:val="2"/>
+          </w:tcPr>
+          <w:p>
+            <w:pPr>
+              <w:pStyle w:val="Sinespaciado"/>
+              <w:jc w:val="center"/>
+              <w:cnfStyle w:val="000000000000" w:firstRow="0" w:lastRow="0" w:firstColumn="0" w:lastColumn="0" w:oddVBand="0" w:evenVBand="0" w:oddHBand="0" w:evenHBand="0" w:firstRowFirstColumn="0" w:firstRowLastColumn="0" w:lastRowFirstColumn="0" w:lastRowLastColumn="0"/>
+              <w:rPr>
+                <w:lang w:val="es-ES"/>
+              </w:rPr>
+            </w:pPr>
+            <w:r>
+              <w:rPr>
+                <w:lang w:val="es-ES"/>
+              </w:rPr>
+              <w:t>Dato</w:t>
+            </w:r>
+          </w:p>
+        </w:tc>
+        <w:tc>
+          <w:tcPr>
+            <w:tcW w:w="1461" w:type="dxa"/>
+          </w:tcPr>
+          <w:p>
+            <w:pPr>
+              <w:pStyle w:val="Sinespaciado"/>
+              <w:jc w:val="center"/>
+              <w:cnfStyle w:val="000000000000" w:firstRow="0" w:lastRow="0" w:firstColumn="0" w:lastColumn="0" w:oddVBand="0" w:evenVBand="0" w:oddHBand="0" w:evenHBand="0" w:firstRowFirstColumn="0" w:firstRowLastColumn="0" w:lastRowFirstColumn="0" w:lastRowLastColumn="0"/>
+              <w:rPr>
+                <w:lang w:val="es-ES"/>
+              </w:rPr>
+            </w:pPr>
+            <w:r>
+              <w:rPr>
+                <w:lang w:val="es-ES"/>
+              </w:rPr>
+              <w:t>Text</w:t>
+            </w:r>
+          </w:p>
+        </w:tc>
+      </w:tr>
+      <w:tr>
+        <w:trPr>
+          <w:cnfStyle w:val="000000100000" w:firstRow="0" w:lastRow="0" w:firstColumn="0" w:lastColumn="0" w:oddVBand="0" w:evenVBand="0" w:oddHBand="1" w:evenHBand="0" w:firstRowFirstColumn="0" w:firstRowLastColumn="0" w:lastRowFirstColumn="0" w:lastRowLastColumn="0"/>
+        </w:trPr>
+        <w:tc>
+          <w:tcPr>
+            <w:cnfStyle w:val="001000000000" w:firstRow="0" w:lastRow="0" w:firstColumn="1" w:lastColumn="0" w:oddVBand="0" w:evenVBand="0" w:oddHBand="0" w:evenHBand="0" w:firstRowFirstColumn="0" w:firstRowLastColumn="0" w:lastRowFirstColumn="0" w:lastRowLastColumn="0"/>
+            <w:tcW w:w="2351" w:type="dxa"/>
+          </w:tcPr>
+          <w:p>
+            <w:pPr>
+              <w:pStyle w:val="Sinespaciado"/>
+              <w:rPr>
+                <w:b w:val="0"/>
+                <w:bCs w:val="0"/>
+                <w:lang w:val="es-ES"/>
+              </w:rPr>
+            </w:pPr>
+            <w:proofErr w:type="spellStart"/>
+            <w:r>
+              <w:rPr>
+                <w:b w:val="0"/>
+                <w:bCs w:val="0"/>
+                <w:lang w:val="es-ES"/>
+              </w:rPr>
+              <w:t>passwd_usuario</w:t>
+            </w:r>
+            <w:proofErr w:type="spellEnd"/>
+          </w:p>
+        </w:tc>
+        <w:tc>
+          <w:tcPr>
+            <w:tcW w:w="2889" w:type="dxa"/>
+            <w:gridSpan w:val="2"/>
+          </w:tcPr>
+          <w:p>
+            <w:pPr>
+              <w:pStyle w:val="Sinespaciado"/>
+              <w:cnfStyle w:val="000000100000" w:firstRow="0" w:lastRow="0" w:firstColumn="0" w:lastColumn="0" w:oddVBand="0" w:evenVBand="0" w:oddHBand="1" w:evenHBand="0" w:firstRowFirstColumn="0" w:firstRowLastColumn="0" w:lastRowFirstColumn="0" w:lastRowLastColumn="0"/>
+              <w:rPr>
+                <w:lang w:val="es-ES"/>
+              </w:rPr>
+            </w:pPr>
+            <w:r>
+              <w:rPr>
+                <w:lang w:val="es-ES"/>
+              </w:rPr>
+              <w:t>Contraseña del usuario de tipo administrador. Se almacena en cadena de texto en formato de encriptación MD5.</w:t>
+            </w:r>
+          </w:p>
+        </w:tc>
+        <w:tc>
+          <w:tcPr>
+            <w:tcW w:w="1843" w:type="dxa"/>
+            <w:gridSpan w:val="2"/>
+          </w:tcPr>
+          <w:p>
+            <w:pPr>
+              <w:pStyle w:val="Sinespaciado"/>
+              <w:jc w:val="center"/>
+              <w:cnfStyle w:val="000000100000" w:firstRow="0" w:lastRow="0" w:firstColumn="0" w:lastColumn="0" w:oddVBand="0" w:evenVBand="0" w:oddHBand="1" w:evenHBand="0" w:firstRowFirstColumn="0" w:firstRowLastColumn="0" w:lastRowFirstColumn="0" w:lastRowLastColumn="0"/>
+              <w:rPr>
+                <w:lang w:val="es-ES"/>
+              </w:rPr>
+            </w:pPr>
+            <w:r>
+              <w:rPr>
+                <w:lang w:val="es-ES"/>
+              </w:rPr>
+              <w:t>Dato</w:t>
+            </w:r>
+          </w:p>
+        </w:tc>
+        <w:tc>
+          <w:tcPr>
+            <w:tcW w:w="1461" w:type="dxa"/>
+          </w:tcPr>
+          <w:p>
+            <w:pPr>
+              <w:pStyle w:val="Sinespaciado"/>
+              <w:jc w:val="center"/>
+              <w:cnfStyle w:val="000000100000" w:firstRow="0" w:lastRow="0" w:firstColumn="0" w:lastColumn="0" w:oddVBand="0" w:evenVBand="0" w:oddHBand="1" w:evenHBand="0" w:firstRowFirstColumn="0" w:firstRowLastColumn="0" w:lastRowFirstColumn="0" w:lastRowLastColumn="0"/>
+              <w:rPr>
+                <w:lang w:val="es-ES"/>
+              </w:rPr>
+            </w:pPr>
+            <w:r>
+              <w:rPr>
+                <w:lang w:val="es-ES"/>
+              </w:rPr>
+              <w:t xml:space="preserve">Text </w:t>
+            </w:r>
+          </w:p>
+        </w:tc>
+      </w:tr>
+      <w:tr>
+        <w:tc>
+          <w:tcPr>
+            <w:cnfStyle w:val="001000000000" w:firstRow="0" w:lastRow="0" w:firstColumn="1" w:lastColumn="0" w:oddVBand="0" w:evenVBand="0" w:oddHBand="0" w:evenHBand="0" w:firstRowFirstColumn="0" w:firstRowLastColumn="0" w:lastRowFirstColumn="0" w:lastRowLastColumn="0"/>
+            <w:tcW w:w="2351" w:type="dxa"/>
+          </w:tcPr>
+          <w:p>
+            <w:pPr>
+              <w:pStyle w:val="Sinespaciado"/>
+              <w:rPr>
+                <w:b w:val="0"/>
+                <w:bCs w:val="0"/>
+                <w:lang w:val="es-ES"/>
+              </w:rPr>
+            </w:pPr>
+            <w:proofErr w:type="spellStart"/>
+            <w:r>
+              <w:rPr>
+                <w:b w:val="0"/>
+                <w:bCs w:val="0"/>
+                <w:lang w:val="es-ES"/>
+              </w:rPr>
+              <w:t>tipo_usuario</w:t>
+            </w:r>
+            <w:proofErr w:type="spellEnd"/>
+          </w:p>
+        </w:tc>
+        <w:tc>
+          <w:tcPr>
+            <w:tcW w:w="2889" w:type="dxa"/>
+            <w:gridSpan w:val="2"/>
+          </w:tcPr>
+          <w:p>
+            <w:pPr>
+              <w:pStyle w:val="Sinespaciado"/>
+              <w:cnfStyle w:val="000000000000" w:firstRow="0" w:lastRow="0" w:firstColumn="0" w:lastColumn="0" w:oddVBand="0" w:evenVBand="0" w:oddHBand="0" w:evenHBand="0" w:firstRowFirstColumn="0" w:firstRowLastColumn="0" w:lastRowFirstColumn="0" w:lastRowLastColumn="0"/>
+              <w:rPr>
+                <w:lang w:val="es-ES"/>
+              </w:rPr>
+            </w:pPr>
+            <w:r>
+              <w:rPr>
+                <w:lang w:val="es-ES"/>
+              </w:rPr>
+              <w:t>Tipo de usuario.</w:t>
+            </w:r>
+          </w:p>
+        </w:tc>
+        <w:tc>
+          <w:tcPr>
+            <w:tcW w:w="1843" w:type="dxa"/>
+            <w:gridSpan w:val="2"/>
+          </w:tcPr>
+          <w:p>
+            <w:pPr>
+              <w:pStyle w:val="Sinespaciado"/>
+              <w:jc w:val="center"/>
+              <w:cnfStyle w:val="000000000000" w:firstRow="0" w:lastRow="0" w:firstColumn="0" w:lastColumn="0" w:oddVBand="0" w:evenVBand="0" w:oddHBand="0" w:evenHBand="0" w:firstRowFirstColumn="0" w:firstRowLastColumn="0" w:lastRowFirstColumn="0" w:lastRowLastColumn="0"/>
+              <w:rPr>
+                <w:lang w:val="es-ES"/>
+              </w:rPr>
+            </w:pPr>
+            <w:r>
+              <w:rPr>
+                <w:lang w:val="es-ES"/>
+              </w:rPr>
+              <w:t>Llave foránea</w:t>
+            </w:r>
+          </w:p>
+        </w:tc>
+        <w:tc>
+          <w:tcPr>
+            <w:tcW w:w="1461" w:type="dxa"/>
+          </w:tcPr>
+          <w:p>
+            <w:pPr>
+              <w:pStyle w:val="Sinespaciado"/>
+              <w:jc w:val="center"/>
+              <w:cnfStyle w:val="000000000000" w:firstRow="0" w:lastRow="0" w:firstColumn="0" w:lastColumn="0" w:oddVBand="0" w:evenVBand="0" w:oddHBand="0" w:evenHBand="0" w:firstRowFirstColumn="0" w:firstRowLastColumn="0" w:lastRowFirstColumn="0" w:lastRowLastColumn="0"/>
+              <w:rPr>
+                <w:lang w:val="es-ES"/>
+              </w:rPr>
+            </w:pPr>
+            <w:proofErr w:type="spellStart"/>
+            <w:r>
+              <w:rPr>
+                <w:lang w:val="es-ES"/>
+              </w:rPr>
+              <w:t>Integer</w:t>
+            </w:r>
+            <w:proofErr w:type="spellEnd"/>
+          </w:p>
+        </w:tc>
+      </w:tr>
+      <w:tr>
+        <w:trPr>
+          <w:cnfStyle w:val="000000100000" w:firstRow="0" w:lastRow="0" w:firstColumn="0" w:lastColumn="0" w:oddVBand="0" w:evenVBand="0" w:oddHBand="1" w:evenHBand="0" w:firstRowFirstColumn="0" w:firstRowLastColumn="0" w:lastRowFirstColumn="0" w:lastRowLastColumn="0"/>
+        </w:trPr>
+        <w:tc>
+          <w:tcPr>
+            <w:cnfStyle w:val="001000000000" w:firstRow="0" w:lastRow="0" w:firstColumn="1" w:lastColumn="0" w:oddVBand="0" w:evenVBand="0" w:oddHBand="0" w:evenHBand="0" w:firstRowFirstColumn="0" w:firstRowLastColumn="0" w:lastRowFirstColumn="0" w:lastRowLastColumn="0"/>
+            <w:tcW w:w="2351" w:type="dxa"/>
+          </w:tcPr>
+          <w:p>
+            <w:pPr>
+              <w:pStyle w:val="Sinespaciado"/>
+              <w:rPr>
+                <w:b w:val="0"/>
+                <w:bCs w:val="0"/>
+                <w:lang w:val="es-ES"/>
+              </w:rPr>
+            </w:pPr>
+            <w:proofErr w:type="spellStart"/>
+            <w:r>
+              <w:rPr>
+                <w:b w:val="0"/>
+                <w:bCs w:val="0"/>
+                <w:lang w:val="es-ES"/>
+              </w:rPr>
+              <w:t>id_estado</w:t>
+            </w:r>
+            <w:proofErr w:type="spellEnd"/>
+          </w:p>
+        </w:tc>
+        <w:tc>
+          <w:tcPr>
+            <w:tcW w:w="2889" w:type="dxa"/>
+            <w:gridSpan w:val="2"/>
+          </w:tcPr>
+          <w:p>
+            <w:pPr>
+              <w:pStyle w:val="Sinespaciado"/>
+              <w:cnfStyle w:val="000000100000" w:firstRow="0" w:lastRow="0" w:firstColumn="0" w:lastColumn="0" w:oddVBand="0" w:evenVBand="0" w:oddHBand="1" w:evenHBand="0" w:firstRowFirstColumn="0" w:firstRowLastColumn="0" w:lastRowFirstColumn="0" w:lastRowLastColumn="0"/>
+              <w:rPr>
+                <w:lang w:val="es-ES"/>
+              </w:rPr>
+            </w:pPr>
+            <w:r>
+              <w:rPr>
+                <w:lang w:val="es-ES"/>
+              </w:rPr>
+              <w:t>Estado del usuario de tipo administrador.</w:t>
+            </w:r>
+          </w:p>
+        </w:tc>
+        <w:tc>
+          <w:tcPr>
+            <w:tcW w:w="1843" w:type="dxa"/>
+            <w:gridSpan w:val="2"/>
+          </w:tcPr>
+          <w:p>
+            <w:pPr>
+              <w:pStyle w:val="Sinespaciado"/>
+              <w:jc w:val="center"/>
+              <w:cnfStyle w:val="000000100000" w:firstRow="0" w:lastRow="0" w:firstColumn="0" w:lastColumn="0" w:oddVBand="0" w:evenVBand="0" w:oddHBand="1" w:evenHBand="0" w:firstRowFirstColumn="0" w:firstRowLastColumn="0" w:lastRowFirstColumn="0" w:lastRowLastColumn="0"/>
+              <w:rPr>
+                <w:lang w:val="es-ES"/>
+              </w:rPr>
+            </w:pPr>
+            <w:r>
+              <w:rPr>
+                <w:lang w:val="es-ES"/>
+              </w:rPr>
+              <w:t>Llave foránea</w:t>
+            </w:r>
+          </w:p>
+        </w:tc>
+        <w:tc>
+          <w:tcPr>
+            <w:tcW w:w="1461" w:type="dxa"/>
+          </w:tcPr>
+          <w:p>
+            <w:pPr>
+              <w:pStyle w:val="Sinespaciado"/>
+              <w:jc w:val="center"/>
+              <w:cnfStyle w:val="000000100000" w:firstRow="0" w:lastRow="0" w:firstColumn="0" w:lastColumn="0" w:oddVBand="0" w:evenVBand="0" w:oddHBand="1" w:evenHBand="0" w:firstRowFirstColumn="0" w:firstRowLastColumn="0" w:lastRowFirstColumn="0" w:lastRowLastColumn="0"/>
+              <w:rPr>
+                <w:lang w:val="es-ES"/>
+              </w:rPr>
+            </w:pPr>
+            <w:proofErr w:type="spellStart"/>
+            <w:r>
+              <w:rPr>
+                <w:lang w:val="es-ES"/>
+              </w:rPr>
+              <w:t>Integer</w:t>
+            </w:r>
+            <w:proofErr w:type="spellEnd"/>
+          </w:p>
+        </w:tc>
+      </w:tr>
+      <w:tr>
+        <w:tc>
+          <w:tcPr>
+            <w:cnfStyle w:val="001000000000" w:firstRow="0" w:lastRow="0" w:firstColumn="1" w:lastColumn="0" w:oddVBand="0" w:evenVBand="0" w:oddHBand="0" w:evenHBand="0" w:firstRowFirstColumn="0" w:firstRowLastColumn="0" w:lastRowFirstColumn="0" w:lastRowLastColumn="0"/>
+            <w:tcW w:w="2351" w:type="dxa"/>
+          </w:tcPr>
+          <w:p>
+            <w:pPr>
+              <w:pStyle w:val="Sinespaciado"/>
+              <w:rPr>
+                <w:b w:val="0"/>
+                <w:bCs w:val="0"/>
+                <w:lang w:val="es-ES"/>
+              </w:rPr>
+            </w:pPr>
+            <w:proofErr w:type="spellStart"/>
+            <w:r>
+              <w:rPr>
+                <w:b w:val="0"/>
+                <w:bCs w:val="0"/>
+                <w:lang w:val="es-ES"/>
+              </w:rPr>
+              <w:t>fecha_ultima_conexion</w:t>
+            </w:r>
+            <w:proofErr w:type="spellEnd"/>
+          </w:p>
+        </w:tc>
+        <w:tc>
+          <w:tcPr>
+            <w:tcW w:w="2889" w:type="dxa"/>
+            <w:gridSpan w:val="2"/>
+          </w:tcPr>
+          <w:p>
+            <w:pPr>
+              <w:pStyle w:val="Sinespaciado"/>
+              <w:cnfStyle w:val="000000000000" w:firstRow="0" w:lastRow="0" w:firstColumn="0" w:lastColumn="0" w:oddVBand="0" w:evenVBand="0" w:oddHBand="0" w:evenHBand="0" w:firstRowFirstColumn="0" w:firstRowLastColumn="0" w:lastRowFirstColumn="0" w:lastRowLastColumn="0"/>
+              <w:rPr>
+                <w:lang w:val="es-ES"/>
+              </w:rPr>
+            </w:pPr>
+            <w:r>
+              <w:rPr>
+                <w:lang w:val="es-ES"/>
+              </w:rPr>
+              <w:t>Fecha en que se conectó por última vez el usuario al módulo administrativo.</w:t>
+            </w:r>
+          </w:p>
+        </w:tc>
+        <w:tc>
+          <w:tcPr>
+            <w:tcW w:w="1843" w:type="dxa"/>
+            <w:gridSpan w:val="2"/>
+          </w:tcPr>
+          <w:p>
+            <w:pPr>
+              <w:pStyle w:val="Sinespaciado"/>
+              <w:jc w:val="center"/>
+              <w:cnfStyle w:val="000000000000" w:firstRow="0" w:lastRow="0" w:firstColumn="0" w:lastColumn="0" w:oddVBand="0" w:evenVBand="0" w:oddHBand="0" w:evenHBand="0" w:firstRowFirstColumn="0" w:firstRowLastColumn="0" w:lastRowFirstColumn="0" w:lastRowLastColumn="0"/>
+              <w:rPr>
+                <w:lang w:val="es-ES"/>
+              </w:rPr>
+            </w:pPr>
+            <w:r>
+              <w:rPr>
+                <w:lang w:val="es-ES"/>
+              </w:rPr>
+              <w:t>Dato</w:t>
+            </w:r>
+          </w:p>
+        </w:tc>
+        <w:tc>
+          <w:tcPr>
+            <w:tcW w:w="1461" w:type="dxa"/>
+          </w:tcPr>
+          <w:p>
+            <w:pPr>
+              <w:pStyle w:val="Sinespaciado"/>
+              <w:jc w:val="center"/>
+              <w:cnfStyle w:val="000000000000" w:firstRow="0" w:lastRow="0" w:firstColumn="0" w:lastColumn="0" w:oddVBand="0" w:evenVBand="0" w:oddHBand="0" w:evenHBand="0" w:firstRowFirstColumn="0" w:firstRowLastColumn="0" w:lastRowFirstColumn="0" w:lastRowLastColumn="0"/>
+              <w:rPr>
+                <w:lang w:val="es-ES"/>
+              </w:rPr>
+            </w:pPr>
+            <w:r>
+              <w:rPr>
+                <w:lang w:val="es-ES"/>
+              </w:rPr>
+              <w:t>Date</w:t>
+            </w:r>
+          </w:p>
+        </w:tc>
+      </w:tr>
+      <w:tr>
+        <w:trPr>
+          <w:cnfStyle w:val="000000100000" w:firstRow="0" w:lastRow="0" w:firstColumn="0" w:lastColumn="0" w:oddVBand="0" w:evenVBand="0" w:oddHBand="1" w:evenHBand="0" w:firstRowFirstColumn="0" w:firstRowLastColumn="0" w:lastRowFirstColumn="0" w:lastRowLastColumn="0"/>
+        </w:trPr>
+        <w:tc>
+          <w:tcPr>
+            <w:cnfStyle w:val="001000000000" w:firstRow="0" w:lastRow="0" w:firstColumn="1" w:lastColumn="0" w:oddVBand="0" w:evenVBand="0" w:oddHBand="0" w:evenHBand="0" w:firstRowFirstColumn="0" w:firstRowLastColumn="0" w:lastRowFirstColumn="0" w:lastRowLastColumn="0"/>
+            <w:tcW w:w="2351" w:type="dxa"/>
+          </w:tcPr>
+          <w:p>
+            <w:pPr>
+              <w:pStyle w:val="Sinespaciado"/>
+              <w:rPr>
+                <w:b w:val="0"/>
+                <w:bCs w:val="0"/>
+                <w:lang w:val="es-ES"/>
+              </w:rPr>
+            </w:pPr>
+            <w:proofErr w:type="spellStart"/>
+            <w:r>
+              <w:rPr>
+                <w:b w:val="0"/>
+                <w:bCs w:val="0"/>
+                <w:lang w:val="es-ES"/>
+              </w:rPr>
+              <w:t>fecha_registro</w:t>
+            </w:r>
+            <w:proofErr w:type="spellEnd"/>
+          </w:p>
+        </w:tc>
+        <w:tc>
+          <w:tcPr>
+            <w:tcW w:w="2889" w:type="dxa"/>
+            <w:gridSpan w:val="2"/>
+          </w:tcPr>
+          <w:p>
+            <w:pPr>
+              <w:pStyle w:val="Sinespaciado"/>
+              <w:cnfStyle w:val="000000100000" w:firstRow="0" w:lastRow="0" w:firstColumn="0" w:lastColumn="0" w:oddVBand="0" w:evenVBand="0" w:oddHBand="1" w:evenHBand="0" w:firstRowFirstColumn="0" w:firstRowLastColumn="0" w:lastRowFirstColumn="0" w:lastRowLastColumn="0"/>
+              <w:rPr>
+                <w:lang w:val="es-ES"/>
+              </w:rPr>
+            </w:pPr>
+            <w:r>
+              <w:rPr>
+                <w:lang w:val="es-ES"/>
+              </w:rPr>
+              <w:t>Fecha en que se registró al usuario.</w:t>
+            </w:r>
+          </w:p>
+        </w:tc>
+        <w:tc>
+          <w:tcPr>
+            <w:tcW w:w="1843" w:type="dxa"/>
+            <w:gridSpan w:val="2"/>
+          </w:tcPr>
+          <w:p>
+            <w:pPr>
+              <w:pStyle w:val="Sinespaciado"/>
+              <w:jc w:val="center"/>
+              <w:cnfStyle w:val="000000100000" w:firstRow="0" w:lastRow="0" w:firstColumn="0" w:lastColumn="0" w:oddVBand="0" w:evenVBand="0" w:oddHBand="1" w:evenHBand="0" w:firstRowFirstColumn="0" w:firstRowLastColumn="0" w:lastRowFirstColumn="0" w:lastRowLastColumn="0"/>
+              <w:rPr>
+                <w:lang w:val="es-ES"/>
+              </w:rPr>
+            </w:pPr>
+            <w:r>
+              <w:rPr>
+                <w:lang w:val="es-ES"/>
+              </w:rPr>
+              <w:t>Dato</w:t>
+            </w:r>
+          </w:p>
+        </w:tc>
+        <w:tc>
+          <w:tcPr>
+            <w:tcW w:w="1461" w:type="dxa"/>
+          </w:tcPr>
+          <w:p>
+            <w:pPr>
+              <w:pStyle w:val="Sinespaciado"/>
+              <w:jc w:val="center"/>
+              <w:cnfStyle w:val="000000100000" w:firstRow="0" w:lastRow="0" w:firstColumn="0" w:lastColumn="0" w:oddVBand="0" w:evenVBand="0" w:oddHBand="1" w:evenHBand="0" w:firstRowFirstColumn="0" w:firstRowLastColumn="0" w:lastRowFirstColumn="0" w:lastRowLastColumn="0"/>
+              <w:rPr>
+                <w:lang w:val="es-ES"/>
+              </w:rPr>
+            </w:pPr>
+            <w:r>
+              <w:rPr>
+                <w:lang w:val="es-ES"/>
+              </w:rPr>
+              <w:t>Date</w:t>
+            </w:r>
+          </w:p>
+        </w:tc>
+      </w:tr>
+    </w:tbl>
+    <w:p>
+      <w:pPr>
+        <w:pStyle w:val="Sinespaciado"/>
+        <w:rPr>
+          <w:lang w:val="es-ES"/>
+        </w:rPr>
+      </w:pPr>
+    </w:p>
+    <w:p>
+      <w:pPr>
+        <w:rPr>
+          <w:lang w:val="en-US"/>
+        </w:rPr>
+      </w:pPr>
+      <w:r>
+        <w:t>Fuente: Elaboración propia.</w:t>
+      </w:r>
+      <w:bookmarkStart w:id="80" w:name="_GoBack"/>
+      <w:bookmarkEnd w:id="80"/>
+    </w:p>
+    <w:p>
+      <w:pPr>
+        <w:rPr>
+          <w:lang w:val="es-ES"/>
+        </w:rPr>
+      </w:pPr>
+    </w:p>
+    <w:p>
+      <w:pPr>
+        <w:rPr>
+          <w:lang w:val="es-ES"/>
+        </w:rPr>
+      </w:pPr>
+    </w:p>
+    <w:p>
+      <w:pPr>
+        <w:rPr>
+          <w:lang w:val="es-ES"/>
+        </w:rPr>
+      </w:pPr>
+    </w:p>
+    <w:p>
+      <w:pPr>
+        <w:rPr>
+          <w:lang w:val="es-ES"/>
+        </w:rPr>
+      </w:pPr>
+    </w:p>
+    <w:p>
+      <w:pPr>
         <w:pStyle w:val="Sub2"/>
         <w:ind w:left="2832" w:hanging="1839"/>
       </w:pPr>
-      <w:bookmarkStart w:id="82" w:name="_Toc30967628"/>
+      <w:bookmarkStart w:id="81" w:name="_Toc30967628"/>
       <w:r>
         <w:t xml:space="preserve">Sistema </w:t>
       </w:r>
       <w:r>
         <w:t>para la administración del recurso de internet inalámbrico.</w:t>
       </w:r>
+      <w:bookmarkEnd w:id="81"/>
+    </w:p>
+    <w:p>
+      <w:pPr>
+        <w:rPr>
+          <w:lang w:val="es-ES"/>
+        </w:rPr>
+      </w:pPr>
+    </w:p>
+    <w:p>
+      <w:pPr>
+        <w:rPr>
+          <w:lang w:val="es-ES"/>
+        </w:rPr>
+      </w:pPr>
+      <w:r>
+        <w:rPr>
+          <w:lang w:val="es-ES"/>
+        </w:rPr>
+        <w:lastRenderedPageBreak/>
+        <w:t xml:space="preserve">El sistema de administración </w:t>
+      </w:r>
+      <w:r>
+        <w:rPr>
+          <w:lang w:val="es-ES"/>
+        </w:rPr>
+        <w:t xml:space="preserve">del recurso de internet </w:t>
+      </w:r>
+      <w:r>
+        <w:rPr>
+          <w:lang w:val="es-ES"/>
+        </w:rPr>
+        <w:t>inalámbrico</w:t>
+      </w:r>
+      <w:r>
+        <w:rPr>
+          <w:lang w:val="es-ES"/>
+        </w:rPr>
+        <w:t xml:space="preserve"> </w:t>
+      </w:r>
+      <w:r>
+        <w:rPr>
+          <w:lang w:val="es-ES"/>
+        </w:rPr>
+        <w:t>consta de módulos o secciones de administración individuales con un conjunto de reportes y funcionalidades.</w:t>
+      </w:r>
+    </w:p>
+    <w:p>
+      <w:pPr>
+        <w:rPr>
+          <w:lang w:val="es-ES"/>
+        </w:rPr>
+      </w:pPr>
+    </w:p>
+    <w:p>
+      <w:pPr>
+        <w:rPr>
+          <w:lang w:val="es-ES"/>
+        </w:rPr>
+      </w:pPr>
+      <w:r>
+        <w:rPr>
+          <w:lang w:val="es-ES"/>
+        </w:rPr>
+        <w:t xml:space="preserve">El diseño fue basado en cuatro módulos </w:t>
+      </w:r>
+      <w:r>
+        <w:rPr>
+          <w:lang w:val="es-ES"/>
+        </w:rPr>
+        <w:t>individuales los cuales se interrelacionan tanto con el modelo de datos del sistema administrativo como del provisto por el servidor RADIUS haciendo uso concurrente de ambos tanto para gestión de recursos como de reportes.</w:t>
+      </w:r>
+    </w:p>
+    <w:p>
+      <w:pPr>
+        <w:rPr>
+          <w:lang w:val="es-ES"/>
+        </w:rPr>
+      </w:pPr>
+    </w:p>
+    <w:p>
+      <w:pPr>
+        <w:rPr>
+          <w:lang w:val="es-ES"/>
+        </w:rPr>
+      </w:pPr>
+      <w:r>
+        <w:rPr>
+          <w:lang w:val="es-ES"/>
+        </w:rPr>
+        <w:t xml:space="preserve">A continuación, se presenta un listado descriptivo de cada uno de los módulos del sistema de administración con </w:t>
+      </w:r>
+      <w:r>
+        <w:rPr>
+          <w:lang w:val="es-ES"/>
+        </w:rPr>
+        <w:t>su descripción</w:t>
+      </w:r>
+      <w:r>
+        <w:rPr>
+          <w:lang w:val="es-ES"/>
+        </w:rPr>
+        <w:t xml:space="preserve"> y </w:t>
+      </w:r>
+      <w:r>
+        <w:rPr>
+          <w:lang w:val="es-ES"/>
+        </w:rPr>
+        <w:t xml:space="preserve">las funcionalidades </w:t>
+      </w:r>
+      <w:r>
+        <w:rPr>
+          <w:lang w:val="es-ES"/>
+        </w:rPr>
+        <w:t>correspondientes</w:t>
+      </w:r>
+      <w:r>
+        <w:rPr>
+          <w:lang w:val="es-ES"/>
+        </w:rPr>
+        <w:t xml:space="preserve"> para cada uno</w:t>
+      </w:r>
+      <w:r>
+        <w:rPr>
+          <w:lang w:val="es-ES"/>
+        </w:rPr>
+        <w:t>.</w:t>
+      </w:r>
+    </w:p>
+    <w:p>
+      <w:pPr>
+        <w:rPr>
+          <w:lang w:val="es-ES"/>
+        </w:rPr>
+      </w:pPr>
+    </w:p>
+    <w:p>
+      <w:pPr>
+        <w:pStyle w:val="Tablas"/>
+      </w:pPr>
+      <w:bookmarkStart w:id="82" w:name="_Toc30966887"/>
+      <w:r>
+        <w:t xml:space="preserve">Módulos de la plataforma </w:t>
+      </w:r>
+      <w:r>
+        <w:t>administrativa</w:t>
+      </w:r>
       <w:bookmarkEnd w:id="82"/>
-    </w:p>
-    <w:p>
-      <w:pPr>
-        <w:rPr>
-          <w:lang w:val="es-ES"/>
-        </w:rPr>
-      </w:pPr>
-    </w:p>
-    <w:p>
-      <w:pPr>
-        <w:rPr>
-          <w:lang w:val="es-ES"/>
-        </w:rPr>
-      </w:pPr>
-      <w:r>
-        <w:rPr>
-          <w:lang w:val="es-ES"/>
-        </w:rPr>
-        <w:t xml:space="preserve">El sistema de administración </w:t>
-      </w:r>
-      <w:r>
-        <w:rPr>
-          <w:lang w:val="es-ES"/>
-        </w:rPr>
-        <w:t xml:space="preserve">del recurso de internet </w:t>
-      </w:r>
-      <w:r>
-        <w:rPr>
-          <w:lang w:val="es-ES"/>
-        </w:rPr>
-        <w:t>inalámbrico</w:t>
-      </w:r>
-      <w:r>
-        <w:rPr>
-          <w:lang w:val="es-ES"/>
-        </w:rPr>
-        <w:t xml:space="preserve"> </w:t>
-      </w:r>
-      <w:r>
-        <w:rPr>
-          <w:lang w:val="es-ES"/>
-        </w:rPr>
-        <w:t>consta de módulos o secciones de administración individuales con un conjunto de reportes y funcionalidades.</w:t>
-      </w:r>
-    </w:p>
-    <w:p>
-      <w:pPr>
-        <w:rPr>
-          <w:lang w:val="es-ES"/>
-        </w:rPr>
-      </w:pPr>
-    </w:p>
-    <w:p>
-      <w:pPr>
-        <w:rPr>
-          <w:lang w:val="es-ES"/>
-        </w:rPr>
-      </w:pPr>
-      <w:r>
-        <w:rPr>
-          <w:lang w:val="es-ES"/>
-        </w:rPr>
-        <w:t xml:space="preserve">El diseño fue basado en cuatro módulos </w:t>
-      </w:r>
-      <w:r>
-        <w:rPr>
-          <w:lang w:val="es-ES"/>
-        </w:rPr>
-        <w:t>individuales los cuales se interrelacionan tanto con el modelo de datos del sistema administrativo como del provisto por el servidor RADIUS haciendo uso concurrente de ambos tanto para gestión de recursos como de reportes.</w:t>
-      </w:r>
-    </w:p>
-    <w:p>
-      <w:pPr>
-        <w:rPr>
-          <w:lang w:val="es-ES"/>
-        </w:rPr>
-      </w:pPr>
-    </w:p>
-    <w:p>
-      <w:pPr>
-        <w:rPr>
-          <w:lang w:val="es-ES"/>
-        </w:rPr>
-      </w:pPr>
-      <w:r>
-        <w:rPr>
-          <w:lang w:val="es-ES"/>
-        </w:rPr>
-        <w:t xml:space="preserve">A continuación, se presenta un listado descriptivo de cada uno de los módulos del sistema de administración con </w:t>
-      </w:r>
-      <w:r>
-        <w:rPr>
-          <w:lang w:val="es-ES"/>
-        </w:rPr>
-        <w:t>su descripción</w:t>
-      </w:r>
-      <w:r>
-        <w:rPr>
-          <w:lang w:val="es-ES"/>
-        </w:rPr>
-        <w:t xml:space="preserve"> y </w:t>
-      </w:r>
-      <w:r>
-        <w:rPr>
-          <w:lang w:val="es-ES"/>
-        </w:rPr>
-        <w:t xml:space="preserve">las funcionalidades </w:t>
-      </w:r>
-      <w:r>
-        <w:rPr>
-          <w:lang w:val="es-ES"/>
-        </w:rPr>
-        <w:t>correspondientes</w:t>
-      </w:r>
-      <w:r>
-        <w:rPr>
-          <w:lang w:val="es-ES"/>
-        </w:rPr>
-        <w:t xml:space="preserve"> para cada uno</w:t>
-      </w:r>
-      <w:r>
-        <w:rPr>
-          <w:lang w:val="es-ES"/>
-        </w:rPr>
-        <w:t>.</w:t>
-      </w:r>
-    </w:p>
-    <w:p>
-      <w:pPr>
-        <w:rPr>
-          <w:lang w:val="es-ES"/>
-        </w:rPr>
-      </w:pPr>
-    </w:p>
-    <w:p>
-      <w:pPr>
-        <w:pStyle w:val="Tablas"/>
-      </w:pPr>
-      <w:bookmarkStart w:id="83" w:name="_Toc30966887"/>
-      <w:r>
-        <w:lastRenderedPageBreak/>
-        <w:t xml:space="preserve">Módulos de la plataforma </w:t>
-      </w:r>
-      <w:r>
-        <w:t>administrativa</w:t>
-      </w:r>
-      <w:bookmarkEnd w:id="83"/>
     </w:p>
     <w:p>
       <w:pPr>
@@ -20472,6 +21049,7 @@
                 <w:lang w:val="es-ES"/>
               </w:rPr>
             </w:pPr>
+            <w:proofErr w:type="spellStart"/>
             <w:r>
               <w:rPr>
                 <w:b w:val="0"/>
@@ -20480,6 +21058,7 @@
               </w:rPr>
               <w:t>Dashboard</w:t>
             </w:r>
+            <w:proofErr w:type="spellEnd"/>
             <w:r>
               <w:rPr>
                 <w:b w:val="0"/>
@@ -20693,7 +21272,14 @@
               <w:rPr>
                 <w:lang w:val="es-ES"/>
               </w:rPr>
-              <w:t xml:space="preserve"> así como su estado actual con una representación de colores el estado de los usuarios y su conexión con la red.</w:t>
+              <w:t xml:space="preserve"> </w:t>
+            </w:r>
+            <w:r>
+              <w:rPr>
+                <w:lang w:val="es-ES"/>
+              </w:rPr>
+              <w:lastRenderedPageBreak/>
+              <w:t>así como su estado actual con una representación de colores el estado de los usuarios y su conexión con la red.</w:t>
             </w:r>
           </w:p>
           <w:p>
@@ -20803,14 +21389,7 @@
               <w:rPr>
                 <w:lang w:val="es-ES"/>
               </w:rPr>
-              <w:t xml:space="preserve">Reporte de características de la población o de usuarios en el cual se </w:t>
-            </w:r>
-            <w:r>
-              <w:rPr>
-                <w:lang w:val="es-ES"/>
-              </w:rPr>
-              <w:lastRenderedPageBreak/>
-              <w:t>presenta un gráfico de barras con el número de estudiantes por carrera</w:t>
+              <w:t>Reporte de características de la población o de usuarios en el cual se presenta un gráfico de barras con el número de estudiantes por carrera</w:t>
             </w:r>
             <w:r>
               <w:rPr>
@@ -20932,6 +21511,7 @@
               <w:cnfStyle w:val="000000100000" w:firstRow="0" w:lastRow="0" w:firstColumn="0" w:lastColumn="0" w:oddVBand="0" w:evenVBand="0" w:oddHBand="1" w:evenHBand="0" w:firstRowFirstColumn="0" w:firstRowLastColumn="0" w:lastRowFirstColumn="0" w:lastRowLastColumn="0"/>
             </w:pPr>
             <w:r>
+              <w:lastRenderedPageBreak/>
               <w:t>Creación de usuarios administrativos.</w:t>
             </w:r>
           </w:p>
@@ -20994,6 +21574,7 @@
                 <w:bCs w:val="0"/>
                 <w:lang w:val="es-ES"/>
               </w:rPr>
+              <w:lastRenderedPageBreak/>
               <w:t xml:space="preserve">Gestión de </w:t>
             </w:r>
             <w:r>
@@ -21066,11 +21647,7 @@
               <w:t>Listado de políticas de administración de red</w:t>
             </w:r>
             <w:r>
-              <w:t xml:space="preserve"> en el </w:t>
-            </w:r>
-            <w:r>
-              <w:lastRenderedPageBreak/>
-              <w:t>cual se muestra las 6 opciones de políticas a administrar, así como de los valores asignados a las mismas con su descripción y tipo.</w:t>
+              <w:t xml:space="preserve"> en el cual se muestra las 6 opciones de políticas a administrar, así como de los valores asignados a las mismas con su descripción y tipo.</w:t>
             </w:r>
           </w:p>
           <w:p>
@@ -21154,7 +21731,21 @@
         <w:rPr>
           <w:lang w:val="es-ES"/>
         </w:rPr>
-        <w:t xml:space="preserve"> pero que por su parte esta implementado en el mismo servidor de aplicaciones web internamente dentro del firewall Pfsense como una personalización </w:t>
+        <w:t xml:space="preserve"> pero que por su parte esta implementado en el mismo servidor de aplicaciones web internamente dentro del firewall </w:t>
+      </w:r>
+      <w:proofErr w:type="spellStart"/>
+      <w:r>
+        <w:rPr>
+          <w:lang w:val="es-ES"/>
+        </w:rPr>
+        <w:t>Pfsense</w:t>
+      </w:r>
+      <w:proofErr w:type="spellEnd"/>
+      <w:r>
+        <w:rPr>
+          <w:lang w:val="es-ES"/>
+        </w:rPr>
+        <w:t xml:space="preserve"> como una personalización </w:t>
       </w:r>
       <w:r>
         <w:rPr>
@@ -21181,6 +21772,7 @@
         <w:pStyle w:val="Tablas"/>
       </w:pPr>
       <w:r>
+        <w:lastRenderedPageBreak/>
         <w:t>Módulos del portal cautivo</w:t>
       </w:r>
     </w:p>
@@ -21325,8 +21917,13 @@
               <w:pStyle w:val="Vietas1"/>
               <w:cnfStyle w:val="000000100000" w:firstRow="0" w:lastRow="0" w:firstColumn="0" w:lastColumn="0" w:oddVBand="0" w:evenVBand="0" w:oddHBand="1" w:evenHBand="0" w:firstRowFirstColumn="0" w:firstRowLastColumn="0" w:lastRowFirstColumn="0" w:lastRowLastColumn="0"/>
             </w:pPr>
-            <w:r>
-              <w:t xml:space="preserve">Login de acceso a la red interna para poder tener consumo </w:t>
+            <w:proofErr w:type="spellStart"/>
+            <w:r>
+              <w:t>Login</w:t>
+            </w:r>
+            <w:proofErr w:type="spellEnd"/>
+            <w:r>
+              <w:t xml:space="preserve"> de acceso a la red interna para poder tener consumo </w:t>
             </w:r>
             <w:r>
               <w:t>del recurso</w:t>
@@ -21410,7 +22007,15 @@
               <w:cnfStyle w:val="000000000000" w:firstRow="0" w:lastRow="0" w:firstColumn="0" w:lastColumn="0" w:oddVBand="0" w:evenVBand="0" w:oddHBand="0" w:evenHBand="0" w:firstRowFirstColumn="0" w:firstRowLastColumn="0" w:lastRowFirstColumn="0" w:lastRowLastColumn="0"/>
             </w:pPr>
             <w:r>
-              <w:t xml:space="preserve">Asignación de clave genérica por usuario, en este caso especifico el número de </w:t>
+              <w:t xml:space="preserve">Asignación de clave genérica por usuario, en este caso </w:t>
+            </w:r>
+            <w:proofErr w:type="spellStart"/>
+            <w:r>
+              <w:t>especifico</w:t>
+            </w:r>
+            <w:proofErr w:type="spellEnd"/>
+            <w:r>
+              <w:t xml:space="preserve"> el número de </w:t>
             </w:r>
             <w:r>
               <w:t>carné</w:t>
@@ -21452,7 +22057,6 @@
         <w:pStyle w:val="Sub1"/>
       </w:pPr>
       <w:r>
-        <w:lastRenderedPageBreak/>
         <w:t>Costos del proyecto</w:t>
       </w:r>
     </w:p>
@@ -21469,11 +22073,19 @@
           <w:lang w:val="es-ES"/>
         </w:rPr>
       </w:pPr>
-      <w:r>
-        <w:rPr>
-          <w:lang w:val="es-ES"/>
-        </w:rPr>
-        <w:t>Esta conformado por los costos realizados por el estudiante durante la elaboración del proyecto y la implementación de este, costos realizados por los asesores y el recurso físico consumidos durante la elaboración del proyecto.</w:t>
+      <w:proofErr w:type="spellStart"/>
+      <w:r>
+        <w:rPr>
+          <w:lang w:val="es-ES"/>
+        </w:rPr>
+        <w:t>Esta</w:t>
+      </w:r>
+      <w:proofErr w:type="spellEnd"/>
+      <w:r>
+        <w:rPr>
+          <w:lang w:val="es-ES"/>
+        </w:rPr>
+        <w:t xml:space="preserve"> conformado por los costos realizados por el estudiante durante la elaboración del proyecto y la implementación de este, costos realizados por los asesores y el recurso físico consumidos durante la elaboración del proyecto.</w:t>
       </w:r>
     </w:p>
     <w:p>
@@ -21635,14 +22247,14 @@
         <w:pStyle w:val="Ttulosposteriores"/>
         <w:outlineLvl w:val="0"/>
       </w:pPr>
-      <w:bookmarkStart w:id="84" w:name="_Toc329600045"/>
-      <w:bookmarkStart w:id="85" w:name="_Toc30967629"/>
+      <w:bookmarkStart w:id="83" w:name="_Toc329600045"/>
+      <w:bookmarkStart w:id="84" w:name="_Toc30967629"/>
       <w:r>
         <w:lastRenderedPageBreak/>
         <w:t>conclusiones</w:t>
       </w:r>
+      <w:bookmarkEnd w:id="83"/>
       <w:bookmarkEnd w:id="84"/>
-      <w:bookmarkEnd w:id="85"/>
     </w:p>
     <w:p>
       <w:pPr>
@@ -21693,14 +22305,14 @@
         <w:pStyle w:val="Ttulosposteriores"/>
         <w:outlineLvl w:val="0"/>
       </w:pPr>
-      <w:bookmarkStart w:id="86" w:name="_Toc329600046"/>
-      <w:bookmarkStart w:id="87" w:name="_Toc30967630"/>
+      <w:bookmarkStart w:id="85" w:name="_Toc329600046"/>
+      <w:bookmarkStart w:id="86" w:name="_Toc30967630"/>
       <w:r>
         <w:lastRenderedPageBreak/>
         <w:t>Recomendaciones</w:t>
       </w:r>
+      <w:bookmarkEnd w:id="85"/>
       <w:bookmarkEnd w:id="86"/>
-      <w:bookmarkEnd w:id="87"/>
     </w:p>
     <w:p>
       <w:pPr>
@@ -21765,14 +22377,14 @@
         <w:pStyle w:val="Ttulosposteriores"/>
         <w:outlineLvl w:val="0"/>
       </w:pPr>
-      <w:bookmarkStart w:id="88" w:name="_Toc329600047"/>
-      <w:bookmarkStart w:id="89" w:name="_Toc30967631"/>
+      <w:bookmarkStart w:id="87" w:name="_Toc329600047"/>
+      <w:bookmarkStart w:id="88" w:name="_Toc30967631"/>
       <w:r>
         <w:lastRenderedPageBreak/>
         <w:t>bibliografía</w:t>
       </w:r>
+      <w:bookmarkEnd w:id="87"/>
       <w:bookmarkEnd w:id="88"/>
-      <w:bookmarkEnd w:id="89"/>
     </w:p>
     <w:p>
       <w:pPr>
@@ -21824,14 +22436,14 @@
         <w:pStyle w:val="Ttulosposteriores"/>
         <w:outlineLvl w:val="0"/>
       </w:pPr>
-      <w:bookmarkStart w:id="90" w:name="_Toc329600048"/>
-      <w:bookmarkStart w:id="91" w:name="_Toc30967632"/>
+      <w:bookmarkStart w:id="89" w:name="_Toc329600048"/>
+      <w:bookmarkStart w:id="90" w:name="_Toc30967632"/>
       <w:r>
         <w:lastRenderedPageBreak/>
         <w:t>Apéndices</w:t>
       </w:r>
+      <w:bookmarkEnd w:id="89"/>
       <w:bookmarkEnd w:id="90"/>
-      <w:bookmarkEnd w:id="91"/>
     </w:p>
     <w:p>
       <w:pPr>
@@ -21896,9 +22508,9 @@
         </w:numPr>
         <w:ind w:left="360"/>
       </w:pPr>
-      <w:bookmarkStart w:id="92" w:name="_Toc30464814"/>
-      <w:bookmarkStart w:id="93" w:name="_Toc30465189"/>
-      <w:bookmarkStart w:id="94" w:name="_Toc30966877"/>
+      <w:bookmarkStart w:id="91" w:name="_Toc30464814"/>
+      <w:bookmarkStart w:id="92" w:name="_Toc30465189"/>
+      <w:bookmarkStart w:id="93" w:name="_Toc30966877"/>
       <w:r>
         <w:rPr>
           <w:b w:val="0"/>
@@ -21912,9 +22524,9 @@
         <w:tab/>
         <w:t>Resumen de gastos mensuales</w:t>
       </w:r>
+      <w:bookmarkEnd w:id="91"/>
       <w:bookmarkEnd w:id="92"/>
       <w:bookmarkEnd w:id="93"/>
-      <w:bookmarkEnd w:id="94"/>
     </w:p>
     <w:p>
       <w:pPr>
@@ -22008,14 +22620,14 @@
         <w:pStyle w:val="Ttulosposteriores"/>
         <w:outlineLvl w:val="0"/>
       </w:pPr>
-      <w:bookmarkStart w:id="95" w:name="_Toc329600049"/>
-      <w:bookmarkStart w:id="96" w:name="_Toc30967633"/>
+      <w:bookmarkStart w:id="94" w:name="_Toc329600049"/>
+      <w:bookmarkStart w:id="95" w:name="_Toc30967633"/>
       <w:r>
         <w:lastRenderedPageBreak/>
         <w:t>anexos</w:t>
       </w:r>
+      <w:bookmarkEnd w:id="94"/>
       <w:bookmarkEnd w:id="95"/>
-      <w:bookmarkEnd w:id="96"/>
     </w:p>
     <w:p>
       <w:pPr>
@@ -22087,9 +22699,9 @@
         </w:rPr>
         <w:t xml:space="preserve"> </w:t>
       </w:r>
-      <w:bookmarkStart w:id="97" w:name="_Toc30464815"/>
-      <w:bookmarkStart w:id="98" w:name="_Toc30465190"/>
-      <w:bookmarkStart w:id="99" w:name="_Toc30966878"/>
+      <w:bookmarkStart w:id="96" w:name="_Toc30464815"/>
+      <w:bookmarkStart w:id="97" w:name="_Toc30465190"/>
+      <w:bookmarkStart w:id="98" w:name="_Toc30966878"/>
       <w:r>
         <w:rPr>
           <w:b w:val="0"/>
@@ -22115,9 +22727,9 @@
         <w:tab/>
         <w:t>Mapa de Guatemala</w:t>
       </w:r>
+      <w:bookmarkEnd w:id="96"/>
       <w:bookmarkEnd w:id="97"/>
       <w:bookmarkEnd w:id="98"/>
-      <w:bookmarkEnd w:id="99"/>
     </w:p>
     <w:p>
       <w:pPr>
@@ -22146,11 +22758,11 @@
           <w:lang w:val="es-GT"/>
         </w:rPr>
       </w:pPr>
-      <w:bookmarkStart w:id="100" w:name="_Toc30464816"/>
-      <w:bookmarkStart w:id="101" w:name="_Toc30465001"/>
-      <w:bookmarkStart w:id="102" w:name="_Toc30465191"/>
-      <w:bookmarkStart w:id="103" w:name="_Toc30465290"/>
-      <w:bookmarkStart w:id="104" w:name="_Toc30966879"/>
+      <w:bookmarkStart w:id="99" w:name="_Toc30464816"/>
+      <w:bookmarkStart w:id="100" w:name="_Toc30465001"/>
+      <w:bookmarkStart w:id="101" w:name="_Toc30465191"/>
+      <w:bookmarkStart w:id="102" w:name="_Toc30465290"/>
+      <w:bookmarkStart w:id="103" w:name="_Toc30966879"/>
       <w:r>
         <w:rPr>
           <w:noProof/>
@@ -22218,11 +22830,11 @@
           </wp:anchor>
         </w:drawing>
       </w:r>
+      <w:bookmarkEnd w:id="99"/>
       <w:bookmarkEnd w:id="100"/>
       <w:bookmarkEnd w:id="101"/>
       <w:bookmarkEnd w:id="102"/>
       <w:bookmarkEnd w:id="103"/>
-      <w:bookmarkEnd w:id="104"/>
     </w:p>
     <w:p>
       <w:pPr>
@@ -22359,9 +22971,9 @@
           <w:lang w:val="es-GT"/>
         </w:rPr>
       </w:pPr>
-      <w:bookmarkStart w:id="105" w:name="_Toc30464817"/>
-      <w:bookmarkStart w:id="106" w:name="_Toc30465192"/>
-      <w:bookmarkStart w:id="107" w:name="_Toc30966880"/>
+      <w:bookmarkStart w:id="104" w:name="_Toc30464817"/>
+      <w:bookmarkStart w:id="105" w:name="_Toc30465192"/>
+      <w:bookmarkStart w:id="106" w:name="_Toc30966880"/>
       <w:r>
         <w:rPr>
           <w:b w:val="0"/>
@@ -22436,9 +23048,9 @@
         </w:rPr>
         <w:t>Consulta: septiembre de 2014.</w:t>
       </w:r>
+      <w:bookmarkEnd w:id="104"/>
       <w:bookmarkEnd w:id="105"/>
       <w:bookmarkEnd w:id="106"/>
-      <w:bookmarkEnd w:id="107"/>
     </w:p>
     <w:p/>
     <w:sectPr>
@@ -28089,7 +28701,7 @@
 </file>
 
 <file path=customXml/itemProps1.xml><?xml version="1.0" encoding="utf-8"?>
-<ds:datastoreItem xmlns:ds="http://schemas.openxmlformats.org/officeDocument/2006/customXml" ds:itemID="{3AC21AF0-48D3-498E-A862-1199C16CB0E1}">
+<ds:datastoreItem xmlns:ds="http://schemas.openxmlformats.org/officeDocument/2006/customXml" ds:itemID="{B4D11310-0BE5-4850-9A6B-6D39C9C103A7}">
   <ds:schemaRefs>
     <ds:schemaRef ds:uri="http://schemas.openxmlformats.org/officeDocument/2006/bibliography"/>
   </ds:schemaRefs>

</xml_diff>